<commit_message>
add failure message for Date and Time in connection
</commit_message>
<xml_diff>
--- a/Dokumentation_M318.docx
+++ b/Dokumentation_M318.docx
@@ -469,16 +469,16 @@
           <w:titlePg/>
         </w:sectPr>
       </w:pPr>
-      <w:bookmarkStart w:id="10" w:name="_Toc32113702"/>
-      <w:bookmarkStart w:id="11" w:name="_Ref32114080"/>
-      <w:bookmarkStart w:id="12" w:name="_Ref32114106"/>
-      <w:bookmarkStart w:id="13" w:name="_Toc32113701"/>
-      <w:bookmarkStart w:id="14" w:name="_Toc32113700"/>
-      <w:bookmarkStart w:id="15" w:name="_Toc32113698"/>
-      <w:bookmarkStart w:id="16" w:name="_Toc32113696"/>
-      <w:bookmarkStart w:id="17" w:name="_Toc32113695"/>
-      <w:bookmarkStart w:id="18" w:name="_Toc32113694"/>
-      <w:bookmarkStart w:id="19" w:name="_Toc32113693"/>
+      <w:bookmarkStart w:id="10" w:name="_Toc32113693"/>
+      <w:bookmarkStart w:id="11" w:name="_Toc32113694"/>
+      <w:bookmarkStart w:id="12" w:name="_Toc32113695"/>
+      <w:bookmarkStart w:id="13" w:name="_Toc32113696"/>
+      <w:bookmarkStart w:id="14" w:name="_Toc32113698"/>
+      <w:bookmarkStart w:id="15" w:name="_Toc32113700"/>
+      <w:bookmarkStart w:id="16" w:name="_Toc32113701"/>
+      <w:bookmarkStart w:id="17" w:name="_Ref32114106"/>
+      <w:bookmarkStart w:id="18" w:name="_Ref32114080"/>
+      <w:bookmarkStart w:id="19" w:name="_Toc32113702"/>
       <w:bookmarkEnd w:id="0"/>
       <w:bookmarkEnd w:id="1"/>
       <w:bookmarkEnd w:id="2"/>
@@ -500,8 +500,8 @@
     <w:bookmarkEnd w:id="12" w:displacedByCustomXml="next"/>
     <w:bookmarkEnd w:id="11" w:displacedByCustomXml="next"/>
     <w:bookmarkEnd w:id="10" w:displacedByCustomXml="next"/>
-    <w:bookmarkStart w:id="20" w:name="_Toc472921481" w:displacedByCustomXml="next"/>
-    <w:bookmarkStart w:id="21" w:name="_Ref472918885" w:displacedByCustomXml="next"/>
+    <w:bookmarkStart w:id="20" w:name="_Ref472918885" w:displacedByCustomXml="next"/>
+    <w:bookmarkStart w:id="21" w:name="_Toc472921481" w:displacedByCustomXml="next"/>
     <w:sdt>
       <w:sdtPr>
         <w:rPr>
@@ -2079,13 +2079,7 @@
               <w:spacing w:before="120" w:after="120"/>
             </w:pPr>
             <w:r>
-              <w:t>Als ÖV-Benutzer möchte ich, dass schon während meiner Eingabe erste Such</w:t>
-            </w:r>
-            <w:r>
-              <w:t>r</w:t>
-            </w:r>
-            <w:r>
-              <w:t>esultate</w:t>
+              <w:t>Als ÖV-Benutzer möchte ich, dass schon während meiner Eingabe erste Suchresultate</w:t>
             </w:r>
           </w:p>
           <w:p>
@@ -2134,13 +2128,7 @@
               <w:spacing w:before="120" w:after="120"/>
             </w:pPr>
             <w:r>
-              <w:t>A</w:t>
-            </w:r>
-            <w:r>
-              <w:t>l</w:t>
-            </w:r>
-            <w:r>
-              <w:t>s ÖV-Benutzer möchte ich nicht nur aktuelle Verbindungen suchen können,</w:t>
+              <w:t>Als ÖV-Benutzer möchte ich nicht nur aktuelle Verbindungen suchen können,</w:t>
             </w:r>
           </w:p>
           <w:p>
@@ -2566,16 +2554,7 @@
       </w:r>
       <w:r>
         <w:br/>
-        <w:t xml:space="preserve">In der Grafik unten sieht man die Abfahrtstafel von Sursee am </w:t>
-      </w:r>
-      <w:r>
-        <w:t>Montag, 3. D</w:t>
-      </w:r>
-      <w:r>
-        <w:t>ezember 2018 um 9:25</w:t>
-      </w:r>
-      <w:r>
-        <w:t xml:space="preserve"> Uhr.</w:t>
+        <w:t>In der Grafik unten sieht man die Abfahrtstafel von Sursee am Montag, 3. Dezember 2018 um 9:25 Uhr.</w:t>
       </w:r>
     </w:p>
     <w:p>
@@ -2641,24 +2620,91 @@
     </w:p>
     <w:p>
       <w:pPr>
+        <w:pStyle w:val="berschrift2"/>
+      </w:pPr>
+      <w:r>
+        <w:t>Verbindungen zu bestimmter Zeit suchen</w:t>
+      </w:r>
+      <w:bookmarkStart w:id="29" w:name="_GoBack"/>
+      <w:bookmarkEnd w:id="29"/>
+    </w:p>
+    <w:p>
+      <w:pPr>
+        <w:pStyle w:val="Textkrper"/>
+      </w:pPr>
+      <w:r>
+        <w:t>Beim Feature Verbindungen suchen (Kapitel 2.2) kann man jetzt noch ein bestimmtes Datum und eine bestimmte Zeit mitgeben.</w:t>
+      </w:r>
+      <w:r>
+        <w:rPr>
+          <w:noProof/>
+          <w:lang w:eastAsia="de-CH"/>
+        </w:rPr>
+        <w:t xml:space="preserve"> </w:t>
+      </w:r>
+      <w:r>
+        <w:drawing>
+          <wp:inline distT="0" distB="0" distL="0" distR="0" wp14:anchorId="0A52C93C" wp14:editId="0EBE9B57">
+            <wp:extent cx="6300470" cy="3054985"/>
+            <wp:effectExtent l="19050" t="19050" r="24130" b="12065"/>
+            <wp:docPr id="2" name="Grafik 2"/>
+            <wp:cNvGraphicFramePr>
+              <a:graphicFrameLocks xmlns:a="http://schemas.openxmlformats.org/drawingml/2006/main" noChangeAspect="1"/>
+            </wp:cNvGraphicFramePr>
+            <a:graphic xmlns:a="http://schemas.openxmlformats.org/drawingml/2006/main">
+              <a:graphicData uri="http://schemas.openxmlformats.org/drawingml/2006/picture">
+                <pic:pic xmlns:pic="http://schemas.openxmlformats.org/drawingml/2006/picture">
+                  <pic:nvPicPr>
+                    <pic:cNvPr id="1" name=""/>
+                    <pic:cNvPicPr/>
+                  </pic:nvPicPr>
+                  <pic:blipFill>
+                    <a:blip r:embed="rId19"/>
+                    <a:stretch>
+                      <a:fillRect/>
+                    </a:stretch>
+                  </pic:blipFill>
+                  <pic:spPr>
+                    <a:xfrm>
+                      <a:off x="0" y="0"/>
+                      <a:ext cx="6300470" cy="3054985"/>
+                    </a:xfrm>
+                    <a:prstGeom prst="rect">
+                      <a:avLst/>
+                    </a:prstGeom>
+                    <a:ln>
+                      <a:solidFill>
+                        <a:schemeClr val="tx1"/>
+                      </a:solidFill>
+                    </a:ln>
+                  </pic:spPr>
+                </pic:pic>
+              </a:graphicData>
+            </a:graphic>
+          </wp:inline>
+        </w:drawing>
+      </w:r>
+    </w:p>
+    <w:p>
+      <w:pPr>
         <w:pStyle w:val="berschrift1"/>
       </w:pPr>
-      <w:bookmarkStart w:id="29" w:name="_Toc531597847"/>
+      <w:bookmarkStart w:id="30" w:name="_Toc531597847"/>
       <w:r>
         <w:lastRenderedPageBreak/>
         <w:t>Bugs</w:t>
       </w:r>
-      <w:bookmarkEnd w:id="29"/>
+      <w:bookmarkEnd w:id="30"/>
     </w:p>
     <w:p>
       <w:pPr>
         <w:pStyle w:val="berschrift2"/>
       </w:pPr>
-      <w:bookmarkStart w:id="30" w:name="_Toc531597848"/>
+      <w:bookmarkStart w:id="31" w:name="_Toc531597848"/>
       <w:r>
         <w:t>GUI Responsiv</w:t>
       </w:r>
-      <w:bookmarkEnd w:id="30"/>
+      <w:bookmarkEnd w:id="31"/>
     </w:p>
     <w:p>
       <w:pPr>
@@ -2700,6 +2746,10 @@
         <w:br/>
       </w:r>
       <w:r>
+        <w:rPr>
+          <w:noProof/>
+          <w:lang w:eastAsia="de-CH"/>
+        </w:rPr>
         <w:drawing>
           <wp:inline distT="0" distB="0" distL="0" distR="0" wp14:anchorId="028D79DD" wp14:editId="0888C3B1">
             <wp:extent cx="6300470" cy="3292475"/>
@@ -2716,7 +2766,7 @@
                     <pic:cNvPicPr/>
                   </pic:nvPicPr>
                   <pic:blipFill>
-                    <a:blip r:embed="rId19"/>
+                    <a:blip r:embed="rId20"/>
                     <a:stretch>
                       <a:fillRect/>
                     </a:stretch>
@@ -2741,7 +2791,7 @@
       <w:pPr>
         <w:pStyle w:val="berschrift1"/>
       </w:pPr>
-      <w:bookmarkStart w:id="31" w:name="_Toc531597849"/>
+      <w:bookmarkStart w:id="32" w:name="_Toc531597849"/>
       <w:r>
         <w:rPr>
           <w:noProof/>
@@ -2774,7 +2824,7 @@
                     </pic:cNvPicPr>
                   </pic:nvPicPr>
                   <pic:blipFill>
-                    <a:blip r:embed="rId20">
+                    <a:blip r:embed="rId21">
                       <a:extLst>
                         <a:ext uri="{28A0092B-C50C-407E-A947-70E740481C1C}">
                           <a14:useLocalDpi xmlns:a14="http://schemas.microsoft.com/office/drawing/2010/main" val="0"/>
@@ -2816,7 +2866,7 @@
       <w:r>
         <w:t>Planung</w:t>
       </w:r>
-      <w:bookmarkEnd w:id="31"/>
+      <w:bookmarkEnd w:id="32"/>
     </w:p>
     <w:p>
       <w:pPr>
@@ -2826,11 +2876,11 @@
           <w:lang w:eastAsia="de-CH"/>
         </w:rPr>
       </w:pPr>
-      <w:bookmarkStart w:id="32" w:name="_Toc531597850"/>
+      <w:bookmarkStart w:id="33" w:name="_Toc531597850"/>
       <w:r>
         <w:t>Use Case</w:t>
       </w:r>
-      <w:bookmarkEnd w:id="32"/>
+      <w:bookmarkEnd w:id="33"/>
       <w:r>
         <w:rPr>
           <w:noProof/>
@@ -3750,12 +3800,12 @@
       <w:pPr>
         <w:pStyle w:val="berschrift2"/>
       </w:pPr>
-      <w:bookmarkStart w:id="33" w:name="_Toc531597851"/>
+      <w:bookmarkStart w:id="34" w:name="_Toc531597851"/>
       <w:r>
         <w:lastRenderedPageBreak/>
         <w:t>Aktivitätsdiagramm</w:t>
       </w:r>
-      <w:bookmarkEnd w:id="33"/>
+      <w:bookmarkEnd w:id="34"/>
     </w:p>
     <w:p>
       <w:pPr>
@@ -3770,6 +3820,10 @@
         <w:pStyle w:val="Textkrper"/>
       </w:pPr>
       <w:r>
+        <w:rPr>
+          <w:noProof/>
+          <w:lang w:eastAsia="de-CH"/>
+        </w:rPr>
         <w:drawing>
           <wp:inline distT="0" distB="0" distL="0" distR="0" wp14:anchorId="4F13B969" wp14:editId="42BCD0FA">
             <wp:extent cx="6300470" cy="1291590"/>
@@ -3786,7 +3840,7 @@
                     <pic:cNvPicPr/>
                   </pic:nvPicPr>
                   <pic:blipFill>
-                    <a:blip r:embed="rId21"/>
+                    <a:blip r:embed="rId22"/>
                     <a:stretch>
                       <a:fillRect/>
                     </a:stretch>
@@ -3816,11 +3870,11 @@
       <w:pPr>
         <w:pStyle w:val="berschrift2"/>
       </w:pPr>
-      <w:bookmarkStart w:id="34" w:name="_Toc531597852"/>
+      <w:bookmarkStart w:id="35" w:name="_Toc531597852"/>
       <w:r>
         <w:t>Klassendiagramm</w:t>
       </w:r>
-      <w:bookmarkEnd w:id="34"/>
+      <w:bookmarkEnd w:id="35"/>
     </w:p>
     <w:p>
       <w:pPr>
@@ -3850,6 +3904,10 @@
         <w:pStyle w:val="Textkrper"/>
       </w:pPr>
       <w:r>
+        <w:rPr>
+          <w:noProof/>
+          <w:lang w:eastAsia="de-CH"/>
+        </w:rPr>
         <w:drawing>
           <wp:inline distT="0" distB="0" distL="0" distR="0" wp14:anchorId="60A9ECDF" wp14:editId="71F10FFC">
             <wp:extent cx="6300470" cy="2749550"/>
@@ -3866,7 +3924,7 @@
                     <pic:cNvPicPr/>
                   </pic:nvPicPr>
                   <pic:blipFill>
-                    <a:blip r:embed="rId22"/>
+                    <a:blip r:embed="rId23"/>
                     <a:stretch>
                       <a:fillRect/>
                     </a:stretch>
@@ -3908,7 +3966,7 @@
       <w:pPr>
         <w:pStyle w:val="berschrift2"/>
       </w:pPr>
-      <w:bookmarkStart w:id="35" w:name="_Toc531597853"/>
+      <w:bookmarkStart w:id="36" w:name="_Toc531597853"/>
       <w:r>
         <w:lastRenderedPageBreak/>
         <w:t>Mock-</w:t>
@@ -3917,7 +3975,7 @@
       <w:r>
         <w:t>Up</w:t>
       </w:r>
-      <w:bookmarkEnd w:id="35"/>
+      <w:bookmarkEnd w:id="36"/>
       <w:proofErr w:type="spellEnd"/>
     </w:p>
     <w:p>
@@ -3947,7 +4005,7 @@
                     </pic:cNvPicPr>
                   </pic:nvPicPr>
                   <pic:blipFill>
-                    <a:blip r:embed="rId23">
+                    <a:blip r:embed="rId24">
                       <a:extLst>
                         <a:ext uri="{28A0092B-C50C-407E-A947-70E740481C1C}">
                           <a14:useLocalDpi xmlns:a14="http://schemas.microsoft.com/office/drawing/2010/main" val="0"/>
@@ -4003,7 +4061,7 @@
                     </pic:cNvPicPr>
                   </pic:nvPicPr>
                   <pic:blipFill>
-                    <a:blip r:embed="rId24">
+                    <a:blip r:embed="rId25">
                       <a:extLst>
                         <a:ext uri="{28A0092B-C50C-407E-A947-70E740481C1C}">
                           <a14:useLocalDpi xmlns:a14="http://schemas.microsoft.com/office/drawing/2010/main" val="0"/>
@@ -4036,12 +4094,12 @@
       <w:pPr>
         <w:pStyle w:val="berschrift1"/>
       </w:pPr>
-      <w:bookmarkStart w:id="36" w:name="_Toc531597854"/>
+      <w:bookmarkStart w:id="37" w:name="_Toc531597854"/>
       <w:r>
         <w:lastRenderedPageBreak/>
         <w:t>Testfälle</w:t>
       </w:r>
-      <w:bookmarkEnd w:id="36"/>
+      <w:bookmarkEnd w:id="37"/>
     </w:p>
     <w:tbl>
       <w:tblPr>
@@ -4146,7 +4204,7 @@
                           </pic:cNvPicPr>
                         </pic:nvPicPr>
                         <pic:blipFill>
-                          <a:blip r:embed="rId25">
+                          <a:blip r:embed="rId26">
                             <a:extLst>
                               <a:ext uri="{28A0092B-C50C-407E-A947-70E740481C1C}">
                                 <a14:useLocalDpi xmlns:a14="http://schemas.microsoft.com/office/drawing/2010/main" val="0"/>
@@ -4244,7 +4302,7 @@
                           </pic:cNvPicPr>
                         </pic:nvPicPr>
                         <pic:blipFill>
-                          <a:blip r:embed="rId26">
+                          <a:blip r:embed="rId27">
                             <a:extLst>
                               <a:ext uri="{28A0092B-C50C-407E-A947-70E740481C1C}">
                                 <a14:useLocalDpi xmlns:a14="http://schemas.microsoft.com/office/drawing/2010/main" val="0"/>
@@ -4300,7 +4358,7 @@
                           </pic:cNvPicPr>
                         </pic:nvPicPr>
                         <pic:blipFill>
-                          <a:blip r:embed="rId27">
+                          <a:blip r:embed="rId28">
                             <a:extLst>
                               <a:ext uri="{28A0092B-C50C-407E-A947-70E740481C1C}">
                                 <a14:useLocalDpi xmlns:a14="http://schemas.microsoft.com/office/drawing/2010/main" val="0"/>
@@ -4420,7 +4478,7 @@
                           </pic:cNvPicPr>
                         </pic:nvPicPr>
                         <pic:blipFill>
-                          <a:blip r:embed="rId28">
+                          <a:blip r:embed="rId29">
                             <a:extLst>
                               <a:ext uri="{28A0092B-C50C-407E-A947-70E740481C1C}">
                                 <a14:useLocalDpi xmlns:a14="http://schemas.microsoft.com/office/drawing/2010/main" val="0"/>
@@ -4483,8 +4541,6 @@
             </w:r>
             <w:r>
               <w:br/>
-            </w:r>
-            <w:r>
               <w:t>Eine Fehlermeldung soll erscheinen.</w:t>
             </w:r>
           </w:p>
@@ -4525,7 +4581,7 @@
                           </pic:cNvPicPr>
                         </pic:nvPicPr>
                         <pic:blipFill>
-                          <a:blip r:embed="rId29">
+                          <a:blip r:embed="rId30">
                             <a:extLst>
                               <a:ext uri="{28A0092B-C50C-407E-A947-70E740481C1C}">
                                 <a14:useLocalDpi xmlns:a14="http://schemas.microsoft.com/office/drawing/2010/main" val="0"/>
@@ -4575,18 +4631,10 @@
               <w:pStyle w:val="Textkrper"/>
             </w:pPr>
             <w:r>
-              <w:t xml:space="preserve">Eine existente Startstation wird ausgegeben und eine </w:t>
-            </w:r>
-            <w:r>
-              <w:t>in</w:t>
-            </w:r>
-            <w:r>
-              <w:t>existente Endstation werden eingeben.</w:t>
+              <w:t>Eine existente Startstation wird ausgegeben und eine inexistente Endstation werden eingeben.</w:t>
             </w:r>
             <w:r>
               <w:br/>
-            </w:r>
-            <w:r>
               <w:t>Eine Fehlermeldung soll erscheinen.</w:t>
             </w:r>
           </w:p>
@@ -4625,7 +4673,7 @@
                           <pic:cNvPicPr/>
                         </pic:nvPicPr>
                         <pic:blipFill>
-                          <a:blip r:embed="rId30"/>
+                          <a:blip r:embed="rId31"/>
                           <a:stretch>
                             <a:fillRect/>
                           </a:stretch>
@@ -4708,7 +4756,7 @@
                           </pic:cNvPicPr>
                         </pic:nvPicPr>
                         <pic:blipFill>
-                          <a:blip r:embed="rId31">
+                          <a:blip r:embed="rId32">
                             <a:extLst>
                               <a:ext uri="{28A0092B-C50C-407E-A947-70E740481C1C}">
                                 <a14:useLocalDpi xmlns:a14="http://schemas.microsoft.com/office/drawing/2010/main" val="0"/>
@@ -4758,6 +4806,7 @@
               <w:pStyle w:val="Textkrper"/>
             </w:pPr>
             <w:r>
+              <w:lastRenderedPageBreak/>
               <w:t>Eine existierende Station wird angegeben.</w:t>
             </w:r>
             <w:r>
@@ -4802,7 +4851,7 @@
                           </pic:cNvPicPr>
                         </pic:nvPicPr>
                         <pic:blipFill>
-                          <a:blip r:embed="rId32">
+                          <a:blip r:embed="rId33">
                             <a:extLst>
                               <a:ext uri="{28A0092B-C50C-407E-A947-70E740481C1C}">
                                 <a14:useLocalDpi xmlns:a14="http://schemas.microsoft.com/office/drawing/2010/main" val="0"/>
@@ -4893,7 +4942,7 @@
                           <pic:cNvPicPr/>
                         </pic:nvPicPr>
                         <pic:blipFill>
-                          <a:blip r:embed="rId33"/>
+                          <a:blip r:embed="rId34"/>
                           <a:stretch>
                             <a:fillRect/>
                           </a:stretch>
@@ -4979,7 +5028,7 @@
                           </pic:cNvPicPr>
                         </pic:nvPicPr>
                         <pic:blipFill>
-                          <a:blip r:embed="rId34">
+                          <a:blip r:embed="rId35">
                             <a:extLst>
                               <a:ext uri="{28A0092B-C50C-407E-A947-70E740481C1C}">
                                 <a14:useLocalDpi xmlns:a14="http://schemas.microsoft.com/office/drawing/2010/main" val="0"/>
@@ -5036,8 +5085,6 @@
             </w:r>
             <w:r>
               <w:br/>
-            </w:r>
-            <w:r>
               <w:t>Das GUI erscheint, wie vorgesehen.</w:t>
             </w:r>
           </w:p>
@@ -5076,7 +5123,7 @@
                           <pic:cNvPicPr/>
                         </pic:nvPicPr>
                         <pic:blipFill>
-                          <a:blip r:embed="rId35"/>
+                          <a:blip r:embed="rId36"/>
                           <a:stretch>
                             <a:fillRect/>
                           </a:stretch>
@@ -5114,21 +5161,16 @@
       <w:pPr>
         <w:pStyle w:val="berschrift1"/>
       </w:pPr>
-      <w:bookmarkStart w:id="37" w:name="_Toc531597855"/>
+      <w:bookmarkStart w:id="38" w:name="_Toc531597855"/>
       <w:r>
         <w:lastRenderedPageBreak/>
-        <w:t>Inst</w:t>
+        <w:t>Installationsanleitung</w:t>
       </w:r>
-      <w:bookmarkStart w:id="38" w:name="_GoBack"/>
       <w:bookmarkEnd w:id="38"/>
-      <w:r>
-        <w:t>allationsanleitung</w:t>
-      </w:r>
-      <w:bookmarkEnd w:id="37"/>
     </w:p>
     <w:sectPr>
-      <w:headerReference w:type="default" r:id="rId36"/>
-      <w:footerReference w:type="default" r:id="rId37"/>
+      <w:headerReference w:type="default" r:id="rId37"/>
+      <w:footerReference w:type="default" r:id="rId38"/>
       <w:pgSz w:w="11906" w:h="16838" w:code="9"/>
       <w:pgMar w:top="2268" w:right="992" w:bottom="1559" w:left="992" w:header="1134" w:footer="737" w:gutter="0"/>
       <w:cols w:space="708"/>
@@ -5885,7 +5927,7 @@
         <w:noProof/>
         <w:szCs w:val="18"/>
       </w:rPr>
-      <w:t>12</w:t>
+      <w:t>6</w:t>
     </w:r>
     <w:r>
       <w:rPr>
@@ -8789,7 +8831,7 @@
     <w:sig w:usb0="00000003" w:usb1="00000000" w:usb2="00000000" w:usb3="00000000" w:csb0="00000001" w:csb1="00000000"/>
   </w:font>
   <w:font w:name="PMingLiU">
-    <w:altName w:val="Microsoft JhengHei"/>
+    <w:altName w:val="新細明體"/>
     <w:panose1 w:val="02010601000101010101"/>
     <w:charset w:val="88"/>
     <w:family w:val="roman"/>
@@ -8854,6 +8896,7 @@
     <w:rsid w:val="00A17CC6"/>
     <w:rsid w:val="00A4014A"/>
     <w:rsid w:val="00B0231F"/>
+    <w:rsid w:val="00B10F7C"/>
     <w:rsid w:val="00E56E2A"/>
   </w:rsids>
   <m:mathPr>
@@ -9612,6 +9655,15 @@
 
 <file path=customXml/item1.xml><?xml version="1.0" encoding="utf-8"?>
 <?mso-contentType ?>
+<FormTemplates xmlns="http://schemas.microsoft.com/sharepoint/v3/contenttype/forms">
+  <Display>DocumentLibraryForm</Display>
+  <Edit>DocumentLibraryForm</Edit>
+  <New>DocumentLibraryForm</New>
+</FormTemplates>
+</file>
+
+<file path=customXml/item2.xml><?xml version="1.0" encoding="utf-8"?>
+<?mso-contentType ?>
 <spe:Receivers xmlns:spe="http://schemas.microsoft.com/sharepoint/events">
   <Receiver>
     <Name>Document ID Generator</Name>
@@ -9660,39 +9712,7 @@
 </spe:Receivers>
 </file>
 
-<file path=customXml/item2.xml><?xml version="1.0" encoding="utf-8"?>
-<?mso-contentType ?>
-<FormTemplates xmlns="http://schemas.microsoft.com/sharepoint/v3/contenttype/forms">
-  <Display>DocumentLibraryForm</Display>
-  <Edit>DocumentLibraryForm</Edit>
-  <New>DocumentLibraryForm</New>
-</FormTemplates>
-</file>
-
 <file path=customXml/item3.xml><?xml version="1.0" encoding="utf-8"?>
-<p:properties xmlns:p="http://schemas.microsoft.com/office/2006/metadata/properties" xmlns:xsi="http://www.w3.org/2001/XMLSchema-instance">
-  <documentManagement>
-    <TaxCatchAll xmlns="8f28c936-c8b7-4889-b357-0af883ed6eb7">
-      <Value>446</Value>
-    </TaxCatchAll>
-    <nc5864615c75432b95467191aa94d779 xmlns="8f28c936-c8b7-4889-b357-0af883ed6eb7">
-      <Terms xmlns="http://schemas.microsoft.com/office/infopath/2007/PartnerControls">
-        <TermInfo xmlns="http://schemas.microsoft.com/office/infopath/2007/PartnerControls">
-          <TermName xmlns="http://schemas.microsoft.com/office/infopath/2007/PartnerControls">Lernende</TermName>
-          <TermId xmlns="http://schemas.microsoft.com/office/infopath/2007/PartnerControls">39b0660c-8fb4-492a-87d2-3d8723432cc9</TermId>
-        </TermInfo>
-      </Terms>
-    </nc5864615c75432b95467191aa94d779>
-    <_dlc_DocId xmlns="8f28c936-c8b7-4889-b357-0af883ed6eb7">ABOUT-23-119</_dlc_DocId>
-    <_dlc_DocIdUrl xmlns="8f28c936-c8b7-4889-b357-0af883ed6eb7">
-      <Url>https://shp.bison-group.com/HRM/_layouts/15/DocIdRedir.aspx?ID=ABOUT-23-119</Url>
-      <Description>ABOUT-23-119</Description>
-    </_dlc_DocIdUrl>
-  </documentManagement>
-</p:properties>
-</file>
-
-<file path=customXml/item4.xml><?xml version="1.0" encoding="utf-8"?>
 <ct:contentTypeSchema xmlns:ct="http://schemas.microsoft.com/office/2006/metadata/contentType" xmlns:ma="http://schemas.microsoft.com/office/2006/metadata/properties/metaAttributes" ct:_="" ma:_="" ma:contentTypeName="Dokument" ma:contentTypeID="0x010100B0C6F5EFAAB31242AD9AC599CCD2DEB5" ma:contentTypeVersion="4" ma:contentTypeDescription="Ein neues Dokument erstellen." ma:contentTypeScope="" ma:versionID="4a4ff7f20120f5b2888e2fcca24cb7d9">
   <xsd:schema xmlns:xsd="http://www.w3.org/2001/XMLSchema" xmlns:xs="http://www.w3.org/2001/XMLSchema" xmlns:p="http://schemas.microsoft.com/office/2006/metadata/properties" xmlns:ns2="8f28c936-c8b7-4889-b357-0af883ed6eb7" targetNamespace="http://schemas.microsoft.com/office/2006/metadata/properties" ma:root="true" ma:fieldsID="3de77f70ba20f7252701c7a44e79e06e" ns2:_="">
     <xsd:import namespace="8f28c936-c8b7-4889-b357-0af883ed6eb7"/>
@@ -9857,6 +9877,29 @@
 </ct:contentTypeSchema>
 </file>
 
+<file path=customXml/item4.xml><?xml version="1.0" encoding="utf-8"?>
+<p:properties xmlns:p="http://schemas.microsoft.com/office/2006/metadata/properties" xmlns:xsi="http://www.w3.org/2001/XMLSchema-instance">
+  <documentManagement>
+    <TaxCatchAll xmlns="8f28c936-c8b7-4889-b357-0af883ed6eb7">
+      <Value>446</Value>
+    </TaxCatchAll>
+    <nc5864615c75432b95467191aa94d779 xmlns="8f28c936-c8b7-4889-b357-0af883ed6eb7">
+      <Terms xmlns="http://schemas.microsoft.com/office/infopath/2007/PartnerControls">
+        <TermInfo xmlns="http://schemas.microsoft.com/office/infopath/2007/PartnerControls">
+          <TermName xmlns="http://schemas.microsoft.com/office/infopath/2007/PartnerControls">Lernende</TermName>
+          <TermId xmlns="http://schemas.microsoft.com/office/infopath/2007/PartnerControls">39b0660c-8fb4-492a-87d2-3d8723432cc9</TermId>
+        </TermInfo>
+      </Terms>
+    </nc5864615c75432b95467191aa94d779>
+    <_dlc_DocId xmlns="8f28c936-c8b7-4889-b357-0af883ed6eb7">ABOUT-23-119</_dlc_DocId>
+    <_dlc_DocIdUrl xmlns="8f28c936-c8b7-4889-b357-0af883ed6eb7">
+      <Url>https://shp.bison-group.com/HRM/_layouts/15/DocIdRedir.aspx?ID=ABOUT-23-119</Url>
+      <Description>ABOUT-23-119</Description>
+    </_dlc_DocIdUrl>
+  </documentManagement>
+</p:properties>
+</file>
+
 <file path=customXml/item5.xml><?xml version="1.0" encoding="utf-8"?>
 <b:Sources xmlns:b="http://schemas.openxmlformats.org/officeDocument/2006/bibliography" xmlns="http://schemas.openxmlformats.org/officeDocument/2006/bibliography" SelectedStyle="\HarvardAnglia2008OfficeOnline.xsl" StyleName="Harvard - Anglia" Version="2008">
   <b:Source>
@@ -9893,6 +9936,14 @@
 </file>
 
 <file path=customXml/itemProps1.xml><?xml version="1.0" encoding="utf-8"?>
+<ds:datastoreItem xmlns:ds="http://schemas.openxmlformats.org/officeDocument/2006/customXml" ds:itemID="{A27009EE-9E9F-48D0-B1B2-FBAD89FE0BC1}">
+  <ds:schemaRefs>
+    <ds:schemaRef ds:uri="http://schemas.microsoft.com/sharepoint/v3/contenttype/forms"/>
+  </ds:schemaRefs>
+</ds:datastoreItem>
+</file>
+
+<file path=customXml/itemProps2.xml><?xml version="1.0" encoding="utf-8"?>
 <ds:datastoreItem xmlns:ds="http://schemas.openxmlformats.org/officeDocument/2006/customXml" ds:itemID="{6F6B9842-CAED-4D2D-99E0-C2CC619CE98C}">
   <ds:schemaRefs>
     <ds:schemaRef ds:uri="http://schemas.microsoft.com/sharepoint/events"/>
@@ -9900,25 +9951,7 @@
 </ds:datastoreItem>
 </file>
 
-<file path=customXml/itemProps2.xml><?xml version="1.0" encoding="utf-8"?>
-<ds:datastoreItem xmlns:ds="http://schemas.openxmlformats.org/officeDocument/2006/customXml" ds:itemID="{A27009EE-9E9F-48D0-B1B2-FBAD89FE0BC1}">
-  <ds:schemaRefs>
-    <ds:schemaRef ds:uri="http://schemas.microsoft.com/sharepoint/v3/contenttype/forms"/>
-  </ds:schemaRefs>
-</ds:datastoreItem>
-</file>
-
 <file path=customXml/itemProps3.xml><?xml version="1.0" encoding="utf-8"?>
-<ds:datastoreItem xmlns:ds="http://schemas.openxmlformats.org/officeDocument/2006/customXml" ds:itemID="{71757D2F-A750-4B5E-95E1-3CCD25588B9E}">
-  <ds:schemaRefs>
-    <ds:schemaRef ds:uri="http://schemas.microsoft.com/office/2006/metadata/properties"/>
-    <ds:schemaRef ds:uri="8f28c936-c8b7-4889-b357-0af883ed6eb7"/>
-    <ds:schemaRef ds:uri="http://schemas.microsoft.com/office/infopath/2007/PartnerControls"/>
-  </ds:schemaRefs>
-</ds:datastoreItem>
-</file>
-
-<file path=customXml/itemProps4.xml><?xml version="1.0" encoding="utf-8"?>
 <ds:datastoreItem xmlns:ds="http://schemas.openxmlformats.org/officeDocument/2006/customXml" ds:itemID="{4EF48E05-0619-4954-9678-60B463384F76}">
   <ds:schemaRefs>
     <ds:schemaRef ds:uri="http://schemas.microsoft.com/office/2006/metadata/contentType"/>
@@ -9936,8 +9969,18 @@
 </ds:datastoreItem>
 </file>
 
+<file path=customXml/itemProps4.xml><?xml version="1.0" encoding="utf-8"?>
+<ds:datastoreItem xmlns:ds="http://schemas.openxmlformats.org/officeDocument/2006/customXml" ds:itemID="{71757D2F-A750-4B5E-95E1-3CCD25588B9E}">
+  <ds:schemaRefs>
+    <ds:schemaRef ds:uri="http://schemas.microsoft.com/office/2006/metadata/properties"/>
+    <ds:schemaRef ds:uri="8f28c936-c8b7-4889-b357-0af883ed6eb7"/>
+    <ds:schemaRef ds:uri="http://schemas.microsoft.com/office/infopath/2007/PartnerControls"/>
+  </ds:schemaRefs>
+</ds:datastoreItem>
+</file>
+
 <file path=customXml/itemProps5.xml><?xml version="1.0" encoding="utf-8"?>
-<ds:datastoreItem xmlns:ds="http://schemas.openxmlformats.org/officeDocument/2006/customXml" ds:itemID="{E41F32AE-1FEE-46EE-83CA-8527640E70B8}">
+<ds:datastoreItem xmlns:ds="http://schemas.openxmlformats.org/officeDocument/2006/customXml" ds:itemID="{242531CA-6FE1-4F6B-84EA-C170638B7D41}">
   <ds:schemaRefs>
     <ds:schemaRef ds:uri="http://schemas.openxmlformats.org/officeDocument/2006/bibliography"/>
   </ds:schemaRefs>

</xml_diff>

<commit_message>
add station suggestion during writing
</commit_message>
<xml_diff>
--- a/Dokumentation_M318.docx
+++ b/Dokumentation_M318.docx
@@ -2623,10 +2623,172 @@
         <w:pStyle w:val="berschrift2"/>
       </w:pPr>
       <w:r>
-        <w:t>Verbindungen zu bestimmter Zeit suchen</w:t>
+        <w:t>Station Textsuche während dem Schreiben</w:t>
+      </w:r>
+    </w:p>
+    <w:p>
+      <w:pPr>
+        <w:pStyle w:val="Textkrper"/>
+      </w:pPr>
+      <w:r>
+        <w:t xml:space="preserve">Nachdem man Drei Buchstaben eingegeben hat, wird rechts in der List Box Vorschläge angezeigt, für mögliche </w:t>
+      </w:r>
+      <w:r>
+        <w:t>Station Namen</w:t>
+      </w:r>
+      <w:r>
+        <w:t>.</w:t>
+      </w:r>
+      <w:r>
+        <w:t xml:space="preserve"> Dabei kann man ein Element in der List Box</w:t>
+      </w:r>
+      <w:r>
+        <w:t xml:space="preserve"> auswählen. D</w:t>
+      </w:r>
+      <w:r>
+        <w:t>ies</w:t>
+      </w:r>
+      <w:r>
+        <w:t xml:space="preserve"> macht</w:t>
+      </w:r>
+      <w:r>
+        <w:t xml:space="preserve"> man</w:t>
+      </w:r>
+      <w:r>
+        <w:t xml:space="preserve"> mithilfe der Maus oder mithilfe von</w:t>
+      </w:r>
+      <w:r>
+        <w:t xml:space="preserve"> der Taste</w:t>
+      </w:r>
+      <w:r>
+        <w:t xml:space="preserve"> </w:t>
+      </w:r>
+      <w:r>
+        <w:t>"</w:t>
+      </w:r>
+      <w:r>
+        <w:t>Tab</w:t>
+      </w:r>
+      <w:r>
+        <w:t>"</w:t>
       </w:r>
       <w:bookmarkStart w:id="29" w:name="_GoBack"/>
       <w:bookmarkEnd w:id="29"/>
+      <w:r>
+        <w:t xml:space="preserve"> und Pfeiltasten. Nachdem es blau markiert ist, kann man die Taste "Enter" klicken und schon ist es Links in der Combobox gespeichert.</w:t>
+      </w:r>
+    </w:p>
+    <w:p>
+      <w:pPr>
+        <w:pStyle w:val="Textkrper"/>
+      </w:pPr>
+      <w:r>
+        <w:drawing>
+          <wp:inline distT="0" distB="0" distL="0" distR="0" wp14:anchorId="1612F5AC" wp14:editId="01952DBA">
+            <wp:extent cx="4615834" cy="1819910"/>
+            <wp:effectExtent l="19050" t="19050" r="13335" b="27940"/>
+            <wp:docPr id="3" name="Grafik 3"/>
+            <wp:cNvGraphicFramePr>
+              <a:graphicFrameLocks xmlns:a="http://schemas.openxmlformats.org/drawingml/2006/main" noChangeAspect="1"/>
+            </wp:cNvGraphicFramePr>
+            <a:graphic xmlns:a="http://schemas.openxmlformats.org/drawingml/2006/main">
+              <a:graphicData uri="http://schemas.openxmlformats.org/drawingml/2006/picture">
+                <pic:pic xmlns:pic="http://schemas.openxmlformats.org/drawingml/2006/picture">
+                  <pic:nvPicPr>
+                    <pic:cNvPr id="1" name=""/>
+                    <pic:cNvPicPr/>
+                  </pic:nvPicPr>
+                  <pic:blipFill>
+                    <a:blip r:embed="rId19"/>
+                    <a:stretch>
+                      <a:fillRect/>
+                    </a:stretch>
+                  </pic:blipFill>
+                  <pic:spPr>
+                    <a:xfrm>
+                      <a:off x="0" y="0"/>
+                      <a:ext cx="4621237" cy="1822040"/>
+                    </a:xfrm>
+                    <a:prstGeom prst="rect">
+                      <a:avLst/>
+                    </a:prstGeom>
+                    <a:ln>
+                      <a:solidFill>
+                        <a:schemeClr val="tx1"/>
+                      </a:solidFill>
+                    </a:ln>
+                  </pic:spPr>
+                </pic:pic>
+              </a:graphicData>
+            </a:graphic>
+          </wp:inline>
+        </w:drawing>
+      </w:r>
+      <w:r>
+        <w:rPr>
+          <w:noProof/>
+          <w:lang w:eastAsia="de-CH"/>
+        </w:rPr>
+        <w:drawing>
+          <wp:inline distT="0" distB="0" distL="0" distR="0" wp14:anchorId="64395851">
+            <wp:extent cx="4615815" cy="1772178"/>
+            <wp:effectExtent l="19050" t="19050" r="13335" b="19050"/>
+            <wp:docPr id="4" name="Grafik 4"/>
+            <wp:cNvGraphicFramePr>
+              <a:graphicFrameLocks xmlns:a="http://schemas.openxmlformats.org/drawingml/2006/main" noChangeAspect="1"/>
+            </wp:cNvGraphicFramePr>
+            <a:graphic xmlns:a="http://schemas.openxmlformats.org/drawingml/2006/main">
+              <a:graphicData uri="http://schemas.openxmlformats.org/drawingml/2006/picture">
+                <pic:pic xmlns:pic="http://schemas.openxmlformats.org/drawingml/2006/picture">
+                  <pic:nvPicPr>
+                    <pic:cNvPr id="0" name="Picture 2"/>
+                    <pic:cNvPicPr>
+                      <a:picLocks noChangeAspect="1" noChangeArrowheads="1"/>
+                    </pic:cNvPicPr>
+                  </pic:nvPicPr>
+                  <pic:blipFill>
+                    <a:blip r:embed="rId20">
+                      <a:extLst>
+                        <a:ext uri="{28A0092B-C50C-407E-A947-70E740481C1C}">
+                          <a14:useLocalDpi xmlns:a14="http://schemas.microsoft.com/office/drawing/2010/main" val="0"/>
+                        </a:ext>
+                      </a:extLst>
+                    </a:blip>
+                    <a:srcRect/>
+                    <a:stretch>
+                      <a:fillRect/>
+                    </a:stretch>
+                  </pic:blipFill>
+                  <pic:spPr bwMode="auto">
+                    <a:xfrm>
+                      <a:off x="0" y="0"/>
+                      <a:ext cx="4693867" cy="1802145"/>
+                    </a:xfrm>
+                    <a:prstGeom prst="rect">
+                      <a:avLst/>
+                    </a:prstGeom>
+                    <a:noFill/>
+                    <a:ln>
+                      <a:solidFill>
+                        <a:schemeClr val="tx1"/>
+                      </a:solidFill>
+                    </a:ln>
+                  </pic:spPr>
+                </pic:pic>
+              </a:graphicData>
+            </a:graphic>
+          </wp:inline>
+        </w:drawing>
+      </w:r>
+    </w:p>
+    <w:p>
+      <w:pPr>
+        <w:pStyle w:val="berschrift2"/>
+      </w:pPr>
+      <w:r>
+        <w:lastRenderedPageBreak/>
+        <w:t>Verbindungen zu bestimmter Zeit suchen</w:t>
+      </w:r>
     </w:p>
     <w:p>
       <w:pPr>
@@ -2659,7 +2821,7 @@
                     <pic:cNvPicPr/>
                   </pic:nvPicPr>
                   <pic:blipFill>
-                    <a:blip r:embed="rId19"/>
+                    <a:blip r:embed="rId21"/>
                     <a:stretch>
                       <a:fillRect/>
                     </a:stretch>
@@ -2766,7 +2928,7 @@
                     <pic:cNvPicPr/>
                   </pic:nvPicPr>
                   <pic:blipFill>
-                    <a:blip r:embed="rId20"/>
+                    <a:blip r:embed="rId22"/>
                     <a:stretch>
                       <a:fillRect/>
                     </a:stretch>
@@ -2824,7 +2986,7 @@
                     </pic:cNvPicPr>
                   </pic:nvPicPr>
                   <pic:blipFill>
-                    <a:blip r:embed="rId21">
+                    <a:blip r:embed="rId23">
                       <a:extLst>
                         <a:ext uri="{28A0092B-C50C-407E-A947-70E740481C1C}">
                           <a14:useLocalDpi xmlns:a14="http://schemas.microsoft.com/office/drawing/2010/main" val="0"/>
@@ -3840,7 +4002,7 @@
                     <pic:cNvPicPr/>
                   </pic:nvPicPr>
                   <pic:blipFill>
-                    <a:blip r:embed="rId22"/>
+                    <a:blip r:embed="rId24"/>
                     <a:stretch>
                       <a:fillRect/>
                     </a:stretch>
@@ -3924,7 +4086,7 @@
                     <pic:cNvPicPr/>
                   </pic:nvPicPr>
                   <pic:blipFill>
-                    <a:blip r:embed="rId23"/>
+                    <a:blip r:embed="rId25"/>
                     <a:stretch>
                       <a:fillRect/>
                     </a:stretch>
@@ -3969,14 +4131,9 @@
       <w:bookmarkStart w:id="36" w:name="_Toc531597853"/>
       <w:r>
         <w:lastRenderedPageBreak/>
-        <w:t>Mock-</w:t>
-      </w:r>
-      <w:proofErr w:type="spellStart"/>
-      <w:r>
-        <w:t>Up</w:t>
+        <w:t>Mock-Up</w:t>
       </w:r>
       <w:bookmarkEnd w:id="36"/>
-      <w:proofErr w:type="spellEnd"/>
     </w:p>
     <w:p>
       <w:pPr>
@@ -4005,7 +4162,7 @@
                     </pic:cNvPicPr>
                   </pic:nvPicPr>
                   <pic:blipFill>
-                    <a:blip r:embed="rId24">
+                    <a:blip r:embed="rId26">
                       <a:extLst>
                         <a:ext uri="{28A0092B-C50C-407E-A947-70E740481C1C}">
                           <a14:useLocalDpi xmlns:a14="http://schemas.microsoft.com/office/drawing/2010/main" val="0"/>
@@ -4061,7 +4218,7 @@
                     </pic:cNvPicPr>
                   </pic:nvPicPr>
                   <pic:blipFill>
-                    <a:blip r:embed="rId25">
+                    <a:blip r:embed="rId27">
                       <a:extLst>
                         <a:ext uri="{28A0092B-C50C-407E-A947-70E740481C1C}">
                           <a14:useLocalDpi xmlns:a14="http://schemas.microsoft.com/office/drawing/2010/main" val="0"/>
@@ -4204,7 +4361,7 @@
                           </pic:cNvPicPr>
                         </pic:nvPicPr>
                         <pic:blipFill>
-                          <a:blip r:embed="rId26">
+                          <a:blip r:embed="rId28">
                             <a:extLst>
                               <a:ext uri="{28A0092B-C50C-407E-A947-70E740481C1C}">
                                 <a14:useLocalDpi xmlns:a14="http://schemas.microsoft.com/office/drawing/2010/main" val="0"/>
@@ -4302,7 +4459,7 @@
                           </pic:cNvPicPr>
                         </pic:nvPicPr>
                         <pic:blipFill>
-                          <a:blip r:embed="rId27">
+                          <a:blip r:embed="rId29">
                             <a:extLst>
                               <a:ext uri="{28A0092B-C50C-407E-A947-70E740481C1C}">
                                 <a14:useLocalDpi xmlns:a14="http://schemas.microsoft.com/office/drawing/2010/main" val="0"/>
@@ -4358,7 +4515,7 @@
                           </pic:cNvPicPr>
                         </pic:nvPicPr>
                         <pic:blipFill>
-                          <a:blip r:embed="rId28">
+                          <a:blip r:embed="rId30">
                             <a:extLst>
                               <a:ext uri="{28A0092B-C50C-407E-A947-70E740481C1C}">
                                 <a14:useLocalDpi xmlns:a14="http://schemas.microsoft.com/office/drawing/2010/main" val="0"/>
@@ -4478,7 +4635,7 @@
                           </pic:cNvPicPr>
                         </pic:nvPicPr>
                         <pic:blipFill>
-                          <a:blip r:embed="rId29">
+                          <a:blip r:embed="rId31">
                             <a:extLst>
                               <a:ext uri="{28A0092B-C50C-407E-A947-70E740481C1C}">
                                 <a14:useLocalDpi xmlns:a14="http://schemas.microsoft.com/office/drawing/2010/main" val="0"/>
@@ -4581,7 +4738,7 @@
                           </pic:cNvPicPr>
                         </pic:nvPicPr>
                         <pic:blipFill>
-                          <a:blip r:embed="rId30">
+                          <a:blip r:embed="rId32">
                             <a:extLst>
                               <a:ext uri="{28A0092B-C50C-407E-A947-70E740481C1C}">
                                 <a14:useLocalDpi xmlns:a14="http://schemas.microsoft.com/office/drawing/2010/main" val="0"/>
@@ -4673,7 +4830,7 @@
                           <pic:cNvPicPr/>
                         </pic:nvPicPr>
                         <pic:blipFill>
-                          <a:blip r:embed="rId31"/>
+                          <a:blip r:embed="rId33"/>
                           <a:stretch>
                             <a:fillRect/>
                           </a:stretch>
@@ -4756,7 +4913,7 @@
                           </pic:cNvPicPr>
                         </pic:nvPicPr>
                         <pic:blipFill>
-                          <a:blip r:embed="rId32">
+                          <a:blip r:embed="rId34">
                             <a:extLst>
                               <a:ext uri="{28A0092B-C50C-407E-A947-70E740481C1C}">
                                 <a14:useLocalDpi xmlns:a14="http://schemas.microsoft.com/office/drawing/2010/main" val="0"/>
@@ -4851,7 +5008,7 @@
                           </pic:cNvPicPr>
                         </pic:nvPicPr>
                         <pic:blipFill>
-                          <a:blip r:embed="rId33">
+                          <a:blip r:embed="rId35">
                             <a:extLst>
                               <a:ext uri="{28A0092B-C50C-407E-A947-70E740481C1C}">
                                 <a14:useLocalDpi xmlns:a14="http://schemas.microsoft.com/office/drawing/2010/main" val="0"/>
@@ -4942,7 +5099,7 @@
                           <pic:cNvPicPr/>
                         </pic:nvPicPr>
                         <pic:blipFill>
-                          <a:blip r:embed="rId34"/>
+                          <a:blip r:embed="rId36"/>
                           <a:stretch>
                             <a:fillRect/>
                           </a:stretch>
@@ -5028,7 +5185,7 @@
                           </pic:cNvPicPr>
                         </pic:nvPicPr>
                         <pic:blipFill>
-                          <a:blip r:embed="rId35">
+                          <a:blip r:embed="rId37">
                             <a:extLst>
                               <a:ext uri="{28A0092B-C50C-407E-A947-70E740481C1C}">
                                 <a14:useLocalDpi xmlns:a14="http://schemas.microsoft.com/office/drawing/2010/main" val="0"/>
@@ -5123,7 +5280,7 @@
                           <pic:cNvPicPr/>
                         </pic:nvPicPr>
                         <pic:blipFill>
-                          <a:blip r:embed="rId36"/>
+                          <a:blip r:embed="rId38"/>
                           <a:stretch>
                             <a:fillRect/>
                           </a:stretch>
@@ -5169,8 +5326,8 @@
       <w:bookmarkEnd w:id="38"/>
     </w:p>
     <w:sectPr>
-      <w:headerReference w:type="default" r:id="rId37"/>
-      <w:footerReference w:type="default" r:id="rId38"/>
+      <w:headerReference w:type="default" r:id="rId39"/>
+      <w:footerReference w:type="default" r:id="rId40"/>
       <w:pgSz w:w="11906" w:h="16838" w:code="9"/>
       <w:pgMar w:top="2268" w:right="992" w:bottom="1559" w:left="992" w:header="1134" w:footer="737" w:gutter="0"/>
       <w:cols w:space="708"/>
@@ -5927,7 +6084,7 @@
         <w:noProof/>
         <w:szCs w:val="18"/>
       </w:rPr>
-      <w:t>6</w:t>
+      <w:t>5</w:t>
     </w:r>
     <w:r>
       <w:rPr>
@@ -5969,7 +6126,7 @@
         <w:noProof/>
         <w:szCs w:val="18"/>
       </w:rPr>
-      <w:t>12</w:t>
+      <w:t>13</w:t>
     </w:r>
     <w:r>
       <w:rPr>
@@ -8896,8 +9053,8 @@
     <w:rsid w:val="00A17CC6"/>
     <w:rsid w:val="00A4014A"/>
     <w:rsid w:val="00B0231F"/>
-    <w:rsid w:val="00B10F7C"/>
     <w:rsid w:val="00E56E2A"/>
+    <w:rsid w:val="00FD045D"/>
   </w:rsids>
   <m:mathPr>
     <m:mathFont m:val="Cambria Math"/>
@@ -9980,7 +10137,7 @@
 </file>
 
 <file path=customXml/itemProps5.xml><?xml version="1.0" encoding="utf-8"?>
-<ds:datastoreItem xmlns:ds="http://schemas.openxmlformats.org/officeDocument/2006/customXml" ds:itemID="{242531CA-6FE1-4F6B-84EA-C170638B7D41}">
+<ds:datastoreItem xmlns:ds="http://schemas.openxmlformats.org/officeDocument/2006/customXml" ds:itemID="{403FACA1-4968-4C98-9CFC-75D58A07B8ED}">
   <ds:schemaRefs>
     <ds:schemaRef ds:uri="http://schemas.openxmlformats.org/officeDocument/2006/bibliography"/>
   </ds:schemaRefs>

</xml_diff>

<commit_message>
change direct in listbox with "enter" during writing stationnames to choose suggestions
</commit_message>
<xml_diff>
--- a/Dokumentation_M318.docx
+++ b/Dokumentation_M318.docx
@@ -2640,43 +2640,29 @@
         <w:t>.</w:t>
       </w:r>
       <w:r>
-        <w:t xml:space="preserve"> Dabei kann man ein Element in der List Box</w:t>
+        <w:br/>
+        <w:t xml:space="preserve">Sobald rechts in der List Box die Vorschläge angezeigt werden kann man die Taste "Enter" drücken und man springt in die List Box, wobei das erste Element Blau markiert wird. </w:t>
       </w:r>
       <w:r>
-        <w:t xml:space="preserve"> auswählen. D</w:t>
+        <w:t xml:space="preserve">Nachher kann man mithilfe der Pfeiltaste zwischen den Vorschlägen hin und her </w:t>
       </w:r>
       <w:r>
-        <w:t>ies</w:t>
+        <w:t>wechseln</w:t>
       </w:r>
       <w:r>
-        <w:t xml:space="preserve"> macht</w:t>
+        <w:t xml:space="preserve">. Sobald </w:t>
       </w:r>
       <w:r>
-        <w:t xml:space="preserve"> man</w:t>
+        <w:t>man</w:t>
       </w:r>
       <w:r>
-        <w:t xml:space="preserve"> mithilfe der Maus oder mithilfe von</w:t>
+        <w:t xml:space="preserve"> den richtigen selektiert hat, kann man</w:t>
       </w:r>
       <w:r>
-        <w:t xml:space="preserve"> der Taste</w:t>
-      </w:r>
-      <w:r>
-        <w:t xml:space="preserve"> </w:t>
-      </w:r>
-      <w:r>
-        <w:t>"</w:t>
-      </w:r>
-      <w:r>
-        <w:t>Tab</w:t>
-      </w:r>
-      <w:r>
-        <w:t>"</w:t>
+        <w:t xml:space="preserve"> die Taste "Enter" klicken und schon ist es Links in der Combobox gespeichert.</w:t>
       </w:r>
       <w:bookmarkStart w:id="29" w:name="_GoBack"/>
       <w:bookmarkEnd w:id="29"/>
-      <w:r>
-        <w:t xml:space="preserve"> und Pfeiltasten. Nachdem es blau markiert ist, kann man die Taste "Enter" klicken und schon ist es Links in der Combobox gespeichert.</w:t>
-      </w:r>
     </w:p>
     <w:p>
       <w:pPr>
@@ -2685,8 +2671,8 @@
       <w:r>
         <w:drawing>
           <wp:inline distT="0" distB="0" distL="0" distR="0" wp14:anchorId="1612F5AC" wp14:editId="01952DBA">
-            <wp:extent cx="4615834" cy="1819910"/>
-            <wp:effectExtent l="19050" t="19050" r="13335" b="27940"/>
+            <wp:extent cx="4210050" cy="1659919"/>
+            <wp:effectExtent l="19050" t="19050" r="19050" b="16510"/>
             <wp:docPr id="3" name="Grafik 3"/>
             <wp:cNvGraphicFramePr>
               <a:graphicFrameLocks xmlns:a="http://schemas.openxmlformats.org/drawingml/2006/main" noChangeAspect="1"/>
@@ -2707,7 +2693,7 @@
                   <pic:spPr>
                     <a:xfrm>
                       <a:off x="0" y="0"/>
-                      <a:ext cx="4621237" cy="1822040"/>
+                      <a:ext cx="4227411" cy="1666764"/>
                     </a:xfrm>
                     <a:prstGeom prst="rect">
                       <a:avLst/>
@@ -2731,8 +2717,8 @@
         </w:rPr>
         <w:drawing>
           <wp:inline distT="0" distB="0" distL="0" distR="0" wp14:anchorId="64395851">
-            <wp:extent cx="4615815" cy="1772178"/>
-            <wp:effectExtent l="19050" t="19050" r="13335" b="19050"/>
+            <wp:extent cx="4210050" cy="1616390"/>
+            <wp:effectExtent l="19050" t="19050" r="19050" b="22225"/>
             <wp:docPr id="4" name="Grafik 4"/>
             <wp:cNvGraphicFramePr>
               <a:graphicFrameLocks xmlns:a="http://schemas.openxmlformats.org/drawingml/2006/main" noChangeAspect="1"/>
@@ -2762,7 +2748,7 @@
                   <pic:spPr bwMode="auto">
                     <a:xfrm>
                       <a:off x="0" y="0"/>
-                      <a:ext cx="4693867" cy="1802145"/>
+                      <a:ext cx="4302200" cy="1651770"/>
                     </a:xfrm>
                     <a:prstGeom prst="rect">
                       <a:avLst/>
@@ -4131,9 +4117,14 @@
       <w:bookmarkStart w:id="36" w:name="_Toc531597853"/>
       <w:r>
         <w:lastRenderedPageBreak/>
-        <w:t>Mock-Up</w:t>
+        <w:t>Mock-</w:t>
+      </w:r>
+      <w:proofErr w:type="spellStart"/>
+      <w:r>
+        <w:t>Up</w:t>
       </w:r>
       <w:bookmarkEnd w:id="36"/>
+      <w:proofErr w:type="spellEnd"/>
     </w:p>
     <w:p>
       <w:pPr>
@@ -6084,7 +6075,7 @@
         <w:noProof/>
         <w:szCs w:val="18"/>
       </w:rPr>
-      <w:t>5</w:t>
+      <w:t>6</w:t>
     </w:r>
     <w:r>
       <w:rPr>
@@ -9049,12 +9040,12 @@
     <w:rsid w:val="0058569E"/>
     <w:rsid w:val="00687395"/>
     <w:rsid w:val="007B41ED"/>
+    <w:rsid w:val="009A7672"/>
     <w:rsid w:val="00A05403"/>
     <w:rsid w:val="00A17CC6"/>
     <w:rsid w:val="00A4014A"/>
     <w:rsid w:val="00B0231F"/>
     <w:rsid w:val="00E56E2A"/>
-    <w:rsid w:val="00FD045D"/>
   </w:rsids>
   <m:mathPr>
     <m:mathFont m:val="Cambria Math"/>
@@ -10137,7 +10128,7 @@
 </file>
 
 <file path=customXml/itemProps5.xml><?xml version="1.0" encoding="utf-8"?>
-<ds:datastoreItem xmlns:ds="http://schemas.openxmlformats.org/officeDocument/2006/customXml" ds:itemID="{403FACA1-4968-4C98-9CFC-75D58A07B8ED}">
+<ds:datastoreItem xmlns:ds="http://schemas.openxmlformats.org/officeDocument/2006/customXml" ds:itemID="{3CE81E4D-29E0-4A93-BAB6-611904D33816}">
   <ds:schemaRefs>
     <ds:schemaRef ds:uri="http://schemas.openxmlformats.org/officeDocument/2006/bibliography"/>
   </ds:schemaRefs>

</xml_diff>

<commit_message>
updated screenshots for functions and bugs
</commit_message>
<xml_diff>
--- a/Dokumentation_M318.docx
+++ b/Dokumentation_M318.docx
@@ -469,16 +469,16 @@
           <w:titlePg/>
         </w:sectPr>
       </w:pPr>
-      <w:bookmarkStart w:id="10" w:name="_Toc32113693"/>
-      <w:bookmarkStart w:id="11" w:name="_Toc32113694"/>
-      <w:bookmarkStart w:id="12" w:name="_Toc32113695"/>
-      <w:bookmarkStart w:id="13" w:name="_Toc32113696"/>
-      <w:bookmarkStart w:id="14" w:name="_Toc32113698"/>
-      <w:bookmarkStart w:id="15" w:name="_Toc32113700"/>
-      <w:bookmarkStart w:id="16" w:name="_Toc32113701"/>
-      <w:bookmarkStart w:id="17" w:name="_Ref32114106"/>
-      <w:bookmarkStart w:id="18" w:name="_Ref32114080"/>
-      <w:bookmarkStart w:id="19" w:name="_Toc32113702"/>
+      <w:bookmarkStart w:id="10" w:name="_Toc32113702"/>
+      <w:bookmarkStart w:id="11" w:name="_Ref32114080"/>
+      <w:bookmarkStart w:id="12" w:name="_Ref32114106"/>
+      <w:bookmarkStart w:id="13" w:name="_Toc32113701"/>
+      <w:bookmarkStart w:id="14" w:name="_Toc32113700"/>
+      <w:bookmarkStart w:id="15" w:name="_Toc32113698"/>
+      <w:bookmarkStart w:id="16" w:name="_Toc32113696"/>
+      <w:bookmarkStart w:id="17" w:name="_Toc32113695"/>
+      <w:bookmarkStart w:id="18" w:name="_Toc32113694"/>
+      <w:bookmarkStart w:id="19" w:name="_Toc32113693"/>
       <w:bookmarkEnd w:id="0"/>
       <w:bookmarkEnd w:id="1"/>
       <w:bookmarkEnd w:id="2"/>
@@ -500,8 +500,8 @@
     <w:bookmarkEnd w:id="12" w:displacedByCustomXml="next"/>
     <w:bookmarkEnd w:id="11" w:displacedByCustomXml="next"/>
     <w:bookmarkEnd w:id="10" w:displacedByCustomXml="next"/>
-    <w:bookmarkStart w:id="20" w:name="_Ref472918885" w:displacedByCustomXml="next"/>
-    <w:bookmarkStart w:id="21" w:name="_Toc472921481" w:displacedByCustomXml="next"/>
+    <w:bookmarkStart w:id="20" w:name="_Toc472921481" w:displacedByCustomXml="next"/>
+    <w:bookmarkStart w:id="21" w:name="_Ref472918885" w:displacedByCustomXml="next"/>
     <w:sdt>
       <w:sdtPr>
         <w:rPr>
@@ -2337,23 +2337,38 @@
       </w:pPr>
       <w:bookmarkStart w:id="26" w:name="_Toc531597844"/>
       <w:r>
-        <w:rPr>
-          <w:noProof/>
-          <w:lang w:eastAsia="de-CH"/>
-        </w:rPr>
+        <w:t>Station Textsuche</w:t>
+      </w:r>
+      <w:bookmarkEnd w:id="26"/>
+    </w:p>
+    <w:p>
+      <w:pPr>
+        <w:pStyle w:val="Textkrper"/>
+      </w:pPr>
+      <w:r>
+        <w:t>Mithilfe der Textsuche kann der Benutzer ein Teil des Station Namen</w:t>
+      </w:r>
+      <w:r>
+        <w:t>s</w:t>
+      </w:r>
+      <w:r>
+        <w:t xml:space="preserve"> eingeben. Dabei erhält er nachher Vorschläge für den gesamten Namen der Stationen.</w:t>
+      </w:r>
+      <w:r>
+        <w:br/>
+        <w:t>Dies ist hilfreich, wenn er teile des Namens vergessen hatte.</w:t>
+      </w:r>
+    </w:p>
+    <w:p>
+      <w:pPr>
+        <w:pStyle w:val="Textkrper"/>
+      </w:pPr>
+      <w:r>
         <w:drawing>
-          <wp:anchor distT="0" distB="0" distL="114300" distR="114300" simplePos="0" relativeHeight="251658240" behindDoc="0" locked="0" layoutInCell="1" allowOverlap="1" wp14:anchorId="1868F25C" wp14:editId="0D266E2B">
-            <wp:simplePos x="0" y="0"/>
-            <wp:positionH relativeFrom="column">
-              <wp:posOffset>3665855</wp:posOffset>
-            </wp:positionH>
-            <wp:positionV relativeFrom="paragraph">
-              <wp:posOffset>-354330</wp:posOffset>
-            </wp:positionV>
-            <wp:extent cx="2628900" cy="1752600"/>
-            <wp:effectExtent l="19050" t="19050" r="19050" b="19050"/>
-            <wp:wrapSquare wrapText="bothSides"/>
-            <wp:docPr id="47" name="Grafik 47"/>
+          <wp:inline distT="0" distB="0" distL="0" distR="0" wp14:anchorId="3F4EDB51" wp14:editId="4C7494D1">
+            <wp:extent cx="6268720" cy="1361529"/>
+            <wp:effectExtent l="19050" t="19050" r="17780" b="10160"/>
+            <wp:docPr id="5" name="Grafik 5"/>
             <wp:cNvGraphicFramePr>
               <a:graphicFrameLocks xmlns:a="http://schemas.openxmlformats.org/drawingml/2006/main" noChangeAspect="1"/>
             </wp:cNvGraphicFramePr>
@@ -2361,73 +2376,34 @@
               <a:graphicData uri="http://schemas.openxmlformats.org/drawingml/2006/picture">
                 <pic:pic xmlns:pic="http://schemas.openxmlformats.org/drawingml/2006/picture">
                   <pic:nvPicPr>
-                    <pic:cNvPr id="0" name="Picture 6"/>
-                    <pic:cNvPicPr>
-                      <a:picLocks noChangeAspect="1" noChangeArrowheads="1"/>
-                    </pic:cNvPicPr>
+                    <pic:cNvPr id="1" name=""/>
+                    <pic:cNvPicPr/>
                   </pic:nvPicPr>
-                  <pic:blipFill rotWithShape="1">
-                    <a:blip r:embed="rId16">
-                      <a:extLst>
-                        <a:ext uri="{28A0092B-C50C-407E-A947-70E740481C1C}">
-                          <a14:useLocalDpi xmlns:a14="http://schemas.microsoft.com/office/drawing/2010/main" val="0"/>
-                        </a:ext>
-                      </a:extLst>
-                    </a:blip>
-                    <a:srcRect l="2128" t="26388" b="15112"/>
-                    <a:stretch/>
+                  <pic:blipFill>
+                    <a:blip r:embed="rId16"/>
+                    <a:stretch>
+                      <a:fillRect/>
+                    </a:stretch>
                   </pic:blipFill>
-                  <pic:spPr bwMode="auto">
+                  <pic:spPr>
                     <a:xfrm>
                       <a:off x="0" y="0"/>
-                      <a:ext cx="2628900" cy="1752600"/>
+                      <a:ext cx="6270769" cy="1361974"/>
                     </a:xfrm>
                     <a:prstGeom prst="rect">
                       <a:avLst/>
                     </a:prstGeom>
-                    <a:noFill/>
-                    <a:ln w="9525" cap="flat" cmpd="sng" algn="ctr">
+                    <a:ln>
                       <a:solidFill>
-                        <a:sysClr val="windowText" lastClr="000000"/>
+                        <a:schemeClr val="tx1"/>
                       </a:solidFill>
-                      <a:prstDash val="solid"/>
-                      <a:round/>
-                      <a:headEnd type="none" w="med" len="med"/>
-                      <a:tailEnd type="none" w="med" len="med"/>
                     </a:ln>
-                    <a:extLst>
-                      <a:ext uri="{53640926-AAD7-44D8-BBD7-CCE9431645EC}">
-                        <a14:shadowObscured xmlns:a14="http://schemas.microsoft.com/office/drawing/2010/main"/>
-                      </a:ext>
-                    </a:extLst>
                   </pic:spPr>
                 </pic:pic>
               </a:graphicData>
             </a:graphic>
-            <wp14:sizeRelH relativeFrom="page">
-              <wp14:pctWidth>0</wp14:pctWidth>
-            </wp14:sizeRelH>
-            <wp14:sizeRelV relativeFrom="page">
-              <wp14:pctHeight>0</wp14:pctHeight>
-            </wp14:sizeRelV>
-          </wp:anchor>
+          </wp:inline>
         </w:drawing>
-      </w:r>
-      <w:r>
-        <w:t>Station Textsuche</w:t>
-      </w:r>
-      <w:bookmarkEnd w:id="26"/>
-    </w:p>
-    <w:p>
-      <w:pPr>
-        <w:pStyle w:val="Textkrper"/>
-      </w:pPr>
-      <w:r>
-        <w:t>Mithilfe der Textsuche kann der Benutzer ein Teil des Station Namen eingeben. Dabei erhält er nachher Vorschläge für den gesamten Namen der Stationen.</w:t>
-      </w:r>
-      <w:r>
-        <w:br/>
-        <w:t>Dies ist hilfreich, wenn er teile des Namens vergessen hatte.</w:t>
       </w:r>
     </w:p>
     <w:p>
@@ -2449,23 +2425,21 @@
       </w:r>
       <w:r>
         <w:br/>
-        <w:t>Im der Grafik unten sieht man die Verbindungen von Sursee nach Luzern. Dieses Bild wurde am Montag, 3. Dezember 2018 um 9:10 Uhr gemacht.</w:t>
+        <w:t>Im der Grafik unten sieht man die Verbin</w:t>
       </w:r>
-    </w:p>
-    <w:p>
-      <w:pPr>
-        <w:pStyle w:val="Textkrper"/>
-      </w:pPr>
+      <w:r>
+        <w:t>dungen von Sursee nach Luzern.</w:t>
+      </w:r>
       <w:r>
         <w:rPr>
           <w:noProof/>
           <w:lang w:eastAsia="de-CH"/>
         </w:rPr>
         <w:drawing>
-          <wp:inline distT="0" distB="0" distL="0" distR="0" wp14:anchorId="165D2AAF" wp14:editId="0F3B44DB">
-            <wp:extent cx="6276975" cy="3265109"/>
-            <wp:effectExtent l="19050" t="19050" r="9525" b="12065"/>
-            <wp:docPr id="48" name="Grafik 48"/>
+          <wp:inline distT="0" distB="0" distL="0" distR="0" wp14:anchorId="6D55B251">
+            <wp:extent cx="6268720" cy="2416622"/>
+            <wp:effectExtent l="19050" t="19050" r="17780" b="22225"/>
+            <wp:docPr id="6" name="Grafik 6"/>
             <wp:cNvGraphicFramePr>
               <a:graphicFrameLocks xmlns:a="http://schemas.openxmlformats.org/drawingml/2006/main" noChangeAspect="1"/>
             </wp:cNvGraphicFramePr>
@@ -2473,12 +2447,12 @@
               <a:graphicData uri="http://schemas.openxmlformats.org/drawingml/2006/picture">
                 <pic:pic xmlns:pic="http://schemas.openxmlformats.org/drawingml/2006/picture">
                   <pic:nvPicPr>
-                    <pic:cNvPr id="0" name="Picture 7"/>
+                    <pic:cNvPr id="0" name="Picture 2"/>
                     <pic:cNvPicPr>
                       <a:picLocks noChangeAspect="1" noChangeArrowheads="1"/>
                     </pic:cNvPicPr>
                   </pic:nvPicPr>
-                  <pic:blipFill rotWithShape="1">
+                  <pic:blipFill>
                     <a:blip r:embed="rId17">
                       <a:extLst>
                         <a:ext uri="{28A0092B-C50C-407E-A947-70E740481C1C}">
@@ -2486,13 +2460,15 @@
                         </a:ext>
                       </a:extLst>
                     </a:blip>
-                    <a:srcRect t="22104" r="21907"/>
-                    <a:stretch/>
+                    <a:srcRect/>
+                    <a:stretch>
+                      <a:fillRect/>
+                    </a:stretch>
                   </pic:blipFill>
                   <pic:spPr bwMode="auto">
                     <a:xfrm>
                       <a:off x="0" y="0"/>
-                      <a:ext cx="6292721" cy="3273299"/>
+                      <a:ext cx="6313355" cy="2433829"/>
                     </a:xfrm>
                     <a:prstGeom prst="rect">
                       <a:avLst/>
@@ -2503,11 +2479,6 @@
                         <a:schemeClr val="tx1"/>
                       </a:solidFill>
                     </a:ln>
-                    <a:extLst>
-                      <a:ext uri="{53640926-AAD7-44D8-BBD7-CCE9431645EC}">
-                        <a14:shadowObscured xmlns:a14="http://schemas.microsoft.com/office/drawing/2010/main"/>
-                      </a:ext>
-                    </a:extLst>
                   </pic:spPr>
                 </pic:pic>
               </a:graphicData>
@@ -2518,6 +2489,11 @@
     </w:p>
     <w:p>
       <w:pPr>
+        <w:pStyle w:val="Textkrper"/>
+      </w:pPr>
+    </w:p>
+    <w:p>
+      <w:pPr>
         <w:tabs>
           <w:tab w:val="clear" w:pos="3402"/>
           <w:tab w:val="clear" w:pos="6804"/>
@@ -2552,10 +2528,8 @@
       <w:r>
         <w:t>.</w:t>
       </w:r>
-      <w:r>
-        <w:br/>
-        <w:t>In der Grafik unten sieht man die Abfahrtstafel von Sursee am Montag, 3. Dezember 2018 um 9:25 Uhr.</w:t>
-      </w:r>
+      <w:bookmarkStart w:id="29" w:name="_GoBack"/>
+      <w:bookmarkEnd w:id="29"/>
     </w:p>
     <w:p>
       <w:pPr>
@@ -2567,10 +2541,10 @@
           <w:lang w:eastAsia="de-CH"/>
         </w:rPr>
         <w:drawing>
-          <wp:inline distT="0" distB="0" distL="0" distR="0" wp14:anchorId="6FCD51C2" wp14:editId="32C67544">
-            <wp:extent cx="6280785" cy="2422900"/>
-            <wp:effectExtent l="19050" t="19050" r="24765" b="15875"/>
-            <wp:docPr id="49" name="Grafik 49"/>
+          <wp:inline distT="0" distB="0" distL="0" distR="0" wp14:anchorId="08A96D0A">
+            <wp:extent cx="6271260" cy="2407763"/>
+            <wp:effectExtent l="19050" t="19050" r="15240" b="12065"/>
+            <wp:docPr id="11" name="Grafik 11"/>
             <wp:cNvGraphicFramePr>
               <a:graphicFrameLocks xmlns:a="http://schemas.openxmlformats.org/drawingml/2006/main" noChangeAspect="1"/>
             </wp:cNvGraphicFramePr>
@@ -2578,7 +2552,7 @@
               <a:graphicData uri="http://schemas.openxmlformats.org/drawingml/2006/picture">
                 <pic:pic xmlns:pic="http://schemas.openxmlformats.org/drawingml/2006/picture">
                   <pic:nvPicPr>
-                    <pic:cNvPr id="0" name="Picture 8"/>
+                    <pic:cNvPr id="0" name="Picture 3"/>
                     <pic:cNvPicPr>
                       <a:picLocks noChangeAspect="1" noChangeArrowheads="1"/>
                     </pic:cNvPicPr>
@@ -2599,7 +2573,7 @@
                   <pic:spPr bwMode="auto">
                     <a:xfrm>
                       <a:off x="0" y="0"/>
-                      <a:ext cx="6340188" cy="2445816"/>
+                      <a:ext cx="6289212" cy="2414655"/>
                     </a:xfrm>
                     <a:prstGeom prst="rect">
                       <a:avLst/>
@@ -2661,19 +2635,16 @@
       <w:r>
         <w:t xml:space="preserve"> die Taste "Enter" klicken und schon ist es Links in der Combobox gespeichert.</w:t>
       </w:r>
-      <w:bookmarkStart w:id="29" w:name="_GoBack"/>
-      <w:bookmarkEnd w:id="29"/>
-    </w:p>
-    <w:p>
-      <w:pPr>
-        <w:pStyle w:val="Textkrper"/>
-      </w:pPr>
       <w:r>
+        <w:rPr>
+          <w:noProof/>
+          <w:lang w:eastAsia="de-CH"/>
+        </w:rPr>
         <w:drawing>
-          <wp:inline distT="0" distB="0" distL="0" distR="0" wp14:anchorId="1612F5AC" wp14:editId="01952DBA">
-            <wp:extent cx="4210050" cy="1659919"/>
-            <wp:effectExtent l="19050" t="19050" r="19050" b="16510"/>
-            <wp:docPr id="3" name="Grafik 3"/>
+          <wp:inline distT="0" distB="0" distL="0" distR="0" wp14:anchorId="405A3642">
+            <wp:extent cx="4305300" cy="1652959"/>
+            <wp:effectExtent l="19050" t="19050" r="19050" b="23495"/>
+            <wp:docPr id="12" name="Grafik 12"/>
             <wp:cNvGraphicFramePr>
               <a:graphicFrameLocks xmlns:a="http://schemas.openxmlformats.org/drawingml/2006/main" noChangeAspect="1"/>
             </wp:cNvGraphicFramePr>
@@ -2681,23 +2652,33 @@
               <a:graphicData uri="http://schemas.openxmlformats.org/drawingml/2006/picture">
                 <pic:pic xmlns:pic="http://schemas.openxmlformats.org/drawingml/2006/picture">
                   <pic:nvPicPr>
-                    <pic:cNvPr id="1" name=""/>
-                    <pic:cNvPicPr/>
+                    <pic:cNvPr id="0" name="Picture 4"/>
+                    <pic:cNvPicPr>
+                      <a:picLocks noChangeAspect="1" noChangeArrowheads="1"/>
+                    </pic:cNvPicPr>
                   </pic:nvPicPr>
                   <pic:blipFill>
-                    <a:blip r:embed="rId19"/>
+                    <a:blip r:embed="rId19">
+                      <a:extLst>
+                        <a:ext uri="{28A0092B-C50C-407E-A947-70E740481C1C}">
+                          <a14:useLocalDpi xmlns:a14="http://schemas.microsoft.com/office/drawing/2010/main" val="0"/>
+                        </a:ext>
+                      </a:extLst>
+                    </a:blip>
+                    <a:srcRect/>
                     <a:stretch>
                       <a:fillRect/>
                     </a:stretch>
                   </pic:blipFill>
-                  <pic:spPr>
+                  <pic:spPr bwMode="auto">
                     <a:xfrm>
                       <a:off x="0" y="0"/>
-                      <a:ext cx="4227411" cy="1666764"/>
+                      <a:ext cx="4329440" cy="1662227"/>
                     </a:xfrm>
                     <a:prstGeom prst="rect">
                       <a:avLst/>
                     </a:prstGeom>
+                    <a:noFill/>
                     <a:ln>
                       <a:solidFill>
                         <a:schemeClr val="tx1"/>
@@ -2710,16 +2691,21 @@
           </wp:inline>
         </w:drawing>
       </w:r>
+    </w:p>
+    <w:p>
+      <w:pPr>
+        <w:pStyle w:val="Textkrper"/>
+      </w:pPr>
       <w:r>
         <w:rPr>
           <w:noProof/>
           <w:lang w:eastAsia="de-CH"/>
         </w:rPr>
         <w:drawing>
-          <wp:inline distT="0" distB="0" distL="0" distR="0" wp14:anchorId="64395851">
-            <wp:extent cx="4210050" cy="1616390"/>
-            <wp:effectExtent l="19050" t="19050" r="19050" b="22225"/>
-            <wp:docPr id="4" name="Grafik 4"/>
+          <wp:inline distT="0" distB="0" distL="0" distR="0" wp14:anchorId="1AD7A912">
+            <wp:extent cx="4305300" cy="1657836"/>
+            <wp:effectExtent l="19050" t="19050" r="19050" b="19050"/>
+            <wp:docPr id="14" name="Grafik 14"/>
             <wp:cNvGraphicFramePr>
               <a:graphicFrameLocks xmlns:a="http://schemas.openxmlformats.org/drawingml/2006/main" noChangeAspect="1"/>
             </wp:cNvGraphicFramePr>
@@ -2727,7 +2713,7 @@
               <a:graphicData uri="http://schemas.openxmlformats.org/drawingml/2006/picture">
                 <pic:pic xmlns:pic="http://schemas.openxmlformats.org/drawingml/2006/picture">
                   <pic:nvPicPr>
-                    <pic:cNvPr id="0" name="Picture 2"/>
+                    <pic:cNvPr id="0" name="Picture 5"/>
                     <pic:cNvPicPr>
                       <a:picLocks noChangeAspect="1" noChangeArrowheads="1"/>
                     </pic:cNvPicPr>
@@ -2748,7 +2734,7 @@
                   <pic:spPr bwMode="auto">
                     <a:xfrm>
                       <a:off x="0" y="0"/>
-                      <a:ext cx="4302200" cy="1651770"/>
+                      <a:ext cx="4368242" cy="1682073"/>
                     </a:xfrm>
                     <a:prstGeom prst="rect">
                       <a:avLst/>
@@ -2791,11 +2777,15 @@
         <w:t xml:space="preserve"> </w:t>
       </w:r>
       <w:r>
+        <w:rPr>
+          <w:noProof/>
+          <w:lang w:eastAsia="de-CH"/>
+        </w:rPr>
         <w:drawing>
-          <wp:inline distT="0" distB="0" distL="0" distR="0" wp14:anchorId="0A52C93C" wp14:editId="0EBE9B57">
-            <wp:extent cx="6300470" cy="3054985"/>
-            <wp:effectExtent l="19050" t="19050" r="24130" b="12065"/>
-            <wp:docPr id="2" name="Grafik 2"/>
+          <wp:inline distT="0" distB="0" distL="0" distR="0" wp14:anchorId="57D3EEE5">
+            <wp:extent cx="6271260" cy="2403382"/>
+            <wp:effectExtent l="19050" t="19050" r="15240" b="16510"/>
+            <wp:docPr id="15" name="Grafik 15"/>
             <wp:cNvGraphicFramePr>
               <a:graphicFrameLocks xmlns:a="http://schemas.openxmlformats.org/drawingml/2006/main" noChangeAspect="1"/>
             </wp:cNvGraphicFramePr>
@@ -2803,23 +2793,33 @@
               <a:graphicData uri="http://schemas.openxmlformats.org/drawingml/2006/picture">
                 <pic:pic xmlns:pic="http://schemas.openxmlformats.org/drawingml/2006/picture">
                   <pic:nvPicPr>
-                    <pic:cNvPr id="1" name=""/>
-                    <pic:cNvPicPr/>
+                    <pic:cNvPr id="0" name="Picture 6"/>
+                    <pic:cNvPicPr>
+                      <a:picLocks noChangeAspect="1" noChangeArrowheads="1"/>
+                    </pic:cNvPicPr>
                   </pic:nvPicPr>
                   <pic:blipFill>
-                    <a:blip r:embed="rId21"/>
+                    <a:blip r:embed="rId21">
+                      <a:extLst>
+                        <a:ext uri="{28A0092B-C50C-407E-A947-70E740481C1C}">
+                          <a14:useLocalDpi xmlns:a14="http://schemas.microsoft.com/office/drawing/2010/main" val="0"/>
+                        </a:ext>
+                      </a:extLst>
+                    </a:blip>
+                    <a:srcRect/>
                     <a:stretch>
                       <a:fillRect/>
                     </a:stretch>
                   </pic:blipFill>
-                  <pic:spPr>
+                  <pic:spPr bwMode="auto">
                     <a:xfrm>
                       <a:off x="0" y="0"/>
-                      <a:ext cx="6300470" cy="3054985"/>
+                      <a:ext cx="6312022" cy="2419004"/>
                     </a:xfrm>
                     <a:prstGeom prst="rect">
                       <a:avLst/>
                     </a:prstGeom>
+                    <a:noFill/>
                     <a:ln>
                       <a:solidFill>
                         <a:schemeClr val="tx1"/>
@@ -2899,10 +2899,10 @@
           <w:lang w:eastAsia="de-CH"/>
         </w:rPr>
         <w:drawing>
-          <wp:inline distT="0" distB="0" distL="0" distR="0" wp14:anchorId="028D79DD" wp14:editId="0888C3B1">
-            <wp:extent cx="6300470" cy="3292475"/>
-            <wp:effectExtent l="0" t="0" r="5080" b="3175"/>
-            <wp:docPr id="44" name="Grafik 44"/>
+          <wp:inline distT="0" distB="0" distL="0" distR="0" wp14:anchorId="47556064">
+            <wp:extent cx="6271260" cy="3270400"/>
+            <wp:effectExtent l="19050" t="19050" r="15240" b="25400"/>
+            <wp:docPr id="16" name="Grafik 16"/>
             <wp:cNvGraphicFramePr>
               <a:graphicFrameLocks xmlns:a="http://schemas.openxmlformats.org/drawingml/2006/main" noChangeAspect="1"/>
             </wp:cNvGraphicFramePr>
@@ -2910,23 +2910,38 @@
               <a:graphicData uri="http://schemas.openxmlformats.org/drawingml/2006/picture">
                 <pic:pic xmlns:pic="http://schemas.openxmlformats.org/drawingml/2006/picture">
                   <pic:nvPicPr>
-                    <pic:cNvPr id="1" name=""/>
-                    <pic:cNvPicPr/>
+                    <pic:cNvPr id="0" name="Picture 7"/>
+                    <pic:cNvPicPr>
+                      <a:picLocks noChangeAspect="1" noChangeArrowheads="1"/>
+                    </pic:cNvPicPr>
                   </pic:nvPicPr>
                   <pic:blipFill>
-                    <a:blip r:embed="rId22"/>
+                    <a:blip r:embed="rId22">
+                      <a:extLst>
+                        <a:ext uri="{28A0092B-C50C-407E-A947-70E740481C1C}">
+                          <a14:useLocalDpi xmlns:a14="http://schemas.microsoft.com/office/drawing/2010/main" val="0"/>
+                        </a:ext>
+                      </a:extLst>
+                    </a:blip>
+                    <a:srcRect/>
                     <a:stretch>
                       <a:fillRect/>
                     </a:stretch>
                   </pic:blipFill>
-                  <pic:spPr>
+                  <pic:spPr bwMode="auto">
                     <a:xfrm>
                       <a:off x="0" y="0"/>
-                      <a:ext cx="6300470" cy="3292475"/>
+                      <a:ext cx="6286293" cy="3278239"/>
                     </a:xfrm>
                     <a:prstGeom prst="rect">
                       <a:avLst/>
                     </a:prstGeom>
+                    <a:noFill/>
+                    <a:ln>
+                      <a:solidFill>
+                        <a:schemeClr val="tx1"/>
+                      </a:solidFill>
+                    </a:ln>
                   </pic:spPr>
                 </pic:pic>
               </a:graphicData>
@@ -4117,14 +4132,9 @@
       <w:bookmarkStart w:id="36" w:name="_Toc531597853"/>
       <w:r>
         <w:lastRenderedPageBreak/>
-        <w:t>Mock-</w:t>
-      </w:r>
-      <w:proofErr w:type="spellStart"/>
-      <w:r>
-        <w:t>Up</w:t>
+        <w:t>Mock-Up</w:t>
       </w:r>
       <w:bookmarkEnd w:id="36"/>
-      <w:proofErr w:type="spellEnd"/>
     </w:p>
     <w:p>
       <w:pPr>
@@ -6075,7 +6085,7 @@
         <w:noProof/>
         <w:szCs w:val="18"/>
       </w:rPr>
-      <w:t>6</w:t>
+      <w:t>5</w:t>
     </w:r>
     <w:r>
       <w:rPr>
@@ -9039,6 +9049,7 @@
     <w:rsid w:val="00531A3F"/>
     <w:rsid w:val="0058569E"/>
     <w:rsid w:val="00687395"/>
+    <w:rsid w:val="007A72CC"/>
     <w:rsid w:val="007B41ED"/>
     <w:rsid w:val="009A7672"/>
     <w:rsid w:val="00A05403"/>
@@ -9803,15 +9814,6 @@
 
 <file path=customXml/item1.xml><?xml version="1.0" encoding="utf-8"?>
 <?mso-contentType ?>
-<FormTemplates xmlns="http://schemas.microsoft.com/sharepoint/v3/contenttype/forms">
-  <Display>DocumentLibraryForm</Display>
-  <Edit>DocumentLibraryForm</Edit>
-  <New>DocumentLibraryForm</New>
-</FormTemplates>
-</file>
-
-<file path=customXml/item2.xml><?xml version="1.0" encoding="utf-8"?>
-<?mso-contentType ?>
 <spe:Receivers xmlns:spe="http://schemas.microsoft.com/sharepoint/events">
   <Receiver>
     <Name>Document ID Generator</Name>
@@ -9860,7 +9862,39 @@
 </spe:Receivers>
 </file>
 
+<file path=customXml/item2.xml><?xml version="1.0" encoding="utf-8"?>
+<?mso-contentType ?>
+<FormTemplates xmlns="http://schemas.microsoft.com/sharepoint/v3/contenttype/forms">
+  <Display>DocumentLibraryForm</Display>
+  <Edit>DocumentLibraryForm</Edit>
+  <New>DocumentLibraryForm</New>
+</FormTemplates>
+</file>
+
 <file path=customXml/item3.xml><?xml version="1.0" encoding="utf-8"?>
+<p:properties xmlns:p="http://schemas.microsoft.com/office/2006/metadata/properties" xmlns:xsi="http://www.w3.org/2001/XMLSchema-instance">
+  <documentManagement>
+    <TaxCatchAll xmlns="8f28c936-c8b7-4889-b357-0af883ed6eb7">
+      <Value>446</Value>
+    </TaxCatchAll>
+    <nc5864615c75432b95467191aa94d779 xmlns="8f28c936-c8b7-4889-b357-0af883ed6eb7">
+      <Terms xmlns="http://schemas.microsoft.com/office/infopath/2007/PartnerControls">
+        <TermInfo xmlns="http://schemas.microsoft.com/office/infopath/2007/PartnerControls">
+          <TermName xmlns="http://schemas.microsoft.com/office/infopath/2007/PartnerControls">Lernende</TermName>
+          <TermId xmlns="http://schemas.microsoft.com/office/infopath/2007/PartnerControls">39b0660c-8fb4-492a-87d2-3d8723432cc9</TermId>
+        </TermInfo>
+      </Terms>
+    </nc5864615c75432b95467191aa94d779>
+    <_dlc_DocId xmlns="8f28c936-c8b7-4889-b357-0af883ed6eb7">ABOUT-23-119</_dlc_DocId>
+    <_dlc_DocIdUrl xmlns="8f28c936-c8b7-4889-b357-0af883ed6eb7">
+      <Url>https://shp.bison-group.com/HRM/_layouts/15/DocIdRedir.aspx?ID=ABOUT-23-119</Url>
+      <Description>ABOUT-23-119</Description>
+    </_dlc_DocIdUrl>
+  </documentManagement>
+</p:properties>
+</file>
+
+<file path=customXml/item4.xml><?xml version="1.0" encoding="utf-8"?>
 <ct:contentTypeSchema xmlns:ct="http://schemas.microsoft.com/office/2006/metadata/contentType" xmlns:ma="http://schemas.microsoft.com/office/2006/metadata/properties/metaAttributes" ct:_="" ma:_="" ma:contentTypeName="Dokument" ma:contentTypeID="0x010100B0C6F5EFAAB31242AD9AC599CCD2DEB5" ma:contentTypeVersion="4" ma:contentTypeDescription="Ein neues Dokument erstellen." ma:contentTypeScope="" ma:versionID="4a4ff7f20120f5b2888e2fcca24cb7d9">
   <xsd:schema xmlns:xsd="http://www.w3.org/2001/XMLSchema" xmlns:xs="http://www.w3.org/2001/XMLSchema" xmlns:p="http://schemas.microsoft.com/office/2006/metadata/properties" xmlns:ns2="8f28c936-c8b7-4889-b357-0af883ed6eb7" targetNamespace="http://schemas.microsoft.com/office/2006/metadata/properties" ma:root="true" ma:fieldsID="3de77f70ba20f7252701c7a44e79e06e" ns2:_="">
     <xsd:import namespace="8f28c936-c8b7-4889-b357-0af883ed6eb7"/>
@@ -10025,29 +10059,6 @@
 </ct:contentTypeSchema>
 </file>
 
-<file path=customXml/item4.xml><?xml version="1.0" encoding="utf-8"?>
-<p:properties xmlns:p="http://schemas.microsoft.com/office/2006/metadata/properties" xmlns:xsi="http://www.w3.org/2001/XMLSchema-instance">
-  <documentManagement>
-    <TaxCatchAll xmlns="8f28c936-c8b7-4889-b357-0af883ed6eb7">
-      <Value>446</Value>
-    </TaxCatchAll>
-    <nc5864615c75432b95467191aa94d779 xmlns="8f28c936-c8b7-4889-b357-0af883ed6eb7">
-      <Terms xmlns="http://schemas.microsoft.com/office/infopath/2007/PartnerControls">
-        <TermInfo xmlns="http://schemas.microsoft.com/office/infopath/2007/PartnerControls">
-          <TermName xmlns="http://schemas.microsoft.com/office/infopath/2007/PartnerControls">Lernende</TermName>
-          <TermId xmlns="http://schemas.microsoft.com/office/infopath/2007/PartnerControls">39b0660c-8fb4-492a-87d2-3d8723432cc9</TermId>
-        </TermInfo>
-      </Terms>
-    </nc5864615c75432b95467191aa94d779>
-    <_dlc_DocId xmlns="8f28c936-c8b7-4889-b357-0af883ed6eb7">ABOUT-23-119</_dlc_DocId>
-    <_dlc_DocIdUrl xmlns="8f28c936-c8b7-4889-b357-0af883ed6eb7">
-      <Url>https://shp.bison-group.com/HRM/_layouts/15/DocIdRedir.aspx?ID=ABOUT-23-119</Url>
-      <Description>ABOUT-23-119</Description>
-    </_dlc_DocIdUrl>
-  </documentManagement>
-</p:properties>
-</file>
-
 <file path=customXml/item5.xml><?xml version="1.0" encoding="utf-8"?>
 <b:Sources xmlns:b="http://schemas.openxmlformats.org/officeDocument/2006/bibliography" xmlns="http://schemas.openxmlformats.org/officeDocument/2006/bibliography" SelectedStyle="\HarvardAnglia2008OfficeOnline.xsl" StyleName="Harvard - Anglia" Version="2008">
   <b:Source>
@@ -10084,6 +10095,14 @@
 </file>
 
 <file path=customXml/itemProps1.xml><?xml version="1.0" encoding="utf-8"?>
+<ds:datastoreItem xmlns:ds="http://schemas.openxmlformats.org/officeDocument/2006/customXml" ds:itemID="{6F6B9842-CAED-4D2D-99E0-C2CC619CE98C}">
+  <ds:schemaRefs>
+    <ds:schemaRef ds:uri="http://schemas.microsoft.com/sharepoint/events"/>
+  </ds:schemaRefs>
+</ds:datastoreItem>
+</file>
+
+<file path=customXml/itemProps2.xml><?xml version="1.0" encoding="utf-8"?>
 <ds:datastoreItem xmlns:ds="http://schemas.openxmlformats.org/officeDocument/2006/customXml" ds:itemID="{A27009EE-9E9F-48D0-B1B2-FBAD89FE0BC1}">
   <ds:schemaRefs>
     <ds:schemaRef ds:uri="http://schemas.microsoft.com/sharepoint/v3/contenttype/forms"/>
@@ -10091,15 +10110,17 @@
 </ds:datastoreItem>
 </file>
 
-<file path=customXml/itemProps2.xml><?xml version="1.0" encoding="utf-8"?>
-<ds:datastoreItem xmlns:ds="http://schemas.openxmlformats.org/officeDocument/2006/customXml" ds:itemID="{6F6B9842-CAED-4D2D-99E0-C2CC619CE98C}">
+<file path=customXml/itemProps3.xml><?xml version="1.0" encoding="utf-8"?>
+<ds:datastoreItem xmlns:ds="http://schemas.openxmlformats.org/officeDocument/2006/customXml" ds:itemID="{71757D2F-A750-4B5E-95E1-3CCD25588B9E}">
   <ds:schemaRefs>
-    <ds:schemaRef ds:uri="http://schemas.microsoft.com/sharepoint/events"/>
+    <ds:schemaRef ds:uri="http://schemas.microsoft.com/office/2006/metadata/properties"/>
+    <ds:schemaRef ds:uri="8f28c936-c8b7-4889-b357-0af883ed6eb7"/>
+    <ds:schemaRef ds:uri="http://schemas.microsoft.com/office/infopath/2007/PartnerControls"/>
   </ds:schemaRefs>
 </ds:datastoreItem>
 </file>
 
-<file path=customXml/itemProps3.xml><?xml version="1.0" encoding="utf-8"?>
+<file path=customXml/itemProps4.xml><?xml version="1.0" encoding="utf-8"?>
 <ds:datastoreItem xmlns:ds="http://schemas.openxmlformats.org/officeDocument/2006/customXml" ds:itemID="{4EF48E05-0619-4954-9678-60B463384F76}">
   <ds:schemaRefs>
     <ds:schemaRef ds:uri="http://schemas.microsoft.com/office/2006/metadata/contentType"/>
@@ -10117,18 +10138,8 @@
 </ds:datastoreItem>
 </file>
 
-<file path=customXml/itemProps4.xml><?xml version="1.0" encoding="utf-8"?>
-<ds:datastoreItem xmlns:ds="http://schemas.openxmlformats.org/officeDocument/2006/customXml" ds:itemID="{71757D2F-A750-4B5E-95E1-3CCD25588B9E}">
-  <ds:schemaRefs>
-    <ds:schemaRef ds:uri="http://schemas.microsoft.com/office/2006/metadata/properties"/>
-    <ds:schemaRef ds:uri="8f28c936-c8b7-4889-b357-0af883ed6eb7"/>
-    <ds:schemaRef ds:uri="http://schemas.microsoft.com/office/infopath/2007/PartnerControls"/>
-  </ds:schemaRefs>
-</ds:datastoreItem>
-</file>
-
 <file path=customXml/itemProps5.xml><?xml version="1.0" encoding="utf-8"?>
-<ds:datastoreItem xmlns:ds="http://schemas.openxmlformats.org/officeDocument/2006/customXml" ds:itemID="{3CE81E4D-29E0-4A93-BAB6-611904D33816}">
+<ds:datastoreItem xmlns:ds="http://schemas.openxmlformats.org/officeDocument/2006/customXml" ds:itemID="{58890B14-9D6E-40CE-A19F-58274AB941D2}">
   <ds:schemaRefs>
     <ds:schemaRef ds:uri="http://schemas.openxmlformats.org/officeDocument/2006/bibliography"/>
   </ds:schemaRefs>

</xml_diff>

<commit_message>
updated screenshots for testcases
</commit_message>
<xml_diff>
--- a/Dokumentation_M318.docx
+++ b/Dokumentation_M318.docx
@@ -441,6 +441,8 @@
               </w:rPr>
               <w:t>Nein</w:t>
             </w:r>
+            <w:bookmarkStart w:id="10" w:name="_GoBack"/>
+            <w:bookmarkEnd w:id="10"/>
           </w:p>
         </w:tc>
       </w:tr>
@@ -469,16 +471,16 @@
           <w:titlePg/>
         </w:sectPr>
       </w:pPr>
-      <w:bookmarkStart w:id="10" w:name="_Toc32113702"/>
-      <w:bookmarkStart w:id="11" w:name="_Ref32114080"/>
-      <w:bookmarkStart w:id="12" w:name="_Ref32114106"/>
-      <w:bookmarkStart w:id="13" w:name="_Toc32113701"/>
-      <w:bookmarkStart w:id="14" w:name="_Toc32113700"/>
-      <w:bookmarkStart w:id="15" w:name="_Toc32113698"/>
-      <w:bookmarkStart w:id="16" w:name="_Toc32113696"/>
-      <w:bookmarkStart w:id="17" w:name="_Toc32113695"/>
-      <w:bookmarkStart w:id="18" w:name="_Toc32113694"/>
-      <w:bookmarkStart w:id="19" w:name="_Toc32113693"/>
+      <w:bookmarkStart w:id="11" w:name="_Toc32113702"/>
+      <w:bookmarkStart w:id="12" w:name="_Ref32114080"/>
+      <w:bookmarkStart w:id="13" w:name="_Ref32114106"/>
+      <w:bookmarkStart w:id="14" w:name="_Toc32113701"/>
+      <w:bookmarkStart w:id="15" w:name="_Toc32113700"/>
+      <w:bookmarkStart w:id="16" w:name="_Toc32113698"/>
+      <w:bookmarkStart w:id="17" w:name="_Toc32113696"/>
+      <w:bookmarkStart w:id="18" w:name="_Toc32113695"/>
+      <w:bookmarkStart w:id="19" w:name="_Toc32113694"/>
+      <w:bookmarkStart w:id="20" w:name="_Toc32113693"/>
       <w:bookmarkEnd w:id="0"/>
       <w:bookmarkEnd w:id="1"/>
       <w:bookmarkEnd w:id="2"/>
@@ -490,6 +492,7 @@
       <w:bookmarkEnd w:id="8"/>
       <w:bookmarkEnd w:id="9"/>
     </w:p>
+    <w:bookmarkEnd w:id="20" w:displacedByCustomXml="next"/>
     <w:bookmarkEnd w:id="19" w:displacedByCustomXml="next"/>
     <w:bookmarkEnd w:id="18" w:displacedByCustomXml="next"/>
     <w:bookmarkEnd w:id="17" w:displacedByCustomXml="next"/>
@@ -499,9 +502,8 @@
     <w:bookmarkEnd w:id="13" w:displacedByCustomXml="next"/>
     <w:bookmarkEnd w:id="12" w:displacedByCustomXml="next"/>
     <w:bookmarkEnd w:id="11" w:displacedByCustomXml="next"/>
-    <w:bookmarkEnd w:id="10" w:displacedByCustomXml="next"/>
-    <w:bookmarkStart w:id="20" w:name="_Toc472921481" w:displacedByCustomXml="next"/>
-    <w:bookmarkStart w:id="21" w:name="_Ref472918885" w:displacedByCustomXml="next"/>
+    <w:bookmarkStart w:id="21" w:name="_Toc472921481" w:displacedByCustomXml="next"/>
+    <w:bookmarkStart w:id="22" w:name="_Ref472918885" w:displacedByCustomXml="next"/>
     <w:sdt>
       <w:sdtPr>
         <w:rPr>
@@ -568,7 +570,7 @@
           <w:r>
             <w:fldChar w:fldCharType="separate"/>
           </w:r>
-          <w:hyperlink w:anchor="_Toc531597840" w:history="1">
+          <w:hyperlink w:anchor="_Toc531617662" w:history="1">
             <w:r>
               <w:rPr>
                 <w:rStyle w:val="Hyperlink"/>
@@ -607,7 +609,7 @@
               <w:rPr>
                 <w:webHidden/>
               </w:rPr>
-              <w:instrText xml:space="preserve"> PAGEREF _Toc531597840 \h </w:instrText>
+              <w:instrText xml:space="preserve"> PAGEREF _Toc531617662 \h </w:instrText>
             </w:r>
             <w:r>
               <w:rPr>
@@ -644,7 +646,7 @@
               <w:lang w:eastAsia="de-CH"/>
             </w:rPr>
           </w:pPr>
-          <w:hyperlink w:anchor="_Toc531597841" w:history="1">
+          <w:hyperlink w:anchor="_Toc531617663" w:history="1">
             <w:r>
               <w:rPr>
                 <w:rStyle w:val="Hyperlink"/>
@@ -682,7 +684,7 @@
               <w:rPr>
                 <w:webHidden/>
               </w:rPr>
-              <w:instrText xml:space="preserve"> PAGEREF _Toc531597841 \h </w:instrText>
+              <w:instrText xml:space="preserve"> PAGEREF _Toc531617663 \h </w:instrText>
             </w:r>
             <w:r>
               <w:rPr>
@@ -719,7 +721,7 @@
               <w:lang w:eastAsia="de-CH"/>
             </w:rPr>
           </w:pPr>
-          <w:hyperlink w:anchor="_Toc531597842" w:history="1">
+          <w:hyperlink w:anchor="_Toc531617664" w:history="1">
             <w:r>
               <w:rPr>
                 <w:rStyle w:val="Hyperlink"/>
@@ -757,7 +759,7 @@
               <w:rPr>
                 <w:webHidden/>
               </w:rPr>
-              <w:instrText xml:space="preserve"> PAGEREF _Toc531597842 \h </w:instrText>
+              <w:instrText xml:space="preserve"> PAGEREF _Toc531617664 \h </w:instrText>
             </w:r>
             <w:r>
               <w:rPr>
@@ -795,7 +797,7 @@
               <w:lang w:val="de-CH" w:eastAsia="de-CH"/>
             </w:rPr>
           </w:pPr>
-          <w:hyperlink w:anchor="_Toc531597843" w:history="1">
+          <w:hyperlink w:anchor="_Toc531617665" w:history="1">
             <w:r>
               <w:rPr>
                 <w:rStyle w:val="Hyperlink"/>
@@ -834,7 +836,7 @@
               <w:rPr>
                 <w:webHidden/>
               </w:rPr>
-              <w:instrText xml:space="preserve"> PAGEREF _Toc531597843 \h </w:instrText>
+              <w:instrText xml:space="preserve"> PAGEREF _Toc531617665 \h </w:instrText>
             </w:r>
             <w:r>
               <w:rPr>
@@ -871,7 +873,7 @@
               <w:lang w:eastAsia="de-CH"/>
             </w:rPr>
           </w:pPr>
-          <w:hyperlink w:anchor="_Toc531597844" w:history="1">
+          <w:hyperlink w:anchor="_Toc531617666" w:history="1">
             <w:r>
               <w:rPr>
                 <w:rStyle w:val="Hyperlink"/>
@@ -909,7 +911,7 @@
               <w:rPr>
                 <w:webHidden/>
               </w:rPr>
-              <w:instrText xml:space="preserve"> PAGEREF _Toc531597844 \h </w:instrText>
+              <w:instrText xml:space="preserve"> PAGEREF _Toc531617666 \h </w:instrText>
             </w:r>
             <w:r>
               <w:rPr>
@@ -946,7 +948,7 @@
               <w:lang w:eastAsia="de-CH"/>
             </w:rPr>
           </w:pPr>
-          <w:hyperlink w:anchor="_Toc531597845" w:history="1">
+          <w:hyperlink w:anchor="_Toc531617667" w:history="1">
             <w:r>
               <w:rPr>
                 <w:rStyle w:val="Hyperlink"/>
@@ -984,7 +986,7 @@
               <w:rPr>
                 <w:webHidden/>
               </w:rPr>
-              <w:instrText xml:space="preserve"> PAGEREF _Toc531597845 \h </w:instrText>
+              <w:instrText xml:space="preserve"> PAGEREF _Toc531617667 \h </w:instrText>
             </w:r>
             <w:r>
               <w:rPr>
@@ -1021,7 +1023,7 @@
               <w:lang w:eastAsia="de-CH"/>
             </w:rPr>
           </w:pPr>
-          <w:hyperlink w:anchor="_Toc531597846" w:history="1">
+          <w:hyperlink w:anchor="_Toc531617668" w:history="1">
             <w:r>
               <w:rPr>
                 <w:rStyle w:val="Hyperlink"/>
@@ -1059,7 +1061,7 @@
               <w:rPr>
                 <w:webHidden/>
               </w:rPr>
-              <w:instrText xml:space="preserve"> PAGEREF _Toc531597846 \h </w:instrText>
+              <w:instrText xml:space="preserve"> PAGEREF _Toc531617668 \h </w:instrText>
             </w:r>
             <w:r>
               <w:rPr>
@@ -1077,6 +1079,156 @@
                 <w:webHidden/>
               </w:rPr>
               <w:t>5</w:t>
+            </w:r>
+            <w:r>
+              <w:rPr>
+                <w:webHidden/>
+              </w:rPr>
+              <w:fldChar w:fldCharType="end"/>
+            </w:r>
+          </w:hyperlink>
+        </w:p>
+        <w:p>
+          <w:pPr>
+            <w:pStyle w:val="Verzeichnis2"/>
+            <w:rPr>
+              <w:rFonts w:asciiTheme="minorHAnsi" w:eastAsiaTheme="minorEastAsia" w:hAnsiTheme="minorHAnsi" w:cstheme="minorBidi"/>
+              <w:sz w:val="22"/>
+              <w:szCs w:val="22"/>
+              <w:lang w:eastAsia="de-CH"/>
+            </w:rPr>
+          </w:pPr>
+          <w:hyperlink w:anchor="_Toc531617669" w:history="1">
+            <w:r>
+              <w:rPr>
+                <w:rStyle w:val="Hyperlink"/>
+              </w:rPr>
+              <w:t>2.4</w:t>
+            </w:r>
+            <w:r>
+              <w:rPr>
+                <w:rFonts w:asciiTheme="minorHAnsi" w:eastAsiaTheme="minorEastAsia" w:hAnsiTheme="minorHAnsi" w:cstheme="minorBidi"/>
+                <w:sz w:val="22"/>
+                <w:szCs w:val="22"/>
+                <w:lang w:eastAsia="de-CH"/>
+              </w:rPr>
+              <w:tab/>
+            </w:r>
+            <w:r>
+              <w:rPr>
+                <w:rStyle w:val="Hyperlink"/>
+              </w:rPr>
+              <w:t>Station Textsuche während dem Schreiben</w:t>
+            </w:r>
+            <w:r>
+              <w:rPr>
+                <w:webHidden/>
+              </w:rPr>
+              <w:tab/>
+            </w:r>
+            <w:r>
+              <w:rPr>
+                <w:webHidden/>
+              </w:rPr>
+              <w:fldChar w:fldCharType="begin"/>
+            </w:r>
+            <w:r>
+              <w:rPr>
+                <w:webHidden/>
+              </w:rPr>
+              <w:instrText xml:space="preserve"> PAGEREF _Toc531617669 \h </w:instrText>
+            </w:r>
+            <w:r>
+              <w:rPr>
+                <w:webHidden/>
+              </w:rPr>
+            </w:r>
+            <w:r>
+              <w:rPr>
+                <w:webHidden/>
+              </w:rPr>
+              <w:fldChar w:fldCharType="separate"/>
+            </w:r>
+            <w:r>
+              <w:rPr>
+                <w:webHidden/>
+              </w:rPr>
+              <w:t>5</w:t>
+            </w:r>
+            <w:r>
+              <w:rPr>
+                <w:webHidden/>
+              </w:rPr>
+              <w:fldChar w:fldCharType="end"/>
+            </w:r>
+          </w:hyperlink>
+        </w:p>
+        <w:p>
+          <w:pPr>
+            <w:pStyle w:val="Verzeichnis2"/>
+            <w:rPr>
+              <w:rFonts w:asciiTheme="minorHAnsi" w:eastAsiaTheme="minorEastAsia" w:hAnsiTheme="minorHAnsi" w:cstheme="minorBidi"/>
+              <w:sz w:val="22"/>
+              <w:szCs w:val="22"/>
+              <w:lang w:eastAsia="de-CH"/>
+            </w:rPr>
+          </w:pPr>
+          <w:hyperlink w:anchor="_Toc531617670" w:history="1">
+            <w:r>
+              <w:rPr>
+                <w:rStyle w:val="Hyperlink"/>
+              </w:rPr>
+              <w:t>2.5</w:t>
+            </w:r>
+            <w:r>
+              <w:rPr>
+                <w:rFonts w:asciiTheme="minorHAnsi" w:eastAsiaTheme="minorEastAsia" w:hAnsiTheme="minorHAnsi" w:cstheme="minorBidi"/>
+                <w:sz w:val="22"/>
+                <w:szCs w:val="22"/>
+                <w:lang w:eastAsia="de-CH"/>
+              </w:rPr>
+              <w:tab/>
+            </w:r>
+            <w:r>
+              <w:rPr>
+                <w:rStyle w:val="Hyperlink"/>
+              </w:rPr>
+              <w:t>Verbindungen zu bestimmter Zeit suchen</w:t>
+            </w:r>
+            <w:r>
+              <w:rPr>
+                <w:webHidden/>
+              </w:rPr>
+              <w:tab/>
+            </w:r>
+            <w:r>
+              <w:rPr>
+                <w:webHidden/>
+              </w:rPr>
+              <w:fldChar w:fldCharType="begin"/>
+            </w:r>
+            <w:r>
+              <w:rPr>
+                <w:webHidden/>
+              </w:rPr>
+              <w:instrText xml:space="preserve"> PAGEREF _Toc531617670 \h </w:instrText>
+            </w:r>
+            <w:r>
+              <w:rPr>
+                <w:webHidden/>
+              </w:rPr>
+            </w:r>
+            <w:r>
+              <w:rPr>
+                <w:webHidden/>
+              </w:rPr>
+              <w:fldChar w:fldCharType="separate"/>
+            </w:r>
+            <w:r>
+              <w:rPr>
+                <w:webHidden/>
+              </w:rPr>
+              <w:t>6</w:t>
             </w:r>
             <w:r>
               <w:rPr>
@@ -1097,7 +1249,7 @@
               <w:lang w:val="de-CH" w:eastAsia="de-CH"/>
             </w:rPr>
           </w:pPr>
-          <w:hyperlink w:anchor="_Toc531597847" w:history="1">
+          <w:hyperlink w:anchor="_Toc531617671" w:history="1">
             <w:r>
               <w:rPr>
                 <w:rStyle w:val="Hyperlink"/>
@@ -1136,7 +1288,7 @@
               <w:rPr>
                 <w:webHidden/>
               </w:rPr>
-              <w:instrText xml:space="preserve"> PAGEREF _Toc531597847 \h </w:instrText>
+              <w:instrText xml:space="preserve"> PAGEREF _Toc531617671 \h </w:instrText>
             </w:r>
             <w:r>
               <w:rPr>
@@ -1153,7 +1305,7 @@
               <w:rPr>
                 <w:webHidden/>
               </w:rPr>
-              <w:t>6</w:t>
+              <w:t>7</w:t>
             </w:r>
             <w:r>
               <w:rPr>
@@ -1173,7 +1325,7 @@
               <w:lang w:eastAsia="de-CH"/>
             </w:rPr>
           </w:pPr>
-          <w:hyperlink w:anchor="_Toc531597848" w:history="1">
+          <w:hyperlink w:anchor="_Toc531617672" w:history="1">
             <w:r>
               <w:rPr>
                 <w:rStyle w:val="Hyperlink"/>
@@ -1211,7 +1363,7 @@
               <w:rPr>
                 <w:webHidden/>
               </w:rPr>
-              <w:instrText xml:space="preserve"> PAGEREF _Toc531597848 \h </w:instrText>
+              <w:instrText xml:space="preserve"> PAGEREF _Toc531617672 \h </w:instrText>
             </w:r>
             <w:r>
               <w:rPr>
@@ -1228,7 +1380,7 @@
               <w:rPr>
                 <w:webHidden/>
               </w:rPr>
-              <w:t>6</w:t>
+              <w:t>7</w:t>
             </w:r>
             <w:r>
               <w:rPr>
@@ -1249,7 +1401,7 @@
               <w:lang w:val="de-CH" w:eastAsia="de-CH"/>
             </w:rPr>
           </w:pPr>
-          <w:hyperlink w:anchor="_Toc531597849" w:history="1">
+          <w:hyperlink w:anchor="_Toc531617673" w:history="1">
             <w:r>
               <w:rPr>
                 <w:rStyle w:val="Hyperlink"/>
@@ -1288,7 +1440,7 @@
               <w:rPr>
                 <w:webHidden/>
               </w:rPr>
-              <w:instrText xml:space="preserve"> PAGEREF _Toc531597849 \h </w:instrText>
+              <w:instrText xml:space="preserve"> PAGEREF _Toc531617673 \h </w:instrText>
             </w:r>
             <w:r>
               <w:rPr>
@@ -1305,7 +1457,7 @@
               <w:rPr>
                 <w:webHidden/>
               </w:rPr>
-              <w:t>7</w:t>
+              <w:t>8</w:t>
             </w:r>
             <w:r>
               <w:rPr>
@@ -1325,7 +1477,7 @@
               <w:lang w:eastAsia="de-CH"/>
             </w:rPr>
           </w:pPr>
-          <w:hyperlink w:anchor="_Toc531597850" w:history="1">
+          <w:hyperlink w:anchor="_Toc531617674" w:history="1">
             <w:r>
               <w:rPr>
                 <w:rStyle w:val="Hyperlink"/>
@@ -1364,7 +1516,7 @@
               <w:rPr>
                 <w:webHidden/>
               </w:rPr>
-              <w:instrText xml:space="preserve"> PAGEREF _Toc531597850 \h </w:instrText>
+              <w:instrText xml:space="preserve"> PAGEREF _Toc531617674 \h </w:instrText>
             </w:r>
             <w:r>
               <w:rPr>
@@ -1381,7 +1533,7 @@
               <w:rPr>
                 <w:webHidden/>
               </w:rPr>
-              <w:t>7</w:t>
+              <w:t>8</w:t>
             </w:r>
             <w:r>
               <w:rPr>
@@ -1401,7 +1553,7 @@
               <w:lang w:eastAsia="de-CH"/>
             </w:rPr>
           </w:pPr>
-          <w:hyperlink w:anchor="_Toc531597851" w:history="1">
+          <w:hyperlink w:anchor="_Toc531617675" w:history="1">
             <w:r>
               <w:rPr>
                 <w:rStyle w:val="Hyperlink"/>
@@ -1439,7 +1591,7 @@
               <w:rPr>
                 <w:webHidden/>
               </w:rPr>
-              <w:instrText xml:space="preserve"> PAGEREF _Toc531597851 \h </w:instrText>
+              <w:instrText xml:space="preserve"> PAGEREF _Toc531617675 \h </w:instrText>
             </w:r>
             <w:r>
               <w:rPr>
@@ -1456,7 +1608,7 @@
               <w:rPr>
                 <w:webHidden/>
               </w:rPr>
-              <w:t>8</w:t>
+              <w:t>9</w:t>
             </w:r>
             <w:r>
               <w:rPr>
@@ -1476,7 +1628,7 @@
               <w:lang w:eastAsia="de-CH"/>
             </w:rPr>
           </w:pPr>
-          <w:hyperlink w:anchor="_Toc531597852" w:history="1">
+          <w:hyperlink w:anchor="_Toc531617676" w:history="1">
             <w:r>
               <w:rPr>
                 <w:rStyle w:val="Hyperlink"/>
@@ -1514,7 +1666,7 @@
               <w:rPr>
                 <w:webHidden/>
               </w:rPr>
-              <w:instrText xml:space="preserve"> PAGEREF _Toc531597852 \h </w:instrText>
+              <w:instrText xml:space="preserve"> PAGEREF _Toc531617676 \h </w:instrText>
             </w:r>
             <w:r>
               <w:rPr>
@@ -1531,7 +1683,7 @@
               <w:rPr>
                 <w:webHidden/>
               </w:rPr>
-              <w:t>8</w:t>
+              <w:t>9</w:t>
             </w:r>
             <w:r>
               <w:rPr>
@@ -1551,7 +1703,7 @@
               <w:lang w:eastAsia="de-CH"/>
             </w:rPr>
           </w:pPr>
-          <w:hyperlink w:anchor="_Toc531597853" w:history="1">
+          <w:hyperlink w:anchor="_Toc531617677" w:history="1">
             <w:r>
               <w:rPr>
                 <w:rStyle w:val="Hyperlink"/>
@@ -1589,7 +1741,7 @@
               <w:rPr>
                 <w:webHidden/>
               </w:rPr>
-              <w:instrText xml:space="preserve"> PAGEREF _Toc531597853 \h </w:instrText>
+              <w:instrText xml:space="preserve"> PAGEREF _Toc531617677 \h </w:instrText>
             </w:r>
             <w:r>
               <w:rPr>
@@ -1606,7 +1758,7 @@
               <w:rPr>
                 <w:webHidden/>
               </w:rPr>
-              <w:t>9</w:t>
+              <w:t>10</w:t>
             </w:r>
             <w:r>
               <w:rPr>
@@ -1627,7 +1779,7 @@
               <w:lang w:val="de-CH" w:eastAsia="de-CH"/>
             </w:rPr>
           </w:pPr>
-          <w:hyperlink w:anchor="_Toc531597854" w:history="1">
+          <w:hyperlink w:anchor="_Toc531617678" w:history="1">
             <w:r>
               <w:rPr>
                 <w:rStyle w:val="Hyperlink"/>
@@ -1666,7 +1818,7 @@
               <w:rPr>
                 <w:webHidden/>
               </w:rPr>
-              <w:instrText xml:space="preserve"> PAGEREF _Toc531597854 \h </w:instrText>
+              <w:instrText xml:space="preserve"> PAGEREF _Toc531617678 \h </w:instrText>
             </w:r>
             <w:r>
               <w:rPr>
@@ -1683,7 +1835,7 @@
               <w:rPr>
                 <w:webHidden/>
               </w:rPr>
-              <w:t>10</w:t>
+              <w:t>11</w:t>
             </w:r>
             <w:r>
               <w:rPr>
@@ -1704,7 +1856,7 @@
               <w:lang w:val="de-CH" w:eastAsia="de-CH"/>
             </w:rPr>
           </w:pPr>
-          <w:hyperlink w:anchor="_Toc531597855" w:history="1">
+          <w:hyperlink w:anchor="_Toc531617679" w:history="1">
             <w:r>
               <w:rPr>
                 <w:rStyle w:val="Hyperlink"/>
@@ -1743,7 +1895,7 @@
               <w:rPr>
                 <w:webHidden/>
               </w:rPr>
-              <w:instrText xml:space="preserve"> PAGEREF _Toc531597855 \h </w:instrText>
+              <w:instrText xml:space="preserve"> PAGEREF _Toc531617679 \h </w:instrText>
             </w:r>
             <w:r>
               <w:rPr>
@@ -1760,7 +1912,7 @@
               <w:rPr>
                 <w:webHidden/>
               </w:rPr>
-              <w:t>12</w:t>
+              <w:t>14</w:t>
             </w:r>
             <w:r>
               <w:rPr>
@@ -1794,24 +1946,24 @@
       <w:pPr>
         <w:pStyle w:val="berschrift1"/>
       </w:pPr>
-      <w:bookmarkStart w:id="22" w:name="_Toc531597840"/>
+      <w:bookmarkStart w:id="23" w:name="_Toc531617662"/>
+      <w:bookmarkEnd w:id="22"/>
       <w:bookmarkEnd w:id="21"/>
-      <w:bookmarkEnd w:id="20"/>
       <w:r>
         <w:lastRenderedPageBreak/>
         <w:t>Einleitung</w:t>
       </w:r>
-      <w:bookmarkEnd w:id="22"/>
+      <w:bookmarkEnd w:id="23"/>
     </w:p>
     <w:p>
       <w:pPr>
         <w:pStyle w:val="berschrift2"/>
       </w:pPr>
-      <w:bookmarkStart w:id="23" w:name="_Toc531597841"/>
+      <w:bookmarkStart w:id="24" w:name="_Toc531617663"/>
       <w:r>
         <w:t>Zweck des Dokuments</w:t>
       </w:r>
-      <w:bookmarkEnd w:id="23"/>
+      <w:bookmarkEnd w:id="24"/>
     </w:p>
     <w:p>
       <w:pPr>
@@ -1828,11 +1980,11 @@
       <w:pPr>
         <w:pStyle w:val="berschrift2"/>
       </w:pPr>
-      <w:bookmarkStart w:id="24" w:name="_Toc531597842"/>
+      <w:bookmarkStart w:id="25" w:name="_Toc531617664"/>
       <w:r>
         <w:t>Zielsetzung</w:t>
       </w:r>
-      <w:bookmarkEnd w:id="24"/>
+      <w:bookmarkEnd w:id="25"/>
     </w:p>
     <w:p>
       <w:pPr>
@@ -2324,22 +2476,22 @@
       <w:pPr>
         <w:pStyle w:val="berschrift1"/>
       </w:pPr>
-      <w:bookmarkStart w:id="25" w:name="_Toc531597843"/>
+      <w:bookmarkStart w:id="26" w:name="_Toc531617665"/>
       <w:r>
         <w:lastRenderedPageBreak/>
         <w:t>Funktionen</w:t>
       </w:r>
-      <w:bookmarkEnd w:id="25"/>
+      <w:bookmarkEnd w:id="26"/>
     </w:p>
     <w:p>
       <w:pPr>
         <w:pStyle w:val="berschrift2"/>
       </w:pPr>
-      <w:bookmarkStart w:id="26" w:name="_Toc531597844"/>
+      <w:bookmarkStart w:id="27" w:name="_Toc531617666"/>
       <w:r>
         <w:t>Station Textsuche</w:t>
       </w:r>
-      <w:bookmarkEnd w:id="26"/>
+      <w:bookmarkEnd w:id="27"/>
     </w:p>
     <w:p>
       <w:pPr>
@@ -2365,7 +2517,7 @@
       </w:pPr>
       <w:r>
         <w:drawing>
-          <wp:inline distT="0" distB="0" distL="0" distR="0" wp14:anchorId="3F4EDB51" wp14:editId="4C7494D1">
+          <wp:inline distT="0" distB="0" distL="0" distR="0" wp14:anchorId="7A0522E0" wp14:editId="3217DA32">
             <wp:extent cx="6268720" cy="1361529"/>
             <wp:effectExtent l="19050" t="19050" r="17780" b="10160"/>
             <wp:docPr id="5" name="Grafik 5"/>
@@ -2410,11 +2562,11 @@
       <w:pPr>
         <w:pStyle w:val="berschrift2"/>
       </w:pPr>
-      <w:bookmarkStart w:id="27" w:name="_Toc531597845"/>
+      <w:bookmarkStart w:id="28" w:name="_Toc531617667"/>
       <w:r>
         <w:t>Verbindungen suchen</w:t>
       </w:r>
-      <w:bookmarkEnd w:id="27"/>
+      <w:bookmarkEnd w:id="28"/>
     </w:p>
     <w:p>
       <w:pPr>
@@ -2436,7 +2588,7 @@
           <w:lang w:eastAsia="de-CH"/>
         </w:rPr>
         <w:drawing>
-          <wp:inline distT="0" distB="0" distL="0" distR="0" wp14:anchorId="6D55B251">
+          <wp:inline distT="0" distB="0" distL="0" distR="0" wp14:anchorId="581A7C84" wp14:editId="0B27B151">
             <wp:extent cx="6268720" cy="2416622"/>
             <wp:effectExtent l="19050" t="19050" r="17780" b="22225"/>
             <wp:docPr id="6" name="Grafik 6"/>
@@ -2508,12 +2660,12 @@
       <w:pPr>
         <w:pStyle w:val="berschrift2"/>
       </w:pPr>
-      <w:bookmarkStart w:id="28" w:name="_Toc531597846"/>
+      <w:bookmarkStart w:id="29" w:name="_Toc531617668"/>
       <w:r>
         <w:lastRenderedPageBreak/>
         <w:t>Abfahrtstafel anzeigen</w:t>
       </w:r>
-      <w:bookmarkEnd w:id="28"/>
+      <w:bookmarkEnd w:id="29"/>
     </w:p>
     <w:p>
       <w:pPr>
@@ -2528,8 +2680,6 @@
       <w:r>
         <w:t>.</w:t>
       </w:r>
-      <w:bookmarkStart w:id="29" w:name="_GoBack"/>
-      <w:bookmarkEnd w:id="29"/>
     </w:p>
     <w:p>
       <w:pPr>
@@ -2541,7 +2691,7 @@
           <w:lang w:eastAsia="de-CH"/>
         </w:rPr>
         <w:drawing>
-          <wp:inline distT="0" distB="0" distL="0" distR="0" wp14:anchorId="08A96D0A">
+          <wp:inline distT="0" distB="0" distL="0" distR="0" wp14:anchorId="0CCA3058" wp14:editId="43AD511F">
             <wp:extent cx="6271260" cy="2407763"/>
             <wp:effectExtent l="19050" t="19050" r="15240" b="12065"/>
             <wp:docPr id="11" name="Grafik 11"/>
@@ -2596,9 +2746,11 @@
       <w:pPr>
         <w:pStyle w:val="berschrift2"/>
       </w:pPr>
+      <w:bookmarkStart w:id="30" w:name="_Toc531617669"/>
       <w:r>
         <w:t>Station Textsuche während dem Schreiben</w:t>
       </w:r>
+      <w:bookmarkEnd w:id="30"/>
     </w:p>
     <w:p>
       <w:pPr>
@@ -2641,7 +2793,7 @@
           <w:lang w:eastAsia="de-CH"/>
         </w:rPr>
         <w:drawing>
-          <wp:inline distT="0" distB="0" distL="0" distR="0" wp14:anchorId="405A3642">
+          <wp:inline distT="0" distB="0" distL="0" distR="0" wp14:anchorId="6B0DF218" wp14:editId="110D68C6">
             <wp:extent cx="4305300" cy="1652959"/>
             <wp:effectExtent l="19050" t="19050" r="19050" b="23495"/>
             <wp:docPr id="12" name="Grafik 12"/>
@@ -2702,7 +2854,7 @@
           <w:lang w:eastAsia="de-CH"/>
         </w:rPr>
         <w:drawing>
-          <wp:inline distT="0" distB="0" distL="0" distR="0" wp14:anchorId="1AD7A912">
+          <wp:inline distT="0" distB="0" distL="0" distR="0" wp14:anchorId="4A7936B1" wp14:editId="2733F813">
             <wp:extent cx="4305300" cy="1657836"/>
             <wp:effectExtent l="19050" t="19050" r="19050" b="19050"/>
             <wp:docPr id="14" name="Grafik 14"/>
@@ -2757,10 +2909,12 @@
       <w:pPr>
         <w:pStyle w:val="berschrift2"/>
       </w:pPr>
+      <w:bookmarkStart w:id="31" w:name="_Toc531617670"/>
       <w:r>
         <w:lastRenderedPageBreak/>
         <w:t>Verbindungen zu bestimmter Zeit suchen</w:t>
       </w:r>
+      <w:bookmarkEnd w:id="31"/>
     </w:p>
     <w:p>
       <w:pPr>
@@ -2782,7 +2936,7 @@
           <w:lang w:eastAsia="de-CH"/>
         </w:rPr>
         <w:drawing>
-          <wp:inline distT="0" distB="0" distL="0" distR="0" wp14:anchorId="57D3EEE5">
+          <wp:inline distT="0" distB="0" distL="0" distR="0" wp14:anchorId="0FC0A73B" wp14:editId="6CDC29FE">
             <wp:extent cx="6271260" cy="2403382"/>
             <wp:effectExtent l="19050" t="19050" r="15240" b="16510"/>
             <wp:docPr id="15" name="Grafik 15"/>
@@ -2837,22 +2991,22 @@
       <w:pPr>
         <w:pStyle w:val="berschrift1"/>
       </w:pPr>
-      <w:bookmarkStart w:id="30" w:name="_Toc531597847"/>
+      <w:bookmarkStart w:id="32" w:name="_Toc531617671"/>
       <w:r>
         <w:lastRenderedPageBreak/>
         <w:t>Bugs</w:t>
       </w:r>
-      <w:bookmarkEnd w:id="30"/>
+      <w:bookmarkEnd w:id="32"/>
     </w:p>
     <w:p>
       <w:pPr>
         <w:pStyle w:val="berschrift2"/>
       </w:pPr>
-      <w:bookmarkStart w:id="31" w:name="_Toc531597848"/>
+      <w:bookmarkStart w:id="33" w:name="_Toc531617672"/>
       <w:r>
         <w:t>GUI Responsiv</w:t>
       </w:r>
-      <w:bookmarkEnd w:id="31"/>
+      <w:bookmarkEnd w:id="33"/>
     </w:p>
     <w:p>
       <w:pPr>
@@ -2899,7 +3053,7 @@
           <w:lang w:eastAsia="de-CH"/>
         </w:rPr>
         <w:drawing>
-          <wp:inline distT="0" distB="0" distL="0" distR="0" wp14:anchorId="47556064">
+          <wp:inline distT="0" distB="0" distL="0" distR="0" wp14:anchorId="5543F1E1" wp14:editId="2AA32147">
             <wp:extent cx="6271260" cy="3270400"/>
             <wp:effectExtent l="19050" t="19050" r="15240" b="25400"/>
             <wp:docPr id="16" name="Grafik 16"/>
@@ -2954,7 +3108,7 @@
       <w:pPr>
         <w:pStyle w:val="berschrift1"/>
       </w:pPr>
-      <w:bookmarkStart w:id="32" w:name="_Toc531597849"/>
+      <w:bookmarkStart w:id="34" w:name="_Toc531617673"/>
       <w:r>
         <w:rPr>
           <w:noProof/>
@@ -2962,7 +3116,7 @@
         </w:rPr>
         <w:lastRenderedPageBreak/>
         <w:drawing>
-          <wp:anchor distT="0" distB="0" distL="114300" distR="114300" simplePos="0" relativeHeight="251659264" behindDoc="0" locked="0" layoutInCell="1" allowOverlap="1" wp14:anchorId="01C81DD2" wp14:editId="752CB474">
+          <wp:anchor distT="0" distB="0" distL="114300" distR="114300" simplePos="0" relativeHeight="251659264" behindDoc="0" locked="0" layoutInCell="1" allowOverlap="1" wp14:anchorId="4F4060C8" wp14:editId="73CDB723">
             <wp:simplePos x="0" y="0"/>
             <wp:positionH relativeFrom="column">
               <wp:posOffset>2827655</wp:posOffset>
@@ -3029,7 +3183,7 @@
       <w:r>
         <w:t>Planung</w:t>
       </w:r>
-      <w:bookmarkEnd w:id="32"/>
+      <w:bookmarkEnd w:id="34"/>
     </w:p>
     <w:p>
       <w:pPr>
@@ -3039,11 +3193,11 @@
           <w:lang w:eastAsia="de-CH"/>
         </w:rPr>
       </w:pPr>
-      <w:bookmarkStart w:id="33" w:name="_Toc531597850"/>
+      <w:bookmarkStart w:id="35" w:name="_Toc531617674"/>
       <w:r>
         <w:t>Use Case</w:t>
       </w:r>
-      <w:bookmarkEnd w:id="33"/>
+      <w:bookmarkEnd w:id="35"/>
       <w:r>
         <w:rPr>
           <w:noProof/>
@@ -3963,12 +4117,12 @@
       <w:pPr>
         <w:pStyle w:val="berschrift2"/>
       </w:pPr>
-      <w:bookmarkStart w:id="34" w:name="_Toc531597851"/>
+      <w:bookmarkStart w:id="36" w:name="_Toc531617675"/>
       <w:r>
         <w:lastRenderedPageBreak/>
         <w:t>Aktivitätsdiagramm</w:t>
       </w:r>
-      <w:bookmarkEnd w:id="34"/>
+      <w:bookmarkEnd w:id="36"/>
     </w:p>
     <w:p>
       <w:pPr>
@@ -3988,7 +4142,7 @@
           <w:lang w:eastAsia="de-CH"/>
         </w:rPr>
         <w:drawing>
-          <wp:inline distT="0" distB="0" distL="0" distR="0" wp14:anchorId="4F13B969" wp14:editId="42BCD0FA">
+          <wp:inline distT="0" distB="0" distL="0" distR="0" wp14:anchorId="35F7BBCB" wp14:editId="7BEC1ACE">
             <wp:extent cx="6300470" cy="1291590"/>
             <wp:effectExtent l="19050" t="19050" r="24130" b="22860"/>
             <wp:docPr id="1" name="Grafik 1"/>
@@ -4033,11 +4187,11 @@
       <w:pPr>
         <w:pStyle w:val="berschrift2"/>
       </w:pPr>
-      <w:bookmarkStart w:id="35" w:name="_Toc531597852"/>
+      <w:bookmarkStart w:id="37" w:name="_Toc531617676"/>
       <w:r>
         <w:t>Klassendiagramm</w:t>
       </w:r>
-      <w:bookmarkEnd w:id="35"/>
+      <w:bookmarkEnd w:id="37"/>
     </w:p>
     <w:p>
       <w:pPr>
@@ -4072,7 +4226,7 @@
           <w:lang w:eastAsia="de-CH"/>
         </w:rPr>
         <w:drawing>
-          <wp:inline distT="0" distB="0" distL="0" distR="0" wp14:anchorId="60A9ECDF" wp14:editId="71F10FFC">
+          <wp:inline distT="0" distB="0" distL="0" distR="0" wp14:anchorId="2BCD5CA7" wp14:editId="00684A6A">
             <wp:extent cx="6300470" cy="2749550"/>
             <wp:effectExtent l="19050" t="19050" r="24130" b="12700"/>
             <wp:docPr id="46" name="Grafik 46"/>
@@ -4129,12 +4283,12 @@
       <w:pPr>
         <w:pStyle w:val="berschrift2"/>
       </w:pPr>
-      <w:bookmarkStart w:id="36" w:name="_Toc531597853"/>
+      <w:bookmarkStart w:id="38" w:name="_Toc531617677"/>
       <w:r>
         <w:lastRenderedPageBreak/>
         <w:t>Mock-Up</w:t>
       </w:r>
-      <w:bookmarkEnd w:id="36"/>
+      <w:bookmarkEnd w:id="38"/>
     </w:p>
     <w:p>
       <w:pPr>
@@ -4146,7 +4300,7 @@
           <w:lang w:eastAsia="de-CH"/>
         </w:rPr>
         <w:drawing>
-          <wp:inline distT="0" distB="0" distL="0" distR="0" wp14:anchorId="47FF22BE" wp14:editId="21E4B7F4">
+          <wp:inline distT="0" distB="0" distL="0" distR="0" wp14:anchorId="3BFB6C85" wp14:editId="377F0402">
             <wp:extent cx="5715000" cy="3639207"/>
             <wp:effectExtent l="0" t="0" r="0" b="0"/>
             <wp:docPr id="42" name="Grafik 42"/>
@@ -4202,7 +4356,7 @@
           <w:lang w:eastAsia="de-CH"/>
         </w:rPr>
         <w:drawing>
-          <wp:inline distT="0" distB="0" distL="0" distR="0" wp14:anchorId="5E71D8D1" wp14:editId="5097A736">
+          <wp:inline distT="0" distB="0" distL="0" distR="0" wp14:anchorId="1EC992DA" wp14:editId="36136BAB">
             <wp:extent cx="5737619" cy="3662045"/>
             <wp:effectExtent l="0" t="0" r="0" b="0"/>
             <wp:docPr id="43" name="Grafik 43"/>
@@ -4252,12 +4406,12 @@
       <w:pPr>
         <w:pStyle w:val="berschrift1"/>
       </w:pPr>
-      <w:bookmarkStart w:id="37" w:name="_Toc531597854"/>
+      <w:bookmarkStart w:id="39" w:name="_Toc531617678"/>
       <w:r>
         <w:lastRenderedPageBreak/>
         <w:t>Testfälle</w:t>
       </w:r>
-      <w:bookmarkEnd w:id="37"/>
+      <w:bookmarkEnd w:id="39"/>
     </w:p>
     <w:tbl>
       <w:tblPr>
@@ -4345,10 +4499,10 @@
                 <w:lang w:eastAsia="de-CH"/>
               </w:rPr>
               <w:drawing>
-                <wp:inline distT="0" distB="0" distL="0" distR="0" wp14:anchorId="64F6A1ED" wp14:editId="64AEDCBC">
-                  <wp:extent cx="2543810" cy="723900"/>
-                  <wp:effectExtent l="19050" t="19050" r="27940" b="19050"/>
-                  <wp:docPr id="53" name="Grafik 53"/>
+                <wp:inline distT="0" distB="0" distL="0" distR="0" wp14:anchorId="22165AFC" wp14:editId="4EAD438C">
+                  <wp:extent cx="3801745" cy="482688"/>
+                  <wp:effectExtent l="19050" t="19050" r="27305" b="12700"/>
+                  <wp:docPr id="17" name="Grafik 17"/>
                   <wp:cNvGraphicFramePr>
                     <a:graphicFrameLocks xmlns:a="http://schemas.openxmlformats.org/drawingml/2006/main" noChangeAspect="1"/>
                   </wp:cNvGraphicFramePr>
@@ -4356,7 +4510,7 @@
                     <a:graphicData uri="http://schemas.openxmlformats.org/drawingml/2006/picture">
                       <pic:pic xmlns:pic="http://schemas.openxmlformats.org/drawingml/2006/picture">
                         <pic:nvPicPr>
-                          <pic:cNvPr id="0" name="Picture 11"/>
+                          <pic:cNvPr id="0" name="Picture 8"/>
                           <pic:cNvPicPr>
                             <a:picLocks noChangeAspect="1" noChangeArrowheads="1"/>
                           </pic:cNvPicPr>
@@ -4377,7 +4531,7 @@
                         <pic:spPr bwMode="auto">
                           <a:xfrm>
                             <a:off x="0" y="0"/>
-                            <a:ext cx="2543810" cy="723900"/>
+                            <a:ext cx="3930024" cy="498975"/>
                           </a:xfrm>
                           <a:prstGeom prst="rect">
                             <a:avLst/>
@@ -4443,10 +4597,10 @@
                 <w:lang w:eastAsia="de-CH"/>
               </w:rPr>
               <w:drawing>
-                <wp:inline distT="0" distB="0" distL="0" distR="0" wp14:anchorId="2356F7C2" wp14:editId="5A6B90B0">
-                  <wp:extent cx="1943100" cy="371384"/>
-                  <wp:effectExtent l="19050" t="19050" r="19050" b="10160"/>
-                  <wp:docPr id="54" name="Grafik 54"/>
+                <wp:inline distT="0" distB="0" distL="0" distR="0" wp14:anchorId="68052F11" wp14:editId="29EB9DE2">
+                  <wp:extent cx="3825721" cy="933450"/>
+                  <wp:effectExtent l="19050" t="19050" r="22860" b="19050"/>
+                  <wp:docPr id="18" name="Grafik 18"/>
                   <wp:cNvGraphicFramePr>
                     <a:graphicFrameLocks xmlns:a="http://schemas.openxmlformats.org/drawingml/2006/main" noChangeAspect="1"/>
                   </wp:cNvGraphicFramePr>
@@ -4454,7 +4608,7 @@
                     <a:graphicData uri="http://schemas.openxmlformats.org/drawingml/2006/picture">
                       <pic:pic xmlns:pic="http://schemas.openxmlformats.org/drawingml/2006/picture">
                         <pic:nvPicPr>
-                          <pic:cNvPr id="0" name="Picture 12"/>
+                          <pic:cNvPr id="0" name="Picture 9"/>
                           <pic:cNvPicPr>
                             <a:picLocks noChangeAspect="1" noChangeArrowheads="1"/>
                           </pic:cNvPicPr>
@@ -4475,7 +4629,7 @@
                         <pic:spPr bwMode="auto">
                           <a:xfrm>
                             <a:off x="0" y="0"/>
-                            <a:ext cx="2049341" cy="391690"/>
+                            <a:ext cx="3863686" cy="942713"/>
                           </a:xfrm>
                           <a:prstGeom prst="rect">
                             <a:avLst/>
@@ -4493,16 +4647,60 @@
                 </wp:inline>
               </w:drawing>
             </w:r>
-            <w:r>
+          </w:p>
+        </w:tc>
+      </w:tr>
+      <w:tr>
+        <w:trPr>
+          <w:cnfStyle w:val="000000100000" w:firstRow="0" w:lastRow="0" w:firstColumn="0" w:lastColumn="0" w:oddVBand="0" w:evenVBand="0" w:oddHBand="1" w:evenHBand="0" w:firstRowFirstColumn="0" w:firstRowLastColumn="0" w:lastRowFirstColumn="0" w:lastRowLastColumn="0"/>
+        </w:trPr>
+        <w:tc>
+          <w:tcPr>
+            <w:cnfStyle w:val="001000000000" w:firstRow="0" w:lastRow="0" w:firstColumn="1" w:lastColumn="0" w:oddVBand="0" w:evenVBand="0" w:oddHBand="0" w:evenHBand="0" w:firstRowFirstColumn="0" w:firstRowLastColumn="0" w:lastRowFirstColumn="0" w:lastRowLastColumn="0"/>
+            <w:tcW w:w="3539" w:type="dxa"/>
+          </w:tcPr>
+          <w:p>
+            <w:pPr>
+              <w:pStyle w:val="Textkrper"/>
+            </w:pPr>
+            <w:r>
+              <w:t>Zwei existente Stationen werden eingegeben, welche Verbindungen haben.</w:t>
+            </w:r>
+            <w:r>
+              <w:br/>
+              <w:t xml:space="preserve">Die Verbindungen werden </w:t>
+            </w:r>
+            <w:r>
+              <w:t>angezeigt</w:t>
+            </w:r>
+            <w:r>
+              <w:t>.</w:t>
+            </w:r>
+          </w:p>
+        </w:tc>
+        <w:tc>
+          <w:tcPr>
+            <w:tcW w:w="6373" w:type="dxa"/>
+          </w:tcPr>
+          <w:p>
+            <w:pPr>
+              <w:pStyle w:val="Textkrper"/>
+              <w:cnfStyle w:val="000000100000" w:firstRow="0" w:lastRow="0" w:firstColumn="0" w:lastColumn="0" w:oddVBand="0" w:evenVBand="0" w:oddHBand="1" w:evenHBand="0" w:firstRowFirstColumn="0" w:firstRowLastColumn="0" w:lastRowFirstColumn="0" w:lastRowLastColumn="0"/>
               <w:rPr>
                 <w:noProof/>
                 <w:lang w:eastAsia="de-CH"/>
               </w:rPr>
+            </w:pPr>
+            <w:r>
+              <w:rPr>
+                <w:noProof/>
+                <w:lang w:eastAsia="de-CH"/>
+              </w:rPr>
               <w:drawing>
-                <wp:inline distT="0" distB="0" distL="0" distR="0" wp14:anchorId="6B9A8727" wp14:editId="223FCD7E">
-                  <wp:extent cx="1845417" cy="1285875"/>
-                  <wp:effectExtent l="19050" t="19050" r="21590" b="9525"/>
-                  <wp:docPr id="55" name="Grafik 55"/>
+                <wp:inline distT="0" distB="0" distL="0" distR="0" wp14:anchorId="4F14A07F" wp14:editId="655E0738">
+                  <wp:extent cx="3801745" cy="1864455"/>
+                  <wp:effectExtent l="19050" t="19050" r="27305" b="21590"/>
+                  <wp:docPr id="19" name="Grafik 19"/>
                   <wp:cNvGraphicFramePr>
                     <a:graphicFrameLocks xmlns:a="http://schemas.openxmlformats.org/drawingml/2006/main" noChangeAspect="1"/>
                   </wp:cNvGraphicFramePr>
@@ -4510,7 +4708,7 @@
                     <a:graphicData uri="http://schemas.openxmlformats.org/drawingml/2006/picture">
                       <pic:pic xmlns:pic="http://schemas.openxmlformats.org/drawingml/2006/picture">
                         <pic:nvPicPr>
-                          <pic:cNvPr id="0" name="Picture 13"/>
+                          <pic:cNvPr id="0" name="Picture 10"/>
                           <pic:cNvPicPr>
                             <a:picLocks noChangeAspect="1" noChangeArrowheads="1"/>
                           </pic:cNvPicPr>
@@ -4531,7 +4729,7 @@
                         <pic:spPr bwMode="auto">
                           <a:xfrm>
                             <a:off x="0" y="0"/>
-                            <a:ext cx="1857073" cy="1293997"/>
+                            <a:ext cx="3820279" cy="1873544"/>
                           </a:xfrm>
                           <a:prstGeom prst="rect">
                             <a:avLst/>
@@ -4553,9 +4751,6 @@
         </w:tc>
       </w:tr>
       <w:tr>
-        <w:trPr>
-          <w:cnfStyle w:val="000000100000" w:firstRow="0" w:lastRow="0" w:firstColumn="0" w:lastColumn="0" w:oddVBand="0" w:evenVBand="0" w:oddHBand="1" w:evenHBand="0" w:firstRowFirstColumn="0" w:firstRowLastColumn="0" w:lastRowFirstColumn="0" w:lastRowLastColumn="0"/>
-        </w:trPr>
         <w:tc>
           <w:tcPr>
             <w:cnfStyle w:val="001000000000" w:firstRow="0" w:lastRow="0" w:firstColumn="1" w:lastColumn="0" w:oddVBand="0" w:evenVBand="0" w:oddHBand="0" w:evenHBand="0" w:firstRowFirstColumn="0" w:firstRowLastColumn="0" w:lastRowFirstColumn="0" w:lastRowLastColumn="0"/>
@@ -4566,37 +4761,23 @@
               <w:pStyle w:val="Textkrper"/>
             </w:pPr>
             <w:r>
-              <w:t>Zwei existente Stationen werden eingegeben, welche Verbindungen haben.</w:t>
+              <w:t xml:space="preserve">Eine inexistente </w:t>
+            </w:r>
+            <w:r>
+              <w:t>Starts</w:t>
+            </w:r>
+            <w:r>
+              <w:t xml:space="preserve">tation wird ausgegeben und eine existente </w:t>
+            </w:r>
+            <w:r>
+              <w:t>Ends</w:t>
+            </w:r>
+            <w:r>
+              <w:t>tation werden eingeben.</w:t>
             </w:r>
             <w:r>
               <w:br/>
-              <w:t xml:space="preserve">Die Verbindungen werden </w:t>
-            </w:r>
-            <w:r>
-              <w:t>angezeigt</w:t>
-            </w:r>
-            <w:r>
-              <w:t>.</w:t>
-            </w:r>
-          </w:p>
-          <w:p>
-            <w:pPr>
-              <w:pStyle w:val="Textkrper"/>
-            </w:pPr>
-            <w:r>
-              <w:t xml:space="preserve">Wichtig: Die </w:t>
-            </w:r>
-            <w:r>
-              <w:t>Verbindungen</w:t>
-            </w:r>
-            <w:r>
-              <w:t xml:space="preserve"> werden in Zukunft und zu anderen Zeiten </w:t>
-            </w:r>
-            <w:r>
-              <w:t>variieren</w:t>
-            </w:r>
-            <w:r>
-              <w:t>.</w:t>
+              <w:t>Eine Fehlermeldung soll erscheinen.</w:t>
             </w:r>
           </w:p>
         </w:tc>
@@ -4607,7 +4788,7 @@
           <w:p>
             <w:pPr>
               <w:pStyle w:val="Textkrper"/>
-              <w:cnfStyle w:val="000000100000" w:firstRow="0" w:lastRow="0" w:firstColumn="0" w:lastColumn="0" w:oddVBand="0" w:evenVBand="0" w:oddHBand="1" w:evenHBand="0" w:firstRowFirstColumn="0" w:firstRowLastColumn="0" w:lastRowFirstColumn="0" w:lastRowLastColumn="0"/>
+              <w:cnfStyle w:val="000000000000" w:firstRow="0" w:lastRow="0" w:firstColumn="0" w:lastColumn="0" w:oddVBand="0" w:evenVBand="0" w:oddHBand="0" w:evenHBand="0" w:firstRowFirstColumn="0" w:firstRowLastColumn="0" w:lastRowFirstColumn="0" w:lastRowLastColumn="0"/>
               <w:rPr>
                 <w:noProof/>
                 <w:lang w:eastAsia="de-CH"/>
@@ -4619,10 +4800,10 @@
                 <w:lang w:eastAsia="de-CH"/>
               </w:rPr>
               <w:drawing>
-                <wp:inline distT="0" distB="0" distL="0" distR="0" wp14:anchorId="04BB2B07" wp14:editId="1B6E4D43">
-                  <wp:extent cx="3826510" cy="1541303"/>
-                  <wp:effectExtent l="19050" t="19050" r="21590" b="20955"/>
-                  <wp:docPr id="56" name="Grafik 56"/>
+                <wp:inline distT="0" distB="0" distL="0" distR="0" wp14:anchorId="6347DC70" wp14:editId="56E0A082">
+                  <wp:extent cx="3801745" cy="1734345"/>
+                  <wp:effectExtent l="19050" t="19050" r="27305" b="18415"/>
+                  <wp:docPr id="20" name="Grafik 20"/>
                   <wp:cNvGraphicFramePr>
                     <a:graphicFrameLocks xmlns:a="http://schemas.openxmlformats.org/drawingml/2006/main" noChangeAspect="1"/>
                   </wp:cNvGraphicFramePr>
@@ -4630,7 +4811,7 @@
                     <a:graphicData uri="http://schemas.openxmlformats.org/drawingml/2006/picture">
                       <pic:pic xmlns:pic="http://schemas.openxmlformats.org/drawingml/2006/picture">
                         <pic:nvPicPr>
-                          <pic:cNvPr id="0" name="Picture 14"/>
+                          <pic:cNvPr id="0" name="Picture 11"/>
                           <pic:cNvPicPr>
                             <a:picLocks noChangeAspect="1" noChangeArrowheads="1"/>
                           </pic:cNvPicPr>
@@ -4651,7 +4832,7 @@
                         <pic:spPr bwMode="auto">
                           <a:xfrm>
                             <a:off x="0" y="0"/>
-                            <a:ext cx="3852891" cy="1551929"/>
+                            <a:ext cx="3820971" cy="1743116"/>
                           </a:xfrm>
                           <a:prstGeom prst="rect">
                             <a:avLst/>
@@ -4673,6 +4854,9 @@
         </w:tc>
       </w:tr>
       <w:tr>
+        <w:trPr>
+          <w:cnfStyle w:val="000000100000" w:firstRow="0" w:lastRow="0" w:firstColumn="0" w:lastColumn="0" w:oddVBand="0" w:evenVBand="0" w:oddHBand="1" w:evenHBand="0" w:firstRowFirstColumn="0" w:firstRowLastColumn="0" w:lastRowFirstColumn="0" w:lastRowLastColumn="0"/>
+        </w:trPr>
         <w:tc>
           <w:tcPr>
             <w:cnfStyle w:val="001000000000" w:firstRow="0" w:lastRow="0" w:firstColumn="1" w:lastColumn="0" w:oddVBand="0" w:evenVBand="0" w:oddHBand="0" w:evenHBand="0" w:firstRowFirstColumn="0" w:firstRowLastColumn="0" w:lastRowFirstColumn="0" w:lastRowLastColumn="0"/>
@@ -4683,19 +4867,7 @@
               <w:pStyle w:val="Textkrper"/>
             </w:pPr>
             <w:r>
-              <w:t xml:space="preserve">Eine inexistente </w:t>
-            </w:r>
-            <w:r>
-              <w:t>Starts</w:t>
-            </w:r>
-            <w:r>
-              <w:t xml:space="preserve">tation wird ausgegeben und eine existente </w:t>
-            </w:r>
-            <w:r>
-              <w:t>Ends</w:t>
-            </w:r>
-            <w:r>
-              <w:t>tation werden eingeben.</w:t>
+              <w:t>Eine existente Startstation wird ausgegeben und eine inexistente Endstation werden eingeben.</w:t>
             </w:r>
             <w:r>
               <w:br/>
@@ -4710,7 +4882,7 @@
           <w:p>
             <w:pPr>
               <w:pStyle w:val="Textkrper"/>
-              <w:cnfStyle w:val="000000000000" w:firstRow="0" w:lastRow="0" w:firstColumn="0" w:lastColumn="0" w:oddVBand="0" w:evenVBand="0" w:oddHBand="0" w:evenHBand="0" w:firstRowFirstColumn="0" w:firstRowLastColumn="0" w:lastRowFirstColumn="0" w:lastRowLastColumn="0"/>
+              <w:cnfStyle w:val="000000100000" w:firstRow="0" w:lastRow="0" w:firstColumn="0" w:lastColumn="0" w:oddVBand="0" w:evenVBand="0" w:oddHBand="1" w:evenHBand="0" w:firstRowFirstColumn="0" w:firstRowLastColumn="0" w:lastRowFirstColumn="0" w:lastRowLastColumn="0"/>
               <w:rPr>
                 <w:noProof/>
                 <w:lang w:eastAsia="de-CH"/>
@@ -4722,10 +4894,10 @@
                 <w:lang w:eastAsia="de-CH"/>
               </w:rPr>
               <w:drawing>
-                <wp:inline distT="0" distB="0" distL="0" distR="0" wp14:anchorId="7196D323" wp14:editId="422ED0B6">
-                  <wp:extent cx="3826510" cy="1089315"/>
-                  <wp:effectExtent l="19050" t="19050" r="21590" b="15875"/>
-                  <wp:docPr id="57" name="Grafik 57"/>
+                <wp:inline distT="0" distB="0" distL="0" distR="0" wp14:anchorId="027A83AE" wp14:editId="311A65A1">
+                  <wp:extent cx="3805505" cy="1790700"/>
+                  <wp:effectExtent l="19050" t="19050" r="24130" b="19050"/>
+                  <wp:docPr id="23" name="Grafik 23"/>
                   <wp:cNvGraphicFramePr>
                     <a:graphicFrameLocks xmlns:a="http://schemas.openxmlformats.org/drawingml/2006/main" noChangeAspect="1"/>
                   </wp:cNvGraphicFramePr>
@@ -4733,7 +4905,7 @@
                     <a:graphicData uri="http://schemas.openxmlformats.org/drawingml/2006/picture">
                       <pic:pic xmlns:pic="http://schemas.openxmlformats.org/drawingml/2006/picture">
                         <pic:nvPicPr>
-                          <pic:cNvPr id="0" name="Picture 15"/>
+                          <pic:cNvPr id="0" name="Picture 13"/>
                           <pic:cNvPicPr>
                             <a:picLocks noChangeAspect="1" noChangeArrowheads="1"/>
                           </pic:cNvPicPr>
@@ -4754,7 +4926,7 @@
                         <pic:spPr bwMode="auto">
                           <a:xfrm>
                             <a:off x="0" y="0"/>
-                            <a:ext cx="3879064" cy="1104276"/>
+                            <a:ext cx="3842298" cy="1808013"/>
                           </a:xfrm>
                           <a:prstGeom prst="rect">
                             <a:avLst/>
@@ -4776,9 +4948,6 @@
         </w:tc>
       </w:tr>
       <w:tr>
-        <w:trPr>
-          <w:cnfStyle w:val="000000100000" w:firstRow="0" w:lastRow="0" w:firstColumn="0" w:lastColumn="0" w:oddVBand="0" w:evenVBand="0" w:oddHBand="1" w:evenHBand="0" w:firstRowFirstColumn="0" w:firstRowLastColumn="0" w:lastRowFirstColumn="0" w:lastRowLastColumn="0"/>
-        </w:trPr>
         <w:tc>
           <w:tcPr>
             <w:cnfStyle w:val="001000000000" w:firstRow="0" w:lastRow="0" w:firstColumn="1" w:lastColumn="0" w:oddVBand="0" w:evenVBand="0" w:oddHBand="0" w:evenHBand="0" w:firstRowFirstColumn="0" w:firstRowLastColumn="0" w:lastRowFirstColumn="0" w:lastRowLastColumn="0"/>
@@ -4789,7 +4958,8 @@
               <w:pStyle w:val="Textkrper"/>
             </w:pPr>
             <w:r>
-              <w:t>Eine existente Startstation wird ausgegeben und eine inexistente Endstation werden eingeben.</w:t>
+              <w:lastRenderedPageBreak/>
+              <w:t>Zwei inexistente Stationen werden ausgegeben.</w:t>
             </w:r>
             <w:r>
               <w:br/>
@@ -4804,7 +4974,7 @@
           <w:p>
             <w:pPr>
               <w:pStyle w:val="Textkrper"/>
-              <w:cnfStyle w:val="000000100000" w:firstRow="0" w:lastRow="0" w:firstColumn="0" w:lastColumn="0" w:oddVBand="0" w:evenVBand="0" w:oddHBand="1" w:evenHBand="0" w:firstRowFirstColumn="0" w:firstRowLastColumn="0" w:lastRowFirstColumn="0" w:lastRowLastColumn="0"/>
+              <w:cnfStyle w:val="000000000000" w:firstRow="0" w:lastRow="0" w:firstColumn="0" w:lastColumn="0" w:oddVBand="0" w:evenVBand="0" w:oddHBand="0" w:evenHBand="0" w:firstRowFirstColumn="0" w:firstRowLastColumn="0" w:lastRowFirstColumn="0" w:lastRowLastColumn="0"/>
               <w:rPr>
                 <w:noProof/>
                 <w:lang w:eastAsia="de-CH"/>
@@ -4816,10 +4986,10 @@
                 <w:lang w:eastAsia="de-CH"/>
               </w:rPr>
               <w:drawing>
-                <wp:inline distT="0" distB="0" distL="0" distR="0" wp14:anchorId="1909BEA5" wp14:editId="25E38254">
-                  <wp:extent cx="3826510" cy="952963"/>
-                  <wp:effectExtent l="19050" t="19050" r="21590" b="19050"/>
-                  <wp:docPr id="58" name="Grafik 58"/>
+                <wp:inline distT="0" distB="0" distL="0" distR="0" wp14:anchorId="5CB9ACE7" wp14:editId="5A2AFB79">
+                  <wp:extent cx="3819525" cy="1757283"/>
+                  <wp:effectExtent l="19050" t="19050" r="9525" b="14605"/>
+                  <wp:docPr id="24" name="Grafik 24"/>
                   <wp:cNvGraphicFramePr>
                     <a:graphicFrameLocks xmlns:a="http://schemas.openxmlformats.org/drawingml/2006/main" noChangeAspect="1"/>
                   </wp:cNvGraphicFramePr>
@@ -4827,94 +4997,13 @@
                     <a:graphicData uri="http://schemas.openxmlformats.org/drawingml/2006/picture">
                       <pic:pic xmlns:pic="http://schemas.openxmlformats.org/drawingml/2006/picture">
                         <pic:nvPicPr>
-                          <pic:cNvPr id="1" name=""/>
-                          <pic:cNvPicPr/>
-                        </pic:nvPicPr>
-                        <pic:blipFill>
-                          <a:blip r:embed="rId33"/>
-                          <a:stretch>
-                            <a:fillRect/>
-                          </a:stretch>
-                        </pic:blipFill>
-                        <pic:spPr>
-                          <a:xfrm>
-                            <a:off x="0" y="0"/>
-                            <a:ext cx="3915984" cy="975246"/>
-                          </a:xfrm>
-                          <a:prstGeom prst="rect">
-                            <a:avLst/>
-                          </a:prstGeom>
-                          <a:ln>
-                            <a:solidFill>
-                              <a:schemeClr val="tx1"/>
-                            </a:solidFill>
-                          </a:ln>
-                        </pic:spPr>
-                      </pic:pic>
-                    </a:graphicData>
-                  </a:graphic>
-                </wp:inline>
-              </w:drawing>
-            </w:r>
-          </w:p>
-        </w:tc>
-      </w:tr>
-      <w:tr>
-        <w:tc>
-          <w:tcPr>
-            <w:cnfStyle w:val="001000000000" w:firstRow="0" w:lastRow="0" w:firstColumn="1" w:lastColumn="0" w:oddVBand="0" w:evenVBand="0" w:oddHBand="0" w:evenHBand="0" w:firstRowFirstColumn="0" w:firstRowLastColumn="0" w:lastRowFirstColumn="0" w:lastRowLastColumn="0"/>
-            <w:tcW w:w="3539" w:type="dxa"/>
-          </w:tcPr>
-          <w:p>
-            <w:pPr>
-              <w:pStyle w:val="Textkrper"/>
-            </w:pPr>
-            <w:r>
-              <w:t>Zwei inexistente Stationen werden ausgegeben.</w:t>
-            </w:r>
-            <w:r>
-              <w:br/>
-              <w:t>Eine Fehlermeldung soll erscheinen.</w:t>
-            </w:r>
-          </w:p>
-        </w:tc>
-        <w:tc>
-          <w:tcPr>
-            <w:tcW w:w="6373" w:type="dxa"/>
-          </w:tcPr>
-          <w:p>
-            <w:pPr>
-              <w:pStyle w:val="Textkrper"/>
-              <w:cnfStyle w:val="000000000000" w:firstRow="0" w:lastRow="0" w:firstColumn="0" w:lastColumn="0" w:oddVBand="0" w:evenVBand="0" w:oddHBand="0" w:evenHBand="0" w:firstRowFirstColumn="0" w:firstRowLastColumn="0" w:lastRowFirstColumn="0" w:lastRowLastColumn="0"/>
-              <w:rPr>
-                <w:noProof/>
-                <w:lang w:eastAsia="de-CH"/>
-              </w:rPr>
-            </w:pPr>
-            <w:r>
-              <w:rPr>
-                <w:noProof/>
-                <w:lang w:eastAsia="de-CH"/>
-              </w:rPr>
-              <w:drawing>
-                <wp:inline distT="0" distB="0" distL="0" distR="0" wp14:anchorId="240BA7CF" wp14:editId="6E317B20">
-                  <wp:extent cx="3826510" cy="1118966"/>
-                  <wp:effectExtent l="19050" t="19050" r="21590" b="24130"/>
-                  <wp:docPr id="59" name="Grafik 59"/>
-                  <wp:cNvGraphicFramePr>
-                    <a:graphicFrameLocks xmlns:a="http://schemas.openxmlformats.org/drawingml/2006/main" noChangeAspect="1"/>
-                  </wp:cNvGraphicFramePr>
-                  <a:graphic xmlns:a="http://schemas.openxmlformats.org/drawingml/2006/main">
-                    <a:graphicData uri="http://schemas.openxmlformats.org/drawingml/2006/picture">
-                      <pic:pic xmlns:pic="http://schemas.openxmlformats.org/drawingml/2006/picture">
-                        <pic:nvPicPr>
-                          <pic:cNvPr id="0" name="Picture 16"/>
+                          <pic:cNvPr id="0" name="Picture 14"/>
                           <pic:cNvPicPr>
                             <a:picLocks noChangeAspect="1" noChangeArrowheads="1"/>
                           </pic:cNvPicPr>
                         </pic:nvPicPr>
                         <pic:blipFill>
-                          <a:blip r:embed="rId34">
+                          <a:blip r:embed="rId33">
                             <a:extLst>
                               <a:ext uri="{28A0092B-C50C-407E-A947-70E740481C1C}">
                                 <a14:useLocalDpi xmlns:a14="http://schemas.microsoft.com/office/drawing/2010/main" val="0"/>
@@ -4929,7 +5018,7 @@
                         <pic:spPr bwMode="auto">
                           <a:xfrm>
                             <a:off x="0" y="0"/>
-                            <a:ext cx="3881298" cy="1134987"/>
+                            <a:ext cx="3857632" cy="1774815"/>
                           </a:xfrm>
                           <a:prstGeom prst="rect">
                             <a:avLst/>
@@ -4964,12 +5053,13 @@
               <w:pStyle w:val="Textkrper"/>
             </w:pPr>
             <w:r>
-              <w:lastRenderedPageBreak/>
-              <w:t>Eine existierende Station wird angegeben.</w:t>
+              <w:t>Zwei Existente Stationen werden eingegeben. Danach wird nach einer Verbindung in der Vergangenheit gesucht.</w:t>
             </w:r>
             <w:r>
               <w:br/>
-              <w:t>Die Abfahrtstafel erscheint.</w:t>
+            </w:r>
+            <w:r>
+              <w:t>Die Verbindungen werden angezeigt.</w:t>
             </w:r>
           </w:p>
         </w:tc>
@@ -4992,10 +5082,10 @@
                 <w:lang w:eastAsia="de-CH"/>
               </w:rPr>
               <w:drawing>
-                <wp:inline distT="0" distB="0" distL="0" distR="0" wp14:anchorId="7B4D6D0A" wp14:editId="645D008E">
-                  <wp:extent cx="3819525" cy="1467112"/>
-                  <wp:effectExtent l="19050" t="19050" r="9525" b="19050"/>
-                  <wp:docPr id="60" name="Grafik 60"/>
+                <wp:inline distT="0" distB="0" distL="0" distR="0" wp14:anchorId="3DFE3DD4" wp14:editId="5D96C4EE">
+                  <wp:extent cx="3819525" cy="1521342"/>
+                  <wp:effectExtent l="19050" t="19050" r="9525" b="22225"/>
+                  <wp:docPr id="31" name="Grafik 31"/>
                   <wp:cNvGraphicFramePr>
                     <a:graphicFrameLocks xmlns:a="http://schemas.openxmlformats.org/drawingml/2006/main" noChangeAspect="1"/>
                   </wp:cNvGraphicFramePr>
@@ -5003,7 +5093,94 @@
                     <a:graphicData uri="http://schemas.openxmlformats.org/drawingml/2006/picture">
                       <pic:pic xmlns:pic="http://schemas.openxmlformats.org/drawingml/2006/picture">
                         <pic:nvPicPr>
-                          <pic:cNvPr id="0" name="Picture 17"/>
+                          <pic:cNvPr id="1" name=""/>
+                          <pic:cNvPicPr/>
+                        </pic:nvPicPr>
+                        <pic:blipFill>
+                          <a:blip r:embed="rId34"/>
+                          <a:stretch>
+                            <a:fillRect/>
+                          </a:stretch>
+                        </pic:blipFill>
+                        <pic:spPr>
+                          <a:xfrm>
+                            <a:off x="0" y="0"/>
+                            <a:ext cx="3852079" cy="1534308"/>
+                          </a:xfrm>
+                          <a:prstGeom prst="rect">
+                            <a:avLst/>
+                          </a:prstGeom>
+                          <a:ln>
+                            <a:solidFill>
+                              <a:schemeClr val="tx1"/>
+                            </a:solidFill>
+                          </a:ln>
+                        </pic:spPr>
+                      </pic:pic>
+                    </a:graphicData>
+                  </a:graphic>
+                </wp:inline>
+              </w:drawing>
+            </w:r>
+          </w:p>
+        </w:tc>
+      </w:tr>
+      <w:tr>
+        <w:tc>
+          <w:tcPr>
+            <w:cnfStyle w:val="001000000000" w:firstRow="0" w:lastRow="0" w:firstColumn="1" w:lastColumn="0" w:oddVBand="0" w:evenVBand="0" w:oddHBand="0" w:evenHBand="0" w:firstRowFirstColumn="0" w:firstRowLastColumn="0" w:lastRowFirstColumn="0" w:lastRowLastColumn="0"/>
+            <w:tcW w:w="3539" w:type="dxa"/>
+          </w:tcPr>
+          <w:p>
+            <w:pPr>
+              <w:pStyle w:val="Textkrper"/>
+            </w:pPr>
+            <w:r>
+              <w:t xml:space="preserve">Zwei Existente Stationen werden eingegeben. Danach wird nach einer Verbindung in der </w:t>
+            </w:r>
+            <w:r>
+              <w:t>Zukunft</w:t>
+            </w:r>
+            <w:r>
+              <w:t xml:space="preserve"> gesucht.</w:t>
+            </w:r>
+            <w:r>
+              <w:br/>
+              <w:t>Die Verbindungen werden angezeigt.</w:t>
+            </w:r>
+          </w:p>
+        </w:tc>
+        <w:tc>
+          <w:tcPr>
+            <w:tcW w:w="6373" w:type="dxa"/>
+          </w:tcPr>
+          <w:p>
+            <w:pPr>
+              <w:pStyle w:val="Textkrper"/>
+              <w:cnfStyle w:val="000000000000" w:firstRow="0" w:lastRow="0" w:firstColumn="0" w:lastColumn="0" w:oddVBand="0" w:evenVBand="0" w:oddHBand="0" w:evenHBand="0" w:firstRowFirstColumn="0" w:firstRowLastColumn="0" w:lastRowFirstColumn="0" w:lastRowLastColumn="0"/>
+              <w:rPr>
+                <w:noProof/>
+                <w:lang w:eastAsia="de-CH"/>
+              </w:rPr>
+            </w:pPr>
+            <w:r>
+              <w:rPr>
+                <w:noProof/>
+                <w:lang w:eastAsia="de-CH"/>
+              </w:rPr>
+              <w:drawing>
+                <wp:inline distT="0" distB="0" distL="0" distR="0" wp14:anchorId="7C0DD345" wp14:editId="396F0517">
+                  <wp:extent cx="3819525" cy="1510636"/>
+                  <wp:effectExtent l="19050" t="19050" r="9525" b="13970"/>
+                  <wp:docPr id="32" name="Grafik 32"/>
+                  <wp:cNvGraphicFramePr>
+                    <a:graphicFrameLocks xmlns:a="http://schemas.openxmlformats.org/drawingml/2006/main" noChangeAspect="1"/>
+                  </wp:cNvGraphicFramePr>
+                  <a:graphic xmlns:a="http://schemas.openxmlformats.org/drawingml/2006/main">
+                    <a:graphicData uri="http://schemas.openxmlformats.org/drawingml/2006/picture">
+                      <pic:pic xmlns:pic="http://schemas.openxmlformats.org/drawingml/2006/picture">
+                        <pic:nvPicPr>
+                          <pic:cNvPr id="0" name="Picture 19"/>
                           <pic:cNvPicPr>
                             <a:picLocks noChangeAspect="1" noChangeArrowheads="1"/>
                           </pic:cNvPicPr>
@@ -5024,7 +5201,7 @@
                         <pic:spPr bwMode="auto">
                           <a:xfrm>
                             <a:off x="0" y="0"/>
-                            <a:ext cx="3882537" cy="1491315"/>
+                            <a:ext cx="3857274" cy="1525566"/>
                           </a:xfrm>
                           <a:prstGeom prst="rect">
                             <a:avLst/>
@@ -5046,6 +5223,9 @@
         </w:tc>
       </w:tr>
       <w:tr>
+        <w:trPr>
+          <w:cnfStyle w:val="000000100000" w:firstRow="0" w:lastRow="0" w:firstColumn="0" w:lastColumn="0" w:oddVBand="0" w:evenVBand="0" w:oddHBand="1" w:evenHBand="0" w:firstRowFirstColumn="0" w:firstRowLastColumn="0" w:lastRowFirstColumn="0" w:lastRowLastColumn="0"/>
+        </w:trPr>
         <w:tc>
           <w:tcPr>
             <w:cnfStyle w:val="001000000000" w:firstRow="0" w:lastRow="0" w:firstColumn="1" w:lastColumn="0" w:oddVBand="0" w:evenVBand="0" w:oddHBand="0" w:evenHBand="0" w:firstRowFirstColumn="0" w:firstRowLastColumn="0" w:lastRowFirstColumn="0" w:lastRowLastColumn="0"/>
@@ -5056,13 +5236,11 @@
               <w:pStyle w:val="Textkrper"/>
             </w:pPr>
             <w:r>
-              <w:t>Eine erfundene Station wird eigegeben.</w:t>
+              <w:t>Eine existierende Station wird angegeben.</w:t>
             </w:r>
             <w:r>
               <w:br/>
-            </w:r>
-            <w:r>
-              <w:t>Fehlermeldung erscheint.</w:t>
+              <w:t>Die Abfahrtstafel erscheint.</w:t>
             </w:r>
           </w:p>
         </w:tc>
@@ -5073,7 +5251,7 @@
           <w:p>
             <w:pPr>
               <w:pStyle w:val="Textkrper"/>
-              <w:cnfStyle w:val="000000000000" w:firstRow="0" w:lastRow="0" w:firstColumn="0" w:lastColumn="0" w:oddVBand="0" w:evenVBand="0" w:oddHBand="0" w:evenHBand="0" w:firstRowFirstColumn="0" w:firstRowLastColumn="0" w:lastRowFirstColumn="0" w:lastRowLastColumn="0"/>
+              <w:cnfStyle w:val="000000100000" w:firstRow="0" w:lastRow="0" w:firstColumn="0" w:lastColumn="0" w:oddVBand="0" w:evenVBand="0" w:oddHBand="1" w:evenHBand="0" w:firstRowFirstColumn="0" w:firstRowLastColumn="0" w:lastRowFirstColumn="0" w:lastRowLastColumn="0"/>
               <w:rPr>
                 <w:noProof/>
                 <w:lang w:eastAsia="de-CH"/>
@@ -5085,10 +5263,10 @@
                 <w:lang w:eastAsia="de-CH"/>
               </w:rPr>
               <w:drawing>
-                <wp:inline distT="0" distB="0" distL="0" distR="0" wp14:anchorId="5EEB4564" wp14:editId="02D1E632">
-                  <wp:extent cx="3819525" cy="556645"/>
-                  <wp:effectExtent l="19050" t="19050" r="9525" b="15240"/>
-                  <wp:docPr id="61" name="Grafik 61"/>
+                <wp:inline distT="0" distB="0" distL="0" distR="0" wp14:anchorId="7323031E" wp14:editId="213B85D8">
+                  <wp:extent cx="3819525" cy="1471451"/>
+                  <wp:effectExtent l="19050" t="19050" r="9525" b="14605"/>
+                  <wp:docPr id="25" name="Grafik 25"/>
                   <wp:cNvGraphicFramePr>
                     <a:graphicFrameLocks xmlns:a="http://schemas.openxmlformats.org/drawingml/2006/main" noChangeAspect="1"/>
                   </wp:cNvGraphicFramePr>
@@ -5096,23 +5274,33 @@
                     <a:graphicData uri="http://schemas.openxmlformats.org/drawingml/2006/picture">
                       <pic:pic xmlns:pic="http://schemas.openxmlformats.org/drawingml/2006/picture">
                         <pic:nvPicPr>
-                          <pic:cNvPr id="1" name=""/>
-                          <pic:cNvPicPr/>
+                          <pic:cNvPr id="0" name="Picture 15"/>
+                          <pic:cNvPicPr>
+                            <a:picLocks noChangeAspect="1" noChangeArrowheads="1"/>
+                          </pic:cNvPicPr>
                         </pic:nvPicPr>
                         <pic:blipFill>
-                          <a:blip r:embed="rId36"/>
+                          <a:blip r:embed="rId36">
+                            <a:extLst>
+                              <a:ext uri="{28A0092B-C50C-407E-A947-70E740481C1C}">
+                                <a14:useLocalDpi xmlns:a14="http://schemas.microsoft.com/office/drawing/2010/main" val="0"/>
+                              </a:ext>
+                            </a:extLst>
+                          </a:blip>
+                          <a:srcRect/>
                           <a:stretch>
                             <a:fillRect/>
                           </a:stretch>
                         </pic:blipFill>
-                        <pic:spPr>
+                        <pic:spPr bwMode="auto">
                           <a:xfrm>
                             <a:off x="0" y="0"/>
-                            <a:ext cx="3933906" cy="573315"/>
+                            <a:ext cx="3842500" cy="1480302"/>
                           </a:xfrm>
                           <a:prstGeom prst="rect">
                             <a:avLst/>
                           </a:prstGeom>
+                          <a:noFill/>
                           <a:ln>
                             <a:solidFill>
                               <a:schemeClr val="tx1"/>
@@ -5129,9 +5317,6 @@
         </w:tc>
       </w:tr>
       <w:tr>
-        <w:trPr>
-          <w:cnfStyle w:val="000000100000" w:firstRow="0" w:lastRow="0" w:firstColumn="0" w:lastColumn="0" w:oddVBand="0" w:evenVBand="0" w:oddHBand="1" w:evenHBand="0" w:firstRowFirstColumn="0" w:firstRowLastColumn="0" w:lastRowFirstColumn="0" w:lastRowLastColumn="0"/>
-        </w:trPr>
         <w:tc>
           <w:tcPr>
             <w:cnfStyle w:val="001000000000" w:firstRow="0" w:lastRow="0" w:firstColumn="1" w:lastColumn="0" w:oddVBand="0" w:evenVBand="0" w:oddHBand="0" w:evenHBand="0" w:firstRowFirstColumn="0" w:firstRowLastColumn="0" w:lastRowFirstColumn="0" w:lastRowLastColumn="0"/>
@@ -5142,11 +5327,14 @@
               <w:pStyle w:val="Textkrper"/>
             </w:pPr>
             <w:r>
-              <w:t>Der Button "Anzeigetafel" wird gedrückt.</w:t>
+              <w:lastRenderedPageBreak/>
+              <w:t>Eine erfundene Station wird eigegeben.</w:t>
             </w:r>
             <w:r>
               <w:br/>
-              <w:t>Das GUI erscheint, wie vorgesehen.</w:t>
+            </w:r>
+            <w:r>
+              <w:t>Fehlermeldung erscheint.</w:t>
             </w:r>
           </w:p>
         </w:tc>
@@ -5157,7 +5345,7 @@
           <w:p>
             <w:pPr>
               <w:pStyle w:val="Textkrper"/>
-              <w:cnfStyle w:val="000000100000" w:firstRow="0" w:lastRow="0" w:firstColumn="0" w:lastColumn="0" w:oddVBand="0" w:evenVBand="0" w:oddHBand="1" w:evenHBand="0" w:firstRowFirstColumn="0" w:firstRowLastColumn="0" w:lastRowFirstColumn="0" w:lastRowLastColumn="0"/>
+              <w:cnfStyle w:val="000000000000" w:firstRow="0" w:lastRow="0" w:firstColumn="0" w:lastColumn="0" w:oddVBand="0" w:evenVBand="0" w:oddHBand="0" w:evenHBand="0" w:firstRowFirstColumn="0" w:firstRowLastColumn="0" w:lastRowFirstColumn="0" w:lastRowLastColumn="0"/>
               <w:rPr>
                 <w:noProof/>
                 <w:lang w:eastAsia="de-CH"/>
@@ -5169,10 +5357,10 @@
                 <w:lang w:eastAsia="de-CH"/>
               </w:rPr>
               <w:drawing>
-                <wp:inline distT="0" distB="0" distL="0" distR="0" wp14:anchorId="4978CFF9" wp14:editId="3ACF6C0F">
-                  <wp:extent cx="3819525" cy="1991844"/>
-                  <wp:effectExtent l="19050" t="19050" r="9525" b="27940"/>
-                  <wp:docPr id="62" name="Grafik 62"/>
+                <wp:inline distT="0" distB="0" distL="0" distR="0" wp14:anchorId="038A7156" wp14:editId="712A96C1">
+                  <wp:extent cx="3819525" cy="1573906"/>
+                  <wp:effectExtent l="19050" t="19050" r="9525" b="26670"/>
+                  <wp:docPr id="27" name="Grafik 27"/>
                   <wp:cNvGraphicFramePr>
                     <a:graphicFrameLocks xmlns:a="http://schemas.openxmlformats.org/drawingml/2006/main" noChangeAspect="1"/>
                   </wp:cNvGraphicFramePr>
@@ -5180,7 +5368,7 @@
                     <a:graphicData uri="http://schemas.openxmlformats.org/drawingml/2006/picture">
                       <pic:pic xmlns:pic="http://schemas.openxmlformats.org/drawingml/2006/picture">
                         <pic:nvPicPr>
-                          <pic:cNvPr id="0" name="Picture 18"/>
+                          <pic:cNvPr id="0" name="Picture 16"/>
                           <pic:cNvPicPr>
                             <a:picLocks noChangeAspect="1" noChangeArrowheads="1"/>
                           </pic:cNvPicPr>
@@ -5201,7 +5389,7 @@
                         <pic:spPr bwMode="auto">
                           <a:xfrm>
                             <a:off x="0" y="0"/>
-                            <a:ext cx="3860560" cy="2013243"/>
+                            <a:ext cx="3853481" cy="1587898"/>
                           </a:xfrm>
                           <a:prstGeom prst="rect">
                             <a:avLst/>
@@ -5223,6 +5411,9 @@
         </w:tc>
       </w:tr>
       <w:tr>
+        <w:trPr>
+          <w:cnfStyle w:val="000000100000" w:firstRow="0" w:lastRow="0" w:firstColumn="0" w:lastColumn="0" w:oddVBand="0" w:evenVBand="0" w:oddHBand="1" w:evenHBand="0" w:firstRowFirstColumn="0" w:firstRowLastColumn="0" w:lastRowFirstColumn="0" w:lastRowLastColumn="0"/>
+        </w:trPr>
         <w:tc>
           <w:tcPr>
             <w:cnfStyle w:val="001000000000" w:firstRow="0" w:lastRow="0" w:firstColumn="1" w:lastColumn="0" w:oddVBand="0" w:evenVBand="0" w:oddHBand="0" w:evenHBand="0" w:firstRowFirstColumn="0" w:firstRowLastColumn="0" w:lastRowFirstColumn="0" w:lastRowLastColumn="0"/>
@@ -5233,13 +5424,7 @@
               <w:pStyle w:val="Textkrper"/>
             </w:pPr>
             <w:r>
-              <w:t>Der Button "</w:t>
-            </w:r>
-            <w:r>
-              <w:t>Verbindung</w:t>
-            </w:r>
-            <w:r>
-              <w:t>" wird gedrückt.</w:t>
+              <w:t>Der Button "Anzeigetafel" wird gedrückt.</w:t>
             </w:r>
             <w:r>
               <w:br/>
@@ -5254,7 +5439,7 @@
           <w:p>
             <w:pPr>
               <w:pStyle w:val="Textkrper"/>
-              <w:cnfStyle w:val="000000000000" w:firstRow="0" w:lastRow="0" w:firstColumn="0" w:lastColumn="0" w:oddVBand="0" w:evenVBand="0" w:oddHBand="0" w:evenHBand="0" w:firstRowFirstColumn="0" w:firstRowLastColumn="0" w:lastRowFirstColumn="0" w:lastRowLastColumn="0"/>
+              <w:cnfStyle w:val="000000100000" w:firstRow="0" w:lastRow="0" w:firstColumn="0" w:lastColumn="0" w:oddVBand="0" w:evenVBand="0" w:oddHBand="1" w:evenHBand="0" w:firstRowFirstColumn="0" w:firstRowLastColumn="0" w:lastRowFirstColumn="0" w:lastRowLastColumn="0"/>
               <w:rPr>
                 <w:noProof/>
                 <w:lang w:eastAsia="de-CH"/>
@@ -5266,10 +5451,10 @@
                 <w:lang w:eastAsia="de-CH"/>
               </w:rPr>
               <w:drawing>
-                <wp:inline distT="0" distB="0" distL="0" distR="0" wp14:anchorId="42715BCF" wp14:editId="11DBDE4E">
-                  <wp:extent cx="3819525" cy="1991758"/>
-                  <wp:effectExtent l="19050" t="19050" r="9525" b="27940"/>
-                  <wp:docPr id="66" name="Grafik 66"/>
+                <wp:inline distT="0" distB="0" distL="0" distR="0" wp14:anchorId="09E651E5" wp14:editId="63E06155">
+                  <wp:extent cx="3821350" cy="1990725"/>
+                  <wp:effectExtent l="19050" t="19050" r="27305" b="9525"/>
+                  <wp:docPr id="29" name="Grafik 29"/>
                   <wp:cNvGraphicFramePr>
                     <a:graphicFrameLocks xmlns:a="http://schemas.openxmlformats.org/drawingml/2006/main" noChangeAspect="1"/>
                   </wp:cNvGraphicFramePr>
@@ -5277,23 +5462,33 @@
                     <a:graphicData uri="http://schemas.openxmlformats.org/drawingml/2006/picture">
                       <pic:pic xmlns:pic="http://schemas.openxmlformats.org/drawingml/2006/picture">
                         <pic:nvPicPr>
-                          <pic:cNvPr id="1" name=""/>
-                          <pic:cNvPicPr/>
+                          <pic:cNvPr id="0" name="Picture 17"/>
+                          <pic:cNvPicPr>
+                            <a:picLocks noChangeAspect="1" noChangeArrowheads="1"/>
+                          </pic:cNvPicPr>
                         </pic:nvPicPr>
                         <pic:blipFill>
-                          <a:blip r:embed="rId38"/>
+                          <a:blip r:embed="rId38">
+                            <a:extLst>
+                              <a:ext uri="{28A0092B-C50C-407E-A947-70E740481C1C}">
+                                <a14:useLocalDpi xmlns:a14="http://schemas.microsoft.com/office/drawing/2010/main" val="0"/>
+                              </a:ext>
+                            </a:extLst>
+                          </a:blip>
+                          <a:srcRect/>
                           <a:stretch>
                             <a:fillRect/>
                           </a:stretch>
                         </pic:blipFill>
-                        <pic:spPr>
+                        <pic:spPr bwMode="auto">
                           <a:xfrm>
                             <a:off x="0" y="0"/>
-                            <a:ext cx="3872557" cy="2019413"/>
+                            <a:ext cx="3837292" cy="1999030"/>
                           </a:xfrm>
                           <a:prstGeom prst="rect">
                             <a:avLst/>
                           </a:prstGeom>
+                          <a:noFill/>
                           <a:ln>
                             <a:solidFill>
                               <a:schemeClr val="tx1"/>
@@ -5309,6 +5504,103 @@
           </w:p>
         </w:tc>
       </w:tr>
+      <w:tr>
+        <w:tc>
+          <w:tcPr>
+            <w:cnfStyle w:val="001000000000" w:firstRow="0" w:lastRow="0" w:firstColumn="1" w:lastColumn="0" w:oddVBand="0" w:evenVBand="0" w:oddHBand="0" w:evenHBand="0" w:firstRowFirstColumn="0" w:firstRowLastColumn="0" w:lastRowFirstColumn="0" w:lastRowLastColumn="0"/>
+            <w:tcW w:w="3539" w:type="dxa"/>
+          </w:tcPr>
+          <w:p>
+            <w:pPr>
+              <w:pStyle w:val="Textkrper"/>
+            </w:pPr>
+            <w:r>
+              <w:t>Der Button "</w:t>
+            </w:r>
+            <w:r>
+              <w:t>Verbindung</w:t>
+            </w:r>
+            <w:r>
+              <w:t>" wird gedrückt.</w:t>
+            </w:r>
+            <w:r>
+              <w:br/>
+              <w:t>Das GUI erscheint, wie vorgesehen.</w:t>
+            </w:r>
+          </w:p>
+        </w:tc>
+        <w:tc>
+          <w:tcPr>
+            <w:tcW w:w="6373" w:type="dxa"/>
+          </w:tcPr>
+          <w:p>
+            <w:pPr>
+              <w:pStyle w:val="Textkrper"/>
+              <w:cnfStyle w:val="000000000000" w:firstRow="0" w:lastRow="0" w:firstColumn="0" w:lastColumn="0" w:oddVBand="0" w:evenVBand="0" w:oddHBand="0" w:evenHBand="0" w:firstRowFirstColumn="0" w:firstRowLastColumn="0" w:lastRowFirstColumn="0" w:lastRowLastColumn="0"/>
+              <w:rPr>
+                <w:noProof/>
+                <w:lang w:eastAsia="de-CH"/>
+              </w:rPr>
+            </w:pPr>
+            <w:r>
+              <w:rPr>
+                <w:noProof/>
+                <w:lang w:eastAsia="de-CH"/>
+              </w:rPr>
+              <w:drawing>
+                <wp:inline distT="0" distB="0" distL="0" distR="0" wp14:anchorId="3202DAFD" wp14:editId="3297DEF9">
+                  <wp:extent cx="3830320" cy="1993141"/>
+                  <wp:effectExtent l="19050" t="19050" r="17780" b="26670"/>
+                  <wp:docPr id="30" name="Grafik 30"/>
+                  <wp:cNvGraphicFramePr>
+                    <a:graphicFrameLocks xmlns:a="http://schemas.openxmlformats.org/drawingml/2006/main" noChangeAspect="1"/>
+                  </wp:cNvGraphicFramePr>
+                  <a:graphic xmlns:a="http://schemas.openxmlformats.org/drawingml/2006/main">
+                    <a:graphicData uri="http://schemas.openxmlformats.org/drawingml/2006/picture">
+                      <pic:pic xmlns:pic="http://schemas.openxmlformats.org/drawingml/2006/picture">
+                        <pic:nvPicPr>
+                          <pic:cNvPr id="0" name="Picture 18"/>
+                          <pic:cNvPicPr>
+                            <a:picLocks noChangeAspect="1" noChangeArrowheads="1"/>
+                          </pic:cNvPicPr>
+                        </pic:nvPicPr>
+                        <pic:blipFill>
+                          <a:blip r:embed="rId39">
+                            <a:extLst>
+                              <a:ext uri="{28A0092B-C50C-407E-A947-70E740481C1C}">
+                                <a14:useLocalDpi xmlns:a14="http://schemas.microsoft.com/office/drawing/2010/main" val="0"/>
+                              </a:ext>
+                            </a:extLst>
+                          </a:blip>
+                          <a:srcRect/>
+                          <a:stretch>
+                            <a:fillRect/>
+                          </a:stretch>
+                        </pic:blipFill>
+                        <pic:spPr bwMode="auto">
+                          <a:xfrm>
+                            <a:off x="0" y="0"/>
+                            <a:ext cx="3882982" cy="2020544"/>
+                          </a:xfrm>
+                          <a:prstGeom prst="rect">
+                            <a:avLst/>
+                          </a:prstGeom>
+                          <a:noFill/>
+                          <a:ln>
+                            <a:solidFill>
+                              <a:schemeClr val="tx1"/>
+                            </a:solidFill>
+                          </a:ln>
+                        </pic:spPr>
+                      </pic:pic>
+                    </a:graphicData>
+                  </a:graphic>
+                </wp:inline>
+              </w:drawing>
+            </w:r>
+          </w:p>
+        </w:tc>
+      </w:tr>
     </w:tbl>
     <w:p>
       <w:pPr>
@@ -5319,16 +5611,16 @@
       <w:pPr>
         <w:pStyle w:val="berschrift1"/>
       </w:pPr>
-      <w:bookmarkStart w:id="38" w:name="_Toc531597855"/>
+      <w:bookmarkStart w:id="40" w:name="_Toc531617679"/>
       <w:r>
         <w:lastRenderedPageBreak/>
         <w:t>Installationsanleitung</w:t>
       </w:r>
-      <w:bookmarkEnd w:id="38"/>
+      <w:bookmarkEnd w:id="40"/>
     </w:p>
     <w:sectPr>
-      <w:headerReference w:type="default" r:id="rId39"/>
-      <w:footerReference w:type="default" r:id="rId40"/>
+      <w:headerReference w:type="default" r:id="rId40"/>
+      <w:footerReference w:type="default" r:id="rId41"/>
       <w:pgSz w:w="11906" w:h="16838" w:code="9"/>
       <w:pgMar w:top="2268" w:right="992" w:bottom="1559" w:left="992" w:header="1134" w:footer="737" w:gutter="0"/>
       <w:cols w:space="708"/>
@@ -6085,7 +6377,7 @@
         <w:noProof/>
         <w:szCs w:val="18"/>
       </w:rPr>
-      <w:t>5</w:t>
+      <w:t>9</w:t>
     </w:r>
     <w:r>
       <w:rPr>
@@ -6127,7 +6419,7 @@
         <w:noProof/>
         <w:szCs w:val="18"/>
       </w:rPr>
-      <w:t>13</w:t>
+      <w:t>14</w:t>
     </w:r>
     <w:r>
       <w:rPr>
@@ -9046,10 +9338,10 @@
     <w:rsid w:val="0005017D"/>
     <w:rsid w:val="00295ABF"/>
     <w:rsid w:val="003653B7"/>
+    <w:rsid w:val="003E6F1E"/>
     <w:rsid w:val="00531A3F"/>
     <w:rsid w:val="0058569E"/>
     <w:rsid w:val="00687395"/>
-    <w:rsid w:val="007A72CC"/>
     <w:rsid w:val="007B41ED"/>
     <w:rsid w:val="009A7672"/>
     <w:rsid w:val="00A05403"/>
@@ -10139,7 +10431,7 @@
 </file>
 
 <file path=customXml/itemProps5.xml><?xml version="1.0" encoding="utf-8"?>
-<ds:datastoreItem xmlns:ds="http://schemas.openxmlformats.org/officeDocument/2006/customXml" ds:itemID="{58890B14-9D6E-40CE-A19F-58274AB941D2}">
+<ds:datastoreItem xmlns:ds="http://schemas.openxmlformats.org/officeDocument/2006/customXml" ds:itemID="{AC3C28F3-BD52-44F7-BB34-9BD6FE5129D7}">
   <ds:schemaRefs>
     <ds:schemaRef ds:uri="http://schemas.openxmlformats.org/officeDocument/2006/bibliography"/>
   </ds:schemaRefs>

</xml_diff>

<commit_message>
add Comments and update Documentation
</commit_message>
<xml_diff>
--- a/Dokumentation_M318.docx
+++ b/Dokumentation_M318.docx
@@ -327,7 +327,7 @@
                 <w:color w:val="000000"/>
                 <w:szCs w:val="18"/>
               </w:rPr>
-              <w:t>Montag, 3. Dezember 2018</w:t>
+              <w:t>Dienstag, 4. Dezember 2018</w:t>
             </w:r>
           </w:p>
         </w:tc>
@@ -441,8 +441,6 @@
               </w:rPr>
               <w:t>Nein</w:t>
             </w:r>
-            <w:bookmarkStart w:id="10" w:name="_GoBack"/>
-            <w:bookmarkEnd w:id="10"/>
           </w:p>
         </w:tc>
       </w:tr>
@@ -471,16 +469,16 @@
           <w:titlePg/>
         </w:sectPr>
       </w:pPr>
-      <w:bookmarkStart w:id="11" w:name="_Toc32113702"/>
-      <w:bookmarkStart w:id="12" w:name="_Ref32114080"/>
-      <w:bookmarkStart w:id="13" w:name="_Ref32114106"/>
-      <w:bookmarkStart w:id="14" w:name="_Toc32113701"/>
+      <w:bookmarkStart w:id="10" w:name="_Toc32113693"/>
+      <w:bookmarkStart w:id="11" w:name="_Toc32113694"/>
+      <w:bookmarkStart w:id="12" w:name="_Toc32113695"/>
+      <w:bookmarkStart w:id="13" w:name="_Toc32113696"/>
+      <w:bookmarkStart w:id="14" w:name="_Toc32113698"/>
       <w:bookmarkStart w:id="15" w:name="_Toc32113700"/>
-      <w:bookmarkStart w:id="16" w:name="_Toc32113698"/>
-      <w:bookmarkStart w:id="17" w:name="_Toc32113696"/>
-      <w:bookmarkStart w:id="18" w:name="_Toc32113695"/>
-      <w:bookmarkStart w:id="19" w:name="_Toc32113694"/>
-      <w:bookmarkStart w:id="20" w:name="_Toc32113693"/>
+      <w:bookmarkStart w:id="16" w:name="_Toc32113701"/>
+      <w:bookmarkStart w:id="17" w:name="_Ref32114106"/>
+      <w:bookmarkStart w:id="18" w:name="_Ref32114080"/>
+      <w:bookmarkStart w:id="19" w:name="_Toc32113702"/>
       <w:bookmarkEnd w:id="0"/>
       <w:bookmarkEnd w:id="1"/>
       <w:bookmarkEnd w:id="2"/>
@@ -492,7 +490,6 @@
       <w:bookmarkEnd w:id="8"/>
       <w:bookmarkEnd w:id="9"/>
     </w:p>
-    <w:bookmarkEnd w:id="20" w:displacedByCustomXml="next"/>
     <w:bookmarkEnd w:id="19" w:displacedByCustomXml="next"/>
     <w:bookmarkEnd w:id="18" w:displacedByCustomXml="next"/>
     <w:bookmarkEnd w:id="17" w:displacedByCustomXml="next"/>
@@ -502,8 +499,9 @@
     <w:bookmarkEnd w:id="13" w:displacedByCustomXml="next"/>
     <w:bookmarkEnd w:id="12" w:displacedByCustomXml="next"/>
     <w:bookmarkEnd w:id="11" w:displacedByCustomXml="next"/>
+    <w:bookmarkEnd w:id="10" w:displacedByCustomXml="next"/>
+    <w:bookmarkStart w:id="20" w:name="_Ref472918885" w:displacedByCustomXml="next"/>
     <w:bookmarkStart w:id="21" w:name="_Toc472921481" w:displacedByCustomXml="next"/>
-    <w:bookmarkStart w:id="22" w:name="_Ref472918885" w:displacedByCustomXml="next"/>
     <w:sdt>
       <w:sdtPr>
         <w:rPr>
@@ -570,7 +568,7 @@
           <w:r>
             <w:fldChar w:fldCharType="separate"/>
           </w:r>
-          <w:hyperlink w:anchor="_Toc531617662" w:history="1">
+          <w:hyperlink w:anchor="_Toc531676907" w:history="1">
             <w:r>
               <w:rPr>
                 <w:rStyle w:val="Hyperlink"/>
@@ -609,7 +607,7 @@
               <w:rPr>
                 <w:webHidden/>
               </w:rPr>
-              <w:instrText xml:space="preserve"> PAGEREF _Toc531617662 \h </w:instrText>
+              <w:instrText xml:space="preserve"> PAGEREF _Toc531676907 \h </w:instrText>
             </w:r>
             <w:r>
               <w:rPr>
@@ -646,7 +644,7 @@
               <w:lang w:eastAsia="de-CH"/>
             </w:rPr>
           </w:pPr>
-          <w:hyperlink w:anchor="_Toc531617663" w:history="1">
+          <w:hyperlink w:anchor="_Toc531676908" w:history="1">
             <w:r>
               <w:rPr>
                 <w:rStyle w:val="Hyperlink"/>
@@ -684,7 +682,7 @@
               <w:rPr>
                 <w:webHidden/>
               </w:rPr>
-              <w:instrText xml:space="preserve"> PAGEREF _Toc531617663 \h </w:instrText>
+              <w:instrText xml:space="preserve"> PAGEREF _Toc531676908 \h </w:instrText>
             </w:r>
             <w:r>
               <w:rPr>
@@ -721,7 +719,7 @@
               <w:lang w:eastAsia="de-CH"/>
             </w:rPr>
           </w:pPr>
-          <w:hyperlink w:anchor="_Toc531617664" w:history="1">
+          <w:hyperlink w:anchor="_Toc531676909" w:history="1">
             <w:r>
               <w:rPr>
                 <w:rStyle w:val="Hyperlink"/>
@@ -741,7 +739,7 @@
               <w:rPr>
                 <w:rStyle w:val="Hyperlink"/>
               </w:rPr>
-              <w:t>Zielsetzung</w:t>
+              <w:t>Anforderungen</w:t>
             </w:r>
             <w:r>
               <w:rPr>
@@ -759,7 +757,7 @@
               <w:rPr>
                 <w:webHidden/>
               </w:rPr>
-              <w:instrText xml:space="preserve"> PAGEREF _Toc531617664 \h </w:instrText>
+              <w:instrText xml:space="preserve"> PAGEREF _Toc531676909 \h </w:instrText>
             </w:r>
             <w:r>
               <w:rPr>
@@ -797,7 +795,7 @@
               <w:lang w:val="de-CH" w:eastAsia="de-CH"/>
             </w:rPr>
           </w:pPr>
-          <w:hyperlink w:anchor="_Toc531617665" w:history="1">
+          <w:hyperlink w:anchor="_Toc531676910" w:history="1">
             <w:r>
               <w:rPr>
                 <w:rStyle w:val="Hyperlink"/>
@@ -836,7 +834,7 @@
               <w:rPr>
                 <w:webHidden/>
               </w:rPr>
-              <w:instrText xml:space="preserve"> PAGEREF _Toc531617665 \h </w:instrText>
+              <w:instrText xml:space="preserve"> PAGEREF _Toc531676910 \h </w:instrText>
             </w:r>
             <w:r>
               <w:rPr>
@@ -873,7 +871,7 @@
               <w:lang w:eastAsia="de-CH"/>
             </w:rPr>
           </w:pPr>
-          <w:hyperlink w:anchor="_Toc531617666" w:history="1">
+          <w:hyperlink w:anchor="_Toc531676911" w:history="1">
             <w:r>
               <w:rPr>
                 <w:rStyle w:val="Hyperlink"/>
@@ -911,7 +909,7 @@
               <w:rPr>
                 <w:webHidden/>
               </w:rPr>
-              <w:instrText xml:space="preserve"> PAGEREF _Toc531617666 \h </w:instrText>
+              <w:instrText xml:space="preserve"> PAGEREF _Toc531676911 \h </w:instrText>
             </w:r>
             <w:r>
               <w:rPr>
@@ -948,7 +946,7 @@
               <w:lang w:eastAsia="de-CH"/>
             </w:rPr>
           </w:pPr>
-          <w:hyperlink w:anchor="_Toc531617667" w:history="1">
+          <w:hyperlink w:anchor="_Toc531676912" w:history="1">
             <w:r>
               <w:rPr>
                 <w:rStyle w:val="Hyperlink"/>
@@ -986,7 +984,7 @@
               <w:rPr>
                 <w:webHidden/>
               </w:rPr>
-              <w:instrText xml:space="preserve"> PAGEREF _Toc531617667 \h </w:instrText>
+              <w:instrText xml:space="preserve"> PAGEREF _Toc531676912 \h </w:instrText>
             </w:r>
             <w:r>
               <w:rPr>
@@ -1023,7 +1021,7 @@
               <w:lang w:eastAsia="de-CH"/>
             </w:rPr>
           </w:pPr>
-          <w:hyperlink w:anchor="_Toc531617668" w:history="1">
+          <w:hyperlink w:anchor="_Toc531676913" w:history="1">
             <w:r>
               <w:rPr>
                 <w:rStyle w:val="Hyperlink"/>
@@ -1061,7 +1059,7 @@
               <w:rPr>
                 <w:webHidden/>
               </w:rPr>
-              <w:instrText xml:space="preserve"> PAGEREF _Toc531617668 \h </w:instrText>
+              <w:instrText xml:space="preserve"> PAGEREF _Toc531676913 \h </w:instrText>
             </w:r>
             <w:r>
               <w:rPr>
@@ -1098,7 +1096,7 @@
               <w:lang w:eastAsia="de-CH"/>
             </w:rPr>
           </w:pPr>
-          <w:hyperlink w:anchor="_Toc531617669" w:history="1">
+          <w:hyperlink w:anchor="_Toc531676914" w:history="1">
             <w:r>
               <w:rPr>
                 <w:rStyle w:val="Hyperlink"/>
@@ -1136,7 +1134,7 @@
               <w:rPr>
                 <w:webHidden/>
               </w:rPr>
-              <w:instrText xml:space="preserve"> PAGEREF _Toc531617669 \h </w:instrText>
+              <w:instrText xml:space="preserve"> PAGEREF _Toc531676914 \h </w:instrText>
             </w:r>
             <w:r>
               <w:rPr>
@@ -1173,7 +1171,7 @@
               <w:lang w:eastAsia="de-CH"/>
             </w:rPr>
           </w:pPr>
-          <w:hyperlink w:anchor="_Toc531617670" w:history="1">
+          <w:hyperlink w:anchor="_Toc531676915" w:history="1">
             <w:r>
               <w:rPr>
                 <w:rStyle w:val="Hyperlink"/>
@@ -1211,7 +1209,7 @@
               <w:rPr>
                 <w:webHidden/>
               </w:rPr>
-              <w:instrText xml:space="preserve"> PAGEREF _Toc531617670 \h </w:instrText>
+              <w:instrText xml:space="preserve"> PAGEREF _Toc531676915 \h </w:instrText>
             </w:r>
             <w:r>
               <w:rPr>
@@ -1249,7 +1247,7 @@
               <w:lang w:val="de-CH" w:eastAsia="de-CH"/>
             </w:rPr>
           </w:pPr>
-          <w:hyperlink w:anchor="_Toc531617671" w:history="1">
+          <w:hyperlink w:anchor="_Toc531676916" w:history="1">
             <w:r>
               <w:rPr>
                 <w:rStyle w:val="Hyperlink"/>
@@ -1288,7 +1286,7 @@
               <w:rPr>
                 <w:webHidden/>
               </w:rPr>
-              <w:instrText xml:space="preserve"> PAGEREF _Toc531617671 \h </w:instrText>
+              <w:instrText xml:space="preserve"> PAGEREF _Toc531676916 \h </w:instrText>
             </w:r>
             <w:r>
               <w:rPr>
@@ -1325,7 +1323,7 @@
               <w:lang w:eastAsia="de-CH"/>
             </w:rPr>
           </w:pPr>
-          <w:hyperlink w:anchor="_Toc531617672" w:history="1">
+          <w:hyperlink w:anchor="_Toc531676917" w:history="1">
             <w:r>
               <w:rPr>
                 <w:rStyle w:val="Hyperlink"/>
@@ -1363,7 +1361,7 @@
               <w:rPr>
                 <w:webHidden/>
               </w:rPr>
-              <w:instrText xml:space="preserve"> PAGEREF _Toc531617672 \h </w:instrText>
+              <w:instrText xml:space="preserve"> PAGEREF _Toc531676917 \h </w:instrText>
             </w:r>
             <w:r>
               <w:rPr>
@@ -1381,6 +1379,242 @@
                 <w:webHidden/>
               </w:rPr>
               <w:t>7</w:t>
+            </w:r>
+            <w:r>
+              <w:rPr>
+                <w:webHidden/>
+              </w:rPr>
+              <w:fldChar w:fldCharType="end"/>
+            </w:r>
+          </w:hyperlink>
+        </w:p>
+        <w:p>
+          <w:pPr>
+            <w:pStyle w:val="Verzeichnis2"/>
+            <w:rPr>
+              <w:rFonts w:asciiTheme="minorHAnsi" w:eastAsiaTheme="minorEastAsia" w:hAnsiTheme="minorHAnsi" w:cstheme="minorBidi"/>
+              <w:sz w:val="22"/>
+              <w:szCs w:val="22"/>
+              <w:lang w:eastAsia="de-CH"/>
+            </w:rPr>
+          </w:pPr>
+          <w:hyperlink w:anchor="_Toc531676918" w:history="1">
+            <w:r>
+              <w:rPr>
+                <w:rStyle w:val="Hyperlink"/>
+              </w:rPr>
+              <w:t>3.2</w:t>
+            </w:r>
+            <w:r>
+              <w:rPr>
+                <w:rFonts w:asciiTheme="minorHAnsi" w:eastAsiaTheme="minorEastAsia" w:hAnsiTheme="minorHAnsi" w:cstheme="minorBidi"/>
+                <w:sz w:val="22"/>
+                <w:szCs w:val="22"/>
+                <w:lang w:eastAsia="de-CH"/>
+              </w:rPr>
+              <w:tab/>
+            </w:r>
+            <w:r>
+              <w:rPr>
+                <w:rStyle w:val="Hyperlink"/>
+              </w:rPr>
+              <w:t>Performance</w:t>
+            </w:r>
+            <w:r>
+              <w:rPr>
+                <w:webHidden/>
+              </w:rPr>
+              <w:tab/>
+            </w:r>
+            <w:r>
+              <w:rPr>
+                <w:webHidden/>
+              </w:rPr>
+              <w:fldChar w:fldCharType="begin"/>
+            </w:r>
+            <w:r>
+              <w:rPr>
+                <w:webHidden/>
+              </w:rPr>
+              <w:instrText xml:space="preserve"> PAGEREF _Toc531676918 \h </w:instrText>
+            </w:r>
+            <w:r>
+              <w:rPr>
+                <w:webHidden/>
+              </w:rPr>
+            </w:r>
+            <w:r>
+              <w:rPr>
+                <w:webHidden/>
+              </w:rPr>
+              <w:fldChar w:fldCharType="separate"/>
+            </w:r>
+            <w:r>
+              <w:rPr>
+                <w:webHidden/>
+              </w:rPr>
+              <w:t>7</w:t>
+            </w:r>
+            <w:r>
+              <w:rPr>
+                <w:webHidden/>
+              </w:rPr>
+              <w:fldChar w:fldCharType="end"/>
+            </w:r>
+          </w:hyperlink>
+        </w:p>
+        <w:p>
+          <w:pPr>
+            <w:pStyle w:val="Verzeichnis3"/>
+            <w:rPr>
+              <w:rFonts w:asciiTheme="minorHAnsi" w:eastAsiaTheme="minorEastAsia" w:hAnsiTheme="minorHAnsi" w:cstheme="minorBidi"/>
+              <w:noProof/>
+              <w:sz w:val="22"/>
+              <w:szCs w:val="22"/>
+              <w:lang w:eastAsia="de-CH"/>
+            </w:rPr>
+          </w:pPr>
+          <w:hyperlink w:anchor="_Toc531676919" w:history="1">
+            <w:r>
+              <w:rPr>
+                <w:rStyle w:val="Hyperlink"/>
+                <w:noProof/>
+              </w:rPr>
+              <w:t>3.2.1</w:t>
+            </w:r>
+            <w:r>
+              <w:rPr>
+                <w:rFonts w:asciiTheme="minorHAnsi" w:eastAsiaTheme="minorEastAsia" w:hAnsiTheme="minorHAnsi" w:cstheme="minorBidi"/>
+                <w:noProof/>
+                <w:sz w:val="22"/>
+                <w:szCs w:val="22"/>
+                <w:lang w:eastAsia="de-CH"/>
+              </w:rPr>
+              <w:tab/>
+            </w:r>
+            <w:r>
+              <w:rPr>
+                <w:rStyle w:val="Hyperlink"/>
+                <w:noProof/>
+              </w:rPr>
+              <w:t>Abfrage</w:t>
+            </w:r>
+            <w:r>
+              <w:rPr>
+                <w:noProof/>
+                <w:webHidden/>
+              </w:rPr>
+              <w:tab/>
+            </w:r>
+            <w:r>
+              <w:rPr>
+                <w:noProof/>
+                <w:webHidden/>
+              </w:rPr>
+              <w:fldChar w:fldCharType="begin"/>
+            </w:r>
+            <w:r>
+              <w:rPr>
+                <w:noProof/>
+                <w:webHidden/>
+              </w:rPr>
+              <w:instrText xml:space="preserve"> PAGEREF _Toc531676919 \h </w:instrText>
+            </w:r>
+            <w:r>
+              <w:rPr>
+                <w:noProof/>
+                <w:webHidden/>
+              </w:rPr>
+            </w:r>
+            <w:r>
+              <w:rPr>
+                <w:noProof/>
+                <w:webHidden/>
+              </w:rPr>
+              <w:fldChar w:fldCharType="separate"/>
+            </w:r>
+            <w:r>
+              <w:rPr>
+                <w:noProof/>
+                <w:webHidden/>
+              </w:rPr>
+              <w:t>7</w:t>
+            </w:r>
+            <w:r>
+              <w:rPr>
+                <w:noProof/>
+                <w:webHidden/>
+              </w:rPr>
+              <w:fldChar w:fldCharType="end"/>
+            </w:r>
+          </w:hyperlink>
+        </w:p>
+        <w:p>
+          <w:pPr>
+            <w:pStyle w:val="Verzeichnis2"/>
+            <w:rPr>
+              <w:rFonts w:asciiTheme="minorHAnsi" w:eastAsiaTheme="minorEastAsia" w:hAnsiTheme="minorHAnsi" w:cstheme="minorBidi"/>
+              <w:sz w:val="22"/>
+              <w:szCs w:val="22"/>
+              <w:lang w:eastAsia="de-CH"/>
+            </w:rPr>
+          </w:pPr>
+          <w:hyperlink w:anchor="_Toc531676920" w:history="1">
+            <w:r>
+              <w:rPr>
+                <w:rStyle w:val="Hyperlink"/>
+              </w:rPr>
+              <w:t>3.3</w:t>
+            </w:r>
+            <w:r>
+              <w:rPr>
+                <w:rFonts w:asciiTheme="minorHAnsi" w:eastAsiaTheme="minorEastAsia" w:hAnsiTheme="minorHAnsi" w:cstheme="minorBidi"/>
+                <w:sz w:val="22"/>
+                <w:szCs w:val="22"/>
+                <w:lang w:eastAsia="de-CH"/>
+              </w:rPr>
+              <w:tab/>
+            </w:r>
+            <w:r>
+              <w:rPr>
+                <w:rStyle w:val="Hyperlink"/>
+              </w:rPr>
+              <w:t>List Box Elemente zu TextBox</w:t>
+            </w:r>
+            <w:r>
+              <w:rPr>
+                <w:webHidden/>
+              </w:rPr>
+              <w:tab/>
+            </w:r>
+            <w:r>
+              <w:rPr>
+                <w:webHidden/>
+              </w:rPr>
+              <w:fldChar w:fldCharType="begin"/>
+            </w:r>
+            <w:r>
+              <w:rPr>
+                <w:webHidden/>
+              </w:rPr>
+              <w:instrText xml:space="preserve"> PAGEREF _Toc531676920 \h </w:instrText>
+            </w:r>
+            <w:r>
+              <w:rPr>
+                <w:webHidden/>
+              </w:rPr>
+            </w:r>
+            <w:r>
+              <w:rPr>
+                <w:webHidden/>
+              </w:rPr>
+              <w:fldChar w:fldCharType="separate"/>
+            </w:r>
+            <w:r>
+              <w:rPr>
+                <w:webHidden/>
+              </w:rPr>
+              <w:t>8</w:t>
             </w:r>
             <w:r>
               <w:rPr>
@@ -1401,7 +1635,7 @@
               <w:lang w:val="de-CH" w:eastAsia="de-CH"/>
             </w:rPr>
           </w:pPr>
-          <w:hyperlink w:anchor="_Toc531617673" w:history="1">
+          <w:hyperlink w:anchor="_Toc531676921" w:history="1">
             <w:r>
               <w:rPr>
                 <w:rStyle w:val="Hyperlink"/>
@@ -1440,7 +1674,7 @@
               <w:rPr>
                 <w:webHidden/>
               </w:rPr>
-              <w:instrText xml:space="preserve"> PAGEREF _Toc531617673 \h </w:instrText>
+              <w:instrText xml:space="preserve"> PAGEREF _Toc531676921 \h </w:instrText>
             </w:r>
             <w:r>
               <w:rPr>
@@ -1457,7 +1691,7 @@
               <w:rPr>
                 <w:webHidden/>
               </w:rPr>
-              <w:t>8</w:t>
+              <w:t>9</w:t>
             </w:r>
             <w:r>
               <w:rPr>
@@ -1477,7 +1711,7 @@
               <w:lang w:eastAsia="de-CH"/>
             </w:rPr>
           </w:pPr>
-          <w:hyperlink w:anchor="_Toc531617674" w:history="1">
+          <w:hyperlink w:anchor="_Toc531676922" w:history="1">
             <w:r>
               <w:rPr>
                 <w:rStyle w:val="Hyperlink"/>
@@ -1516,7 +1750,7 @@
               <w:rPr>
                 <w:webHidden/>
               </w:rPr>
-              <w:instrText xml:space="preserve"> PAGEREF _Toc531617674 \h </w:instrText>
+              <w:instrText xml:space="preserve"> PAGEREF _Toc531676922 \h </w:instrText>
             </w:r>
             <w:r>
               <w:rPr>
@@ -1533,7 +1767,7 @@
               <w:rPr>
                 <w:webHidden/>
               </w:rPr>
-              <w:t>8</w:t>
+              <w:t>9</w:t>
             </w:r>
             <w:r>
               <w:rPr>
@@ -1553,7 +1787,7 @@
               <w:lang w:eastAsia="de-CH"/>
             </w:rPr>
           </w:pPr>
-          <w:hyperlink w:anchor="_Toc531617675" w:history="1">
+          <w:hyperlink w:anchor="_Toc531676923" w:history="1">
             <w:r>
               <w:rPr>
                 <w:rStyle w:val="Hyperlink"/>
@@ -1591,7 +1825,7 @@
               <w:rPr>
                 <w:webHidden/>
               </w:rPr>
-              <w:instrText xml:space="preserve"> PAGEREF _Toc531617675 \h </w:instrText>
+              <w:instrText xml:space="preserve"> PAGEREF _Toc531676923 \h </w:instrText>
             </w:r>
             <w:r>
               <w:rPr>
@@ -1608,7 +1842,7 @@
               <w:rPr>
                 <w:webHidden/>
               </w:rPr>
-              <w:t>9</w:t>
+              <w:t>10</w:t>
             </w:r>
             <w:r>
               <w:rPr>
@@ -1628,7 +1862,7 @@
               <w:lang w:eastAsia="de-CH"/>
             </w:rPr>
           </w:pPr>
-          <w:hyperlink w:anchor="_Toc531617676" w:history="1">
+          <w:hyperlink w:anchor="_Toc531676924" w:history="1">
             <w:r>
               <w:rPr>
                 <w:rStyle w:val="Hyperlink"/>
@@ -1666,7 +1900,7 @@
               <w:rPr>
                 <w:webHidden/>
               </w:rPr>
-              <w:instrText xml:space="preserve"> PAGEREF _Toc531617676 \h </w:instrText>
+              <w:instrText xml:space="preserve"> PAGEREF _Toc531676924 \h </w:instrText>
             </w:r>
             <w:r>
               <w:rPr>
@@ -1683,7 +1917,7 @@
               <w:rPr>
                 <w:webHidden/>
               </w:rPr>
-              <w:t>9</w:t>
+              <w:t>10</w:t>
             </w:r>
             <w:r>
               <w:rPr>
@@ -1703,7 +1937,7 @@
               <w:lang w:eastAsia="de-CH"/>
             </w:rPr>
           </w:pPr>
-          <w:hyperlink w:anchor="_Toc531617677" w:history="1">
+          <w:hyperlink w:anchor="_Toc531676925" w:history="1">
             <w:r>
               <w:rPr>
                 <w:rStyle w:val="Hyperlink"/>
@@ -1741,7 +1975,7 @@
               <w:rPr>
                 <w:webHidden/>
               </w:rPr>
-              <w:instrText xml:space="preserve"> PAGEREF _Toc531617677 \h </w:instrText>
+              <w:instrText xml:space="preserve"> PAGEREF _Toc531676925 \h </w:instrText>
             </w:r>
             <w:r>
               <w:rPr>
@@ -1758,7 +1992,7 @@
               <w:rPr>
                 <w:webHidden/>
               </w:rPr>
-              <w:t>10</w:t>
+              <w:t>11</w:t>
             </w:r>
             <w:r>
               <w:rPr>
@@ -1779,7 +2013,7 @@
               <w:lang w:val="de-CH" w:eastAsia="de-CH"/>
             </w:rPr>
           </w:pPr>
-          <w:hyperlink w:anchor="_Toc531617678" w:history="1">
+          <w:hyperlink w:anchor="_Toc531676926" w:history="1">
             <w:r>
               <w:rPr>
                 <w:rStyle w:val="Hyperlink"/>
@@ -1818,7 +2052,7 @@
               <w:rPr>
                 <w:webHidden/>
               </w:rPr>
-              <w:instrText xml:space="preserve"> PAGEREF _Toc531617678 \h </w:instrText>
+              <w:instrText xml:space="preserve"> PAGEREF _Toc531676926 \h </w:instrText>
             </w:r>
             <w:r>
               <w:rPr>
@@ -1835,7 +2069,7 @@
               <w:rPr>
                 <w:webHidden/>
               </w:rPr>
-              <w:t>11</w:t>
+              <w:t>12</w:t>
             </w:r>
             <w:r>
               <w:rPr>
@@ -1856,7 +2090,7 @@
               <w:lang w:val="de-CH" w:eastAsia="de-CH"/>
             </w:rPr>
           </w:pPr>
-          <w:hyperlink w:anchor="_Toc531617679" w:history="1">
+          <w:hyperlink w:anchor="_Toc531676927" w:history="1">
             <w:r>
               <w:rPr>
                 <w:rStyle w:val="Hyperlink"/>
@@ -1895,7 +2129,7 @@
               <w:rPr>
                 <w:webHidden/>
               </w:rPr>
-              <w:instrText xml:space="preserve"> PAGEREF _Toc531617679 \h </w:instrText>
+              <w:instrText xml:space="preserve"> PAGEREF _Toc531676927 \h </w:instrText>
             </w:r>
             <w:r>
               <w:rPr>
@@ -1912,7 +2146,7 @@
               <w:rPr>
                 <w:webHidden/>
               </w:rPr>
-              <w:t>14</w:t>
+              <w:t>15</w:t>
             </w:r>
             <w:r>
               <w:rPr>
@@ -1946,45 +2180,45 @@
       <w:pPr>
         <w:pStyle w:val="berschrift1"/>
       </w:pPr>
-      <w:bookmarkStart w:id="23" w:name="_Toc531617662"/>
-      <w:bookmarkEnd w:id="22"/>
+      <w:bookmarkStart w:id="22" w:name="_Toc531676907"/>
       <w:bookmarkEnd w:id="21"/>
+      <w:bookmarkEnd w:id="20"/>
       <w:r>
         <w:lastRenderedPageBreak/>
         <w:t>Einleitung</w:t>
+      </w:r>
+      <w:bookmarkEnd w:id="22"/>
+    </w:p>
+    <w:p>
+      <w:pPr>
+        <w:pStyle w:val="berschrift2"/>
+      </w:pPr>
+      <w:bookmarkStart w:id="23" w:name="_Toc531676908"/>
+      <w:r>
+        <w:t>Zweck des Dokuments</w:t>
       </w:r>
       <w:bookmarkEnd w:id="23"/>
     </w:p>
     <w:p>
       <w:pPr>
-        <w:pStyle w:val="berschrift2"/>
-      </w:pPr>
-      <w:bookmarkStart w:id="24" w:name="_Toc531617663"/>
-      <w:r>
-        <w:t>Zweck des Dokuments</w:t>
-      </w:r>
-      <w:bookmarkEnd w:id="24"/>
+        <w:pStyle w:val="Textkrper"/>
+      </w:pPr>
+      <w:r>
+        <w:t>Dieses Dokument soll die Projektarbeit des 5. Überbetrieblichen Kurs erklären und aufzeigen, was erledigt wurde</w:t>
+      </w:r>
+      <w:r>
+        <w:t>, wo es Fehler gab, wie es zu Installieren ist und wie es geplant wurde.</w:t>
+      </w:r>
     </w:p>
     <w:p>
       <w:pPr>
-        <w:pStyle w:val="Textkrper"/>
-      </w:pPr>
-      <w:r>
-        <w:t>Dieses Dokument soll die Projektarbeit des 5. Überbetrieblichen Kurs erklären und aufzeigen, was erledigt wurde</w:t>
-      </w:r>
-      <w:r>
-        <w:t>, wo es Fehler gab, wie es zu Installieren ist und wie es geplant wurde.</w:t>
-      </w:r>
-    </w:p>
-    <w:p>
-      <w:pPr>
         <w:pStyle w:val="berschrift2"/>
       </w:pPr>
-      <w:bookmarkStart w:id="25" w:name="_Toc531617664"/>
-      <w:r>
-        <w:t>Zielsetzung</w:t>
-      </w:r>
-      <w:bookmarkEnd w:id="25"/>
+      <w:bookmarkStart w:id="24" w:name="_Toc531676909"/>
+      <w:r>
+        <w:t>Anforderungen</w:t>
+      </w:r>
+      <w:bookmarkEnd w:id="24"/>
     </w:p>
     <w:p>
       <w:pPr>
@@ -2476,48 +2710,55 @@
       <w:pPr>
         <w:pStyle w:val="berschrift1"/>
       </w:pPr>
-      <w:bookmarkStart w:id="26" w:name="_Toc531617665"/>
+      <w:bookmarkStart w:id="25" w:name="_Toc531676910"/>
       <w:r>
         <w:lastRenderedPageBreak/>
         <w:t>Funktionen</w:t>
+      </w:r>
+      <w:bookmarkEnd w:id="25"/>
+    </w:p>
+    <w:p>
+      <w:pPr>
+        <w:pStyle w:val="berschrift2"/>
+      </w:pPr>
+      <w:bookmarkStart w:id="26" w:name="_Toc531676911"/>
+      <w:r>
+        <w:t>Station Textsuche</w:t>
       </w:r>
       <w:bookmarkEnd w:id="26"/>
     </w:p>
     <w:p>
       <w:pPr>
-        <w:pStyle w:val="berschrift2"/>
-      </w:pPr>
-      <w:bookmarkStart w:id="27" w:name="_Toc531617666"/>
-      <w:r>
-        <w:t>Station Textsuche</w:t>
-      </w:r>
-      <w:bookmarkEnd w:id="27"/>
+        <w:pStyle w:val="Textkrper"/>
+      </w:pPr>
+      <w:r>
+        <w:t>Mithilfe der Textsuche kann der Benutzer ein Teil des Station Namen</w:t>
+      </w:r>
+      <w:r>
+        <w:t>s</w:t>
+      </w:r>
+      <w:r>
+        <w:t xml:space="preserve"> eingeben. Dabei erhält er nachher Vorschläge für den gesamten Namen der Stationen.</w:t>
+      </w:r>
+      <w:r>
+        <w:t xml:space="preserve"> Um diese Funktion in der TextBox zu benutzen muss man mindestens Vier Zeichen eingegeben haben.</w:t>
+      </w:r>
+      <w:r>
+        <w:br/>
+        <w:t>Dies ist hilfreich, wenn er teile des Namens vergessen hatte.</w:t>
+      </w:r>
     </w:p>
     <w:p>
       <w:pPr>
         <w:pStyle w:val="Textkrper"/>
       </w:pPr>
       <w:r>
-        <w:t>Mithilfe der Textsuche kann der Benutzer ein Teil des Station Namen</w:t>
-      </w:r>
-      <w:r>
-        <w:t>s</w:t>
-      </w:r>
-      <w:r>
-        <w:t xml:space="preserve"> eingeben. Dabei erhält er nachher Vorschläge für den gesamten Namen der Stationen.</w:t>
-      </w:r>
-      <w:r>
-        <w:br/>
-        <w:t>Dies ist hilfreich, wenn er teile des Namens vergessen hatte.</w:t>
-      </w:r>
-    </w:p>
-    <w:p>
-      <w:pPr>
-        <w:pStyle w:val="Textkrper"/>
-      </w:pPr>
-      <w:r>
+        <w:rPr>
+          <w:noProof/>
+          <w:lang w:eastAsia="de-CH"/>
+        </w:rPr>
         <w:drawing>
-          <wp:inline distT="0" distB="0" distL="0" distR="0" wp14:anchorId="7A0522E0" wp14:editId="3217DA32">
+          <wp:inline distT="0" distB="0" distL="0" distR="0" wp14:anchorId="166B8F53" wp14:editId="37662A7C">
             <wp:extent cx="6268720" cy="1361529"/>
             <wp:effectExtent l="19050" t="19050" r="17780" b="10160"/>
             <wp:docPr id="5" name="Grafik 5"/>
@@ -2562,18 +2803,24 @@
       <w:pPr>
         <w:pStyle w:val="berschrift2"/>
       </w:pPr>
-      <w:bookmarkStart w:id="28" w:name="_Toc531617667"/>
+      <w:bookmarkStart w:id="27" w:name="_Toc531676912"/>
       <w:r>
         <w:t>Verbindungen suchen</w:t>
       </w:r>
-      <w:bookmarkEnd w:id="28"/>
+      <w:bookmarkEnd w:id="27"/>
     </w:p>
     <w:p>
       <w:pPr>
         <w:pStyle w:val="Textkrper"/>
       </w:pPr>
       <w:r>
-        <w:t>Der Benutzer kann Zwei Stationen angeben und erhält danach die nächsten Verbindungen. In den meisten Fällen werden die nächsten Vier Verbindungen angezeigt.</w:t>
+        <w:t>Der Benutzer kann Zwei Stationen</w:t>
+      </w:r>
+      <w:r>
+        <w:t xml:space="preserve"> in den TextBoxen</w:t>
+      </w:r>
+      <w:r>
+        <w:t xml:space="preserve"> angeben und erhält danach die nächsten Verbindungen. In den meisten Fällen werden die nächsten Vier Verbindungen angezeigt.</w:t>
       </w:r>
       <w:r>
         <w:br/>
@@ -2588,7 +2835,7 @@
           <w:lang w:eastAsia="de-CH"/>
         </w:rPr>
         <w:drawing>
-          <wp:inline distT="0" distB="0" distL="0" distR="0" wp14:anchorId="581A7C84" wp14:editId="0B27B151">
+          <wp:inline distT="0" distB="0" distL="0" distR="0" wp14:anchorId="6578ADE3" wp14:editId="61B3CB4F">
             <wp:extent cx="6268720" cy="2416622"/>
             <wp:effectExtent l="19050" t="19050" r="17780" b="22225"/>
             <wp:docPr id="6" name="Grafik 6"/>
@@ -2660,12 +2907,12 @@
       <w:pPr>
         <w:pStyle w:val="berschrift2"/>
       </w:pPr>
-      <w:bookmarkStart w:id="29" w:name="_Toc531617668"/>
+      <w:bookmarkStart w:id="28" w:name="_Toc531676913"/>
       <w:r>
         <w:lastRenderedPageBreak/>
         <w:t>Abfahrtstafel anzeigen</w:t>
       </w:r>
-      <w:bookmarkEnd w:id="29"/>
+      <w:bookmarkEnd w:id="28"/>
     </w:p>
     <w:p>
       <w:pPr>
@@ -2679,6 +2926,15 @@
       </w:r>
       <w:r>
         <w:t>.</w:t>
+      </w:r>
+      <w:r>
+        <w:t xml:space="preserve"> Um diese zu aktivieren, muss man Zuerst den Button "Anzeigetafel" anwählen, dann ein Text in die </w:t>
+      </w:r>
+      <w:r>
+        <w:t>TextBox</w:t>
+      </w:r>
+      <w:r>
+        <w:t xml:space="preserve"> eingeben und zum Schluss den Button "Suchen" klicken.</w:t>
       </w:r>
     </w:p>
     <w:p>
@@ -2691,7 +2947,7 @@
           <w:lang w:eastAsia="de-CH"/>
         </w:rPr>
         <w:drawing>
-          <wp:inline distT="0" distB="0" distL="0" distR="0" wp14:anchorId="0CCA3058" wp14:editId="43AD511F">
+          <wp:inline distT="0" distB="0" distL="0" distR="0" wp14:anchorId="498B7A7A" wp14:editId="06E67FED">
             <wp:extent cx="6271260" cy="2407763"/>
             <wp:effectExtent l="19050" t="19050" r="15240" b="12065"/>
             <wp:docPr id="11" name="Grafik 11"/>
@@ -2746,18 +3002,24 @@
       <w:pPr>
         <w:pStyle w:val="berschrift2"/>
       </w:pPr>
-      <w:bookmarkStart w:id="30" w:name="_Toc531617669"/>
+      <w:bookmarkStart w:id="29" w:name="_Toc531676914"/>
       <w:r>
         <w:t>Station Textsuche während dem Schreiben</w:t>
       </w:r>
-      <w:bookmarkEnd w:id="30"/>
+      <w:bookmarkEnd w:id="29"/>
     </w:p>
     <w:p>
       <w:pPr>
         <w:pStyle w:val="Textkrper"/>
       </w:pPr>
       <w:r>
-        <w:t xml:space="preserve">Nachdem man Drei Buchstaben eingegeben hat, wird rechts in der List Box Vorschläge angezeigt, für mögliche </w:t>
+        <w:t xml:space="preserve">Nachdem man </w:t>
+      </w:r>
+      <w:r>
+        <w:t>Vier</w:t>
+      </w:r>
+      <w:r>
+        <w:t xml:space="preserve"> Buchstaben eingegeben hat, wird rechts in der List Box Vorschläge angezeigt, für mögliche </w:t>
       </w:r>
       <w:r>
         <w:t>Station Namen</w:t>
@@ -2785,7 +3047,22 @@
         <w:t xml:space="preserve"> den richtigen selektiert hat, kann man</w:t>
       </w:r>
       <w:r>
-        <w:t xml:space="preserve"> die Taste "Enter" klicken und schon ist es Links in der Combobox gespeichert.</w:t>
+        <w:t xml:space="preserve"> die Tas</w:t>
+      </w:r>
+      <w:r>
+        <w:t>te "Enter" klicken und schon erscheint der Station Name</w:t>
+      </w:r>
+      <w:r>
+        <w:t xml:space="preserve"> </w:t>
+      </w:r>
+      <w:r>
+        <w:t xml:space="preserve">Links in der </w:t>
+      </w:r>
+      <w:r>
+        <w:t>TextBox</w:t>
+      </w:r>
+      <w:r>
+        <w:t>.</w:t>
       </w:r>
       <w:r>
         <w:rPr>
@@ -2793,9 +3070,9 @@
           <w:lang w:eastAsia="de-CH"/>
         </w:rPr>
         <w:drawing>
-          <wp:inline distT="0" distB="0" distL="0" distR="0" wp14:anchorId="6B0DF218" wp14:editId="110D68C6">
-            <wp:extent cx="4305300" cy="1652959"/>
-            <wp:effectExtent l="19050" t="19050" r="19050" b="23495"/>
+          <wp:inline distT="0" distB="0" distL="0" distR="0" wp14:anchorId="53C66643" wp14:editId="7D4DF6E5">
+            <wp:extent cx="3962400" cy="1521307"/>
+            <wp:effectExtent l="19050" t="19050" r="19050" b="22225"/>
             <wp:docPr id="12" name="Grafik 12"/>
             <wp:cNvGraphicFramePr>
               <a:graphicFrameLocks xmlns:a="http://schemas.openxmlformats.org/drawingml/2006/main" noChangeAspect="1"/>
@@ -2825,7 +3102,7 @@
                   <pic:spPr bwMode="auto">
                     <a:xfrm>
                       <a:off x="0" y="0"/>
-                      <a:ext cx="4329440" cy="1662227"/>
+                      <a:ext cx="3999269" cy="1535462"/>
                     </a:xfrm>
                     <a:prstGeom prst="rect">
                       <a:avLst/>
@@ -2854,9 +3131,9 @@
           <w:lang w:eastAsia="de-CH"/>
         </w:rPr>
         <w:drawing>
-          <wp:inline distT="0" distB="0" distL="0" distR="0" wp14:anchorId="4A7936B1" wp14:editId="2733F813">
-            <wp:extent cx="4305300" cy="1657836"/>
-            <wp:effectExtent l="19050" t="19050" r="19050" b="19050"/>
+          <wp:inline distT="0" distB="0" distL="0" distR="0" wp14:anchorId="3305B83D" wp14:editId="7D79B82D">
+            <wp:extent cx="3962400" cy="1525796"/>
+            <wp:effectExtent l="19050" t="19050" r="19050" b="17780"/>
             <wp:docPr id="14" name="Grafik 14"/>
             <wp:cNvGraphicFramePr>
               <a:graphicFrameLocks xmlns:a="http://schemas.openxmlformats.org/drawingml/2006/main" noChangeAspect="1"/>
@@ -2886,7 +3163,7 @@
                   <pic:spPr bwMode="auto">
                     <a:xfrm>
                       <a:off x="0" y="0"/>
-                      <a:ext cx="4368242" cy="1682073"/>
+                      <a:ext cx="4047017" cy="1558379"/>
                     </a:xfrm>
                     <a:prstGeom prst="rect">
                       <a:avLst/>
@@ -2909,12 +3186,12 @@
       <w:pPr>
         <w:pStyle w:val="berschrift2"/>
       </w:pPr>
-      <w:bookmarkStart w:id="31" w:name="_Toc531617670"/>
+      <w:bookmarkStart w:id="30" w:name="_Toc531676915"/>
       <w:r>
         <w:lastRenderedPageBreak/>
         <w:t>Verbindungen zu bestimmter Zeit suchen</w:t>
       </w:r>
-      <w:bookmarkEnd w:id="31"/>
+      <w:bookmarkEnd w:id="30"/>
     </w:p>
     <w:p>
       <w:pPr>
@@ -2922,13 +3199,46 @@
       </w:pPr>
       <w:r>
         <w:t>Beim Feature Verbindungen suchen (Kapitel 2.2) kann man jetzt noch ein bestimmtes Datum und eine bestimmte Zeit mitgeben.</w:t>
+      </w:r>
+      <w:r>
+        <w:br/>
+      </w:r>
+      <w:r>
+        <w:t>Dabei ist zu beachten, dass e</w:t>
+      </w:r>
+      <w:r>
+        <w:t xml:space="preserve">r </w:t>
+      </w:r>
+      <w:r>
+        <w:t>Ergebnisse</w:t>
+      </w:r>
+      <w:r>
+        <w:t xml:space="preserve"> gefunden werden, wenn das Datum in </w:t>
+      </w:r>
+      <w:r>
+        <w:t>diesem</w:t>
+      </w:r>
+      <w:r>
+        <w:t>, letztes oder nächstes Jahr ist. Sonst</w:t>
+      </w:r>
+      <w:r>
+        <w:t xml:space="preserve"> wird es meistens kein Ergebnis </w:t>
+      </w:r>
+      <w:r>
+        <w:t>geliefert</w:t>
+      </w:r>
+      <w:r>
+        <w:t xml:space="preserve"> und der Benutzer erhält eine Information.</w:t>
+      </w:r>
+      <w:r>
+        <w:t xml:space="preserve"> </w:t>
       </w:r>
       <w:r>
         <w:rPr>
           <w:noProof/>
           <w:lang w:eastAsia="de-CH"/>
         </w:rPr>
-        <w:t xml:space="preserve"> </w:t>
+        <w:br/>
       </w:r>
       <w:r>
         <w:rPr>
@@ -2936,7 +3246,7 @@
           <w:lang w:eastAsia="de-CH"/>
         </w:rPr>
         <w:drawing>
-          <wp:inline distT="0" distB="0" distL="0" distR="0" wp14:anchorId="0FC0A73B" wp14:editId="6CDC29FE">
+          <wp:inline distT="0" distB="0" distL="0" distR="0" wp14:anchorId="419B8325" wp14:editId="0602F265">
             <wp:extent cx="6271260" cy="2403382"/>
             <wp:effectExtent l="19050" t="19050" r="15240" b="16510"/>
             <wp:docPr id="15" name="Grafik 15"/>
@@ -2991,22 +3301,22 @@
       <w:pPr>
         <w:pStyle w:val="berschrift1"/>
       </w:pPr>
-      <w:bookmarkStart w:id="32" w:name="_Toc531617671"/>
+      <w:bookmarkStart w:id="31" w:name="_Toc531676916"/>
       <w:r>
         <w:lastRenderedPageBreak/>
         <w:t>Bugs</w:t>
       </w:r>
-      <w:bookmarkEnd w:id="32"/>
+      <w:bookmarkEnd w:id="31"/>
     </w:p>
     <w:p>
       <w:pPr>
         <w:pStyle w:val="berschrift2"/>
       </w:pPr>
-      <w:bookmarkStart w:id="33" w:name="_Toc531617672"/>
+      <w:bookmarkStart w:id="32" w:name="_Toc531676917"/>
       <w:r>
         <w:t>GUI Responsiv</w:t>
       </w:r>
-      <w:bookmarkEnd w:id="33"/>
+      <w:bookmarkEnd w:id="32"/>
     </w:p>
     <w:p>
       <w:pPr>
@@ -3053,7 +3363,7 @@
           <w:lang w:eastAsia="de-CH"/>
         </w:rPr>
         <w:drawing>
-          <wp:inline distT="0" distB="0" distL="0" distR="0" wp14:anchorId="5543F1E1" wp14:editId="2AA32147">
+          <wp:inline distT="0" distB="0" distL="0" distR="0" wp14:anchorId="3A19B8E6" wp14:editId="07D72FD7">
             <wp:extent cx="6271260" cy="3270400"/>
             <wp:effectExtent l="19050" t="19050" r="15240" b="25400"/>
             <wp:docPr id="16" name="Grafik 16"/>
@@ -3106,9 +3416,212 @@
     </w:p>
     <w:p>
       <w:pPr>
+        <w:pStyle w:val="berschrift2"/>
+      </w:pPr>
+      <w:bookmarkStart w:id="33" w:name="_Toc531676918"/>
+      <w:r>
+        <w:t>Performance</w:t>
+      </w:r>
+      <w:bookmarkEnd w:id="33"/>
+    </w:p>
+    <w:p>
+      <w:pPr>
+        <w:pStyle w:val="berschrift3"/>
+      </w:pPr>
+      <w:bookmarkStart w:id="34" w:name="_Toc531676919"/>
+      <w:r>
+        <w:t>Abfrage</w:t>
+      </w:r>
+      <w:bookmarkEnd w:id="34"/>
+    </w:p>
+    <w:p>
+      <w:pPr>
+        <w:pStyle w:val="Textkrper"/>
+      </w:pPr>
+      <w:r>
+        <w:t>Sobald man den vierten Buchstaben in ein Textfeld eingibt kann es dazu kommen, dass es zu einer kurzen Verzögerung kommen kann. Dies aufgru</w:t>
+      </w:r>
+      <w:r>
+        <w:t>nd der Abfrage der API zu diesem</w:t>
+      </w:r>
+      <w:r>
+        <w:t xml:space="preserve"> Zeit</w:t>
+      </w:r>
+      <w:r>
+        <w:t>punkt</w:t>
+      </w:r>
+      <w:r>
+        <w:t>.</w:t>
+      </w:r>
+    </w:p>
+    <w:p>
+      <w:pPr>
+        <w:pStyle w:val="Textkrper"/>
+      </w:pPr>
+      <w:r>
+        <w:drawing>
+          <wp:inline distT="0" distB="0" distL="0" distR="0" wp14:anchorId="65530E3D" wp14:editId="3E5630C6">
+            <wp:extent cx="6271260" cy="1631337"/>
+            <wp:effectExtent l="19050" t="19050" r="15240" b="26035"/>
+            <wp:docPr id="2" name="Grafik 2"/>
+            <wp:cNvGraphicFramePr>
+              <a:graphicFrameLocks xmlns:a="http://schemas.openxmlformats.org/drawingml/2006/main" noChangeAspect="1"/>
+            </wp:cNvGraphicFramePr>
+            <a:graphic xmlns:a="http://schemas.openxmlformats.org/drawingml/2006/main">
+              <a:graphicData uri="http://schemas.openxmlformats.org/drawingml/2006/picture">
+                <pic:pic xmlns:pic="http://schemas.openxmlformats.org/drawingml/2006/picture">
+                  <pic:nvPicPr>
+                    <pic:cNvPr id="1" name=""/>
+                    <pic:cNvPicPr/>
+                  </pic:nvPicPr>
+                  <pic:blipFill>
+                    <a:blip r:embed="rId23"/>
+                    <a:stretch>
+                      <a:fillRect/>
+                    </a:stretch>
+                  </pic:blipFill>
+                  <pic:spPr>
+                    <a:xfrm>
+                      <a:off x="0" y="0"/>
+                      <a:ext cx="6287406" cy="1635537"/>
+                    </a:xfrm>
+                    <a:prstGeom prst="rect">
+                      <a:avLst/>
+                    </a:prstGeom>
+                    <a:ln>
+                      <a:solidFill>
+                        <a:schemeClr val="tx1"/>
+                      </a:solidFill>
+                    </a:ln>
+                  </pic:spPr>
+                </pic:pic>
+              </a:graphicData>
+            </a:graphic>
+          </wp:inline>
+        </w:drawing>
+      </w:r>
+    </w:p>
+    <w:p>
+      <w:pPr>
+        <w:tabs>
+          <w:tab w:val="clear" w:pos="3402"/>
+          <w:tab w:val="clear" w:pos="6804"/>
+        </w:tabs>
+        <w:spacing w:line="240" w:lineRule="auto"/>
+      </w:pPr>
+      <w:r>
+        <w:br w:type="page"/>
+      </w:r>
+    </w:p>
+    <w:p>
+      <w:pPr>
+        <w:pStyle w:val="berschrift2"/>
+      </w:pPr>
+      <w:bookmarkStart w:id="35" w:name="_Toc531676920"/>
+      <w:r>
+        <w:lastRenderedPageBreak/>
+        <w:t>List Box</w:t>
+      </w:r>
+      <w:r>
+        <w:t xml:space="preserve"> Elemente zu </w:t>
+      </w:r>
+      <w:r>
+        <w:t>TextBox</w:t>
+      </w:r>
+      <w:bookmarkEnd w:id="35"/>
+    </w:p>
+    <w:p>
+      <w:pPr>
+        <w:pStyle w:val="Textkrper"/>
+      </w:pPr>
+      <w:r>
+        <w:t xml:space="preserve">Ein weiterer Fehler im Programm ist, dass man ein </w:t>
+      </w:r>
+      <w:r>
+        <w:t>Eintrag</w:t>
+      </w:r>
+      <w:r>
+        <w:t xml:space="preserve"> aus der </w:t>
+      </w:r>
+      <w:r>
+        <w:t>List</w:t>
+      </w:r>
+      <w:r>
+        <w:t xml:space="preserve"> Box selektieren kann und dann mit der Taste "Enter" kann man den Text des Eintrages in einer </w:t>
+      </w:r>
+      <w:r>
+        <w:t>TextBox</w:t>
+      </w:r>
+      <w:r>
+        <w:t xml:space="preserve"> anzeige lassen.</w:t>
+      </w:r>
+    </w:p>
+    <w:p>
+      <w:pPr>
+        <w:pStyle w:val="Textkrper"/>
+      </w:pPr>
+      <w:r>
+        <w:rPr>
+          <w:noProof/>
+          <w:lang w:eastAsia="de-CH"/>
+        </w:rPr>
+        <w:drawing>
+          <wp:inline distT="0" distB="0" distL="0" distR="0" wp14:anchorId="0B99E404" wp14:editId="29CD16E4">
+            <wp:extent cx="4839970" cy="1611403"/>
+            <wp:effectExtent l="19050" t="19050" r="17780" b="27305"/>
+            <wp:docPr id="3" name="Grafik 3"/>
+            <wp:cNvGraphicFramePr>
+              <a:graphicFrameLocks xmlns:a="http://schemas.openxmlformats.org/drawingml/2006/main" noChangeAspect="1"/>
+            </wp:cNvGraphicFramePr>
+            <a:graphic xmlns:a="http://schemas.openxmlformats.org/drawingml/2006/main">
+              <a:graphicData uri="http://schemas.openxmlformats.org/drawingml/2006/picture">
+                <pic:pic xmlns:pic="http://schemas.openxmlformats.org/drawingml/2006/picture">
+                  <pic:nvPicPr>
+                    <pic:cNvPr id="0" name="Picture 2"/>
+                    <pic:cNvPicPr>
+                      <a:picLocks noChangeAspect="1" noChangeArrowheads="1"/>
+                    </pic:cNvPicPr>
+                  </pic:nvPicPr>
+                  <pic:blipFill>
+                    <a:blip r:embed="rId24">
+                      <a:extLst>
+                        <a:ext uri="{28A0092B-C50C-407E-A947-70E740481C1C}">
+                          <a14:useLocalDpi xmlns:a14="http://schemas.microsoft.com/office/drawing/2010/main" val="0"/>
+                        </a:ext>
+                      </a:extLst>
+                    </a:blip>
+                    <a:srcRect/>
+                    <a:stretch>
+                      <a:fillRect/>
+                    </a:stretch>
+                  </pic:blipFill>
+                  <pic:spPr bwMode="auto">
+                    <a:xfrm>
+                      <a:off x="0" y="0"/>
+                      <a:ext cx="4859443" cy="1617886"/>
+                    </a:xfrm>
+                    <a:prstGeom prst="rect">
+                      <a:avLst/>
+                    </a:prstGeom>
+                    <a:noFill/>
+                    <a:ln>
+                      <a:solidFill>
+                        <a:schemeClr val="tx1"/>
+                      </a:solidFill>
+                    </a:ln>
+                  </pic:spPr>
+                </pic:pic>
+              </a:graphicData>
+            </a:graphic>
+          </wp:inline>
+        </w:drawing>
+      </w:r>
+    </w:p>
+    <w:p>
+      <w:pPr>
         <w:pStyle w:val="berschrift1"/>
       </w:pPr>
-      <w:bookmarkStart w:id="34" w:name="_Toc531617673"/>
+      <w:bookmarkStart w:id="36" w:name="_Toc531676921"/>
       <w:r>
         <w:rPr>
           <w:noProof/>
@@ -3116,7 +3629,7 @@
         </w:rPr>
         <w:lastRenderedPageBreak/>
         <w:drawing>
-          <wp:anchor distT="0" distB="0" distL="114300" distR="114300" simplePos="0" relativeHeight="251659264" behindDoc="0" locked="0" layoutInCell="1" allowOverlap="1" wp14:anchorId="4F4060C8" wp14:editId="73CDB723">
+          <wp:anchor distT="0" distB="0" distL="114300" distR="114300" simplePos="0" relativeHeight="251659264" behindDoc="0" locked="0" layoutInCell="1" allowOverlap="1" wp14:anchorId="3BF3ED77" wp14:editId="17E9B065">
             <wp:simplePos x="0" y="0"/>
             <wp:positionH relativeFrom="column">
               <wp:posOffset>2827655</wp:posOffset>
@@ -3141,7 +3654,7 @@
                     </pic:cNvPicPr>
                   </pic:nvPicPr>
                   <pic:blipFill>
-                    <a:blip r:embed="rId23">
+                    <a:blip r:embed="rId25">
                       <a:extLst>
                         <a:ext uri="{28A0092B-C50C-407E-A947-70E740481C1C}">
                           <a14:useLocalDpi xmlns:a14="http://schemas.microsoft.com/office/drawing/2010/main" val="0"/>
@@ -3183,7 +3696,7 @@
       <w:r>
         <w:t>Planung</w:t>
       </w:r>
-      <w:bookmarkEnd w:id="34"/>
+      <w:bookmarkEnd w:id="36"/>
     </w:p>
     <w:p>
       <w:pPr>
@@ -3193,11 +3706,11 @@
           <w:lang w:eastAsia="de-CH"/>
         </w:rPr>
       </w:pPr>
-      <w:bookmarkStart w:id="35" w:name="_Toc531617674"/>
+      <w:bookmarkStart w:id="37" w:name="_Toc531676922"/>
       <w:r>
         <w:t>Use Case</w:t>
       </w:r>
-      <w:bookmarkEnd w:id="35"/>
+      <w:bookmarkEnd w:id="37"/>
       <w:r>
         <w:rPr>
           <w:noProof/>
@@ -4117,12 +4630,12 @@
       <w:pPr>
         <w:pStyle w:val="berschrift2"/>
       </w:pPr>
-      <w:bookmarkStart w:id="36" w:name="_Toc531617675"/>
+      <w:bookmarkStart w:id="38" w:name="_Toc531676923"/>
       <w:r>
         <w:lastRenderedPageBreak/>
         <w:t>Aktivitätsdiagramm</w:t>
       </w:r>
-      <w:bookmarkEnd w:id="36"/>
+      <w:bookmarkEnd w:id="38"/>
     </w:p>
     <w:p>
       <w:pPr>
@@ -4142,7 +4655,7 @@
           <w:lang w:eastAsia="de-CH"/>
         </w:rPr>
         <w:drawing>
-          <wp:inline distT="0" distB="0" distL="0" distR="0" wp14:anchorId="35F7BBCB" wp14:editId="7BEC1ACE">
+          <wp:inline distT="0" distB="0" distL="0" distR="0" wp14:anchorId="7B20D513" wp14:editId="359B378F">
             <wp:extent cx="6300470" cy="1291590"/>
             <wp:effectExtent l="19050" t="19050" r="24130" b="22860"/>
             <wp:docPr id="1" name="Grafik 1"/>
@@ -4157,7 +4670,7 @@
                     <pic:cNvPicPr/>
                   </pic:nvPicPr>
                   <pic:blipFill>
-                    <a:blip r:embed="rId24"/>
+                    <a:blip r:embed="rId26"/>
                     <a:stretch>
                       <a:fillRect/>
                     </a:stretch>
@@ -4187,11 +4700,11 @@
       <w:pPr>
         <w:pStyle w:val="berschrift2"/>
       </w:pPr>
-      <w:bookmarkStart w:id="37" w:name="_Toc531617676"/>
+      <w:bookmarkStart w:id="39" w:name="_Toc531676924"/>
       <w:r>
         <w:t>Klassendiagramm</w:t>
       </w:r>
-      <w:bookmarkEnd w:id="37"/>
+      <w:bookmarkEnd w:id="39"/>
     </w:p>
     <w:p>
       <w:pPr>
@@ -4226,7 +4739,7 @@
           <w:lang w:eastAsia="de-CH"/>
         </w:rPr>
         <w:drawing>
-          <wp:inline distT="0" distB="0" distL="0" distR="0" wp14:anchorId="2BCD5CA7" wp14:editId="00684A6A">
+          <wp:inline distT="0" distB="0" distL="0" distR="0" wp14:anchorId="1EAF33F4" wp14:editId="4268EAA9">
             <wp:extent cx="6300470" cy="2749550"/>
             <wp:effectExtent l="19050" t="19050" r="24130" b="12700"/>
             <wp:docPr id="46" name="Grafik 46"/>
@@ -4241,7 +4754,7 @@
                     <pic:cNvPicPr/>
                   </pic:nvPicPr>
                   <pic:blipFill>
-                    <a:blip r:embed="rId25"/>
+                    <a:blip r:embed="rId27"/>
                     <a:stretch>
                       <a:fillRect/>
                     </a:stretch>
@@ -4283,12 +4796,12 @@
       <w:pPr>
         <w:pStyle w:val="berschrift2"/>
       </w:pPr>
-      <w:bookmarkStart w:id="38" w:name="_Toc531617677"/>
+      <w:bookmarkStart w:id="40" w:name="_Toc531676925"/>
       <w:r>
         <w:lastRenderedPageBreak/>
         <w:t>Mock-Up</w:t>
       </w:r>
-      <w:bookmarkEnd w:id="38"/>
+      <w:bookmarkEnd w:id="40"/>
     </w:p>
     <w:p>
       <w:pPr>
@@ -4300,7 +4813,7 @@
           <w:lang w:eastAsia="de-CH"/>
         </w:rPr>
         <w:drawing>
-          <wp:inline distT="0" distB="0" distL="0" distR="0" wp14:anchorId="3BFB6C85" wp14:editId="377F0402">
+          <wp:inline distT="0" distB="0" distL="0" distR="0" wp14:anchorId="4DFF3920" wp14:editId="533F5166">
             <wp:extent cx="5715000" cy="3639207"/>
             <wp:effectExtent l="0" t="0" r="0" b="0"/>
             <wp:docPr id="42" name="Grafik 42"/>
@@ -4317,7 +4830,7 @@
                     </pic:cNvPicPr>
                   </pic:nvPicPr>
                   <pic:blipFill>
-                    <a:blip r:embed="rId26">
+                    <a:blip r:embed="rId28">
                       <a:extLst>
                         <a:ext uri="{28A0092B-C50C-407E-A947-70E740481C1C}">
                           <a14:useLocalDpi xmlns:a14="http://schemas.microsoft.com/office/drawing/2010/main" val="0"/>
@@ -4356,7 +4869,7 @@
           <w:lang w:eastAsia="de-CH"/>
         </w:rPr>
         <w:drawing>
-          <wp:inline distT="0" distB="0" distL="0" distR="0" wp14:anchorId="1EC992DA" wp14:editId="36136BAB">
+          <wp:inline distT="0" distB="0" distL="0" distR="0" wp14:anchorId="3F22888D" wp14:editId="2ADD628A">
             <wp:extent cx="5737619" cy="3662045"/>
             <wp:effectExtent l="0" t="0" r="0" b="0"/>
             <wp:docPr id="43" name="Grafik 43"/>
@@ -4373,7 +4886,7 @@
                     </pic:cNvPicPr>
                   </pic:nvPicPr>
                   <pic:blipFill>
-                    <a:blip r:embed="rId27">
+                    <a:blip r:embed="rId29">
                       <a:extLst>
                         <a:ext uri="{28A0092B-C50C-407E-A947-70E740481C1C}">
                           <a14:useLocalDpi xmlns:a14="http://schemas.microsoft.com/office/drawing/2010/main" val="0"/>
@@ -4406,12 +4919,12 @@
       <w:pPr>
         <w:pStyle w:val="berschrift1"/>
       </w:pPr>
-      <w:bookmarkStart w:id="39" w:name="_Toc531617678"/>
+      <w:bookmarkStart w:id="41" w:name="_Toc531676926"/>
       <w:r>
         <w:lastRenderedPageBreak/>
         <w:t>Testfälle</w:t>
       </w:r>
-      <w:bookmarkEnd w:id="39"/>
+      <w:bookmarkEnd w:id="41"/>
     </w:p>
     <w:tbl>
       <w:tblPr>
@@ -4499,7 +5012,7 @@
                 <w:lang w:eastAsia="de-CH"/>
               </w:rPr>
               <w:drawing>
-                <wp:inline distT="0" distB="0" distL="0" distR="0" wp14:anchorId="22165AFC" wp14:editId="4EAD438C">
+                <wp:inline distT="0" distB="0" distL="0" distR="0" wp14:anchorId="0A1A0F65" wp14:editId="24CD3F34">
                   <wp:extent cx="3801745" cy="482688"/>
                   <wp:effectExtent l="19050" t="19050" r="27305" b="12700"/>
                   <wp:docPr id="17" name="Grafik 17"/>
@@ -4516,7 +5029,7 @@
                           </pic:cNvPicPr>
                         </pic:nvPicPr>
                         <pic:blipFill>
-                          <a:blip r:embed="rId28">
+                          <a:blip r:embed="rId30">
                             <a:extLst>
                               <a:ext uri="{28A0092B-C50C-407E-A947-70E740481C1C}">
                                 <a14:useLocalDpi xmlns:a14="http://schemas.microsoft.com/office/drawing/2010/main" val="0"/>
@@ -4597,7 +5110,7 @@
                 <w:lang w:eastAsia="de-CH"/>
               </w:rPr>
               <w:drawing>
-                <wp:inline distT="0" distB="0" distL="0" distR="0" wp14:anchorId="68052F11" wp14:editId="29EB9DE2">
+                <wp:inline distT="0" distB="0" distL="0" distR="0" wp14:anchorId="70FE797E" wp14:editId="6D87BB2D">
                   <wp:extent cx="3825721" cy="933450"/>
                   <wp:effectExtent l="19050" t="19050" r="22860" b="19050"/>
                   <wp:docPr id="18" name="Grafik 18"/>
@@ -4614,7 +5127,7 @@
                           </pic:cNvPicPr>
                         </pic:nvPicPr>
                         <pic:blipFill>
-                          <a:blip r:embed="rId29">
+                          <a:blip r:embed="rId31">
                             <a:extLst>
                               <a:ext uri="{28A0092B-C50C-407E-A947-70E740481C1C}">
                                 <a14:useLocalDpi xmlns:a14="http://schemas.microsoft.com/office/drawing/2010/main" val="0"/>
@@ -4668,7 +5181,13 @@
             </w:r>
             <w:r>
               <w:br/>
-              <w:t xml:space="preserve">Die Verbindungen werden </w:t>
+              <w:t>Die</w:t>
+            </w:r>
+            <w:r>
+              <w:t xml:space="preserve"> nächsten</w:t>
+            </w:r>
+            <w:r>
+              <w:t xml:space="preserve"> Verbindungen werden </w:t>
             </w:r>
             <w:r>
               <w:t>angezeigt</w:t>
@@ -4697,7 +5216,7 @@
                 <w:lang w:eastAsia="de-CH"/>
               </w:rPr>
               <w:drawing>
-                <wp:inline distT="0" distB="0" distL="0" distR="0" wp14:anchorId="4F14A07F" wp14:editId="655E0738">
+                <wp:inline distT="0" distB="0" distL="0" distR="0" wp14:anchorId="0B24967A" wp14:editId="15AD73CE">
                   <wp:extent cx="3801745" cy="1864455"/>
                   <wp:effectExtent l="19050" t="19050" r="27305" b="21590"/>
                   <wp:docPr id="19" name="Grafik 19"/>
@@ -4714,7 +5233,7 @@
                           </pic:cNvPicPr>
                         </pic:nvPicPr>
                         <pic:blipFill>
-                          <a:blip r:embed="rId30">
+                          <a:blip r:embed="rId32">
                             <a:extLst>
                               <a:ext uri="{28A0092B-C50C-407E-A947-70E740481C1C}">
                                 <a14:useLocalDpi xmlns:a14="http://schemas.microsoft.com/office/drawing/2010/main" val="0"/>
@@ -4767,7 +5286,16 @@
               <w:t>Starts</w:t>
             </w:r>
             <w:r>
-              <w:t xml:space="preserve">tation wird ausgegeben und eine existente </w:t>
+              <w:t xml:space="preserve">tation wird </w:t>
+            </w:r>
+            <w:r>
+              <w:t>eingeben</w:t>
+            </w:r>
+            <w:r>
+              <w:t xml:space="preserve"> </w:t>
+            </w:r>
+            <w:r>
+              <w:t xml:space="preserve">und eine existente </w:t>
             </w:r>
             <w:r>
               <w:t>Ends</w:t>
@@ -4800,7 +5328,7 @@
                 <w:lang w:eastAsia="de-CH"/>
               </w:rPr>
               <w:drawing>
-                <wp:inline distT="0" distB="0" distL="0" distR="0" wp14:anchorId="6347DC70" wp14:editId="56E0A082">
+                <wp:inline distT="0" distB="0" distL="0" distR="0" wp14:anchorId="3A406321" wp14:editId="5327B2CB">
                   <wp:extent cx="3801745" cy="1734345"/>
                   <wp:effectExtent l="19050" t="19050" r="27305" b="18415"/>
                   <wp:docPr id="20" name="Grafik 20"/>
@@ -4817,7 +5345,7 @@
                           </pic:cNvPicPr>
                         </pic:nvPicPr>
                         <pic:blipFill>
-                          <a:blip r:embed="rId31">
+                          <a:blip r:embed="rId33">
                             <a:extLst>
                               <a:ext uri="{28A0092B-C50C-407E-A947-70E740481C1C}">
                                 <a14:useLocalDpi xmlns:a14="http://schemas.microsoft.com/office/drawing/2010/main" val="0"/>
@@ -4894,7 +5422,7 @@
                 <w:lang w:eastAsia="de-CH"/>
               </w:rPr>
               <w:drawing>
-                <wp:inline distT="0" distB="0" distL="0" distR="0" wp14:anchorId="027A83AE" wp14:editId="311A65A1">
+                <wp:inline distT="0" distB="0" distL="0" distR="0" wp14:anchorId="3502EC5D" wp14:editId="4C3284BA">
                   <wp:extent cx="3805505" cy="1790700"/>
                   <wp:effectExtent l="19050" t="19050" r="24130" b="19050"/>
                   <wp:docPr id="23" name="Grafik 23"/>
@@ -4911,7 +5439,7 @@
                           </pic:cNvPicPr>
                         </pic:nvPicPr>
                         <pic:blipFill>
-                          <a:blip r:embed="rId32">
+                          <a:blip r:embed="rId34">
                             <a:extLst>
                               <a:ext uri="{28A0092B-C50C-407E-A947-70E740481C1C}">
                                 <a14:useLocalDpi xmlns:a14="http://schemas.microsoft.com/office/drawing/2010/main" val="0"/>
@@ -4986,7 +5514,7 @@
                 <w:lang w:eastAsia="de-CH"/>
               </w:rPr>
               <w:drawing>
-                <wp:inline distT="0" distB="0" distL="0" distR="0" wp14:anchorId="5CB9ACE7" wp14:editId="5A2AFB79">
+                <wp:inline distT="0" distB="0" distL="0" distR="0" wp14:anchorId="491A9E59" wp14:editId="1D39A0D0">
                   <wp:extent cx="3819525" cy="1757283"/>
                   <wp:effectExtent l="19050" t="19050" r="9525" b="14605"/>
                   <wp:docPr id="24" name="Grafik 24"/>
@@ -5003,7 +5531,7 @@
                           </pic:cNvPicPr>
                         </pic:nvPicPr>
                         <pic:blipFill>
-                          <a:blip r:embed="rId33">
+                          <a:blip r:embed="rId35">
                             <a:extLst>
                               <a:ext uri="{28A0092B-C50C-407E-A947-70E740481C1C}">
                                 <a14:useLocalDpi xmlns:a14="http://schemas.microsoft.com/office/drawing/2010/main" val="0"/>
@@ -5057,9 +5585,10 @@
             </w:r>
             <w:r>
               <w:br/>
-            </w:r>
-            <w:r>
-              <w:t>Die Verbindungen werden angezeigt.</w:t>
+              <w:t>Di</w:t>
+            </w:r>
+            <w:r>
+              <w:t>e Verbindungen werden angezeigt oder es erscheint eine Fehlermeldung (Screenshot), da das Datum zu weit entfernt liegt.</w:t>
             </w:r>
           </w:p>
         </w:tc>
@@ -5082,7 +5611,7 @@
                 <w:lang w:eastAsia="de-CH"/>
               </w:rPr>
               <w:drawing>
-                <wp:inline distT="0" distB="0" distL="0" distR="0" wp14:anchorId="3DFE3DD4" wp14:editId="5D96C4EE">
+                <wp:inline distT="0" distB="0" distL="0" distR="0" wp14:anchorId="46DB154B" wp14:editId="5DCCADE5">
                   <wp:extent cx="3819525" cy="1521342"/>
                   <wp:effectExtent l="19050" t="19050" r="9525" b="22225"/>
                   <wp:docPr id="31" name="Grafik 31"/>
@@ -5097,7 +5626,7 @@
                           <pic:cNvPicPr/>
                         </pic:nvPicPr>
                         <pic:blipFill>
-                          <a:blip r:embed="rId34"/>
+                          <a:blip r:embed="rId36"/>
                           <a:stretch>
                             <a:fillRect/>
                           </a:stretch>
@@ -5136,17 +5665,17 @@
               <w:pStyle w:val="Textkrper"/>
             </w:pPr>
             <w:r>
-              <w:t xml:space="preserve">Zwei Existente Stationen werden eingegeben. Danach wird nach einer Verbindung in der </w:t>
-            </w:r>
-            <w:r>
-              <w:t>Zukunft</w:t>
-            </w:r>
-            <w:r>
-              <w:t xml:space="preserve"> gesucht.</w:t>
+              <w:t>Zwei Existente Stationen werden eingegeben. Danach wird nach einer Verbindung in der Zukunft gesucht.</w:t>
             </w:r>
             <w:r>
               <w:br/>
-              <w:t>Die Verbindungen werden angezeigt.</w:t>
+              <w:t>Die Verbindungen werden angezeigt</w:t>
+            </w:r>
+            <w:r>
+              <w:t xml:space="preserve"> </w:t>
+            </w:r>
+            <w:r>
+              <w:t>oder es erscheint eine Fehlermeldung (Screenshot), da das Datum zu weit entfernt liegt.</w:t>
             </w:r>
           </w:p>
         </w:tc>
@@ -5169,7 +5698,7 @@
                 <w:lang w:eastAsia="de-CH"/>
               </w:rPr>
               <w:drawing>
-                <wp:inline distT="0" distB="0" distL="0" distR="0" wp14:anchorId="7C0DD345" wp14:editId="396F0517">
+                <wp:inline distT="0" distB="0" distL="0" distR="0" wp14:anchorId="10380741" wp14:editId="507B1304">
                   <wp:extent cx="3819525" cy="1510636"/>
                   <wp:effectExtent l="19050" t="19050" r="9525" b="13970"/>
                   <wp:docPr id="32" name="Grafik 32"/>
@@ -5186,7 +5715,7 @@
                           </pic:cNvPicPr>
                         </pic:nvPicPr>
                         <pic:blipFill>
-                          <a:blip r:embed="rId35">
+                          <a:blip r:embed="rId37">
                             <a:extLst>
                               <a:ext uri="{28A0092B-C50C-407E-A947-70E740481C1C}">
                                 <a14:useLocalDpi xmlns:a14="http://schemas.microsoft.com/office/drawing/2010/main" val="0"/>
@@ -5263,7 +5792,7 @@
                 <w:lang w:eastAsia="de-CH"/>
               </w:rPr>
               <w:drawing>
-                <wp:inline distT="0" distB="0" distL="0" distR="0" wp14:anchorId="7323031E" wp14:editId="213B85D8">
+                <wp:inline distT="0" distB="0" distL="0" distR="0" wp14:anchorId="1C956875" wp14:editId="2AD5087A">
                   <wp:extent cx="3819525" cy="1471451"/>
                   <wp:effectExtent l="19050" t="19050" r="9525" b="14605"/>
                   <wp:docPr id="25" name="Grafik 25"/>
@@ -5280,7 +5809,7 @@
                           </pic:cNvPicPr>
                         </pic:nvPicPr>
                         <pic:blipFill>
-                          <a:blip r:embed="rId36">
+                          <a:blip r:embed="rId38">
                             <a:extLst>
                               <a:ext uri="{28A0092B-C50C-407E-A947-70E740481C1C}">
                                 <a14:useLocalDpi xmlns:a14="http://schemas.microsoft.com/office/drawing/2010/main" val="0"/>
@@ -5357,7 +5886,7 @@
                 <w:lang w:eastAsia="de-CH"/>
               </w:rPr>
               <w:drawing>
-                <wp:inline distT="0" distB="0" distL="0" distR="0" wp14:anchorId="038A7156" wp14:editId="712A96C1">
+                <wp:inline distT="0" distB="0" distL="0" distR="0" wp14:anchorId="49B2FE18" wp14:editId="72CACD63">
                   <wp:extent cx="3819525" cy="1573906"/>
                   <wp:effectExtent l="19050" t="19050" r="9525" b="26670"/>
                   <wp:docPr id="27" name="Grafik 27"/>
@@ -5374,7 +5903,7 @@
                           </pic:cNvPicPr>
                         </pic:nvPicPr>
                         <pic:blipFill>
-                          <a:blip r:embed="rId37">
+                          <a:blip r:embed="rId39">
                             <a:extLst>
                               <a:ext uri="{28A0092B-C50C-407E-A947-70E740481C1C}">
                                 <a14:useLocalDpi xmlns:a14="http://schemas.microsoft.com/office/drawing/2010/main" val="0"/>
@@ -5428,7 +5957,9 @@
             </w:r>
             <w:r>
               <w:br/>
-              <w:t>Das GUI erscheint, wie vorgesehen.</w:t>
+            </w:r>
+            <w:r>
+              <w:t>Nicht benötigte Controls werden disabled oder verschwinden. Nötige werden enabled.</w:t>
             </w:r>
           </w:p>
         </w:tc>
@@ -5451,7 +5982,7 @@
                 <w:lang w:eastAsia="de-CH"/>
               </w:rPr>
               <w:drawing>
-                <wp:inline distT="0" distB="0" distL="0" distR="0" wp14:anchorId="09E651E5" wp14:editId="63E06155">
+                <wp:inline distT="0" distB="0" distL="0" distR="0" wp14:anchorId="693633AB" wp14:editId="5F6905C1">
                   <wp:extent cx="3821350" cy="1990725"/>
                   <wp:effectExtent l="19050" t="19050" r="27305" b="9525"/>
                   <wp:docPr id="29" name="Grafik 29"/>
@@ -5468,7 +5999,7 @@
                           </pic:cNvPicPr>
                         </pic:nvPicPr>
                         <pic:blipFill>
-                          <a:blip r:embed="rId38">
+                          <a:blip r:embed="rId40">
                             <a:extLst>
                               <a:ext uri="{28A0092B-C50C-407E-A947-70E740481C1C}">
                                 <a14:useLocalDpi xmlns:a14="http://schemas.microsoft.com/office/drawing/2010/main" val="0"/>
@@ -5525,8 +6056,12 @@
             </w:r>
             <w:r>
               <w:br/>
-              <w:t>Das GUI erscheint, wie vorgesehen.</w:t>
-            </w:r>
+            </w:r>
+            <w:r>
+              <w:t>Nicht benötigte Controls werden disabled oder verschwinden. Nötige werden enabled.</w:t>
+            </w:r>
+            <w:bookmarkStart w:id="42" w:name="_GoBack"/>
+            <w:bookmarkEnd w:id="42"/>
           </w:p>
         </w:tc>
         <w:tc>
@@ -5548,7 +6083,7 @@
                 <w:lang w:eastAsia="de-CH"/>
               </w:rPr>
               <w:drawing>
-                <wp:inline distT="0" distB="0" distL="0" distR="0" wp14:anchorId="3202DAFD" wp14:editId="3297DEF9">
+                <wp:inline distT="0" distB="0" distL="0" distR="0" wp14:anchorId="5B0EA6C3" wp14:editId="5C206506">
                   <wp:extent cx="3830320" cy="1993141"/>
                   <wp:effectExtent l="19050" t="19050" r="17780" b="26670"/>
                   <wp:docPr id="30" name="Grafik 30"/>
@@ -5565,7 +6100,7 @@
                           </pic:cNvPicPr>
                         </pic:nvPicPr>
                         <pic:blipFill>
-                          <a:blip r:embed="rId39">
+                          <a:blip r:embed="rId41">
                             <a:extLst>
                               <a:ext uri="{28A0092B-C50C-407E-A947-70E740481C1C}">
                                 <a14:useLocalDpi xmlns:a14="http://schemas.microsoft.com/office/drawing/2010/main" val="0"/>
@@ -5611,16 +6146,21 @@
       <w:pPr>
         <w:pStyle w:val="berschrift1"/>
       </w:pPr>
-      <w:bookmarkStart w:id="40" w:name="_Toc531617679"/>
+      <w:bookmarkStart w:id="43" w:name="_Toc531676927"/>
       <w:r>
         <w:lastRenderedPageBreak/>
         <w:t>Installationsanleitung</w:t>
       </w:r>
-      <w:bookmarkEnd w:id="40"/>
+      <w:bookmarkEnd w:id="43"/>
+    </w:p>
+    <w:p>
+      <w:pPr>
+        <w:pStyle w:val="Textkrper"/>
+      </w:pPr>
     </w:p>
     <w:sectPr>
-      <w:headerReference w:type="default" r:id="rId40"/>
-      <w:footerReference w:type="default" r:id="rId41"/>
+      <w:headerReference w:type="default" r:id="rId42"/>
+      <w:footerReference w:type="default" r:id="rId43"/>
       <w:pgSz w:w="11906" w:h="16838" w:code="9"/>
       <w:pgMar w:top="2268" w:right="992" w:bottom="1559" w:left="992" w:header="1134" w:footer="737" w:gutter="0"/>
       <w:cols w:space="708"/>
@@ -6336,7 +6876,7 @@
       <w:rPr>
         <w:szCs w:val="18"/>
       </w:rPr>
-      <w:t>03.12.2018</w:t>
+      <w:t>04.12.2018</w:t>
     </w:r>
     <w:r>
       <w:rPr>
@@ -6377,7 +6917,7 @@
         <w:noProof/>
         <w:szCs w:val="18"/>
       </w:rPr>
-      <w:t>9</w:t>
+      <w:t>14</w:t>
     </w:r>
     <w:r>
       <w:rPr>
@@ -6419,7 +6959,7 @@
         <w:noProof/>
         <w:szCs w:val="18"/>
       </w:rPr>
-      <w:t>14</w:t>
+      <w:t>15</w:t>
     </w:r>
     <w:r>
       <w:rPr>
@@ -9281,7 +9821,7 @@
     <w:sig w:usb0="00000003" w:usb1="00000000" w:usb2="00000000" w:usb3="00000000" w:csb0="00000001" w:csb1="00000000"/>
   </w:font>
   <w:font w:name="PMingLiU">
-    <w:altName w:val="新細明體"/>
+    <w:altName w:val="Microsoft JhengHei"/>
     <w:panose1 w:val="02010601000101010101"/>
     <w:charset w:val="88"/>
     <w:family w:val="roman"/>
@@ -9337,6 +9877,7 @@
     <w:rsidRoot w:val="00E56E2A"/>
     <w:rsid w:val="0005017D"/>
     <w:rsid w:val="00295ABF"/>
+    <w:rsid w:val="002B572A"/>
     <w:rsid w:val="003653B7"/>
     <w:rsid w:val="003E6F1E"/>
     <w:rsid w:val="00531A3F"/>
@@ -10106,6 +10647,15 @@
 
 <file path=customXml/item1.xml><?xml version="1.0" encoding="utf-8"?>
 <?mso-contentType ?>
+<FormTemplates xmlns="http://schemas.microsoft.com/sharepoint/v3/contenttype/forms">
+  <Display>DocumentLibraryForm</Display>
+  <Edit>DocumentLibraryForm</Edit>
+  <New>DocumentLibraryForm</New>
+</FormTemplates>
+</file>
+
+<file path=customXml/item2.xml><?xml version="1.0" encoding="utf-8"?>
+<?mso-contentType ?>
 <spe:Receivers xmlns:spe="http://schemas.microsoft.com/sharepoint/events">
   <Receiver>
     <Name>Document ID Generator</Name>
@@ -10154,39 +10704,7 @@
 </spe:Receivers>
 </file>
 
-<file path=customXml/item2.xml><?xml version="1.0" encoding="utf-8"?>
-<?mso-contentType ?>
-<FormTemplates xmlns="http://schemas.microsoft.com/sharepoint/v3/contenttype/forms">
-  <Display>DocumentLibraryForm</Display>
-  <Edit>DocumentLibraryForm</Edit>
-  <New>DocumentLibraryForm</New>
-</FormTemplates>
-</file>
-
 <file path=customXml/item3.xml><?xml version="1.0" encoding="utf-8"?>
-<p:properties xmlns:p="http://schemas.microsoft.com/office/2006/metadata/properties" xmlns:xsi="http://www.w3.org/2001/XMLSchema-instance">
-  <documentManagement>
-    <TaxCatchAll xmlns="8f28c936-c8b7-4889-b357-0af883ed6eb7">
-      <Value>446</Value>
-    </TaxCatchAll>
-    <nc5864615c75432b95467191aa94d779 xmlns="8f28c936-c8b7-4889-b357-0af883ed6eb7">
-      <Terms xmlns="http://schemas.microsoft.com/office/infopath/2007/PartnerControls">
-        <TermInfo xmlns="http://schemas.microsoft.com/office/infopath/2007/PartnerControls">
-          <TermName xmlns="http://schemas.microsoft.com/office/infopath/2007/PartnerControls">Lernende</TermName>
-          <TermId xmlns="http://schemas.microsoft.com/office/infopath/2007/PartnerControls">39b0660c-8fb4-492a-87d2-3d8723432cc9</TermId>
-        </TermInfo>
-      </Terms>
-    </nc5864615c75432b95467191aa94d779>
-    <_dlc_DocId xmlns="8f28c936-c8b7-4889-b357-0af883ed6eb7">ABOUT-23-119</_dlc_DocId>
-    <_dlc_DocIdUrl xmlns="8f28c936-c8b7-4889-b357-0af883ed6eb7">
-      <Url>https://shp.bison-group.com/HRM/_layouts/15/DocIdRedir.aspx?ID=ABOUT-23-119</Url>
-      <Description>ABOUT-23-119</Description>
-    </_dlc_DocIdUrl>
-  </documentManagement>
-</p:properties>
-</file>
-
-<file path=customXml/item4.xml><?xml version="1.0" encoding="utf-8"?>
 <ct:contentTypeSchema xmlns:ct="http://schemas.microsoft.com/office/2006/metadata/contentType" xmlns:ma="http://schemas.microsoft.com/office/2006/metadata/properties/metaAttributes" ct:_="" ma:_="" ma:contentTypeName="Dokument" ma:contentTypeID="0x010100B0C6F5EFAAB31242AD9AC599CCD2DEB5" ma:contentTypeVersion="4" ma:contentTypeDescription="Ein neues Dokument erstellen." ma:contentTypeScope="" ma:versionID="4a4ff7f20120f5b2888e2fcca24cb7d9">
   <xsd:schema xmlns:xsd="http://www.w3.org/2001/XMLSchema" xmlns:xs="http://www.w3.org/2001/XMLSchema" xmlns:p="http://schemas.microsoft.com/office/2006/metadata/properties" xmlns:ns2="8f28c936-c8b7-4889-b357-0af883ed6eb7" targetNamespace="http://schemas.microsoft.com/office/2006/metadata/properties" ma:root="true" ma:fieldsID="3de77f70ba20f7252701c7a44e79e06e" ns2:_="">
     <xsd:import namespace="8f28c936-c8b7-4889-b357-0af883ed6eb7"/>
@@ -10351,6 +10869,29 @@
 </ct:contentTypeSchema>
 </file>
 
+<file path=customXml/item4.xml><?xml version="1.0" encoding="utf-8"?>
+<p:properties xmlns:p="http://schemas.microsoft.com/office/2006/metadata/properties" xmlns:xsi="http://www.w3.org/2001/XMLSchema-instance">
+  <documentManagement>
+    <TaxCatchAll xmlns="8f28c936-c8b7-4889-b357-0af883ed6eb7">
+      <Value>446</Value>
+    </TaxCatchAll>
+    <nc5864615c75432b95467191aa94d779 xmlns="8f28c936-c8b7-4889-b357-0af883ed6eb7">
+      <Terms xmlns="http://schemas.microsoft.com/office/infopath/2007/PartnerControls">
+        <TermInfo xmlns="http://schemas.microsoft.com/office/infopath/2007/PartnerControls">
+          <TermName xmlns="http://schemas.microsoft.com/office/infopath/2007/PartnerControls">Lernende</TermName>
+          <TermId xmlns="http://schemas.microsoft.com/office/infopath/2007/PartnerControls">39b0660c-8fb4-492a-87d2-3d8723432cc9</TermId>
+        </TermInfo>
+      </Terms>
+    </nc5864615c75432b95467191aa94d779>
+    <_dlc_DocId xmlns="8f28c936-c8b7-4889-b357-0af883ed6eb7">ABOUT-23-119</_dlc_DocId>
+    <_dlc_DocIdUrl xmlns="8f28c936-c8b7-4889-b357-0af883ed6eb7">
+      <Url>https://shp.bison-group.com/HRM/_layouts/15/DocIdRedir.aspx?ID=ABOUT-23-119</Url>
+      <Description>ABOUT-23-119</Description>
+    </_dlc_DocIdUrl>
+  </documentManagement>
+</p:properties>
+</file>
+
 <file path=customXml/item5.xml><?xml version="1.0" encoding="utf-8"?>
 <b:Sources xmlns:b="http://schemas.openxmlformats.org/officeDocument/2006/bibliography" xmlns="http://schemas.openxmlformats.org/officeDocument/2006/bibliography" SelectedStyle="\HarvardAnglia2008OfficeOnline.xsl" StyleName="Harvard - Anglia" Version="2008">
   <b:Source>
@@ -10387,6 +10928,14 @@
 </file>
 
 <file path=customXml/itemProps1.xml><?xml version="1.0" encoding="utf-8"?>
+<ds:datastoreItem xmlns:ds="http://schemas.openxmlformats.org/officeDocument/2006/customXml" ds:itemID="{A27009EE-9E9F-48D0-B1B2-FBAD89FE0BC1}">
+  <ds:schemaRefs>
+    <ds:schemaRef ds:uri="http://schemas.microsoft.com/sharepoint/v3/contenttype/forms"/>
+  </ds:schemaRefs>
+</ds:datastoreItem>
+</file>
+
+<file path=customXml/itemProps2.xml><?xml version="1.0" encoding="utf-8"?>
 <ds:datastoreItem xmlns:ds="http://schemas.openxmlformats.org/officeDocument/2006/customXml" ds:itemID="{6F6B9842-CAED-4D2D-99E0-C2CC619CE98C}">
   <ds:schemaRefs>
     <ds:schemaRef ds:uri="http://schemas.microsoft.com/sharepoint/events"/>
@@ -10394,25 +10943,7 @@
 </ds:datastoreItem>
 </file>
 
-<file path=customXml/itemProps2.xml><?xml version="1.0" encoding="utf-8"?>
-<ds:datastoreItem xmlns:ds="http://schemas.openxmlformats.org/officeDocument/2006/customXml" ds:itemID="{A27009EE-9E9F-48D0-B1B2-FBAD89FE0BC1}">
-  <ds:schemaRefs>
-    <ds:schemaRef ds:uri="http://schemas.microsoft.com/sharepoint/v3/contenttype/forms"/>
-  </ds:schemaRefs>
-</ds:datastoreItem>
-</file>
-
 <file path=customXml/itemProps3.xml><?xml version="1.0" encoding="utf-8"?>
-<ds:datastoreItem xmlns:ds="http://schemas.openxmlformats.org/officeDocument/2006/customXml" ds:itemID="{71757D2F-A750-4B5E-95E1-3CCD25588B9E}">
-  <ds:schemaRefs>
-    <ds:schemaRef ds:uri="http://schemas.microsoft.com/office/2006/metadata/properties"/>
-    <ds:schemaRef ds:uri="8f28c936-c8b7-4889-b357-0af883ed6eb7"/>
-    <ds:schemaRef ds:uri="http://schemas.microsoft.com/office/infopath/2007/PartnerControls"/>
-  </ds:schemaRefs>
-</ds:datastoreItem>
-</file>
-
-<file path=customXml/itemProps4.xml><?xml version="1.0" encoding="utf-8"?>
 <ds:datastoreItem xmlns:ds="http://schemas.openxmlformats.org/officeDocument/2006/customXml" ds:itemID="{4EF48E05-0619-4954-9678-60B463384F76}">
   <ds:schemaRefs>
     <ds:schemaRef ds:uri="http://schemas.microsoft.com/office/2006/metadata/contentType"/>
@@ -10430,8 +10961,18 @@
 </ds:datastoreItem>
 </file>
 
+<file path=customXml/itemProps4.xml><?xml version="1.0" encoding="utf-8"?>
+<ds:datastoreItem xmlns:ds="http://schemas.openxmlformats.org/officeDocument/2006/customXml" ds:itemID="{71757D2F-A750-4B5E-95E1-3CCD25588B9E}">
+  <ds:schemaRefs>
+    <ds:schemaRef ds:uri="http://schemas.microsoft.com/office/2006/metadata/properties"/>
+    <ds:schemaRef ds:uri="8f28c936-c8b7-4889-b357-0af883ed6eb7"/>
+    <ds:schemaRef ds:uri="http://schemas.microsoft.com/office/infopath/2007/PartnerControls"/>
+  </ds:schemaRefs>
+</ds:datastoreItem>
+</file>
+
 <file path=customXml/itemProps5.xml><?xml version="1.0" encoding="utf-8"?>
-<ds:datastoreItem xmlns:ds="http://schemas.openxmlformats.org/officeDocument/2006/customXml" ds:itemID="{AC3C28F3-BD52-44F7-BB34-9BD6FE5129D7}">
+<ds:datastoreItem xmlns:ds="http://schemas.openxmlformats.org/officeDocument/2006/customXml" ds:itemID="{B6DA1AF4-ED7A-461E-A075-835276482EE3}">
   <ds:schemaRefs>
     <ds:schemaRef ds:uri="http://schemas.openxmlformats.org/officeDocument/2006/bibliography"/>
   </ds:schemaRefs>

</xml_diff>

<commit_message>
remove empty page in documentation
</commit_message>
<xml_diff>
--- a/Dokumentation_M318.docx
+++ b/Dokumentation_M318.docx
@@ -413,16 +413,16 @@
           <w:titlePg/>
         </w:sectPr>
       </w:pPr>
-      <w:bookmarkStart w:id="10" w:name="_Toc32113693"/>
-      <w:bookmarkStart w:id="11" w:name="_Toc32113694"/>
-      <w:bookmarkStart w:id="12" w:name="_Toc32113695"/>
-      <w:bookmarkStart w:id="13" w:name="_Toc32113696"/>
-      <w:bookmarkStart w:id="14" w:name="_Toc32113698"/>
-      <w:bookmarkStart w:id="15" w:name="_Toc32113700"/>
-      <w:bookmarkStart w:id="16" w:name="_Toc32113701"/>
-      <w:bookmarkStart w:id="17" w:name="_Ref32114106"/>
-      <w:bookmarkStart w:id="18" w:name="_Ref32114080"/>
-      <w:bookmarkStart w:id="19" w:name="_Toc32113702"/>
+      <w:bookmarkStart w:id="10" w:name="_Toc32113702"/>
+      <w:bookmarkStart w:id="11" w:name="_Ref32114080"/>
+      <w:bookmarkStart w:id="12" w:name="_Ref32114106"/>
+      <w:bookmarkStart w:id="13" w:name="_Toc32113701"/>
+      <w:bookmarkStart w:id="14" w:name="_Toc32113700"/>
+      <w:bookmarkStart w:id="15" w:name="_Toc32113698"/>
+      <w:bookmarkStart w:id="16" w:name="_Toc32113696"/>
+      <w:bookmarkStart w:id="17" w:name="_Toc32113695"/>
+      <w:bookmarkStart w:id="18" w:name="_Toc32113694"/>
+      <w:bookmarkStart w:id="19" w:name="_Toc32113693"/>
       <w:bookmarkEnd w:id="0"/>
       <w:bookmarkEnd w:id="1"/>
       <w:bookmarkEnd w:id="2"/>
@@ -444,8 +444,8 @@
     <w:bookmarkEnd w:id="12" w:displacedByCustomXml="next"/>
     <w:bookmarkEnd w:id="11" w:displacedByCustomXml="next"/>
     <w:bookmarkEnd w:id="10" w:displacedByCustomXml="next"/>
-    <w:bookmarkStart w:id="20" w:name="_Ref472918885" w:displacedByCustomXml="next"/>
-    <w:bookmarkStart w:id="21" w:name="_Toc472921481" w:displacedByCustomXml="next"/>
+    <w:bookmarkStart w:id="20" w:name="_Toc472921481" w:displacedByCustomXml="next"/>
+    <w:bookmarkStart w:id="21" w:name="_Ref472918885" w:displacedByCustomXml="next"/>
     <w:sdt>
       <w:sdtPr>
         <w:rPr>
@@ -3675,6 +3675,10 @@
         <w:pStyle w:val="Textkrper"/>
       </w:pPr>
       <w:r>
+        <w:rPr>
+          <w:noProof/>
+          <w:lang w:eastAsia="de-CH"/>
+        </w:rPr>
         <w:drawing>
           <wp:inline distT="0" distB="0" distL="0" distR="0" wp14:anchorId="5678B081" wp14:editId="5A97D0F3">
             <wp:extent cx="4743450" cy="2315312"/>
@@ -3716,27 +3720,14 @@
           </wp:inline>
         </w:drawing>
       </w:r>
-      <w:bookmarkStart w:id="36" w:name="_GoBack"/>
-      <w:bookmarkEnd w:id="36"/>
     </w:p>
     <w:p>
       <w:pPr>
-        <w:tabs>
-          <w:tab w:val="clear" w:pos="3402"/>
-          <w:tab w:val="clear" w:pos="6804"/>
-        </w:tabs>
-        <w:spacing w:line="240" w:lineRule="auto"/>
-      </w:pPr>
-      <w:r>
-        <w:lastRenderedPageBreak/>
-        <w:br w:type="page"/>
-      </w:r>
-    </w:p>
-    <w:p>
-      <w:pPr>
         <w:pStyle w:val="berschrift2"/>
       </w:pPr>
-      <w:bookmarkStart w:id="37" w:name="_Toc531685272"/>
+      <w:bookmarkStart w:id="36" w:name="_Toc531685272"/>
+      <w:bookmarkStart w:id="37" w:name="_GoBack"/>
+      <w:bookmarkEnd w:id="37"/>
       <w:r>
         <w:lastRenderedPageBreak/>
         <w:t>List Box</w:t>
@@ -3747,7 +3738,7 @@
       <w:r>
         <w:t>TextBox</w:t>
       </w:r>
-      <w:bookmarkEnd w:id="37"/>
+      <w:bookmarkEnd w:id="36"/>
     </w:p>
     <w:p>
       <w:pPr>
@@ -11133,6 +11124,7 @@
     <w:rsid w:val="00531A3F"/>
     <w:rsid w:val="0058569E"/>
     <w:rsid w:val="00687395"/>
+    <w:rsid w:val="0071236F"/>
     <w:rsid w:val="007B41ED"/>
     <w:rsid w:val="009A7672"/>
     <w:rsid w:val="00A05403"/>
@@ -11898,15 +11890,6 @@
 
 <file path=customXml/item1.xml><?xml version="1.0" encoding="utf-8"?>
 <?mso-contentType ?>
-<FormTemplates xmlns="http://schemas.microsoft.com/sharepoint/v3/contenttype/forms">
-  <Display>DocumentLibraryForm</Display>
-  <Edit>DocumentLibraryForm</Edit>
-  <New>DocumentLibraryForm</New>
-</FormTemplates>
-</file>
-
-<file path=customXml/item2.xml><?xml version="1.0" encoding="utf-8"?>
-<?mso-contentType ?>
 <spe:Receivers xmlns:spe="http://schemas.microsoft.com/sharepoint/events">
   <Receiver>
     <Name>Document ID Generator</Name>
@@ -11955,7 +11938,39 @@
 </spe:Receivers>
 </file>
 
+<file path=customXml/item2.xml><?xml version="1.0" encoding="utf-8"?>
+<?mso-contentType ?>
+<FormTemplates xmlns="http://schemas.microsoft.com/sharepoint/v3/contenttype/forms">
+  <Display>DocumentLibraryForm</Display>
+  <Edit>DocumentLibraryForm</Edit>
+  <New>DocumentLibraryForm</New>
+</FormTemplates>
+</file>
+
 <file path=customXml/item3.xml><?xml version="1.0" encoding="utf-8"?>
+<p:properties xmlns:p="http://schemas.microsoft.com/office/2006/metadata/properties" xmlns:xsi="http://www.w3.org/2001/XMLSchema-instance">
+  <documentManagement>
+    <TaxCatchAll xmlns="8f28c936-c8b7-4889-b357-0af883ed6eb7">
+      <Value>446</Value>
+    </TaxCatchAll>
+    <nc5864615c75432b95467191aa94d779 xmlns="8f28c936-c8b7-4889-b357-0af883ed6eb7">
+      <Terms xmlns="http://schemas.microsoft.com/office/infopath/2007/PartnerControls">
+        <TermInfo xmlns="http://schemas.microsoft.com/office/infopath/2007/PartnerControls">
+          <TermName xmlns="http://schemas.microsoft.com/office/infopath/2007/PartnerControls">Lernende</TermName>
+          <TermId xmlns="http://schemas.microsoft.com/office/infopath/2007/PartnerControls">39b0660c-8fb4-492a-87d2-3d8723432cc9</TermId>
+        </TermInfo>
+      </Terms>
+    </nc5864615c75432b95467191aa94d779>
+    <_dlc_DocId xmlns="8f28c936-c8b7-4889-b357-0af883ed6eb7">ABOUT-23-119</_dlc_DocId>
+    <_dlc_DocIdUrl xmlns="8f28c936-c8b7-4889-b357-0af883ed6eb7">
+      <Url>https://shp.bison-group.com/HRM/_layouts/15/DocIdRedir.aspx?ID=ABOUT-23-119</Url>
+      <Description>ABOUT-23-119</Description>
+    </_dlc_DocIdUrl>
+  </documentManagement>
+</p:properties>
+</file>
+
+<file path=customXml/item4.xml><?xml version="1.0" encoding="utf-8"?>
 <ct:contentTypeSchema xmlns:ct="http://schemas.microsoft.com/office/2006/metadata/contentType" xmlns:ma="http://schemas.microsoft.com/office/2006/metadata/properties/metaAttributes" ct:_="" ma:_="" ma:contentTypeName="Dokument" ma:contentTypeID="0x010100B0C6F5EFAAB31242AD9AC599CCD2DEB5" ma:contentTypeVersion="4" ma:contentTypeDescription="Ein neues Dokument erstellen." ma:contentTypeScope="" ma:versionID="4a4ff7f20120f5b2888e2fcca24cb7d9">
   <xsd:schema xmlns:xsd="http://www.w3.org/2001/XMLSchema" xmlns:xs="http://www.w3.org/2001/XMLSchema" xmlns:p="http://schemas.microsoft.com/office/2006/metadata/properties" xmlns:ns2="8f28c936-c8b7-4889-b357-0af883ed6eb7" targetNamespace="http://schemas.microsoft.com/office/2006/metadata/properties" ma:root="true" ma:fieldsID="3de77f70ba20f7252701c7a44e79e06e" ns2:_="">
     <xsd:import namespace="8f28c936-c8b7-4889-b357-0af883ed6eb7"/>
@@ -12120,29 +12135,6 @@
 </ct:contentTypeSchema>
 </file>
 
-<file path=customXml/item4.xml><?xml version="1.0" encoding="utf-8"?>
-<p:properties xmlns:p="http://schemas.microsoft.com/office/2006/metadata/properties" xmlns:xsi="http://www.w3.org/2001/XMLSchema-instance">
-  <documentManagement>
-    <TaxCatchAll xmlns="8f28c936-c8b7-4889-b357-0af883ed6eb7">
-      <Value>446</Value>
-    </TaxCatchAll>
-    <nc5864615c75432b95467191aa94d779 xmlns="8f28c936-c8b7-4889-b357-0af883ed6eb7">
-      <Terms xmlns="http://schemas.microsoft.com/office/infopath/2007/PartnerControls">
-        <TermInfo xmlns="http://schemas.microsoft.com/office/infopath/2007/PartnerControls">
-          <TermName xmlns="http://schemas.microsoft.com/office/infopath/2007/PartnerControls">Lernende</TermName>
-          <TermId xmlns="http://schemas.microsoft.com/office/infopath/2007/PartnerControls">39b0660c-8fb4-492a-87d2-3d8723432cc9</TermId>
-        </TermInfo>
-      </Terms>
-    </nc5864615c75432b95467191aa94d779>
-    <_dlc_DocId xmlns="8f28c936-c8b7-4889-b357-0af883ed6eb7">ABOUT-23-119</_dlc_DocId>
-    <_dlc_DocIdUrl xmlns="8f28c936-c8b7-4889-b357-0af883ed6eb7">
-      <Url>https://shp.bison-group.com/HRM/_layouts/15/DocIdRedir.aspx?ID=ABOUT-23-119</Url>
-      <Description>ABOUT-23-119</Description>
-    </_dlc_DocIdUrl>
-  </documentManagement>
-</p:properties>
-</file>
-
 <file path=customXml/item5.xml><?xml version="1.0" encoding="utf-8"?>
 <b:Sources xmlns:b="http://schemas.openxmlformats.org/officeDocument/2006/bibliography" xmlns="http://schemas.openxmlformats.org/officeDocument/2006/bibliography" SelectedStyle="\HarvardAnglia2008OfficeOnline.xsl" StyleName="Harvard - Anglia" Version="2008">
   <b:Source>
@@ -12179,6 +12171,14 @@
 </file>
 
 <file path=customXml/itemProps1.xml><?xml version="1.0" encoding="utf-8"?>
+<ds:datastoreItem xmlns:ds="http://schemas.openxmlformats.org/officeDocument/2006/customXml" ds:itemID="{6F6B9842-CAED-4D2D-99E0-C2CC619CE98C}">
+  <ds:schemaRefs>
+    <ds:schemaRef ds:uri="http://schemas.microsoft.com/sharepoint/events"/>
+  </ds:schemaRefs>
+</ds:datastoreItem>
+</file>
+
+<file path=customXml/itemProps2.xml><?xml version="1.0" encoding="utf-8"?>
 <ds:datastoreItem xmlns:ds="http://schemas.openxmlformats.org/officeDocument/2006/customXml" ds:itemID="{A27009EE-9E9F-48D0-B1B2-FBAD89FE0BC1}">
   <ds:schemaRefs>
     <ds:schemaRef ds:uri="http://schemas.microsoft.com/sharepoint/v3/contenttype/forms"/>
@@ -12186,15 +12186,17 @@
 </ds:datastoreItem>
 </file>
 
-<file path=customXml/itemProps2.xml><?xml version="1.0" encoding="utf-8"?>
-<ds:datastoreItem xmlns:ds="http://schemas.openxmlformats.org/officeDocument/2006/customXml" ds:itemID="{6F6B9842-CAED-4D2D-99E0-C2CC619CE98C}">
+<file path=customXml/itemProps3.xml><?xml version="1.0" encoding="utf-8"?>
+<ds:datastoreItem xmlns:ds="http://schemas.openxmlformats.org/officeDocument/2006/customXml" ds:itemID="{71757D2F-A750-4B5E-95E1-3CCD25588B9E}">
   <ds:schemaRefs>
-    <ds:schemaRef ds:uri="http://schemas.microsoft.com/sharepoint/events"/>
+    <ds:schemaRef ds:uri="http://schemas.microsoft.com/office/2006/metadata/properties"/>
+    <ds:schemaRef ds:uri="8f28c936-c8b7-4889-b357-0af883ed6eb7"/>
+    <ds:schemaRef ds:uri="http://schemas.microsoft.com/office/infopath/2007/PartnerControls"/>
   </ds:schemaRefs>
 </ds:datastoreItem>
 </file>
 
-<file path=customXml/itemProps3.xml><?xml version="1.0" encoding="utf-8"?>
+<file path=customXml/itemProps4.xml><?xml version="1.0" encoding="utf-8"?>
 <ds:datastoreItem xmlns:ds="http://schemas.openxmlformats.org/officeDocument/2006/customXml" ds:itemID="{4EF48E05-0619-4954-9678-60B463384F76}">
   <ds:schemaRefs>
     <ds:schemaRef ds:uri="http://schemas.microsoft.com/office/2006/metadata/contentType"/>
@@ -12212,18 +12214,8 @@
 </ds:datastoreItem>
 </file>
 
-<file path=customXml/itemProps4.xml><?xml version="1.0" encoding="utf-8"?>
-<ds:datastoreItem xmlns:ds="http://schemas.openxmlformats.org/officeDocument/2006/customXml" ds:itemID="{71757D2F-A750-4B5E-95E1-3CCD25588B9E}">
-  <ds:schemaRefs>
-    <ds:schemaRef ds:uri="http://schemas.microsoft.com/office/2006/metadata/properties"/>
-    <ds:schemaRef ds:uri="8f28c936-c8b7-4889-b357-0af883ed6eb7"/>
-    <ds:schemaRef ds:uri="http://schemas.microsoft.com/office/infopath/2007/PartnerControls"/>
-  </ds:schemaRefs>
-</ds:datastoreItem>
-</file>
-
 <file path=customXml/itemProps5.xml><?xml version="1.0" encoding="utf-8"?>
-<ds:datastoreItem xmlns:ds="http://schemas.openxmlformats.org/officeDocument/2006/customXml" ds:itemID="{8E3CB835-C5AE-4C41-A4F4-A4550FEAE659}">
+<ds:datastoreItem xmlns:ds="http://schemas.openxmlformats.org/officeDocument/2006/customXml" ds:itemID="{6C6C5F7D-9C71-4477-82D4-0D7F08641F1C}">
   <ds:schemaRefs>
     <ds:schemaRef ds:uri="http://schemas.openxmlformats.org/officeDocument/2006/bibliography"/>
   </ds:schemaRefs>

</xml_diff>

<commit_message>
document new failure in the documentation
</commit_message>
<xml_diff>
--- a/Dokumentation_M318.docx
+++ b/Dokumentation_M318.docx
@@ -413,16 +413,16 @@
           <w:titlePg/>
         </w:sectPr>
       </w:pPr>
-      <w:bookmarkStart w:id="10" w:name="_Toc32113702"/>
-      <w:bookmarkStart w:id="11" w:name="_Ref32114080"/>
-      <w:bookmarkStart w:id="12" w:name="_Ref32114106"/>
-      <w:bookmarkStart w:id="13" w:name="_Toc32113701"/>
-      <w:bookmarkStart w:id="14" w:name="_Toc32113700"/>
-      <w:bookmarkStart w:id="15" w:name="_Toc32113698"/>
-      <w:bookmarkStart w:id="16" w:name="_Toc32113696"/>
-      <w:bookmarkStart w:id="17" w:name="_Toc32113695"/>
-      <w:bookmarkStart w:id="18" w:name="_Toc32113694"/>
-      <w:bookmarkStart w:id="19" w:name="_Toc32113693"/>
+      <w:bookmarkStart w:id="10" w:name="_Toc32113693"/>
+      <w:bookmarkStart w:id="11" w:name="_Toc32113694"/>
+      <w:bookmarkStart w:id="12" w:name="_Toc32113695"/>
+      <w:bookmarkStart w:id="13" w:name="_Toc32113696"/>
+      <w:bookmarkStart w:id="14" w:name="_Toc32113698"/>
+      <w:bookmarkStart w:id="15" w:name="_Toc32113700"/>
+      <w:bookmarkStart w:id="16" w:name="_Toc32113701"/>
+      <w:bookmarkStart w:id="17" w:name="_Ref32114106"/>
+      <w:bookmarkStart w:id="18" w:name="_Ref32114080"/>
+      <w:bookmarkStart w:id="19" w:name="_Toc32113702"/>
       <w:bookmarkEnd w:id="0"/>
       <w:bookmarkEnd w:id="1"/>
       <w:bookmarkEnd w:id="2"/>
@@ -444,8 +444,8 @@
     <w:bookmarkEnd w:id="12" w:displacedByCustomXml="next"/>
     <w:bookmarkEnd w:id="11" w:displacedByCustomXml="next"/>
     <w:bookmarkEnd w:id="10" w:displacedByCustomXml="next"/>
-    <w:bookmarkStart w:id="20" w:name="_Toc472921481" w:displacedByCustomXml="next"/>
-    <w:bookmarkStart w:id="21" w:name="_Ref472918885" w:displacedByCustomXml="next"/>
+    <w:bookmarkStart w:id="20" w:name="_Ref472918885" w:displacedByCustomXml="next"/>
+    <w:bookmarkStart w:id="21" w:name="_Toc472921481" w:displacedByCustomXml="next"/>
     <w:sdt>
       <w:sdtPr>
         <w:rPr>
@@ -512,7 +512,7 @@
           <w:r>
             <w:fldChar w:fldCharType="separate"/>
           </w:r>
-          <w:hyperlink w:anchor="_Toc531685258" w:history="1">
+          <w:hyperlink w:anchor="_Toc531687446" w:history="1">
             <w:r>
               <w:rPr>
                 <w:rStyle w:val="Hyperlink"/>
@@ -551,7 +551,7 @@
               <w:rPr>
                 <w:webHidden/>
               </w:rPr>
-              <w:instrText xml:space="preserve"> PAGEREF _Toc531685258 \h </w:instrText>
+              <w:instrText xml:space="preserve"> PAGEREF _Toc531687446 \h </w:instrText>
             </w:r>
             <w:r>
               <w:rPr>
@@ -588,7 +588,7 @@
               <w:lang w:eastAsia="de-CH"/>
             </w:rPr>
           </w:pPr>
-          <w:hyperlink w:anchor="_Toc531685259" w:history="1">
+          <w:hyperlink w:anchor="_Toc531687447" w:history="1">
             <w:r>
               <w:rPr>
                 <w:rStyle w:val="Hyperlink"/>
@@ -626,7 +626,7 @@
               <w:rPr>
                 <w:webHidden/>
               </w:rPr>
-              <w:instrText xml:space="preserve"> PAGEREF _Toc531685259 \h </w:instrText>
+              <w:instrText xml:space="preserve"> PAGEREF _Toc531687447 \h </w:instrText>
             </w:r>
             <w:r>
               <w:rPr>
@@ -663,7 +663,7 @@
               <w:lang w:eastAsia="de-CH"/>
             </w:rPr>
           </w:pPr>
-          <w:hyperlink w:anchor="_Toc531685260" w:history="1">
+          <w:hyperlink w:anchor="_Toc531687448" w:history="1">
             <w:r>
               <w:rPr>
                 <w:rStyle w:val="Hyperlink"/>
@@ -701,7 +701,7 @@
               <w:rPr>
                 <w:webHidden/>
               </w:rPr>
-              <w:instrText xml:space="preserve"> PAGEREF _Toc531685260 \h </w:instrText>
+              <w:instrText xml:space="preserve"> PAGEREF _Toc531687448 \h </w:instrText>
             </w:r>
             <w:r>
               <w:rPr>
@@ -739,7 +739,7 @@
               <w:lang w:val="de-CH" w:eastAsia="de-CH"/>
             </w:rPr>
           </w:pPr>
-          <w:hyperlink w:anchor="_Toc531685261" w:history="1">
+          <w:hyperlink w:anchor="_Toc531687449" w:history="1">
             <w:r>
               <w:rPr>
                 <w:rStyle w:val="Hyperlink"/>
@@ -778,7 +778,7 @@
               <w:rPr>
                 <w:webHidden/>
               </w:rPr>
-              <w:instrText xml:space="preserve"> PAGEREF _Toc531685261 \h </w:instrText>
+              <w:instrText xml:space="preserve"> PAGEREF _Toc531687449 \h </w:instrText>
             </w:r>
             <w:r>
               <w:rPr>
@@ -815,7 +815,7 @@
               <w:lang w:eastAsia="de-CH"/>
             </w:rPr>
           </w:pPr>
-          <w:hyperlink w:anchor="_Toc531685262" w:history="1">
+          <w:hyperlink w:anchor="_Toc531687450" w:history="1">
             <w:r>
               <w:rPr>
                 <w:rStyle w:val="Hyperlink"/>
@@ -853,7 +853,7 @@
               <w:rPr>
                 <w:webHidden/>
               </w:rPr>
-              <w:instrText xml:space="preserve"> PAGEREF _Toc531685262 \h </w:instrText>
+              <w:instrText xml:space="preserve"> PAGEREF _Toc531687450 \h </w:instrText>
             </w:r>
             <w:r>
               <w:rPr>
@@ -890,7 +890,7 @@
               <w:lang w:eastAsia="de-CH"/>
             </w:rPr>
           </w:pPr>
-          <w:hyperlink w:anchor="_Toc531685263" w:history="1">
+          <w:hyperlink w:anchor="_Toc531687451" w:history="1">
             <w:r>
               <w:rPr>
                 <w:rStyle w:val="Hyperlink"/>
@@ -928,7 +928,7 @@
               <w:rPr>
                 <w:webHidden/>
               </w:rPr>
-              <w:instrText xml:space="preserve"> PAGEREF _Toc531685263 \h </w:instrText>
+              <w:instrText xml:space="preserve"> PAGEREF _Toc531687451 \h </w:instrText>
             </w:r>
             <w:r>
               <w:rPr>
@@ -965,7 +965,7 @@
               <w:lang w:eastAsia="de-CH"/>
             </w:rPr>
           </w:pPr>
-          <w:hyperlink w:anchor="_Toc531685264" w:history="1">
+          <w:hyperlink w:anchor="_Toc531687452" w:history="1">
             <w:r>
               <w:rPr>
                 <w:rStyle w:val="Hyperlink"/>
@@ -1003,7 +1003,7 @@
               <w:rPr>
                 <w:webHidden/>
               </w:rPr>
-              <w:instrText xml:space="preserve"> PAGEREF _Toc531685264 \h </w:instrText>
+              <w:instrText xml:space="preserve"> PAGEREF _Toc531687452 \h </w:instrText>
             </w:r>
             <w:r>
               <w:rPr>
@@ -1040,7 +1040,7 @@
               <w:lang w:eastAsia="de-CH"/>
             </w:rPr>
           </w:pPr>
-          <w:hyperlink w:anchor="_Toc531685265" w:history="1">
+          <w:hyperlink w:anchor="_Toc531687453" w:history="1">
             <w:r>
               <w:rPr>
                 <w:rStyle w:val="Hyperlink"/>
@@ -1078,7 +1078,7 @@
               <w:rPr>
                 <w:webHidden/>
               </w:rPr>
-              <w:instrText xml:space="preserve"> PAGEREF _Toc531685265 \h </w:instrText>
+              <w:instrText xml:space="preserve"> PAGEREF _Toc531687453 \h </w:instrText>
             </w:r>
             <w:r>
               <w:rPr>
@@ -1115,7 +1115,7 @@
               <w:lang w:eastAsia="de-CH"/>
             </w:rPr>
           </w:pPr>
-          <w:hyperlink w:anchor="_Toc531685266" w:history="1">
+          <w:hyperlink w:anchor="_Toc531687454" w:history="1">
             <w:r>
               <w:rPr>
                 <w:rStyle w:val="Hyperlink"/>
@@ -1153,7 +1153,7 @@
               <w:rPr>
                 <w:webHidden/>
               </w:rPr>
-              <w:instrText xml:space="preserve"> PAGEREF _Toc531685266 \h </w:instrText>
+              <w:instrText xml:space="preserve"> PAGEREF _Toc531687454 \h </w:instrText>
             </w:r>
             <w:r>
               <w:rPr>
@@ -1191,7 +1191,7 @@
               <w:lang w:val="de-CH" w:eastAsia="de-CH"/>
             </w:rPr>
           </w:pPr>
-          <w:hyperlink w:anchor="_Toc531685267" w:history="1">
+          <w:hyperlink w:anchor="_Toc531687455" w:history="1">
             <w:r>
               <w:rPr>
                 <w:rStyle w:val="Hyperlink"/>
@@ -1230,7 +1230,7 @@
               <w:rPr>
                 <w:webHidden/>
               </w:rPr>
-              <w:instrText xml:space="preserve"> PAGEREF _Toc531685267 \h </w:instrText>
+              <w:instrText xml:space="preserve"> PAGEREF _Toc531687455 \h </w:instrText>
             </w:r>
             <w:r>
               <w:rPr>
@@ -1268,7 +1268,7 @@
               <w:lang w:val="de-CH" w:eastAsia="de-CH"/>
             </w:rPr>
           </w:pPr>
-          <w:hyperlink w:anchor="_Toc531685268" w:history="1">
+          <w:hyperlink w:anchor="_Toc531687456" w:history="1">
             <w:r>
               <w:rPr>
                 <w:rStyle w:val="Hyperlink"/>
@@ -1307,7 +1307,7 @@
               <w:rPr>
                 <w:webHidden/>
               </w:rPr>
-              <w:instrText xml:space="preserve"> PAGEREF _Toc531685268 \h </w:instrText>
+              <w:instrText xml:space="preserve"> PAGEREF _Toc531687456 \h </w:instrText>
             </w:r>
             <w:r>
               <w:rPr>
@@ -1344,7 +1344,7 @@
               <w:lang w:eastAsia="de-CH"/>
             </w:rPr>
           </w:pPr>
-          <w:hyperlink w:anchor="_Toc531685269" w:history="1">
+          <w:hyperlink w:anchor="_Toc531687457" w:history="1">
             <w:r>
               <w:rPr>
                 <w:rStyle w:val="Hyperlink"/>
@@ -1382,7 +1382,7 @@
               <w:rPr>
                 <w:webHidden/>
               </w:rPr>
-              <w:instrText xml:space="preserve"> PAGEREF _Toc531685269 \h </w:instrText>
+              <w:instrText xml:space="preserve"> PAGEREF _Toc531687457 \h </w:instrText>
             </w:r>
             <w:r>
               <w:rPr>
@@ -1419,7 +1419,7 @@
               <w:lang w:eastAsia="de-CH"/>
             </w:rPr>
           </w:pPr>
-          <w:hyperlink w:anchor="_Toc531685270" w:history="1">
+          <w:hyperlink w:anchor="_Toc531687458" w:history="1">
             <w:r>
               <w:rPr>
                 <w:rStyle w:val="Hyperlink"/>
@@ -1457,7 +1457,7 @@
               <w:rPr>
                 <w:webHidden/>
               </w:rPr>
-              <w:instrText xml:space="preserve"> PAGEREF _Toc531685270 \h </w:instrText>
+              <w:instrText xml:space="preserve"> PAGEREF _Toc531687458 \h </w:instrText>
             </w:r>
             <w:r>
               <w:rPr>
@@ -1495,7 +1495,7 @@
               <w:lang w:eastAsia="de-CH"/>
             </w:rPr>
           </w:pPr>
-          <w:hyperlink w:anchor="_Toc531685271" w:history="1">
+          <w:hyperlink w:anchor="_Toc531687459" w:history="1">
             <w:r>
               <w:rPr>
                 <w:rStyle w:val="Hyperlink"/>
@@ -1539,7 +1539,7 @@
                 <w:noProof/>
                 <w:webHidden/>
               </w:rPr>
-              <w:instrText xml:space="preserve"> PAGEREF _Toc531685271 \h </w:instrText>
+              <w:instrText xml:space="preserve"> PAGEREF _Toc531687459 \h </w:instrText>
             </w:r>
             <w:r>
               <w:rPr>
@@ -1580,7 +1580,7 @@
               <w:lang w:eastAsia="de-CH"/>
             </w:rPr>
           </w:pPr>
-          <w:hyperlink w:anchor="_Toc531685272" w:history="1">
+          <w:hyperlink w:anchor="_Toc531687460" w:history="1">
             <w:r>
               <w:rPr>
                 <w:rStyle w:val="Hyperlink"/>
@@ -1618,7 +1618,7 @@
               <w:rPr>
                 <w:webHidden/>
               </w:rPr>
-              <w:instrText xml:space="preserve"> PAGEREF _Toc531685272 \h </w:instrText>
+              <w:instrText xml:space="preserve"> PAGEREF _Toc531687460 \h </w:instrText>
             </w:r>
             <w:r>
               <w:rPr>
@@ -1639,6 +1639,173 @@
             </w:r>
             <w:r>
               <w:rPr>
+                <w:webHidden/>
+              </w:rPr>
+              <w:fldChar w:fldCharType="end"/>
+            </w:r>
+          </w:hyperlink>
+        </w:p>
+        <w:p>
+          <w:pPr>
+            <w:pStyle w:val="Verzeichnis2"/>
+            <w:rPr>
+              <w:rFonts w:asciiTheme="minorHAnsi" w:eastAsiaTheme="minorEastAsia" w:hAnsiTheme="minorHAnsi" w:cstheme="minorBidi"/>
+              <w:sz w:val="22"/>
+              <w:szCs w:val="22"/>
+              <w:lang w:eastAsia="de-CH"/>
+            </w:rPr>
+          </w:pPr>
+          <w:hyperlink w:anchor="_Toc531687461" w:history="1">
+            <w:r>
+              <w:rPr>
+                <w:rStyle w:val="Hyperlink"/>
+              </w:rPr>
+              <w:t>4.4</w:t>
+            </w:r>
+            <w:r>
+              <w:rPr>
+                <w:rFonts w:asciiTheme="minorHAnsi" w:eastAsiaTheme="minorEastAsia" w:hAnsiTheme="minorHAnsi" w:cstheme="minorBidi"/>
+                <w:sz w:val="22"/>
+                <w:szCs w:val="22"/>
+                <w:lang w:eastAsia="de-CH"/>
+              </w:rPr>
+              <w:tab/>
+            </w:r>
+            <w:r>
+              <w:rPr>
+                <w:rStyle w:val="Hyperlink"/>
+              </w:rPr>
+              <w:t>Zugriff</w:t>
+            </w:r>
+            <w:r>
+              <w:rPr>
+                <w:rStyle w:val="Hyperlink"/>
+              </w:rPr>
+              <w:tab/>
+            </w:r>
+            <w:r>
+              <w:rPr>
+                <w:webHidden/>
+              </w:rPr>
+              <w:tab/>
+            </w:r>
+            <w:r>
+              <w:rPr>
+                <w:webHidden/>
+              </w:rPr>
+              <w:fldChar w:fldCharType="begin"/>
+            </w:r>
+            <w:r>
+              <w:rPr>
+                <w:webHidden/>
+              </w:rPr>
+              <w:instrText xml:space="preserve"> PAGEREF _Toc531687461 \h </w:instrText>
+            </w:r>
+            <w:r>
+              <w:rPr>
+                <w:webHidden/>
+              </w:rPr>
+            </w:r>
+            <w:r>
+              <w:rPr>
+                <w:webHidden/>
+              </w:rPr>
+              <w:fldChar w:fldCharType="separate"/>
+            </w:r>
+            <w:r>
+              <w:rPr>
+                <w:webHidden/>
+              </w:rPr>
+              <w:t>9</w:t>
+            </w:r>
+            <w:r>
+              <w:rPr>
+                <w:webHidden/>
+              </w:rPr>
+              <w:fldChar w:fldCharType="end"/>
+            </w:r>
+          </w:hyperlink>
+        </w:p>
+        <w:p>
+          <w:pPr>
+            <w:pStyle w:val="Verzeichnis3"/>
+            <w:rPr>
+              <w:rFonts w:asciiTheme="minorHAnsi" w:eastAsiaTheme="minorEastAsia" w:hAnsiTheme="minorHAnsi" w:cstheme="minorBidi"/>
+              <w:noProof/>
+              <w:sz w:val="22"/>
+              <w:szCs w:val="22"/>
+              <w:lang w:eastAsia="de-CH"/>
+            </w:rPr>
+          </w:pPr>
+          <w:hyperlink w:anchor="_Toc531687462" w:history="1">
+            <w:r>
+              <w:rPr>
+                <w:rStyle w:val="Hyperlink"/>
+                <w:noProof/>
+              </w:rPr>
+              <w:t>4.4.1</w:t>
+            </w:r>
+            <w:r>
+              <w:rPr>
+                <w:rFonts w:asciiTheme="minorHAnsi" w:eastAsiaTheme="minorEastAsia" w:hAnsiTheme="minorHAnsi" w:cstheme="minorBidi"/>
+                <w:noProof/>
+                <w:sz w:val="22"/>
+                <w:szCs w:val="22"/>
+                <w:lang w:eastAsia="de-CH"/>
+              </w:rPr>
+              <w:tab/>
+            </w:r>
+            <w:r>
+              <w:rPr>
+                <w:rStyle w:val="Hyperlink"/>
+                <w:noProof/>
+              </w:rPr>
+              <w:t>List Box befüllen ausserhalb des GUIs</w:t>
+            </w:r>
+            <w:r>
+              <w:rPr>
+                <w:noProof/>
+                <w:webHidden/>
+              </w:rPr>
+              <w:tab/>
+            </w:r>
+            <w:r>
+              <w:rPr>
+                <w:noProof/>
+                <w:webHidden/>
+              </w:rPr>
+              <w:fldChar w:fldCharType="begin"/>
+            </w:r>
+            <w:r>
+              <w:rPr>
+                <w:noProof/>
+                <w:webHidden/>
+              </w:rPr>
+              <w:instrText xml:space="preserve"> PAGEREF _Toc531687462 \h </w:instrText>
+            </w:r>
+            <w:r>
+              <w:rPr>
+                <w:noProof/>
+                <w:webHidden/>
+              </w:rPr>
+            </w:r>
+            <w:r>
+              <w:rPr>
+                <w:noProof/>
+                <w:webHidden/>
+              </w:rPr>
+              <w:fldChar w:fldCharType="separate"/>
+            </w:r>
+            <w:r>
+              <w:rPr>
+                <w:noProof/>
+                <w:webHidden/>
+              </w:rPr>
+              <w:t>9</w:t>
+            </w:r>
+            <w:r>
+              <w:rPr>
+                <w:noProof/>
                 <w:webHidden/>
               </w:rPr>
               <w:fldChar w:fldCharType="end"/>
@@ -1656,7 +1823,7 @@
               <w:lang w:val="de-CH" w:eastAsia="de-CH"/>
             </w:rPr>
           </w:pPr>
-          <w:hyperlink w:anchor="_Toc531685273" w:history="1">
+          <w:hyperlink w:anchor="_Toc531687463" w:history="1">
             <w:r>
               <w:rPr>
                 <w:rStyle w:val="Hyperlink"/>
@@ -1695,7 +1862,7 @@
               <w:rPr>
                 <w:webHidden/>
               </w:rPr>
-              <w:instrText xml:space="preserve"> PAGEREF _Toc531685273 \h </w:instrText>
+              <w:instrText xml:space="preserve"> PAGEREF _Toc531687463 \h </w:instrText>
             </w:r>
             <w:r>
               <w:rPr>
@@ -1732,7 +1899,7 @@
               <w:lang w:eastAsia="de-CH"/>
             </w:rPr>
           </w:pPr>
-          <w:hyperlink w:anchor="_Toc531685274" w:history="1">
+          <w:hyperlink w:anchor="_Toc531687464" w:history="1">
             <w:r>
               <w:rPr>
                 <w:rStyle w:val="Hyperlink"/>
@@ -1771,7 +1938,7 @@
               <w:rPr>
                 <w:webHidden/>
               </w:rPr>
-              <w:instrText xml:space="preserve"> PAGEREF _Toc531685274 \h </w:instrText>
+              <w:instrText xml:space="preserve"> PAGEREF _Toc531687464 \h </w:instrText>
             </w:r>
             <w:r>
               <w:rPr>
@@ -1808,7 +1975,7 @@
               <w:lang w:eastAsia="de-CH"/>
             </w:rPr>
           </w:pPr>
-          <w:hyperlink w:anchor="_Toc531685275" w:history="1">
+          <w:hyperlink w:anchor="_Toc531687465" w:history="1">
             <w:r>
               <w:rPr>
                 <w:rStyle w:val="Hyperlink"/>
@@ -1846,7 +2013,7 @@
               <w:rPr>
                 <w:webHidden/>
               </w:rPr>
-              <w:instrText xml:space="preserve"> PAGEREF _Toc531685275 \h </w:instrText>
+              <w:instrText xml:space="preserve"> PAGEREF _Toc531687465 \h </w:instrText>
             </w:r>
             <w:r>
               <w:rPr>
@@ -1883,7 +2050,7 @@
               <w:lang w:eastAsia="de-CH"/>
             </w:rPr>
           </w:pPr>
-          <w:hyperlink w:anchor="_Toc531685276" w:history="1">
+          <w:hyperlink w:anchor="_Toc531687466" w:history="1">
             <w:r>
               <w:rPr>
                 <w:rStyle w:val="Hyperlink"/>
@@ -1921,7 +2088,7 @@
               <w:rPr>
                 <w:webHidden/>
               </w:rPr>
-              <w:instrText xml:space="preserve"> PAGEREF _Toc531685276 \h </w:instrText>
+              <w:instrText xml:space="preserve"> PAGEREF _Toc531687466 \h </w:instrText>
             </w:r>
             <w:r>
               <w:rPr>
@@ -1958,7 +2125,7 @@
               <w:lang w:eastAsia="de-CH"/>
             </w:rPr>
           </w:pPr>
-          <w:hyperlink w:anchor="_Toc531685277" w:history="1">
+          <w:hyperlink w:anchor="_Toc531687467" w:history="1">
             <w:r>
               <w:rPr>
                 <w:rStyle w:val="Hyperlink"/>
@@ -1996,7 +2163,7 @@
               <w:rPr>
                 <w:webHidden/>
               </w:rPr>
-              <w:instrText xml:space="preserve"> PAGEREF _Toc531685277 \h </w:instrText>
+              <w:instrText xml:space="preserve"> PAGEREF _Toc531687467 \h </w:instrText>
             </w:r>
             <w:r>
               <w:rPr>
@@ -2034,7 +2201,7 @@
               <w:lang w:val="de-CH" w:eastAsia="de-CH"/>
             </w:rPr>
           </w:pPr>
-          <w:hyperlink w:anchor="_Toc531685278" w:history="1">
+          <w:hyperlink w:anchor="_Toc531687468" w:history="1">
             <w:r>
               <w:rPr>
                 <w:rStyle w:val="Hyperlink"/>
@@ -2073,7 +2240,7 @@
               <w:rPr>
                 <w:webHidden/>
               </w:rPr>
-              <w:instrText xml:space="preserve"> PAGEREF _Toc531685278 \h </w:instrText>
+              <w:instrText xml:space="preserve"> PAGEREF _Toc531687468 \h </w:instrText>
             </w:r>
             <w:r>
               <w:rPr>
@@ -2111,7 +2278,7 @@
               <w:lang w:val="de-CH" w:eastAsia="de-CH"/>
             </w:rPr>
           </w:pPr>
-          <w:hyperlink w:anchor="_Toc531685279" w:history="1">
+          <w:hyperlink w:anchor="_Toc531687469" w:history="1">
             <w:r>
               <w:rPr>
                 <w:rStyle w:val="Hyperlink"/>
@@ -2150,7 +2317,7 @@
               <w:rPr>
                 <w:webHidden/>
               </w:rPr>
-              <w:instrText xml:space="preserve"> PAGEREF _Toc531685279 \h </w:instrText>
+              <w:instrText xml:space="preserve"> PAGEREF _Toc531687469 \h </w:instrText>
             </w:r>
             <w:r>
               <w:rPr>
@@ -2195,51 +2362,53 @@
           </w:r>
         </w:p>
         <w:p/>
+        <w:bookmarkStart w:id="22" w:name="_GoBack" w:displacedByCustomXml="next"/>
+        <w:bookmarkEnd w:id="22" w:displacedByCustomXml="next"/>
       </w:sdtContent>
     </w:sdt>
     <w:p>
       <w:pPr>
         <w:pStyle w:val="berschrift1"/>
       </w:pPr>
-      <w:bookmarkStart w:id="22" w:name="_Toc531685258"/>
+      <w:bookmarkStart w:id="23" w:name="_Toc531687446"/>
       <w:bookmarkEnd w:id="21"/>
       <w:bookmarkEnd w:id="20"/>
       <w:r>
         <w:lastRenderedPageBreak/>
         <w:t>Einleitung</w:t>
-      </w:r>
-      <w:bookmarkEnd w:id="22"/>
-    </w:p>
-    <w:p>
-      <w:pPr>
-        <w:pStyle w:val="berschrift2"/>
-      </w:pPr>
-      <w:bookmarkStart w:id="23" w:name="_Toc531685259"/>
-      <w:r>
-        <w:t>Zweck des Dokuments</w:t>
       </w:r>
       <w:bookmarkEnd w:id="23"/>
     </w:p>
     <w:p>
       <w:pPr>
-        <w:pStyle w:val="Textkrper"/>
-      </w:pPr>
-      <w:r>
-        <w:t>Dieses Dokument soll die Projektarbeit des 5. Überbetrieblichen Kurs erklären und aufzeigen, was erledigt wurde</w:t>
-      </w:r>
-      <w:r>
-        <w:t>, wo es Fehler gab, wie es zu Installieren ist und wie es geplant wurde.</w:t>
-      </w:r>
+        <w:pStyle w:val="berschrift2"/>
+      </w:pPr>
+      <w:bookmarkStart w:id="24" w:name="_Toc531687447"/>
+      <w:r>
+        <w:t>Zweck des Dokuments</w:t>
+      </w:r>
+      <w:bookmarkEnd w:id="24"/>
     </w:p>
     <w:p>
       <w:pPr>
+        <w:pStyle w:val="Textkrper"/>
+      </w:pPr>
+      <w:r>
+        <w:t>Dieses Dokument soll die Projektarbeit des 5. Überbetrieblichen Kurs erklären und aufzeigen, was erledigt wurde</w:t>
+      </w:r>
+      <w:r>
+        <w:t>, wo es Fehler gab, wie es zu Installieren ist und wie es geplant wurde.</w:t>
+      </w:r>
+    </w:p>
+    <w:p>
+      <w:pPr>
         <w:pStyle w:val="berschrift2"/>
       </w:pPr>
-      <w:bookmarkStart w:id="24" w:name="_Toc531685260"/>
+      <w:bookmarkStart w:id="25" w:name="_Toc531687448"/>
       <w:r>
         <w:t>Anforderungen</w:t>
       </w:r>
-      <w:bookmarkEnd w:id="24"/>
+      <w:bookmarkEnd w:id="25"/>
     </w:p>
     <w:p>
       <w:pPr>
@@ -2746,22 +2915,22 @@
       <w:pPr>
         <w:pStyle w:val="berschrift1"/>
       </w:pPr>
-      <w:bookmarkStart w:id="25" w:name="_Toc531685261"/>
+      <w:bookmarkStart w:id="26" w:name="_Toc531687449"/>
       <w:r>
         <w:lastRenderedPageBreak/>
         <w:t>Funktionen</w:t>
       </w:r>
-      <w:bookmarkEnd w:id="25"/>
+      <w:bookmarkEnd w:id="26"/>
     </w:p>
     <w:p>
       <w:pPr>
         <w:pStyle w:val="berschrift2"/>
       </w:pPr>
-      <w:bookmarkStart w:id="26" w:name="_Toc531685262"/>
+      <w:bookmarkStart w:id="27" w:name="_Toc531687450"/>
       <w:r>
         <w:t>Station Textsuche</w:t>
       </w:r>
-      <w:bookmarkEnd w:id="26"/>
+      <w:bookmarkEnd w:id="27"/>
     </w:p>
     <w:p>
       <w:pPr>
@@ -2806,7 +2975,7 @@
           <w:lang w:eastAsia="de-CH"/>
         </w:rPr>
         <w:drawing>
-          <wp:inline distT="0" distB="0" distL="0" distR="0" wp14:anchorId="306D32A4" wp14:editId="683C8907">
+          <wp:inline distT="0" distB="0" distL="0" distR="0" wp14:anchorId="7889E1BB" wp14:editId="5CA5AEAE">
             <wp:extent cx="6268720" cy="1361529"/>
             <wp:effectExtent l="19050" t="19050" r="17780" b="10160"/>
             <wp:docPr id="5" name="Grafik 5"/>
@@ -2851,11 +3020,11 @@
       <w:pPr>
         <w:pStyle w:val="berschrift2"/>
       </w:pPr>
-      <w:bookmarkStart w:id="27" w:name="_Toc531685263"/>
+      <w:bookmarkStart w:id="28" w:name="_Toc531687451"/>
       <w:r>
         <w:t>Verbindungen suchen</w:t>
       </w:r>
-      <w:bookmarkEnd w:id="27"/>
+      <w:bookmarkEnd w:id="28"/>
     </w:p>
     <w:p>
       <w:pPr>
@@ -2895,7 +3064,7 @@
           <w:lang w:eastAsia="de-CH"/>
         </w:rPr>
         <w:drawing>
-          <wp:inline distT="0" distB="0" distL="0" distR="0" wp14:anchorId="7561CE5F" wp14:editId="443703E1">
+          <wp:inline distT="0" distB="0" distL="0" distR="0" wp14:anchorId="5B2B2AD7" wp14:editId="22176DF2">
             <wp:extent cx="6268720" cy="2416622"/>
             <wp:effectExtent l="19050" t="19050" r="17780" b="22225"/>
             <wp:docPr id="6" name="Grafik 6"/>
@@ -2967,12 +3136,12 @@
       <w:pPr>
         <w:pStyle w:val="berschrift2"/>
       </w:pPr>
-      <w:bookmarkStart w:id="28" w:name="_Toc531685264"/>
+      <w:bookmarkStart w:id="29" w:name="_Toc531687452"/>
       <w:r>
         <w:lastRenderedPageBreak/>
         <w:t>Abfahrtstafel anzeigen</w:t>
       </w:r>
-      <w:bookmarkEnd w:id="28"/>
+      <w:bookmarkEnd w:id="29"/>
     </w:p>
     <w:p>
       <w:pPr>
@@ -3007,7 +3176,7 @@
           <w:lang w:eastAsia="de-CH"/>
         </w:rPr>
         <w:drawing>
-          <wp:inline distT="0" distB="0" distL="0" distR="0" wp14:anchorId="0D9CA1D6" wp14:editId="4CF95314">
+          <wp:inline distT="0" distB="0" distL="0" distR="0" wp14:anchorId="77E1AFB5" wp14:editId="281EA7F2">
             <wp:extent cx="6271260" cy="2407763"/>
             <wp:effectExtent l="19050" t="19050" r="15240" b="12065"/>
             <wp:docPr id="11" name="Grafik 11"/>
@@ -3062,11 +3231,11 @@
       <w:pPr>
         <w:pStyle w:val="berschrift2"/>
       </w:pPr>
-      <w:bookmarkStart w:id="29" w:name="_Toc531685265"/>
+      <w:bookmarkStart w:id="30" w:name="_Toc531687453"/>
       <w:r>
         <w:t>Station Textsuche während dem Schreiben</w:t>
       </w:r>
-      <w:bookmarkEnd w:id="29"/>
+      <w:bookmarkEnd w:id="30"/>
     </w:p>
     <w:p>
       <w:pPr>
@@ -3151,7 +3320,7 @@
           <w:lang w:eastAsia="de-CH"/>
         </w:rPr>
         <w:drawing>
-          <wp:inline distT="0" distB="0" distL="0" distR="0" wp14:anchorId="13F4F2EC" wp14:editId="3717F43E">
+          <wp:inline distT="0" distB="0" distL="0" distR="0" wp14:anchorId="3B1DA5B0" wp14:editId="7B6A224E">
             <wp:extent cx="3962400" cy="1521307"/>
             <wp:effectExtent l="19050" t="19050" r="19050" b="22225"/>
             <wp:docPr id="12" name="Grafik 12"/>
@@ -3212,7 +3381,7 @@
           <w:lang w:eastAsia="de-CH"/>
         </w:rPr>
         <w:drawing>
-          <wp:inline distT="0" distB="0" distL="0" distR="0" wp14:anchorId="2D01C451" wp14:editId="37D53071">
+          <wp:inline distT="0" distB="0" distL="0" distR="0" wp14:anchorId="31B31494" wp14:editId="3E29508D">
             <wp:extent cx="3962400" cy="1525796"/>
             <wp:effectExtent l="19050" t="19050" r="19050" b="17780"/>
             <wp:docPr id="14" name="Grafik 14"/>
@@ -3267,12 +3436,12 @@
       <w:pPr>
         <w:pStyle w:val="berschrift2"/>
       </w:pPr>
-      <w:bookmarkStart w:id="30" w:name="_Toc531685266"/>
+      <w:bookmarkStart w:id="31" w:name="_Toc531687454"/>
       <w:r>
         <w:lastRenderedPageBreak/>
         <w:t>Verbindungen zu bestimmter Zeit suchen</w:t>
       </w:r>
-      <w:bookmarkEnd w:id="30"/>
+      <w:bookmarkEnd w:id="31"/>
     </w:p>
     <w:p>
       <w:pPr>
@@ -3321,7 +3490,7 @@
           <w:lang w:eastAsia="de-CH"/>
         </w:rPr>
         <w:drawing>
-          <wp:inline distT="0" distB="0" distL="0" distR="0" wp14:anchorId="08B030CD" wp14:editId="6A4CE277">
+          <wp:inline distT="0" distB="0" distL="0" distR="0" wp14:anchorId="52040272" wp14:editId="7EDEA55A">
             <wp:extent cx="6271260" cy="2403382"/>
             <wp:effectExtent l="19050" t="19050" r="15240" b="16510"/>
             <wp:docPr id="15" name="Grafik 15"/>
@@ -3376,12 +3545,12 @@
       <w:pPr>
         <w:pStyle w:val="berschrift1"/>
       </w:pPr>
-      <w:bookmarkStart w:id="31" w:name="_Toc531685267"/>
+      <w:bookmarkStart w:id="32" w:name="_Toc531687455"/>
       <w:r>
         <w:lastRenderedPageBreak/>
         <w:t>Installationsanleitung</w:t>
       </w:r>
-      <w:bookmarkEnd w:id="31"/>
+      <w:bookmarkEnd w:id="32"/>
     </w:p>
     <w:p>
       <w:pPr>
@@ -3393,7 +3562,7 @@
           <w:lang w:eastAsia="de-CH"/>
         </w:rPr>
         <w:drawing>
-          <wp:anchor distT="0" distB="0" distL="114300" distR="114300" simplePos="0" relativeHeight="251660288" behindDoc="0" locked="0" layoutInCell="1" allowOverlap="1" wp14:anchorId="2298DFB3" wp14:editId="5DCAA227">
+          <wp:anchor distT="0" distB="0" distL="114300" distR="114300" simplePos="0" relativeHeight="251660288" behindDoc="0" locked="0" layoutInCell="1" allowOverlap="1" wp14:anchorId="3E7A7B03" wp14:editId="7BCDEBBE">
             <wp:simplePos x="0" y="0"/>
             <wp:positionH relativeFrom="column">
               <wp:posOffset>3390900</wp:posOffset>
@@ -3511,22 +3680,22 @@
       <w:pPr>
         <w:pStyle w:val="berschrift1"/>
       </w:pPr>
-      <w:bookmarkStart w:id="32" w:name="_Toc531685268"/>
+      <w:bookmarkStart w:id="33" w:name="_Toc531687456"/>
       <w:r>
         <w:lastRenderedPageBreak/>
         <w:t>Probleme/Bugs</w:t>
       </w:r>
-      <w:bookmarkEnd w:id="32"/>
+      <w:bookmarkEnd w:id="33"/>
     </w:p>
     <w:p>
       <w:pPr>
         <w:pStyle w:val="berschrift2"/>
       </w:pPr>
-      <w:bookmarkStart w:id="33" w:name="_Toc531685269"/>
+      <w:bookmarkStart w:id="34" w:name="_Toc531687457"/>
       <w:r>
         <w:t>GUI Responsiv</w:t>
       </w:r>
-      <w:bookmarkEnd w:id="33"/>
+      <w:bookmarkEnd w:id="34"/>
     </w:p>
     <w:p>
       <w:pPr>
@@ -3579,7 +3748,7 @@
           <w:lang w:eastAsia="de-CH"/>
         </w:rPr>
         <w:drawing>
-          <wp:inline distT="0" distB="0" distL="0" distR="0" wp14:anchorId="41BBA0FD" wp14:editId="561BD630">
+          <wp:inline distT="0" distB="0" distL="0" distR="0" wp14:anchorId="25D9C712" wp14:editId="2EB6B882">
             <wp:extent cx="6271260" cy="3270400"/>
             <wp:effectExtent l="19050" t="19050" r="15240" b="25400"/>
             <wp:docPr id="16" name="Grafik 16"/>
@@ -3634,21 +3803,21 @@
       <w:pPr>
         <w:pStyle w:val="berschrift2"/>
       </w:pPr>
-      <w:bookmarkStart w:id="34" w:name="_Toc531685270"/>
+      <w:bookmarkStart w:id="35" w:name="_Toc531687458"/>
       <w:r>
         <w:t>Performance</w:t>
       </w:r>
-      <w:bookmarkEnd w:id="34"/>
+      <w:bookmarkEnd w:id="35"/>
     </w:p>
     <w:p>
       <w:pPr>
         <w:pStyle w:val="berschrift3"/>
       </w:pPr>
-      <w:bookmarkStart w:id="35" w:name="_Toc531685271"/>
+      <w:bookmarkStart w:id="36" w:name="_Toc531687459"/>
       <w:r>
         <w:t>Abfrage</w:t>
       </w:r>
-      <w:bookmarkEnd w:id="35"/>
+      <w:bookmarkEnd w:id="36"/>
     </w:p>
     <w:p>
       <w:pPr>
@@ -3680,7 +3849,7 @@
           <w:lang w:eastAsia="de-CH"/>
         </w:rPr>
         <w:drawing>
-          <wp:inline distT="0" distB="0" distL="0" distR="0" wp14:anchorId="5678B081" wp14:editId="5A97D0F3">
+          <wp:inline distT="0" distB="0" distL="0" distR="0" wp14:anchorId="32D12B32" wp14:editId="1D72DA15">
             <wp:extent cx="4743450" cy="2315312"/>
             <wp:effectExtent l="19050" t="19050" r="19050" b="27940"/>
             <wp:docPr id="38" name="Grafik 38"/>
@@ -3725,9 +3894,7 @@
       <w:pPr>
         <w:pStyle w:val="berschrift2"/>
       </w:pPr>
-      <w:bookmarkStart w:id="36" w:name="_Toc531685272"/>
-      <w:bookmarkStart w:id="37" w:name="_GoBack"/>
-      <w:bookmarkEnd w:id="37"/>
+      <w:bookmarkStart w:id="37" w:name="_Toc531687460"/>
       <w:r>
         <w:lastRenderedPageBreak/>
         <w:t>List Box</w:t>
@@ -3738,7 +3905,7 @@
       <w:r>
         <w:t>TextBox</w:t>
       </w:r>
-      <w:bookmarkEnd w:id="36"/>
+      <w:bookmarkEnd w:id="37"/>
     </w:p>
     <w:p>
       <w:pPr>
@@ -3776,7 +3943,7 @@
           <w:lang w:eastAsia="de-CH"/>
         </w:rPr>
         <w:drawing>
-          <wp:inline distT="0" distB="0" distL="0" distR="0" wp14:anchorId="30F1F9A7" wp14:editId="4E0338A9">
+          <wp:inline distT="0" distB="0" distL="0" distR="0" wp14:anchorId="5A2524F4" wp14:editId="5E078FDD">
             <wp:extent cx="4839970" cy="1611403"/>
             <wp:effectExtent l="19050" t="19050" r="17780" b="27305"/>
             <wp:docPr id="3" name="Grafik 3"/>
@@ -3829,9 +3996,146 @@
     </w:p>
     <w:p>
       <w:pPr>
+        <w:pStyle w:val="berschrift2"/>
+      </w:pPr>
+      <w:bookmarkStart w:id="38" w:name="_Toc531687461"/>
+      <w:r>
+        <w:t>Zugriff</w:t>
+      </w:r>
+      <w:bookmarkEnd w:id="38"/>
+    </w:p>
+    <w:p>
+      <w:pPr>
+        <w:pStyle w:val="berschrift3"/>
+      </w:pPr>
+      <w:bookmarkStart w:id="39" w:name="_Toc531687462"/>
+      <w:r>
+        <w:t>List Box befüllen ausserhalb des GUIs</w:t>
+      </w:r>
+      <w:bookmarkEnd w:id="39"/>
+    </w:p>
+    <w:p>
+      <w:pPr>
+        <w:pStyle w:val="Textkrper"/>
+      </w:pPr>
+      <w:r>
+        <w:t>Der Code-Block</w:t>
+      </w:r>
+      <w:r>
+        <w:t>, unterhalb im Screenshot,</w:t>
+      </w:r>
+      <w:r>
+        <w:t xml:space="preserve"> kommt im Moment noch zweimal vor in der Klasse GUI. Nämlich innerhalb der Funktion "</w:t>
+      </w:r>
+      <w:r>
+        <w:t>txtStartstation_KeyDown</w:t>
+      </w:r>
+      <w:r>
+        <w:t xml:space="preserve">" und </w:t>
+      </w:r>
+      <w:r>
+        <w:t>"</w:t>
+      </w:r>
+      <w:r>
+        <w:t>txtEndstation_KeyDown</w:t>
+      </w:r>
+      <w:r>
+        <w:t>"</w:t>
+      </w:r>
+      <w:r>
+        <w:t>.</w:t>
+      </w:r>
+      <w:r>
+        <w:br/>
+        <w:t>Den Code-Block</w:t>
+      </w:r>
+      <w:r>
+        <w:t xml:space="preserve"> kann man nicht in eine andere Klasse verschieben, da es </w:t>
+      </w:r>
+      <w:r>
+        <w:t>den Control</w:t>
+      </w:r>
+      <w:r>
+        <w:t xml:space="preserve"> "libConnection" mit Items büffeln soll. Jedoch kann man nur innerhalb der Klasse GUI auf </w:t>
+      </w:r>
+      <w:r>
+        <w:t>den Control</w:t>
+      </w:r>
+      <w:r>
+        <w:t xml:space="preserve"> </w:t>
+      </w:r>
+      <w:r>
+        <w:t>zugreifen</w:t>
+      </w:r>
+      <w:r>
+        <w:t xml:space="preserve"> und da Logik innerhalb der Klasse </w:t>
+      </w:r>
+      <w:r>
+        <w:t xml:space="preserve">des </w:t>
+      </w:r>
+      <w:r>
+        <w:t>G</w:t>
+      </w:r>
+      <w:r>
+        <w:t>uis</w:t>
+      </w:r>
+      <w:r>
+        <w:t xml:space="preserve"> nicht erwünscht ist, ist ein </w:t>
+      </w:r>
+      <w:r>
+        <w:t>auslagern</w:t>
+      </w:r>
+      <w:r>
+        <w:t xml:space="preserve"> in eine Funktion nicht möglich.</w:t>
+      </w:r>
+    </w:p>
+    <w:p>
+      <w:pPr>
+        <w:pStyle w:val="Textkrper"/>
+      </w:pPr>
+      <w:r>
+        <w:drawing>
+          <wp:inline distT="0" distB="0" distL="0" distR="0" wp14:anchorId="6326E85A" wp14:editId="66ACA114">
+            <wp:extent cx="5620534" cy="3200847"/>
+            <wp:effectExtent l="0" t="0" r="0" b="0"/>
+            <wp:docPr id="2" name="Grafik 2"/>
+            <wp:cNvGraphicFramePr>
+              <a:graphicFrameLocks xmlns:a="http://schemas.openxmlformats.org/drawingml/2006/main" noChangeAspect="1"/>
+            </wp:cNvGraphicFramePr>
+            <a:graphic xmlns:a="http://schemas.openxmlformats.org/drawingml/2006/main">
+              <a:graphicData uri="http://schemas.openxmlformats.org/drawingml/2006/picture">
+                <pic:pic xmlns:pic="http://schemas.openxmlformats.org/drawingml/2006/picture">
+                  <pic:nvPicPr>
+                    <pic:cNvPr id="1" name=""/>
+                    <pic:cNvPicPr/>
+                  </pic:nvPicPr>
+                  <pic:blipFill>
+                    <a:blip r:embed="rId27"/>
+                    <a:stretch>
+                      <a:fillRect/>
+                    </a:stretch>
+                  </pic:blipFill>
+                  <pic:spPr>
+                    <a:xfrm>
+                      <a:off x="0" y="0"/>
+                      <a:ext cx="5620534" cy="3200847"/>
+                    </a:xfrm>
+                    <a:prstGeom prst="rect">
+                      <a:avLst/>
+                    </a:prstGeom>
+                  </pic:spPr>
+                </pic:pic>
+              </a:graphicData>
+            </a:graphic>
+          </wp:inline>
+        </w:drawing>
+      </w:r>
+    </w:p>
+    <w:p>
+      <w:pPr>
         <w:pStyle w:val="berschrift1"/>
       </w:pPr>
-      <w:bookmarkStart w:id="38" w:name="_Toc531685273"/>
+      <w:bookmarkStart w:id="40" w:name="_Toc531687463"/>
       <w:r>
         <w:rPr>
           <w:noProof/>
@@ -3839,7 +4143,7 @@
         </w:rPr>
         <w:lastRenderedPageBreak/>
         <w:drawing>
-          <wp:anchor distT="0" distB="0" distL="114300" distR="114300" simplePos="0" relativeHeight="251659264" behindDoc="0" locked="0" layoutInCell="1" allowOverlap="1" wp14:anchorId="6CA17FB0" wp14:editId="0AAC6A0B">
+          <wp:anchor distT="0" distB="0" distL="114300" distR="114300" simplePos="0" relativeHeight="251659264" behindDoc="0" locked="0" layoutInCell="1" allowOverlap="1" wp14:anchorId="07AC7B0C" wp14:editId="7EF93BB8">
             <wp:simplePos x="0" y="0"/>
             <wp:positionH relativeFrom="column">
               <wp:posOffset>2827020</wp:posOffset>
@@ -3864,7 +4168,7 @@
                     </pic:cNvPicPr>
                   </pic:nvPicPr>
                   <pic:blipFill>
-                    <a:blip r:embed="rId27">
+                    <a:blip r:embed="rId28">
                       <a:extLst>
                         <a:ext uri="{28A0092B-C50C-407E-A947-70E740481C1C}">
                           <a14:useLocalDpi xmlns:a14="http://schemas.microsoft.com/office/drawing/2010/main" val="0"/>
@@ -3906,7 +4210,7 @@
       <w:r>
         <w:t>Planung</w:t>
       </w:r>
-      <w:bookmarkEnd w:id="38"/>
+      <w:bookmarkEnd w:id="40"/>
     </w:p>
     <w:p>
       <w:pPr>
@@ -3916,11 +4220,11 @@
           <w:lang w:eastAsia="de-CH"/>
         </w:rPr>
       </w:pPr>
-      <w:bookmarkStart w:id="39" w:name="_Toc531685274"/>
+      <w:bookmarkStart w:id="41" w:name="_Toc531687464"/>
       <w:r>
         <w:t>Use Case</w:t>
       </w:r>
-      <w:bookmarkEnd w:id="39"/>
+      <w:bookmarkEnd w:id="41"/>
       <w:r>
         <w:rPr>
           <w:noProof/>
@@ -4827,12 +5131,12 @@
       <w:pPr>
         <w:pStyle w:val="berschrift2"/>
       </w:pPr>
-      <w:bookmarkStart w:id="40" w:name="_Toc531685275"/>
+      <w:bookmarkStart w:id="42" w:name="_Toc531687465"/>
       <w:r>
         <w:lastRenderedPageBreak/>
         <w:t>Aktivitätsdiagramm</w:t>
       </w:r>
-      <w:bookmarkEnd w:id="40"/>
+      <w:bookmarkEnd w:id="42"/>
     </w:p>
     <w:p>
       <w:pPr>
@@ -4852,7 +5156,7 @@
           <w:lang w:eastAsia="de-CH"/>
         </w:rPr>
         <w:drawing>
-          <wp:inline distT="0" distB="0" distL="0" distR="0" wp14:anchorId="136CD914" wp14:editId="51D086C4">
+          <wp:inline distT="0" distB="0" distL="0" distR="0" wp14:anchorId="3A75032C" wp14:editId="3607763E">
             <wp:extent cx="6300470" cy="1291590"/>
             <wp:effectExtent l="19050" t="19050" r="24130" b="22860"/>
             <wp:docPr id="1" name="Grafik 1"/>
@@ -4867,7 +5171,7 @@
                     <pic:cNvPicPr/>
                   </pic:nvPicPr>
                   <pic:blipFill>
-                    <a:blip r:embed="rId28"/>
+                    <a:blip r:embed="rId29"/>
                     <a:stretch>
                       <a:fillRect/>
                     </a:stretch>
@@ -4897,11 +5201,11 @@
       <w:pPr>
         <w:pStyle w:val="berschrift2"/>
       </w:pPr>
-      <w:bookmarkStart w:id="41" w:name="_Toc531685276"/>
+      <w:bookmarkStart w:id="43" w:name="_Toc531687466"/>
       <w:r>
         <w:t>Klassendiagramm</w:t>
       </w:r>
-      <w:bookmarkEnd w:id="41"/>
+      <w:bookmarkEnd w:id="43"/>
     </w:p>
     <w:p>
       <w:pPr>
@@ -4936,7 +5240,7 @@
           <w:lang w:eastAsia="de-CH"/>
         </w:rPr>
         <w:drawing>
-          <wp:inline distT="0" distB="0" distL="0" distR="0" wp14:anchorId="47CEF760" wp14:editId="69F50679">
+          <wp:inline distT="0" distB="0" distL="0" distR="0" wp14:anchorId="574FF865" wp14:editId="31F92CA9">
             <wp:extent cx="6300470" cy="2749550"/>
             <wp:effectExtent l="19050" t="19050" r="24130" b="12700"/>
             <wp:docPr id="46" name="Grafik 46"/>
@@ -4951,7 +5255,7 @@
                     <pic:cNvPicPr/>
                   </pic:nvPicPr>
                   <pic:blipFill>
-                    <a:blip r:embed="rId29"/>
+                    <a:blip r:embed="rId30"/>
                     <a:stretch>
                       <a:fillRect/>
                     </a:stretch>
@@ -4993,12 +5297,12 @@
       <w:pPr>
         <w:pStyle w:val="berschrift2"/>
       </w:pPr>
-      <w:bookmarkStart w:id="42" w:name="_Toc531685277"/>
+      <w:bookmarkStart w:id="44" w:name="_Toc531687467"/>
       <w:r>
         <w:lastRenderedPageBreak/>
         <w:t>Mock-Up</w:t>
       </w:r>
-      <w:bookmarkEnd w:id="42"/>
+      <w:bookmarkEnd w:id="44"/>
     </w:p>
     <w:p>
       <w:pPr>
@@ -5024,7 +5328,7 @@
           <w:lang w:eastAsia="de-CH"/>
         </w:rPr>
         <w:drawing>
-          <wp:inline distT="0" distB="0" distL="0" distR="0" wp14:anchorId="78063FAC" wp14:editId="22C5A305">
+          <wp:inline distT="0" distB="0" distL="0" distR="0" wp14:anchorId="3F330D6F" wp14:editId="24974473">
             <wp:extent cx="5715000" cy="3639207"/>
             <wp:effectExtent l="0" t="0" r="0" b="0"/>
             <wp:docPr id="42" name="Grafik 42"/>
@@ -5041,7 +5345,7 @@
                     </pic:cNvPicPr>
                   </pic:nvPicPr>
                   <pic:blipFill>
-                    <a:blip r:embed="rId30">
+                    <a:blip r:embed="rId31">
                       <a:extLst>
                         <a:ext uri="{28A0092B-C50C-407E-A947-70E740481C1C}">
                           <a14:useLocalDpi xmlns:a14="http://schemas.microsoft.com/office/drawing/2010/main" val="0"/>
@@ -5080,7 +5384,7 @@
           <w:lang w:eastAsia="de-CH"/>
         </w:rPr>
         <w:drawing>
-          <wp:inline distT="0" distB="0" distL="0" distR="0" wp14:anchorId="130BC246" wp14:editId="4528A789">
+          <wp:inline distT="0" distB="0" distL="0" distR="0" wp14:anchorId="5A29C38C" wp14:editId="0F3FAE8D">
             <wp:extent cx="5737619" cy="3662045"/>
             <wp:effectExtent l="0" t="0" r="0" b="0"/>
             <wp:docPr id="43" name="Grafik 43"/>
@@ -5097,7 +5401,7 @@
                     </pic:cNvPicPr>
                   </pic:nvPicPr>
                   <pic:blipFill>
-                    <a:blip r:embed="rId31">
+                    <a:blip r:embed="rId32">
                       <a:extLst>
                         <a:ext uri="{28A0092B-C50C-407E-A947-70E740481C1C}">
                           <a14:useLocalDpi xmlns:a14="http://schemas.microsoft.com/office/drawing/2010/main" val="0"/>
@@ -5130,12 +5434,12 @@
       <w:pPr>
         <w:pStyle w:val="berschrift1"/>
       </w:pPr>
-      <w:bookmarkStart w:id="43" w:name="_Toc531685278"/>
+      <w:bookmarkStart w:id="45" w:name="_Toc531687468"/>
       <w:r>
         <w:lastRenderedPageBreak/>
         <w:t>Testfälle</w:t>
       </w:r>
-      <w:bookmarkEnd w:id="43"/>
+      <w:bookmarkEnd w:id="45"/>
     </w:p>
     <w:tbl>
       <w:tblPr>
@@ -5243,7 +5547,7 @@
                 <w:lang w:eastAsia="de-CH"/>
               </w:rPr>
               <w:drawing>
-                <wp:inline distT="0" distB="0" distL="0" distR="0" wp14:anchorId="43AFFDC6" wp14:editId="51A767F3">
+                <wp:inline distT="0" distB="0" distL="0" distR="0" wp14:anchorId="1917FECA" wp14:editId="48963B43">
                   <wp:extent cx="3801745" cy="482688"/>
                   <wp:effectExtent l="19050" t="19050" r="27305" b="12700"/>
                   <wp:docPr id="17" name="Grafik 17"/>
@@ -5260,7 +5564,7 @@
                           </pic:cNvPicPr>
                         </pic:nvPicPr>
                         <pic:blipFill>
-                          <a:blip r:embed="rId32">
+                          <a:blip r:embed="rId33">
                             <a:extLst>
                               <a:ext uri="{28A0092B-C50C-407E-A947-70E740481C1C}">
                                 <a14:useLocalDpi xmlns:a14="http://schemas.microsoft.com/office/drawing/2010/main" val="0"/>
@@ -5373,7 +5677,7 @@
                 <w:lang w:eastAsia="de-CH"/>
               </w:rPr>
               <w:drawing>
-                <wp:inline distT="0" distB="0" distL="0" distR="0" wp14:anchorId="1E4BB902" wp14:editId="5A05527F">
+                <wp:inline distT="0" distB="0" distL="0" distR="0" wp14:anchorId="466C55CD" wp14:editId="452478DB">
                   <wp:extent cx="3825721" cy="933450"/>
                   <wp:effectExtent l="19050" t="19050" r="22860" b="19050"/>
                   <wp:docPr id="18" name="Grafik 18"/>
@@ -5390,7 +5694,7 @@
                           </pic:cNvPicPr>
                         </pic:nvPicPr>
                         <pic:blipFill>
-                          <a:blip r:embed="rId33">
+                          <a:blip r:embed="rId34">
                             <a:extLst>
                               <a:ext uri="{28A0092B-C50C-407E-A947-70E740481C1C}">
                                 <a14:useLocalDpi xmlns:a14="http://schemas.microsoft.com/office/drawing/2010/main" val="0"/>
@@ -5509,7 +5813,7 @@
                 <w:lang w:eastAsia="de-CH"/>
               </w:rPr>
               <w:drawing>
-                <wp:inline distT="0" distB="0" distL="0" distR="0" wp14:anchorId="193ACB00" wp14:editId="7F8A71F3">
+                <wp:inline distT="0" distB="0" distL="0" distR="0" wp14:anchorId="233D4C2B" wp14:editId="019FC299">
                   <wp:extent cx="3801745" cy="1864455"/>
                   <wp:effectExtent l="19050" t="19050" r="27305" b="21590"/>
                   <wp:docPr id="19" name="Grafik 19"/>
@@ -5526,7 +5830,7 @@
                           </pic:cNvPicPr>
                         </pic:nvPicPr>
                         <pic:blipFill>
-                          <a:blip r:embed="rId34">
+                          <a:blip r:embed="rId35">
                             <a:extLst>
                               <a:ext uri="{28A0092B-C50C-407E-A947-70E740481C1C}">
                                 <a14:useLocalDpi xmlns:a14="http://schemas.microsoft.com/office/drawing/2010/main" val="0"/>
@@ -5656,7 +5960,7 @@
                 <w:lang w:eastAsia="de-CH"/>
               </w:rPr>
               <w:drawing>
-                <wp:inline distT="0" distB="0" distL="0" distR="0" wp14:anchorId="7D4264E5" wp14:editId="77259B80">
+                <wp:inline distT="0" distB="0" distL="0" distR="0" wp14:anchorId="68F92B2A" wp14:editId="39F9E451">
                   <wp:extent cx="3801745" cy="1734345"/>
                   <wp:effectExtent l="19050" t="19050" r="27305" b="18415"/>
                   <wp:docPr id="20" name="Grafik 20"/>
@@ -5673,7 +5977,7 @@
                           </pic:cNvPicPr>
                         </pic:nvPicPr>
                         <pic:blipFill>
-                          <a:blip r:embed="rId35">
+                          <a:blip r:embed="rId36">
                             <a:extLst>
                               <a:ext uri="{28A0092B-C50C-407E-A947-70E740481C1C}">
                                 <a14:useLocalDpi xmlns:a14="http://schemas.microsoft.com/office/drawing/2010/main" val="0"/>
@@ -5764,7 +6068,7 @@
                 <w:lang w:eastAsia="de-CH"/>
               </w:rPr>
               <w:drawing>
-                <wp:inline distT="0" distB="0" distL="0" distR="0" wp14:anchorId="78CB7682" wp14:editId="308E408E">
+                <wp:inline distT="0" distB="0" distL="0" distR="0" wp14:anchorId="42B8D89C" wp14:editId="485AA2B3">
                   <wp:extent cx="3805505" cy="1790700"/>
                   <wp:effectExtent l="19050" t="19050" r="24130" b="19050"/>
                   <wp:docPr id="23" name="Grafik 23"/>
@@ -5781,7 +6085,7 @@
                           </pic:cNvPicPr>
                         </pic:nvPicPr>
                         <pic:blipFill>
-                          <a:blip r:embed="rId36">
+                          <a:blip r:embed="rId37">
                             <a:extLst>
                               <a:ext uri="{28A0092B-C50C-407E-A947-70E740481C1C}">
                                 <a14:useLocalDpi xmlns:a14="http://schemas.microsoft.com/office/drawing/2010/main" val="0"/>
@@ -5884,7 +6188,7 @@
                 <w:lang w:eastAsia="de-CH"/>
               </w:rPr>
               <w:drawing>
-                <wp:inline distT="0" distB="0" distL="0" distR="0" wp14:anchorId="5C4F4DA4" wp14:editId="69628669">
+                <wp:inline distT="0" distB="0" distL="0" distR="0" wp14:anchorId="5820988C" wp14:editId="758925CC">
                   <wp:extent cx="3819525" cy="1757283"/>
                   <wp:effectExtent l="19050" t="19050" r="9525" b="14605"/>
                   <wp:docPr id="24" name="Grafik 24"/>
@@ -5901,7 +6205,7 @@
                           </pic:cNvPicPr>
                         </pic:nvPicPr>
                         <pic:blipFill>
-                          <a:blip r:embed="rId37">
+                          <a:blip r:embed="rId38">
                             <a:extLst>
                               <a:ext uri="{28A0092B-C50C-407E-A947-70E740481C1C}">
                                 <a14:useLocalDpi xmlns:a14="http://schemas.microsoft.com/office/drawing/2010/main" val="0"/>
@@ -6013,7 +6317,7 @@
                 <w:lang w:eastAsia="de-CH"/>
               </w:rPr>
               <w:drawing>
-                <wp:inline distT="0" distB="0" distL="0" distR="0" wp14:anchorId="03CB5153" wp14:editId="29FB9533">
+                <wp:inline distT="0" distB="0" distL="0" distR="0" wp14:anchorId="297BF560" wp14:editId="13813DDE">
                   <wp:extent cx="3819525" cy="1521342"/>
                   <wp:effectExtent l="19050" t="19050" r="9525" b="22225"/>
                   <wp:docPr id="31" name="Grafik 31"/>
@@ -6028,7 +6332,7 @@
                           <pic:cNvPicPr/>
                         </pic:nvPicPr>
                         <pic:blipFill>
-                          <a:blip r:embed="rId38"/>
+                          <a:blip r:embed="rId39"/>
                           <a:stretch>
                             <a:fillRect/>
                           </a:stretch>
@@ -6129,7 +6433,7 @@
                 <w:lang w:eastAsia="de-CH"/>
               </w:rPr>
               <w:drawing>
-                <wp:inline distT="0" distB="0" distL="0" distR="0" wp14:anchorId="33979A46" wp14:editId="5A06339D">
+                <wp:inline distT="0" distB="0" distL="0" distR="0" wp14:anchorId="602F26E4" wp14:editId="0BF3F058">
                   <wp:extent cx="3819525" cy="1510636"/>
                   <wp:effectExtent l="19050" t="19050" r="9525" b="13970"/>
                   <wp:docPr id="32" name="Grafik 32"/>
@@ -6146,7 +6450,7 @@
                           </pic:cNvPicPr>
                         </pic:nvPicPr>
                         <pic:blipFill>
-                          <a:blip r:embed="rId39">
+                          <a:blip r:embed="rId40">
                             <a:extLst>
                               <a:ext uri="{28A0092B-C50C-407E-A947-70E740481C1C}">
                                 <a14:useLocalDpi xmlns:a14="http://schemas.microsoft.com/office/drawing/2010/main" val="0"/>
@@ -6237,7 +6541,7 @@
                 <w:lang w:eastAsia="de-CH"/>
               </w:rPr>
               <w:drawing>
-                <wp:inline distT="0" distB="0" distL="0" distR="0" wp14:anchorId="3AF6F31D" wp14:editId="2ED97AA6">
+                <wp:inline distT="0" distB="0" distL="0" distR="0" wp14:anchorId="28580895" wp14:editId="544E00D6">
                   <wp:extent cx="3819525" cy="1471451"/>
                   <wp:effectExtent l="19050" t="19050" r="9525" b="14605"/>
                   <wp:docPr id="25" name="Grafik 25"/>
@@ -6254,7 +6558,7 @@
                           </pic:cNvPicPr>
                         </pic:nvPicPr>
                         <pic:blipFill>
-                          <a:blip r:embed="rId40">
+                          <a:blip r:embed="rId41">
                             <a:extLst>
                               <a:ext uri="{28A0092B-C50C-407E-A947-70E740481C1C}">
                                 <a14:useLocalDpi xmlns:a14="http://schemas.microsoft.com/office/drawing/2010/main" val="0"/>
@@ -6363,7 +6667,7 @@
                 <w:lang w:eastAsia="de-CH"/>
               </w:rPr>
               <w:drawing>
-                <wp:inline distT="0" distB="0" distL="0" distR="0" wp14:anchorId="68430759" wp14:editId="6E7DC163">
+                <wp:inline distT="0" distB="0" distL="0" distR="0" wp14:anchorId="4F83013C" wp14:editId="6FD33F6C">
                   <wp:extent cx="3819525" cy="1573906"/>
                   <wp:effectExtent l="19050" t="19050" r="9525" b="26670"/>
                   <wp:docPr id="27" name="Grafik 27"/>
@@ -6380,7 +6684,7 @@
                           </pic:cNvPicPr>
                         </pic:nvPicPr>
                         <pic:blipFill>
-                          <a:blip r:embed="rId41">
+                          <a:blip r:embed="rId42">
                             <a:extLst>
                               <a:ext uri="{28A0092B-C50C-407E-A947-70E740481C1C}">
                                 <a14:useLocalDpi xmlns:a14="http://schemas.microsoft.com/office/drawing/2010/main" val="0"/>
@@ -6477,7 +6781,7 @@
                 <w:lang w:eastAsia="de-CH"/>
               </w:rPr>
               <w:drawing>
-                <wp:inline distT="0" distB="0" distL="0" distR="0" wp14:anchorId="6970EDEC" wp14:editId="2C64536C">
+                <wp:inline distT="0" distB="0" distL="0" distR="0" wp14:anchorId="16351044" wp14:editId="0CBDC843">
                   <wp:extent cx="3821350" cy="1990725"/>
                   <wp:effectExtent l="19050" t="19050" r="27305" b="9525"/>
                   <wp:docPr id="29" name="Grafik 29"/>
@@ -6494,7 +6798,7 @@
                           </pic:cNvPicPr>
                         </pic:nvPicPr>
                         <pic:blipFill>
-                          <a:blip r:embed="rId42">
+                          <a:blip r:embed="rId43">
                             <a:extLst>
                               <a:ext uri="{28A0092B-C50C-407E-A947-70E740481C1C}">
                                 <a14:useLocalDpi xmlns:a14="http://schemas.microsoft.com/office/drawing/2010/main" val="0"/>
@@ -6602,7 +6906,7 @@
                 <w:lang w:eastAsia="de-CH"/>
               </w:rPr>
               <w:drawing>
-                <wp:inline distT="0" distB="0" distL="0" distR="0" wp14:anchorId="1FE12429" wp14:editId="1B350F24">
+                <wp:inline distT="0" distB="0" distL="0" distR="0" wp14:anchorId="67B877B9" wp14:editId="2AD5D5B1">
                   <wp:extent cx="3830320" cy="1993141"/>
                   <wp:effectExtent l="19050" t="19050" r="17780" b="26670"/>
                   <wp:docPr id="30" name="Grafik 30"/>
@@ -6619,7 +6923,7 @@
                           </pic:cNvPicPr>
                         </pic:nvPicPr>
                         <pic:blipFill>
-                          <a:blip r:embed="rId43">
+                          <a:blip r:embed="rId44">
                             <a:extLst>
                               <a:ext uri="{28A0092B-C50C-407E-A947-70E740481C1C}">
                                 <a14:useLocalDpi xmlns:a14="http://schemas.microsoft.com/office/drawing/2010/main" val="0"/>
@@ -6660,7 +6964,7 @@
       <w:pPr>
         <w:pStyle w:val="berschrift1"/>
       </w:pPr>
-      <w:bookmarkStart w:id="44" w:name="_Toc531685279"/>
+      <w:bookmarkStart w:id="46" w:name="_Toc531687469"/>
       <w:r>
         <w:lastRenderedPageBreak/>
         <w:t xml:space="preserve">Coding </w:t>
@@ -6668,7 +6972,7 @@
       <w:r>
         <w:t>Guidelines</w:t>
       </w:r>
-      <w:bookmarkEnd w:id="44"/>
+      <w:bookmarkEnd w:id="46"/>
     </w:p>
     <w:tbl>
       <w:tblPr>
@@ -6748,75 +7052,6 @@
                   <wp:extent cx="2033905" cy="249978"/>
                   <wp:effectExtent l="0" t="0" r="4445" b="0"/>
                   <wp:docPr id="22" name="Grafik 22"/>
-                  <wp:cNvGraphicFramePr>
-                    <a:graphicFrameLocks xmlns:a="http://schemas.openxmlformats.org/drawingml/2006/main" noChangeAspect="1"/>
-                  </wp:cNvGraphicFramePr>
-                  <a:graphic xmlns:a="http://schemas.openxmlformats.org/drawingml/2006/main">
-                    <a:graphicData uri="http://schemas.openxmlformats.org/drawingml/2006/picture">
-                      <pic:pic xmlns:pic="http://schemas.openxmlformats.org/drawingml/2006/picture">
-                        <pic:nvPicPr>
-                          <pic:cNvPr id="1" name=""/>
-                          <pic:cNvPicPr/>
-                        </pic:nvPicPr>
-                        <pic:blipFill>
-                          <a:blip r:embed="rId44"/>
-                          <a:stretch>
-                            <a:fillRect/>
-                          </a:stretch>
-                        </pic:blipFill>
-                        <pic:spPr>
-                          <a:xfrm>
-                            <a:off x="0" y="0"/>
-                            <a:ext cx="2302851" cy="283033"/>
-                          </a:xfrm>
-                          <a:prstGeom prst="rect">
-                            <a:avLst/>
-                          </a:prstGeom>
-                        </pic:spPr>
-                      </pic:pic>
-                    </a:graphicData>
-                  </a:graphic>
-                </wp:inline>
-              </w:drawing>
-            </w:r>
-          </w:p>
-        </w:tc>
-      </w:tr>
-      <w:tr>
-        <w:tc>
-          <w:tcPr>
-            <w:tcW w:w="5665" w:type="dxa"/>
-          </w:tcPr>
-          <w:p>
-            <w:pPr>
-              <w:pStyle w:val="Textkrper"/>
-            </w:pPr>
-            <w:r>
-              <w:t xml:space="preserve">Methoden werden </w:t>
-            </w:r>
-            <w:r>
-              <w:t>grossgeschrieben und in camel case</w:t>
-            </w:r>
-          </w:p>
-        </w:tc>
-        <w:tc>
-          <w:tcPr>
-            <w:tcW w:w="4247" w:type="dxa"/>
-          </w:tcPr>
-          <w:p>
-            <w:pPr>
-              <w:pStyle w:val="Textkrper"/>
-            </w:pPr>
-            <w:r>
-              <w:rPr>
-                <w:noProof/>
-                <w:lang w:eastAsia="de-CH"/>
-              </w:rPr>
-              <w:drawing>
-                <wp:inline distT="0" distB="0" distL="0" distR="0" wp14:anchorId="1660A0C0" wp14:editId="699B71EC">
-                  <wp:extent cx="2044061" cy="165735"/>
-                  <wp:effectExtent l="0" t="0" r="0" b="5715"/>
-                  <wp:docPr id="33" name="Grafik 33"/>
                   <wp:cNvGraphicFramePr>
                     <a:graphicFrameLocks xmlns:a="http://schemas.openxmlformats.org/drawingml/2006/main" noChangeAspect="1"/>
                   </wp:cNvGraphicFramePr>
@@ -6836,7 +7071,7 @@
                         <pic:spPr>
                           <a:xfrm>
                             <a:off x="0" y="0"/>
-                            <a:ext cx="2160082" cy="175142"/>
+                            <a:ext cx="2302851" cy="283033"/>
                           </a:xfrm>
                           <a:prstGeom prst="rect">
                             <a:avLst/>
@@ -6861,13 +7096,10 @@
               <w:pStyle w:val="Textkrper"/>
             </w:pPr>
             <w:r>
-              <w:t xml:space="preserve">Klassen werden </w:t>
-            </w:r>
-            <w:r>
-              <w:t>grossgeschrieben</w:t>
-            </w:r>
-            <w:r>
-              <w:t xml:space="preserve"> und in camel case</w:t>
+              <w:t xml:space="preserve">Methoden werden </w:t>
+            </w:r>
+            <w:r>
+              <w:t>grossgeschrieben und in camel case</w:t>
             </w:r>
           </w:p>
         </w:tc>
@@ -6885,10 +7117,10 @@
                 <w:lang w:eastAsia="de-CH"/>
               </w:rPr>
               <w:drawing>
-                <wp:inline distT="0" distB="0" distL="0" distR="0" wp14:anchorId="119999DE" wp14:editId="028B9F0E">
-                  <wp:extent cx="2033905" cy="209372"/>
-                  <wp:effectExtent l="0" t="0" r="4445" b="635"/>
-                  <wp:docPr id="34" name="Grafik 34"/>
+                <wp:inline distT="0" distB="0" distL="0" distR="0" wp14:anchorId="1660A0C0" wp14:editId="699B71EC">
+                  <wp:extent cx="2044061" cy="165735"/>
+                  <wp:effectExtent l="0" t="0" r="0" b="5715"/>
+                  <wp:docPr id="33" name="Grafik 33"/>
                   <wp:cNvGraphicFramePr>
                     <a:graphicFrameLocks xmlns:a="http://schemas.openxmlformats.org/drawingml/2006/main" noChangeAspect="1"/>
                   </wp:cNvGraphicFramePr>
@@ -6908,6 +7140,78 @@
                         <pic:spPr>
                           <a:xfrm>
                             <a:off x="0" y="0"/>
+                            <a:ext cx="2160082" cy="175142"/>
+                          </a:xfrm>
+                          <a:prstGeom prst="rect">
+                            <a:avLst/>
+                          </a:prstGeom>
+                        </pic:spPr>
+                      </pic:pic>
+                    </a:graphicData>
+                  </a:graphic>
+                </wp:inline>
+              </w:drawing>
+            </w:r>
+          </w:p>
+        </w:tc>
+      </w:tr>
+      <w:tr>
+        <w:tc>
+          <w:tcPr>
+            <w:tcW w:w="5665" w:type="dxa"/>
+          </w:tcPr>
+          <w:p>
+            <w:pPr>
+              <w:pStyle w:val="Textkrper"/>
+            </w:pPr>
+            <w:r>
+              <w:t xml:space="preserve">Klassen werden </w:t>
+            </w:r>
+            <w:r>
+              <w:t>grossgeschrieben</w:t>
+            </w:r>
+            <w:r>
+              <w:t xml:space="preserve"> und in camel case</w:t>
+            </w:r>
+          </w:p>
+        </w:tc>
+        <w:tc>
+          <w:tcPr>
+            <w:tcW w:w="4247" w:type="dxa"/>
+          </w:tcPr>
+          <w:p>
+            <w:pPr>
+              <w:pStyle w:val="Textkrper"/>
+            </w:pPr>
+            <w:r>
+              <w:rPr>
+                <w:noProof/>
+                <w:lang w:eastAsia="de-CH"/>
+              </w:rPr>
+              <w:drawing>
+                <wp:inline distT="0" distB="0" distL="0" distR="0" wp14:anchorId="119999DE" wp14:editId="028B9F0E">
+                  <wp:extent cx="2033905" cy="209372"/>
+                  <wp:effectExtent l="0" t="0" r="4445" b="635"/>
+                  <wp:docPr id="34" name="Grafik 34"/>
+                  <wp:cNvGraphicFramePr>
+                    <a:graphicFrameLocks xmlns:a="http://schemas.openxmlformats.org/drawingml/2006/main" noChangeAspect="1"/>
+                  </wp:cNvGraphicFramePr>
+                  <a:graphic xmlns:a="http://schemas.openxmlformats.org/drawingml/2006/main">
+                    <a:graphicData uri="http://schemas.openxmlformats.org/drawingml/2006/picture">
+                      <pic:pic xmlns:pic="http://schemas.openxmlformats.org/drawingml/2006/picture">
+                        <pic:nvPicPr>
+                          <pic:cNvPr id="1" name=""/>
+                          <pic:cNvPicPr/>
+                        </pic:nvPicPr>
+                        <pic:blipFill>
+                          <a:blip r:embed="rId47"/>
+                          <a:stretch>
+                            <a:fillRect/>
+                          </a:stretch>
+                        </pic:blipFill>
+                        <pic:spPr>
+                          <a:xfrm>
+                            <a:off x="0" y="0"/>
                             <a:ext cx="2100370" cy="216214"/>
                           </a:xfrm>
                           <a:prstGeom prst="rect">
@@ -6980,7 +7284,7 @@
                           </pic:cNvPicPr>
                         </pic:nvPicPr>
                         <pic:blipFill>
-                          <a:blip r:embed="rId47">
+                          <a:blip r:embed="rId48">
                             <a:extLst>
                               <a:ext uri="{28A0092B-C50C-407E-A947-70E740481C1C}">
                                 <a14:useLocalDpi xmlns:a14="http://schemas.microsoft.com/office/drawing/2010/main" val="0"/>
@@ -7276,7 +7580,7 @@
                           <pic:cNvPicPr/>
                         </pic:nvPicPr>
                         <pic:blipFill>
-                          <a:blip r:embed="rId48"/>
+                          <a:blip r:embed="rId49"/>
                           <a:stretch>
                             <a:fillRect/>
                           </a:stretch>
@@ -7352,7 +7656,7 @@
                           <pic:cNvPicPr/>
                         </pic:nvPicPr>
                         <pic:blipFill>
-                          <a:blip r:embed="rId49"/>
+                          <a:blip r:embed="rId50"/>
                           <a:stretch>
                             <a:fillRect/>
                           </a:stretch>
@@ -7387,8 +7691,8 @@
       </w:pPr>
     </w:p>
     <w:sectPr>
-      <w:headerReference w:type="default" r:id="rId50"/>
-      <w:footerReference w:type="default" r:id="rId51"/>
+      <w:headerReference w:type="default" r:id="rId51"/>
+      <w:footerReference w:type="default" r:id="rId52"/>
       <w:pgSz w:w="11906" w:h="16838" w:code="9"/>
       <w:pgMar w:top="2268" w:right="992" w:bottom="1559" w:left="992" w:header="1134" w:footer="737" w:gutter="0"/>
       <w:cols w:space="708"/>
@@ -8145,7 +8449,7 @@
         <w:noProof/>
         <w:szCs w:val="18"/>
       </w:rPr>
-      <w:t>9</w:t>
+      <w:t>8</w:t>
     </w:r>
     <w:r>
       <w:rPr>
@@ -8187,7 +8491,7 @@
         <w:noProof/>
         <w:szCs w:val="18"/>
       </w:rPr>
-      <w:t>17</w:t>
+      <w:t>16</w:t>
     </w:r>
     <w:r>
       <w:rPr>
@@ -11115,6 +11419,7 @@
   </w:compat>
   <w:rsids>
     <w:rsidRoot w:val="00E56E2A"/>
+    <w:rsid w:val="000042E2"/>
     <w:rsid w:val="0005017D"/>
     <w:rsid w:val="001F6699"/>
     <w:rsid w:val="00246340"/>
@@ -11890,6 +12195,15 @@
 
 <file path=customXml/item1.xml><?xml version="1.0" encoding="utf-8"?>
 <?mso-contentType ?>
+<FormTemplates xmlns="http://schemas.microsoft.com/sharepoint/v3/contenttype/forms">
+  <Display>DocumentLibraryForm</Display>
+  <Edit>DocumentLibraryForm</Edit>
+  <New>DocumentLibraryForm</New>
+</FormTemplates>
+</file>
+
+<file path=customXml/item2.xml><?xml version="1.0" encoding="utf-8"?>
+<?mso-contentType ?>
 <spe:Receivers xmlns:spe="http://schemas.microsoft.com/sharepoint/events">
   <Receiver>
     <Name>Document ID Generator</Name>
@@ -11938,39 +12252,7 @@
 </spe:Receivers>
 </file>
 
-<file path=customXml/item2.xml><?xml version="1.0" encoding="utf-8"?>
-<?mso-contentType ?>
-<FormTemplates xmlns="http://schemas.microsoft.com/sharepoint/v3/contenttype/forms">
-  <Display>DocumentLibraryForm</Display>
-  <Edit>DocumentLibraryForm</Edit>
-  <New>DocumentLibraryForm</New>
-</FormTemplates>
-</file>
-
 <file path=customXml/item3.xml><?xml version="1.0" encoding="utf-8"?>
-<p:properties xmlns:p="http://schemas.microsoft.com/office/2006/metadata/properties" xmlns:xsi="http://www.w3.org/2001/XMLSchema-instance">
-  <documentManagement>
-    <TaxCatchAll xmlns="8f28c936-c8b7-4889-b357-0af883ed6eb7">
-      <Value>446</Value>
-    </TaxCatchAll>
-    <nc5864615c75432b95467191aa94d779 xmlns="8f28c936-c8b7-4889-b357-0af883ed6eb7">
-      <Terms xmlns="http://schemas.microsoft.com/office/infopath/2007/PartnerControls">
-        <TermInfo xmlns="http://schemas.microsoft.com/office/infopath/2007/PartnerControls">
-          <TermName xmlns="http://schemas.microsoft.com/office/infopath/2007/PartnerControls">Lernende</TermName>
-          <TermId xmlns="http://schemas.microsoft.com/office/infopath/2007/PartnerControls">39b0660c-8fb4-492a-87d2-3d8723432cc9</TermId>
-        </TermInfo>
-      </Terms>
-    </nc5864615c75432b95467191aa94d779>
-    <_dlc_DocId xmlns="8f28c936-c8b7-4889-b357-0af883ed6eb7">ABOUT-23-119</_dlc_DocId>
-    <_dlc_DocIdUrl xmlns="8f28c936-c8b7-4889-b357-0af883ed6eb7">
-      <Url>https://shp.bison-group.com/HRM/_layouts/15/DocIdRedir.aspx?ID=ABOUT-23-119</Url>
-      <Description>ABOUT-23-119</Description>
-    </_dlc_DocIdUrl>
-  </documentManagement>
-</p:properties>
-</file>
-
-<file path=customXml/item4.xml><?xml version="1.0" encoding="utf-8"?>
 <ct:contentTypeSchema xmlns:ct="http://schemas.microsoft.com/office/2006/metadata/contentType" xmlns:ma="http://schemas.microsoft.com/office/2006/metadata/properties/metaAttributes" ct:_="" ma:_="" ma:contentTypeName="Dokument" ma:contentTypeID="0x010100B0C6F5EFAAB31242AD9AC599CCD2DEB5" ma:contentTypeVersion="4" ma:contentTypeDescription="Ein neues Dokument erstellen." ma:contentTypeScope="" ma:versionID="4a4ff7f20120f5b2888e2fcca24cb7d9">
   <xsd:schema xmlns:xsd="http://www.w3.org/2001/XMLSchema" xmlns:xs="http://www.w3.org/2001/XMLSchema" xmlns:p="http://schemas.microsoft.com/office/2006/metadata/properties" xmlns:ns2="8f28c936-c8b7-4889-b357-0af883ed6eb7" targetNamespace="http://schemas.microsoft.com/office/2006/metadata/properties" ma:root="true" ma:fieldsID="3de77f70ba20f7252701c7a44e79e06e" ns2:_="">
     <xsd:import namespace="8f28c936-c8b7-4889-b357-0af883ed6eb7"/>
@@ -12135,6 +12417,29 @@
 </ct:contentTypeSchema>
 </file>
 
+<file path=customXml/item4.xml><?xml version="1.0" encoding="utf-8"?>
+<p:properties xmlns:p="http://schemas.microsoft.com/office/2006/metadata/properties" xmlns:xsi="http://www.w3.org/2001/XMLSchema-instance">
+  <documentManagement>
+    <TaxCatchAll xmlns="8f28c936-c8b7-4889-b357-0af883ed6eb7">
+      <Value>446</Value>
+    </TaxCatchAll>
+    <nc5864615c75432b95467191aa94d779 xmlns="8f28c936-c8b7-4889-b357-0af883ed6eb7">
+      <Terms xmlns="http://schemas.microsoft.com/office/infopath/2007/PartnerControls">
+        <TermInfo xmlns="http://schemas.microsoft.com/office/infopath/2007/PartnerControls">
+          <TermName xmlns="http://schemas.microsoft.com/office/infopath/2007/PartnerControls">Lernende</TermName>
+          <TermId xmlns="http://schemas.microsoft.com/office/infopath/2007/PartnerControls">39b0660c-8fb4-492a-87d2-3d8723432cc9</TermId>
+        </TermInfo>
+      </Terms>
+    </nc5864615c75432b95467191aa94d779>
+    <_dlc_DocId xmlns="8f28c936-c8b7-4889-b357-0af883ed6eb7">ABOUT-23-119</_dlc_DocId>
+    <_dlc_DocIdUrl xmlns="8f28c936-c8b7-4889-b357-0af883ed6eb7">
+      <Url>https://shp.bison-group.com/HRM/_layouts/15/DocIdRedir.aspx?ID=ABOUT-23-119</Url>
+      <Description>ABOUT-23-119</Description>
+    </_dlc_DocIdUrl>
+  </documentManagement>
+</p:properties>
+</file>
+
 <file path=customXml/item5.xml><?xml version="1.0" encoding="utf-8"?>
 <b:Sources xmlns:b="http://schemas.openxmlformats.org/officeDocument/2006/bibliography" xmlns="http://schemas.openxmlformats.org/officeDocument/2006/bibliography" SelectedStyle="\HarvardAnglia2008OfficeOnline.xsl" StyleName="Harvard - Anglia" Version="2008">
   <b:Source>
@@ -12171,6 +12476,14 @@
 </file>
 
 <file path=customXml/itemProps1.xml><?xml version="1.0" encoding="utf-8"?>
+<ds:datastoreItem xmlns:ds="http://schemas.openxmlformats.org/officeDocument/2006/customXml" ds:itemID="{A27009EE-9E9F-48D0-B1B2-FBAD89FE0BC1}">
+  <ds:schemaRefs>
+    <ds:schemaRef ds:uri="http://schemas.microsoft.com/sharepoint/v3/contenttype/forms"/>
+  </ds:schemaRefs>
+</ds:datastoreItem>
+</file>
+
+<file path=customXml/itemProps2.xml><?xml version="1.0" encoding="utf-8"?>
 <ds:datastoreItem xmlns:ds="http://schemas.openxmlformats.org/officeDocument/2006/customXml" ds:itemID="{6F6B9842-CAED-4D2D-99E0-C2CC619CE98C}">
   <ds:schemaRefs>
     <ds:schemaRef ds:uri="http://schemas.microsoft.com/sharepoint/events"/>
@@ -12178,25 +12491,7 @@
 </ds:datastoreItem>
 </file>
 
-<file path=customXml/itemProps2.xml><?xml version="1.0" encoding="utf-8"?>
-<ds:datastoreItem xmlns:ds="http://schemas.openxmlformats.org/officeDocument/2006/customXml" ds:itemID="{A27009EE-9E9F-48D0-B1B2-FBAD89FE0BC1}">
-  <ds:schemaRefs>
-    <ds:schemaRef ds:uri="http://schemas.microsoft.com/sharepoint/v3/contenttype/forms"/>
-  </ds:schemaRefs>
-</ds:datastoreItem>
-</file>
-
 <file path=customXml/itemProps3.xml><?xml version="1.0" encoding="utf-8"?>
-<ds:datastoreItem xmlns:ds="http://schemas.openxmlformats.org/officeDocument/2006/customXml" ds:itemID="{71757D2F-A750-4B5E-95E1-3CCD25588B9E}">
-  <ds:schemaRefs>
-    <ds:schemaRef ds:uri="http://schemas.microsoft.com/office/2006/metadata/properties"/>
-    <ds:schemaRef ds:uri="8f28c936-c8b7-4889-b357-0af883ed6eb7"/>
-    <ds:schemaRef ds:uri="http://schemas.microsoft.com/office/infopath/2007/PartnerControls"/>
-  </ds:schemaRefs>
-</ds:datastoreItem>
-</file>
-
-<file path=customXml/itemProps4.xml><?xml version="1.0" encoding="utf-8"?>
 <ds:datastoreItem xmlns:ds="http://schemas.openxmlformats.org/officeDocument/2006/customXml" ds:itemID="{4EF48E05-0619-4954-9678-60B463384F76}">
   <ds:schemaRefs>
     <ds:schemaRef ds:uri="http://schemas.microsoft.com/office/2006/metadata/contentType"/>
@@ -12214,8 +12509,18 @@
 </ds:datastoreItem>
 </file>
 
+<file path=customXml/itemProps4.xml><?xml version="1.0" encoding="utf-8"?>
+<ds:datastoreItem xmlns:ds="http://schemas.openxmlformats.org/officeDocument/2006/customXml" ds:itemID="{71757D2F-A750-4B5E-95E1-3CCD25588B9E}">
+  <ds:schemaRefs>
+    <ds:schemaRef ds:uri="http://schemas.microsoft.com/office/2006/metadata/properties"/>
+    <ds:schemaRef ds:uri="8f28c936-c8b7-4889-b357-0af883ed6eb7"/>
+    <ds:schemaRef ds:uri="http://schemas.microsoft.com/office/infopath/2007/PartnerControls"/>
+  </ds:schemaRefs>
+</ds:datastoreItem>
+</file>
+
 <file path=customXml/itemProps5.xml><?xml version="1.0" encoding="utf-8"?>
-<ds:datastoreItem xmlns:ds="http://schemas.openxmlformats.org/officeDocument/2006/customXml" ds:itemID="{6C6C5F7D-9C71-4477-82D4-0D7F08641F1C}">
+<ds:datastoreItem xmlns:ds="http://schemas.openxmlformats.org/officeDocument/2006/customXml" ds:itemID="{AF93EA40-16F6-4075-B021-137D9EBBF4B1}">
   <ds:schemaRefs>
     <ds:schemaRef ds:uri="http://schemas.openxmlformats.org/officeDocument/2006/bibliography"/>
   </ds:schemaRefs>

</xml_diff>

<commit_message>
add problem to Documentation
</commit_message>
<xml_diff>
--- a/Dokumentation_M318.docx
+++ b/Dokumentation_M318.docx
@@ -413,16 +413,16 @@
           <w:titlePg/>
         </w:sectPr>
       </w:pPr>
-      <w:bookmarkStart w:id="10" w:name="_Toc32113693"/>
-      <w:bookmarkStart w:id="11" w:name="_Toc32113694"/>
-      <w:bookmarkStart w:id="12" w:name="_Toc32113695"/>
-      <w:bookmarkStart w:id="13" w:name="_Toc32113696"/>
-      <w:bookmarkStart w:id="14" w:name="_Toc32113698"/>
-      <w:bookmarkStart w:id="15" w:name="_Toc32113700"/>
-      <w:bookmarkStart w:id="16" w:name="_Toc32113701"/>
-      <w:bookmarkStart w:id="17" w:name="_Ref32114106"/>
-      <w:bookmarkStart w:id="18" w:name="_Ref32114080"/>
-      <w:bookmarkStart w:id="19" w:name="_Toc32113702"/>
+      <w:bookmarkStart w:id="10" w:name="_Toc32113702"/>
+      <w:bookmarkStart w:id="11" w:name="_Ref32114080"/>
+      <w:bookmarkStart w:id="12" w:name="_Ref32114106"/>
+      <w:bookmarkStart w:id="13" w:name="_Toc32113701"/>
+      <w:bookmarkStart w:id="14" w:name="_Toc32113700"/>
+      <w:bookmarkStart w:id="15" w:name="_Toc32113698"/>
+      <w:bookmarkStart w:id="16" w:name="_Toc32113696"/>
+      <w:bookmarkStart w:id="17" w:name="_Toc32113695"/>
+      <w:bookmarkStart w:id="18" w:name="_Toc32113694"/>
+      <w:bookmarkStart w:id="19" w:name="_Toc32113693"/>
       <w:bookmarkEnd w:id="0"/>
       <w:bookmarkEnd w:id="1"/>
       <w:bookmarkEnd w:id="2"/>
@@ -444,8 +444,8 @@
     <w:bookmarkEnd w:id="12" w:displacedByCustomXml="next"/>
     <w:bookmarkEnd w:id="11" w:displacedByCustomXml="next"/>
     <w:bookmarkEnd w:id="10" w:displacedByCustomXml="next"/>
-    <w:bookmarkStart w:id="20" w:name="_Ref472918885" w:displacedByCustomXml="next"/>
-    <w:bookmarkStart w:id="21" w:name="_Toc472921481" w:displacedByCustomXml="next"/>
+    <w:bookmarkStart w:id="20" w:name="_Toc472921481" w:displacedByCustomXml="next"/>
+    <w:bookmarkStart w:id="21" w:name="_Ref472918885" w:displacedByCustomXml="next"/>
     <w:sdt>
       <w:sdtPr>
         <w:rPr>
@@ -512,7 +512,7 @@
           <w:r>
             <w:fldChar w:fldCharType="separate"/>
           </w:r>
-          <w:hyperlink w:anchor="_Toc531687446" w:history="1">
+          <w:hyperlink w:anchor="_Toc531695153" w:history="1">
             <w:r>
               <w:rPr>
                 <w:rStyle w:val="Hyperlink"/>
@@ -551,7 +551,7 @@
               <w:rPr>
                 <w:webHidden/>
               </w:rPr>
-              <w:instrText xml:space="preserve"> PAGEREF _Toc531687446 \h </w:instrText>
+              <w:instrText xml:space="preserve"> PAGEREF _Toc531695153 \h </w:instrText>
             </w:r>
             <w:r>
               <w:rPr>
@@ -588,7 +588,7 @@
               <w:lang w:eastAsia="de-CH"/>
             </w:rPr>
           </w:pPr>
-          <w:hyperlink w:anchor="_Toc531687447" w:history="1">
+          <w:hyperlink w:anchor="_Toc531695154" w:history="1">
             <w:r>
               <w:rPr>
                 <w:rStyle w:val="Hyperlink"/>
@@ -626,7 +626,7 @@
               <w:rPr>
                 <w:webHidden/>
               </w:rPr>
-              <w:instrText xml:space="preserve"> PAGEREF _Toc531687447 \h </w:instrText>
+              <w:instrText xml:space="preserve"> PAGEREF _Toc531695154 \h </w:instrText>
             </w:r>
             <w:r>
               <w:rPr>
@@ -663,7 +663,7 @@
               <w:lang w:eastAsia="de-CH"/>
             </w:rPr>
           </w:pPr>
-          <w:hyperlink w:anchor="_Toc531687448" w:history="1">
+          <w:hyperlink w:anchor="_Toc531695155" w:history="1">
             <w:r>
               <w:rPr>
                 <w:rStyle w:val="Hyperlink"/>
@@ -701,7 +701,7 @@
               <w:rPr>
                 <w:webHidden/>
               </w:rPr>
-              <w:instrText xml:space="preserve"> PAGEREF _Toc531687448 \h </w:instrText>
+              <w:instrText xml:space="preserve"> PAGEREF _Toc531695155 \h </w:instrText>
             </w:r>
             <w:r>
               <w:rPr>
@@ -739,7 +739,7 @@
               <w:lang w:val="de-CH" w:eastAsia="de-CH"/>
             </w:rPr>
           </w:pPr>
-          <w:hyperlink w:anchor="_Toc531687449" w:history="1">
+          <w:hyperlink w:anchor="_Toc531695156" w:history="1">
             <w:r>
               <w:rPr>
                 <w:rStyle w:val="Hyperlink"/>
@@ -778,7 +778,7 @@
               <w:rPr>
                 <w:webHidden/>
               </w:rPr>
-              <w:instrText xml:space="preserve"> PAGEREF _Toc531687449 \h </w:instrText>
+              <w:instrText xml:space="preserve"> PAGEREF _Toc531695156 \h </w:instrText>
             </w:r>
             <w:r>
               <w:rPr>
@@ -815,7 +815,7 @@
               <w:lang w:eastAsia="de-CH"/>
             </w:rPr>
           </w:pPr>
-          <w:hyperlink w:anchor="_Toc531687450" w:history="1">
+          <w:hyperlink w:anchor="_Toc531695157" w:history="1">
             <w:r>
               <w:rPr>
                 <w:rStyle w:val="Hyperlink"/>
@@ -853,7 +853,7 @@
               <w:rPr>
                 <w:webHidden/>
               </w:rPr>
-              <w:instrText xml:space="preserve"> PAGEREF _Toc531687450 \h </w:instrText>
+              <w:instrText xml:space="preserve"> PAGEREF _Toc531695157 \h </w:instrText>
             </w:r>
             <w:r>
               <w:rPr>
@@ -890,7 +890,7 @@
               <w:lang w:eastAsia="de-CH"/>
             </w:rPr>
           </w:pPr>
-          <w:hyperlink w:anchor="_Toc531687451" w:history="1">
+          <w:hyperlink w:anchor="_Toc531695158" w:history="1">
             <w:r>
               <w:rPr>
                 <w:rStyle w:val="Hyperlink"/>
@@ -928,7 +928,7 @@
               <w:rPr>
                 <w:webHidden/>
               </w:rPr>
-              <w:instrText xml:space="preserve"> PAGEREF _Toc531687451 \h </w:instrText>
+              <w:instrText xml:space="preserve"> PAGEREF _Toc531695158 \h </w:instrText>
             </w:r>
             <w:r>
               <w:rPr>
@@ -965,7 +965,7 @@
               <w:lang w:eastAsia="de-CH"/>
             </w:rPr>
           </w:pPr>
-          <w:hyperlink w:anchor="_Toc531687452" w:history="1">
+          <w:hyperlink w:anchor="_Toc531695159" w:history="1">
             <w:r>
               <w:rPr>
                 <w:rStyle w:val="Hyperlink"/>
@@ -1003,7 +1003,7 @@
               <w:rPr>
                 <w:webHidden/>
               </w:rPr>
-              <w:instrText xml:space="preserve"> PAGEREF _Toc531687452 \h </w:instrText>
+              <w:instrText xml:space="preserve"> PAGEREF _Toc531695159 \h </w:instrText>
             </w:r>
             <w:r>
               <w:rPr>
@@ -1040,7 +1040,7 @@
               <w:lang w:eastAsia="de-CH"/>
             </w:rPr>
           </w:pPr>
-          <w:hyperlink w:anchor="_Toc531687453" w:history="1">
+          <w:hyperlink w:anchor="_Toc531695160" w:history="1">
             <w:r>
               <w:rPr>
                 <w:rStyle w:val="Hyperlink"/>
@@ -1078,7 +1078,7 @@
               <w:rPr>
                 <w:webHidden/>
               </w:rPr>
-              <w:instrText xml:space="preserve"> PAGEREF _Toc531687453 \h </w:instrText>
+              <w:instrText xml:space="preserve"> PAGEREF _Toc531695160 \h </w:instrText>
             </w:r>
             <w:r>
               <w:rPr>
@@ -1115,7 +1115,7 @@
               <w:lang w:eastAsia="de-CH"/>
             </w:rPr>
           </w:pPr>
-          <w:hyperlink w:anchor="_Toc531687454" w:history="1">
+          <w:hyperlink w:anchor="_Toc531695161" w:history="1">
             <w:r>
               <w:rPr>
                 <w:rStyle w:val="Hyperlink"/>
@@ -1153,7 +1153,7 @@
               <w:rPr>
                 <w:webHidden/>
               </w:rPr>
-              <w:instrText xml:space="preserve"> PAGEREF _Toc531687454 \h </w:instrText>
+              <w:instrText xml:space="preserve"> PAGEREF _Toc531695161 \h </w:instrText>
             </w:r>
             <w:r>
               <w:rPr>
@@ -1191,7 +1191,7 @@
               <w:lang w:val="de-CH" w:eastAsia="de-CH"/>
             </w:rPr>
           </w:pPr>
-          <w:hyperlink w:anchor="_Toc531687455" w:history="1">
+          <w:hyperlink w:anchor="_Toc531695162" w:history="1">
             <w:r>
               <w:rPr>
                 <w:rStyle w:val="Hyperlink"/>
@@ -1230,7 +1230,7 @@
               <w:rPr>
                 <w:webHidden/>
               </w:rPr>
-              <w:instrText xml:space="preserve"> PAGEREF _Toc531687455 \h </w:instrText>
+              <w:instrText xml:space="preserve"> PAGEREF _Toc531695162 \h </w:instrText>
             </w:r>
             <w:r>
               <w:rPr>
@@ -1268,7 +1268,7 @@
               <w:lang w:val="de-CH" w:eastAsia="de-CH"/>
             </w:rPr>
           </w:pPr>
-          <w:hyperlink w:anchor="_Toc531687456" w:history="1">
+          <w:hyperlink w:anchor="_Toc531695163" w:history="1">
             <w:r>
               <w:rPr>
                 <w:rStyle w:val="Hyperlink"/>
@@ -1307,7 +1307,7 @@
               <w:rPr>
                 <w:webHidden/>
               </w:rPr>
-              <w:instrText xml:space="preserve"> PAGEREF _Toc531687456 \h </w:instrText>
+              <w:instrText xml:space="preserve"> PAGEREF _Toc531695163 \h </w:instrText>
             </w:r>
             <w:r>
               <w:rPr>
@@ -1344,7 +1344,7 @@
               <w:lang w:eastAsia="de-CH"/>
             </w:rPr>
           </w:pPr>
-          <w:hyperlink w:anchor="_Toc531687457" w:history="1">
+          <w:hyperlink w:anchor="_Toc531695164" w:history="1">
             <w:r>
               <w:rPr>
                 <w:rStyle w:val="Hyperlink"/>
@@ -1382,7 +1382,7 @@
               <w:rPr>
                 <w:webHidden/>
               </w:rPr>
-              <w:instrText xml:space="preserve"> PAGEREF _Toc531687457 \h </w:instrText>
+              <w:instrText xml:space="preserve"> PAGEREF _Toc531695164 \h </w:instrText>
             </w:r>
             <w:r>
               <w:rPr>
@@ -1419,7 +1419,7 @@
               <w:lang w:eastAsia="de-CH"/>
             </w:rPr>
           </w:pPr>
-          <w:hyperlink w:anchor="_Toc531687458" w:history="1">
+          <w:hyperlink w:anchor="_Toc531695165" w:history="1">
             <w:r>
               <w:rPr>
                 <w:rStyle w:val="Hyperlink"/>
@@ -1457,7 +1457,7 @@
               <w:rPr>
                 <w:webHidden/>
               </w:rPr>
-              <w:instrText xml:space="preserve"> PAGEREF _Toc531687458 \h </w:instrText>
+              <w:instrText xml:space="preserve"> PAGEREF _Toc531695165 \h </w:instrText>
             </w:r>
             <w:r>
               <w:rPr>
@@ -1495,7 +1495,7 @@
               <w:lang w:eastAsia="de-CH"/>
             </w:rPr>
           </w:pPr>
-          <w:hyperlink w:anchor="_Toc531687459" w:history="1">
+          <w:hyperlink w:anchor="_Toc531695166" w:history="1">
             <w:r>
               <w:rPr>
                 <w:rStyle w:val="Hyperlink"/>
@@ -1539,7 +1539,7 @@
                 <w:noProof/>
                 <w:webHidden/>
               </w:rPr>
-              <w:instrText xml:space="preserve"> PAGEREF _Toc531687459 \h </w:instrText>
+              <w:instrText xml:space="preserve"> PAGEREF _Toc531695166 \h </w:instrText>
             </w:r>
             <w:r>
               <w:rPr>
@@ -1580,7 +1580,7 @@
               <w:lang w:eastAsia="de-CH"/>
             </w:rPr>
           </w:pPr>
-          <w:hyperlink w:anchor="_Toc531687460" w:history="1">
+          <w:hyperlink w:anchor="_Toc531695167" w:history="1">
             <w:r>
               <w:rPr>
                 <w:rStyle w:val="Hyperlink"/>
@@ -1618,7 +1618,7 @@
               <w:rPr>
                 <w:webHidden/>
               </w:rPr>
-              <w:instrText xml:space="preserve"> PAGEREF _Toc531687460 \h </w:instrText>
+              <w:instrText xml:space="preserve"> PAGEREF _Toc531695167 \h </w:instrText>
             </w:r>
             <w:r>
               <w:rPr>
@@ -1655,7 +1655,7 @@
               <w:lang w:eastAsia="de-CH"/>
             </w:rPr>
           </w:pPr>
-          <w:hyperlink w:anchor="_Toc531687461" w:history="1">
+          <w:hyperlink w:anchor="_Toc531695168" w:history="1">
             <w:r>
               <w:rPr>
                 <w:rStyle w:val="Hyperlink"/>
@@ -1699,7 +1699,7 @@
               <w:rPr>
                 <w:webHidden/>
               </w:rPr>
-              <w:instrText xml:space="preserve"> PAGEREF _Toc531687461 \h </w:instrText>
+              <w:instrText xml:space="preserve"> PAGEREF _Toc531695168 \h </w:instrText>
             </w:r>
             <w:r>
               <w:rPr>
@@ -1737,7 +1737,7 @@
               <w:lang w:eastAsia="de-CH"/>
             </w:rPr>
           </w:pPr>
-          <w:hyperlink w:anchor="_Toc531687462" w:history="1">
+          <w:hyperlink w:anchor="_Toc531695169" w:history="1">
             <w:r>
               <w:rPr>
                 <w:rStyle w:val="Hyperlink"/>
@@ -1781,7 +1781,7 @@
                 <w:noProof/>
                 <w:webHidden/>
               </w:rPr>
-              <w:instrText xml:space="preserve"> PAGEREF _Toc531687462 \h </w:instrText>
+              <w:instrText xml:space="preserve"> PAGEREF _Toc531695169 \h </w:instrText>
             </w:r>
             <w:r>
               <w:rPr>
@@ -1806,6 +1806,81 @@
             <w:r>
               <w:rPr>
                 <w:noProof/>
+                <w:webHidden/>
+              </w:rPr>
+              <w:fldChar w:fldCharType="end"/>
+            </w:r>
+          </w:hyperlink>
+        </w:p>
+        <w:p>
+          <w:pPr>
+            <w:pStyle w:val="Verzeichnis2"/>
+            <w:rPr>
+              <w:rFonts w:asciiTheme="minorHAnsi" w:eastAsiaTheme="minorEastAsia" w:hAnsiTheme="minorHAnsi" w:cstheme="minorBidi"/>
+              <w:sz w:val="22"/>
+              <w:szCs w:val="22"/>
+              <w:lang w:eastAsia="de-CH"/>
+            </w:rPr>
+          </w:pPr>
+          <w:hyperlink w:anchor="_Toc531695170" w:history="1">
+            <w:r>
+              <w:rPr>
+                <w:rStyle w:val="Hyperlink"/>
+              </w:rPr>
+              <w:t>4.5</w:t>
+            </w:r>
+            <w:r>
+              <w:rPr>
+                <w:rFonts w:asciiTheme="minorHAnsi" w:eastAsiaTheme="minorEastAsia" w:hAnsiTheme="minorHAnsi" w:cstheme="minorBidi"/>
+                <w:sz w:val="22"/>
+                <w:szCs w:val="22"/>
+                <w:lang w:eastAsia="de-CH"/>
+              </w:rPr>
+              <w:tab/>
+            </w:r>
+            <w:r>
+              <w:rPr>
+                <w:rStyle w:val="Hyperlink"/>
+              </w:rPr>
+              <w:t>Arbeitsspeicher</w:t>
+            </w:r>
+            <w:r>
+              <w:rPr>
+                <w:webHidden/>
+              </w:rPr>
+              <w:tab/>
+            </w:r>
+            <w:r>
+              <w:rPr>
+                <w:webHidden/>
+              </w:rPr>
+              <w:fldChar w:fldCharType="begin"/>
+            </w:r>
+            <w:r>
+              <w:rPr>
+                <w:webHidden/>
+              </w:rPr>
+              <w:instrText xml:space="preserve"> PAGEREF _Toc531695170 \h </w:instrText>
+            </w:r>
+            <w:r>
+              <w:rPr>
+                <w:webHidden/>
+              </w:rPr>
+            </w:r>
+            <w:r>
+              <w:rPr>
+                <w:webHidden/>
+              </w:rPr>
+              <w:fldChar w:fldCharType="separate"/>
+            </w:r>
+            <w:r>
+              <w:rPr>
+                <w:webHidden/>
+              </w:rPr>
+              <w:t>10</w:t>
+            </w:r>
+            <w:r>
+              <w:rPr>
                 <w:webHidden/>
               </w:rPr>
               <w:fldChar w:fldCharType="end"/>
@@ -1823,7 +1898,7 @@
               <w:lang w:val="de-CH" w:eastAsia="de-CH"/>
             </w:rPr>
           </w:pPr>
-          <w:hyperlink w:anchor="_Toc531687463" w:history="1">
+          <w:hyperlink w:anchor="_Toc531695171" w:history="1">
             <w:r>
               <w:rPr>
                 <w:rStyle w:val="Hyperlink"/>
@@ -1862,7 +1937,7 @@
               <w:rPr>
                 <w:webHidden/>
               </w:rPr>
-              <w:instrText xml:space="preserve"> PAGEREF _Toc531687463 \h </w:instrText>
+              <w:instrText xml:space="preserve"> PAGEREF _Toc531695171 \h </w:instrText>
             </w:r>
             <w:r>
               <w:rPr>
@@ -1879,7 +1954,7 @@
               <w:rPr>
                 <w:webHidden/>
               </w:rPr>
-              <w:t>10</w:t>
+              <w:t>11</w:t>
             </w:r>
             <w:r>
               <w:rPr>
@@ -1899,7 +1974,7 @@
               <w:lang w:eastAsia="de-CH"/>
             </w:rPr>
           </w:pPr>
-          <w:hyperlink w:anchor="_Toc531687464" w:history="1">
+          <w:hyperlink w:anchor="_Toc531695172" w:history="1">
             <w:r>
               <w:rPr>
                 <w:rStyle w:val="Hyperlink"/>
@@ -1938,7 +2013,7 @@
               <w:rPr>
                 <w:webHidden/>
               </w:rPr>
-              <w:instrText xml:space="preserve"> PAGEREF _Toc531687464 \h </w:instrText>
+              <w:instrText xml:space="preserve"> PAGEREF _Toc531695172 \h </w:instrText>
             </w:r>
             <w:r>
               <w:rPr>
@@ -1955,7 +2030,7 @@
               <w:rPr>
                 <w:webHidden/>
               </w:rPr>
-              <w:t>10</w:t>
+              <w:t>11</w:t>
             </w:r>
             <w:r>
               <w:rPr>
@@ -1975,7 +2050,7 @@
               <w:lang w:eastAsia="de-CH"/>
             </w:rPr>
           </w:pPr>
-          <w:hyperlink w:anchor="_Toc531687465" w:history="1">
+          <w:hyperlink w:anchor="_Toc531695173" w:history="1">
             <w:r>
               <w:rPr>
                 <w:rStyle w:val="Hyperlink"/>
@@ -2013,7 +2088,7 @@
               <w:rPr>
                 <w:webHidden/>
               </w:rPr>
-              <w:instrText xml:space="preserve"> PAGEREF _Toc531687465 \h </w:instrText>
+              <w:instrText xml:space="preserve"> PAGEREF _Toc531695173 \h </w:instrText>
             </w:r>
             <w:r>
               <w:rPr>
@@ -2030,7 +2105,7 @@
               <w:rPr>
                 <w:webHidden/>
               </w:rPr>
-              <w:t>11</w:t>
+              <w:t>12</w:t>
             </w:r>
             <w:r>
               <w:rPr>
@@ -2050,7 +2125,7 @@
               <w:lang w:eastAsia="de-CH"/>
             </w:rPr>
           </w:pPr>
-          <w:hyperlink w:anchor="_Toc531687466" w:history="1">
+          <w:hyperlink w:anchor="_Toc531695174" w:history="1">
             <w:r>
               <w:rPr>
                 <w:rStyle w:val="Hyperlink"/>
@@ -2088,7 +2163,7 @@
               <w:rPr>
                 <w:webHidden/>
               </w:rPr>
-              <w:instrText xml:space="preserve"> PAGEREF _Toc531687466 \h </w:instrText>
+              <w:instrText xml:space="preserve"> PAGEREF _Toc531695174 \h </w:instrText>
             </w:r>
             <w:r>
               <w:rPr>
@@ -2105,7 +2180,7 @@
               <w:rPr>
                 <w:webHidden/>
               </w:rPr>
-              <w:t>11</w:t>
+              <w:t>12</w:t>
             </w:r>
             <w:r>
               <w:rPr>
@@ -2125,7 +2200,7 @@
               <w:lang w:eastAsia="de-CH"/>
             </w:rPr>
           </w:pPr>
-          <w:hyperlink w:anchor="_Toc531687467" w:history="1">
+          <w:hyperlink w:anchor="_Toc531695175" w:history="1">
             <w:r>
               <w:rPr>
                 <w:rStyle w:val="Hyperlink"/>
@@ -2163,7 +2238,7 @@
               <w:rPr>
                 <w:webHidden/>
               </w:rPr>
-              <w:instrText xml:space="preserve"> PAGEREF _Toc531687467 \h </w:instrText>
+              <w:instrText xml:space="preserve"> PAGEREF _Toc531695175 \h </w:instrText>
             </w:r>
             <w:r>
               <w:rPr>
@@ -2180,7 +2255,7 @@
               <w:rPr>
                 <w:webHidden/>
               </w:rPr>
-              <w:t>12</w:t>
+              <w:t>13</w:t>
             </w:r>
             <w:r>
               <w:rPr>
@@ -2201,7 +2276,7 @@
               <w:lang w:val="de-CH" w:eastAsia="de-CH"/>
             </w:rPr>
           </w:pPr>
-          <w:hyperlink w:anchor="_Toc531687468" w:history="1">
+          <w:hyperlink w:anchor="_Toc531695176" w:history="1">
             <w:r>
               <w:rPr>
                 <w:rStyle w:val="Hyperlink"/>
@@ -2240,7 +2315,7 @@
               <w:rPr>
                 <w:webHidden/>
               </w:rPr>
-              <w:instrText xml:space="preserve"> PAGEREF _Toc531687468 \h </w:instrText>
+              <w:instrText xml:space="preserve"> PAGEREF _Toc531695176 \h </w:instrText>
             </w:r>
             <w:r>
               <w:rPr>
@@ -2257,7 +2332,7 @@
               <w:rPr>
                 <w:webHidden/>
               </w:rPr>
-              <w:t>13</w:t>
+              <w:t>14</w:t>
             </w:r>
             <w:r>
               <w:rPr>
@@ -2278,7 +2353,7 @@
               <w:lang w:val="de-CH" w:eastAsia="de-CH"/>
             </w:rPr>
           </w:pPr>
-          <w:hyperlink w:anchor="_Toc531687469" w:history="1">
+          <w:hyperlink w:anchor="_Toc531695177" w:history="1">
             <w:r>
               <w:rPr>
                 <w:rStyle w:val="Hyperlink"/>
@@ -2317,7 +2392,7 @@
               <w:rPr>
                 <w:webHidden/>
               </w:rPr>
-              <w:instrText xml:space="preserve"> PAGEREF _Toc531687469 \h </w:instrText>
+              <w:instrText xml:space="preserve"> PAGEREF _Toc531695177 \h </w:instrText>
             </w:r>
             <w:r>
               <w:rPr>
@@ -2334,7 +2409,7 @@
               <w:rPr>
                 <w:webHidden/>
               </w:rPr>
-              <w:t>16</w:t>
+              <w:t>17</w:t>
             </w:r>
             <w:r>
               <w:rPr>
@@ -2370,7 +2445,7 @@
       <w:pPr>
         <w:pStyle w:val="berschrift1"/>
       </w:pPr>
-      <w:bookmarkStart w:id="23" w:name="_Toc531687446"/>
+      <w:bookmarkStart w:id="23" w:name="_Toc531695153"/>
       <w:bookmarkEnd w:id="21"/>
       <w:bookmarkEnd w:id="20"/>
       <w:r>
@@ -2383,7 +2458,7 @@
       <w:pPr>
         <w:pStyle w:val="berschrift2"/>
       </w:pPr>
-      <w:bookmarkStart w:id="24" w:name="_Toc531687447"/>
+      <w:bookmarkStart w:id="24" w:name="_Toc531695154"/>
       <w:r>
         <w:t>Zweck des Dokuments</w:t>
       </w:r>
@@ -2404,7 +2479,7 @@
       <w:pPr>
         <w:pStyle w:val="berschrift2"/>
       </w:pPr>
-      <w:bookmarkStart w:id="25" w:name="_Toc531687448"/>
+      <w:bookmarkStart w:id="25" w:name="_Toc531695155"/>
       <w:r>
         <w:t>Anforderungen</w:t>
       </w:r>
@@ -2915,7 +2990,7 @@
       <w:pPr>
         <w:pStyle w:val="berschrift1"/>
       </w:pPr>
-      <w:bookmarkStart w:id="26" w:name="_Toc531687449"/>
+      <w:bookmarkStart w:id="26" w:name="_Toc531695156"/>
       <w:r>
         <w:lastRenderedPageBreak/>
         <w:t>Funktionen</w:t>
@@ -2926,7 +3001,7 @@
       <w:pPr>
         <w:pStyle w:val="berschrift2"/>
       </w:pPr>
-      <w:bookmarkStart w:id="27" w:name="_Toc531687450"/>
+      <w:bookmarkStart w:id="27" w:name="_Toc531695157"/>
       <w:r>
         <w:t>Station Textsuche</w:t>
       </w:r>
@@ -2975,7 +3050,7 @@
           <w:lang w:eastAsia="de-CH"/>
         </w:rPr>
         <w:drawing>
-          <wp:inline distT="0" distB="0" distL="0" distR="0" wp14:anchorId="7889E1BB" wp14:editId="5CA5AEAE">
+          <wp:inline distT="0" distB="0" distL="0" distR="0" wp14:anchorId="1BC0ED95" wp14:editId="536739B4">
             <wp:extent cx="6268720" cy="1361529"/>
             <wp:effectExtent l="19050" t="19050" r="17780" b="10160"/>
             <wp:docPr id="5" name="Grafik 5"/>
@@ -3020,7 +3095,7 @@
       <w:pPr>
         <w:pStyle w:val="berschrift2"/>
       </w:pPr>
-      <w:bookmarkStart w:id="28" w:name="_Toc531687451"/>
+      <w:bookmarkStart w:id="28" w:name="_Toc531695158"/>
       <w:r>
         <w:t>Verbindungen suchen</w:t>
       </w:r>
@@ -3064,7 +3139,7 @@
           <w:lang w:eastAsia="de-CH"/>
         </w:rPr>
         <w:drawing>
-          <wp:inline distT="0" distB="0" distL="0" distR="0" wp14:anchorId="5B2B2AD7" wp14:editId="22176DF2">
+          <wp:inline distT="0" distB="0" distL="0" distR="0" wp14:anchorId="3A1DA0A8" wp14:editId="1DA926F3">
             <wp:extent cx="6268720" cy="2416622"/>
             <wp:effectExtent l="19050" t="19050" r="17780" b="22225"/>
             <wp:docPr id="6" name="Grafik 6"/>
@@ -3136,7 +3211,7 @@
       <w:pPr>
         <w:pStyle w:val="berschrift2"/>
       </w:pPr>
-      <w:bookmarkStart w:id="29" w:name="_Toc531687452"/>
+      <w:bookmarkStart w:id="29" w:name="_Toc531695159"/>
       <w:r>
         <w:lastRenderedPageBreak/>
         <w:t>Abfahrtstafel anzeigen</w:t>
@@ -3176,7 +3251,7 @@
           <w:lang w:eastAsia="de-CH"/>
         </w:rPr>
         <w:drawing>
-          <wp:inline distT="0" distB="0" distL="0" distR="0" wp14:anchorId="77E1AFB5" wp14:editId="281EA7F2">
+          <wp:inline distT="0" distB="0" distL="0" distR="0" wp14:anchorId="7D47EA8D" wp14:editId="4AFE1EDB">
             <wp:extent cx="6271260" cy="2407763"/>
             <wp:effectExtent l="19050" t="19050" r="15240" b="12065"/>
             <wp:docPr id="11" name="Grafik 11"/>
@@ -3231,7 +3306,7 @@
       <w:pPr>
         <w:pStyle w:val="berschrift2"/>
       </w:pPr>
-      <w:bookmarkStart w:id="30" w:name="_Toc531687453"/>
+      <w:bookmarkStart w:id="30" w:name="_Toc531695160"/>
       <w:r>
         <w:t>Station Textsuche während dem Schreiben</w:t>
       </w:r>
@@ -3320,7 +3395,7 @@
           <w:lang w:eastAsia="de-CH"/>
         </w:rPr>
         <w:drawing>
-          <wp:inline distT="0" distB="0" distL="0" distR="0" wp14:anchorId="3B1DA5B0" wp14:editId="7B6A224E">
+          <wp:inline distT="0" distB="0" distL="0" distR="0" wp14:anchorId="11F28650" wp14:editId="20175ADE">
             <wp:extent cx="3962400" cy="1521307"/>
             <wp:effectExtent l="19050" t="19050" r="19050" b="22225"/>
             <wp:docPr id="12" name="Grafik 12"/>
@@ -3381,7 +3456,7 @@
           <w:lang w:eastAsia="de-CH"/>
         </w:rPr>
         <w:drawing>
-          <wp:inline distT="0" distB="0" distL="0" distR="0" wp14:anchorId="31B31494" wp14:editId="3E29508D">
+          <wp:inline distT="0" distB="0" distL="0" distR="0" wp14:anchorId="3B05CC24" wp14:editId="68756495">
             <wp:extent cx="3962400" cy="1525796"/>
             <wp:effectExtent l="19050" t="19050" r="19050" b="17780"/>
             <wp:docPr id="14" name="Grafik 14"/>
@@ -3436,7 +3511,7 @@
       <w:pPr>
         <w:pStyle w:val="berschrift2"/>
       </w:pPr>
-      <w:bookmarkStart w:id="31" w:name="_Toc531687454"/>
+      <w:bookmarkStart w:id="31" w:name="_Toc531695161"/>
       <w:r>
         <w:lastRenderedPageBreak/>
         <w:t>Verbindungen zu bestimmter Zeit suchen</w:t>
@@ -3490,7 +3565,7 @@
           <w:lang w:eastAsia="de-CH"/>
         </w:rPr>
         <w:drawing>
-          <wp:inline distT="0" distB="0" distL="0" distR="0" wp14:anchorId="52040272" wp14:editId="7EDEA55A">
+          <wp:inline distT="0" distB="0" distL="0" distR="0" wp14:anchorId="7AA08A5B" wp14:editId="7BE8CA47">
             <wp:extent cx="6271260" cy="2403382"/>
             <wp:effectExtent l="19050" t="19050" r="15240" b="16510"/>
             <wp:docPr id="15" name="Grafik 15"/>
@@ -3545,7 +3620,7 @@
       <w:pPr>
         <w:pStyle w:val="berschrift1"/>
       </w:pPr>
-      <w:bookmarkStart w:id="32" w:name="_Toc531687455"/>
+      <w:bookmarkStart w:id="32" w:name="_Toc531695162"/>
       <w:r>
         <w:lastRenderedPageBreak/>
         <w:t>Installationsanleitung</w:t>
@@ -3562,7 +3637,7 @@
           <w:lang w:eastAsia="de-CH"/>
         </w:rPr>
         <w:drawing>
-          <wp:anchor distT="0" distB="0" distL="114300" distR="114300" simplePos="0" relativeHeight="251660288" behindDoc="0" locked="0" layoutInCell="1" allowOverlap="1" wp14:anchorId="3E7A7B03" wp14:editId="7BCDEBBE">
+          <wp:anchor distT="0" distB="0" distL="114300" distR="114300" simplePos="0" relativeHeight="251660288" behindDoc="0" locked="0" layoutInCell="1" allowOverlap="1" wp14:anchorId="2CA50480" wp14:editId="51AA5BF8">
             <wp:simplePos x="0" y="0"/>
             <wp:positionH relativeFrom="column">
               <wp:posOffset>3390900</wp:posOffset>
@@ -3680,7 +3755,7 @@
       <w:pPr>
         <w:pStyle w:val="berschrift1"/>
       </w:pPr>
-      <w:bookmarkStart w:id="33" w:name="_Toc531687456"/>
+      <w:bookmarkStart w:id="33" w:name="_Toc531695163"/>
       <w:r>
         <w:lastRenderedPageBreak/>
         <w:t>Probleme/Bugs</w:t>
@@ -3691,7 +3766,7 @@
       <w:pPr>
         <w:pStyle w:val="berschrift2"/>
       </w:pPr>
-      <w:bookmarkStart w:id="34" w:name="_Toc531687457"/>
+      <w:bookmarkStart w:id="34" w:name="_Toc531695164"/>
       <w:r>
         <w:t>GUI Responsiv</w:t>
       </w:r>
@@ -3748,7 +3823,7 @@
           <w:lang w:eastAsia="de-CH"/>
         </w:rPr>
         <w:drawing>
-          <wp:inline distT="0" distB="0" distL="0" distR="0" wp14:anchorId="25D9C712" wp14:editId="2EB6B882">
+          <wp:inline distT="0" distB="0" distL="0" distR="0" wp14:anchorId="0F971F26" wp14:editId="3392B76B">
             <wp:extent cx="6271260" cy="3270400"/>
             <wp:effectExtent l="19050" t="19050" r="15240" b="25400"/>
             <wp:docPr id="16" name="Grafik 16"/>
@@ -3803,7 +3878,7 @@
       <w:pPr>
         <w:pStyle w:val="berschrift2"/>
       </w:pPr>
-      <w:bookmarkStart w:id="35" w:name="_Toc531687458"/>
+      <w:bookmarkStart w:id="35" w:name="_Toc531695165"/>
       <w:r>
         <w:t>Performance</w:t>
       </w:r>
@@ -3813,7 +3888,7 @@
       <w:pPr>
         <w:pStyle w:val="berschrift3"/>
       </w:pPr>
-      <w:bookmarkStart w:id="36" w:name="_Toc531687459"/>
+      <w:bookmarkStart w:id="36" w:name="_Toc531695166"/>
       <w:r>
         <w:t>Abfrage</w:t>
       </w:r>
@@ -3849,7 +3924,7 @@
           <w:lang w:eastAsia="de-CH"/>
         </w:rPr>
         <w:drawing>
-          <wp:inline distT="0" distB="0" distL="0" distR="0" wp14:anchorId="32D12B32" wp14:editId="1D72DA15">
+          <wp:inline distT="0" distB="0" distL="0" distR="0" wp14:anchorId="1E9349B5" wp14:editId="137F6352">
             <wp:extent cx="4743450" cy="2315312"/>
             <wp:effectExtent l="19050" t="19050" r="19050" b="27940"/>
             <wp:docPr id="38" name="Grafik 38"/>
@@ -3894,7 +3969,7 @@
       <w:pPr>
         <w:pStyle w:val="berschrift2"/>
       </w:pPr>
-      <w:bookmarkStart w:id="37" w:name="_Toc531687460"/>
+      <w:bookmarkStart w:id="37" w:name="_Toc531695167"/>
       <w:r>
         <w:lastRenderedPageBreak/>
         <w:t>List Box</w:t>
@@ -3943,7 +4018,7 @@
           <w:lang w:eastAsia="de-CH"/>
         </w:rPr>
         <w:drawing>
-          <wp:inline distT="0" distB="0" distL="0" distR="0" wp14:anchorId="5A2524F4" wp14:editId="5E078FDD">
+          <wp:inline distT="0" distB="0" distL="0" distR="0" wp14:anchorId="19120DF8" wp14:editId="64AE9A04">
             <wp:extent cx="4839970" cy="1611403"/>
             <wp:effectExtent l="19050" t="19050" r="17780" b="27305"/>
             <wp:docPr id="3" name="Grafik 3"/>
@@ -3998,7 +4073,7 @@
       <w:pPr>
         <w:pStyle w:val="berschrift2"/>
       </w:pPr>
-      <w:bookmarkStart w:id="38" w:name="_Toc531687461"/>
+      <w:bookmarkStart w:id="38" w:name="_Toc531695168"/>
       <w:r>
         <w:t>Zugriff</w:t>
       </w:r>
@@ -4008,7 +4083,7 @@
       <w:pPr>
         <w:pStyle w:val="berschrift3"/>
       </w:pPr>
-      <w:bookmarkStart w:id="39" w:name="_Toc531687462"/>
+      <w:bookmarkStart w:id="39" w:name="_Toc531695169"/>
       <w:r>
         <w:t>List Box befüllen ausserhalb des GUIs</w:t>
       </w:r>
@@ -4094,8 +4169,12 @@
         <w:pStyle w:val="Textkrper"/>
       </w:pPr>
       <w:r>
+        <w:rPr>
+          <w:noProof/>
+          <w:lang w:eastAsia="de-CH"/>
+        </w:rPr>
         <w:drawing>
-          <wp:inline distT="0" distB="0" distL="0" distR="0" wp14:anchorId="6326E85A" wp14:editId="66ACA114">
+          <wp:inline distT="0" distB="0" distL="0" distR="0" wp14:anchorId="19576AC4" wp14:editId="49A7967A">
             <wp:extent cx="5620534" cy="3200847"/>
             <wp:effectExtent l="0" t="0" r="0" b="0"/>
             <wp:docPr id="2" name="Grafik 2"/>
@@ -4133,9 +4212,172 @@
     </w:p>
     <w:p>
       <w:pPr>
+        <w:tabs>
+          <w:tab w:val="clear" w:pos="3402"/>
+          <w:tab w:val="clear" w:pos="6804"/>
+        </w:tabs>
+        <w:spacing w:line="240" w:lineRule="auto"/>
+      </w:pPr>
+      <w:r>
+        <w:br w:type="page"/>
+      </w:r>
+    </w:p>
+    <w:p>
+      <w:pPr>
+        <w:pStyle w:val="berschrift2"/>
+      </w:pPr>
+      <w:bookmarkStart w:id="40" w:name="_Toc531695170"/>
+      <w:r>
+        <w:lastRenderedPageBreak/>
+        <w:t>Arbeitsspeicher</w:t>
+      </w:r>
+      <w:bookmarkEnd w:id="40"/>
+    </w:p>
+    <w:p>
+      <w:pPr>
+        <w:pStyle w:val="Textkrper"/>
+      </w:pPr>
+      <w:r>
+        <w:t>Ein kleines Problem mit dem Arbeitsspeicher besteht, wenn man die Abfahrtstabelle ausführt.</w:t>
+      </w:r>
+      <w:r>
+        <w:br/>
+        <w:t>Sobald man die Abfahrtstablle aufruft, passiert es, dass die Arbeitsspeicher Nutzung um 0.4MB bis zu 1.2MB steigt. Wenn man dies einige Male ausführt, steigert sich der reservierte Arbeitsspeicher. Dies könnte zu Problemen führen bei Computer, welche über wenig Arbeitsspeicher verfügen.</w:t>
+      </w:r>
+      <w:r>
+        <w:br/>
+        <w:t>Unten sieht man ein Beispiel vor der Abfrage und nach der Abfrage.</w:t>
+      </w:r>
+    </w:p>
+    <w:p>
+      <w:pPr>
+        <w:pStyle w:val="Textkrper"/>
+      </w:pPr>
+      <w:r>
+        <w:rPr>
+          <w:noProof/>
+          <w:lang w:eastAsia="de-CH"/>
+        </w:rPr>
+        <w:drawing>
+          <wp:inline distT="0" distB="0" distL="0" distR="0" wp14:anchorId="3D44A5C8" wp14:editId="0D98ACDF">
+            <wp:extent cx="3353435" cy="238125"/>
+            <wp:effectExtent l="19050" t="19050" r="18415" b="28575"/>
+            <wp:docPr id="41" name="Grafik 41"/>
+            <wp:cNvGraphicFramePr>
+              <a:graphicFrameLocks xmlns:a="http://schemas.openxmlformats.org/drawingml/2006/main" noChangeAspect="1"/>
+            </wp:cNvGraphicFramePr>
+            <a:graphic xmlns:a="http://schemas.openxmlformats.org/drawingml/2006/main">
+              <a:graphicData uri="http://schemas.openxmlformats.org/drawingml/2006/picture">
+                <pic:pic xmlns:pic="http://schemas.openxmlformats.org/drawingml/2006/picture">
+                  <pic:nvPicPr>
+                    <pic:cNvPr id="0" name="Picture 3"/>
+                    <pic:cNvPicPr>
+                      <a:picLocks noChangeAspect="1" noChangeArrowheads="1"/>
+                    </pic:cNvPicPr>
+                  </pic:nvPicPr>
+                  <pic:blipFill>
+                    <a:blip r:embed="rId28">
+                      <a:extLst>
+                        <a:ext uri="{28A0092B-C50C-407E-A947-70E740481C1C}">
+                          <a14:useLocalDpi xmlns:a14="http://schemas.microsoft.com/office/drawing/2010/main" val="0"/>
+                        </a:ext>
+                      </a:extLst>
+                    </a:blip>
+                    <a:srcRect/>
+                    <a:stretch>
+                      <a:fillRect/>
+                    </a:stretch>
+                  </pic:blipFill>
+                  <pic:spPr bwMode="auto">
+                    <a:xfrm>
+                      <a:off x="0" y="0"/>
+                      <a:ext cx="3353435" cy="238125"/>
+                    </a:xfrm>
+                    <a:prstGeom prst="rect">
+                      <a:avLst/>
+                    </a:prstGeom>
+                    <a:noFill/>
+                    <a:ln>
+                      <a:solidFill>
+                        <a:schemeClr val="tx1"/>
+                      </a:solidFill>
+                    </a:ln>
+                  </pic:spPr>
+                </pic:pic>
+              </a:graphicData>
+            </a:graphic>
+          </wp:inline>
+        </w:drawing>
+      </w:r>
+      <w:r>
+        <w:rPr>
+          <w:noProof/>
+          <w:lang w:eastAsia="de-CH"/>
+        </w:rPr>
+        <w:drawing>
+          <wp:inline distT="0" distB="0" distL="0" distR="0" wp14:anchorId="352C97DE" wp14:editId="0ACAE39D">
+            <wp:extent cx="3353435" cy="228600"/>
+            <wp:effectExtent l="19050" t="19050" r="18415" b="19050"/>
+            <wp:docPr id="44" name="Grafik 44"/>
+            <wp:cNvGraphicFramePr>
+              <a:graphicFrameLocks xmlns:a="http://schemas.openxmlformats.org/drawingml/2006/main" noChangeAspect="1"/>
+            </wp:cNvGraphicFramePr>
+            <a:graphic xmlns:a="http://schemas.openxmlformats.org/drawingml/2006/main">
+              <a:graphicData uri="http://schemas.openxmlformats.org/drawingml/2006/picture">
+                <pic:pic xmlns:pic="http://schemas.openxmlformats.org/drawingml/2006/picture">
+                  <pic:nvPicPr>
+                    <pic:cNvPr id="0" name="Picture 4"/>
+                    <pic:cNvPicPr>
+                      <a:picLocks noChangeAspect="1" noChangeArrowheads="1"/>
+                    </pic:cNvPicPr>
+                  </pic:nvPicPr>
+                  <pic:blipFill rotWithShape="1">
+                    <a:blip r:embed="rId29">
+                      <a:extLst>
+                        <a:ext uri="{28A0092B-C50C-407E-A947-70E740481C1C}">
+                          <a14:useLocalDpi xmlns:a14="http://schemas.microsoft.com/office/drawing/2010/main" val="0"/>
+                        </a:ext>
+                      </a:extLst>
+                    </a:blip>
+                    <a:srcRect l="1400"/>
+                    <a:stretch/>
+                  </pic:blipFill>
+                  <pic:spPr bwMode="auto">
+                    <a:xfrm>
+                      <a:off x="0" y="0"/>
+                      <a:ext cx="3353435" cy="228600"/>
+                    </a:xfrm>
+                    <a:prstGeom prst="rect">
+                      <a:avLst/>
+                    </a:prstGeom>
+                    <a:noFill/>
+                    <a:ln w="9525" cap="flat" cmpd="sng" algn="ctr">
+                      <a:solidFill>
+                        <a:sysClr val="windowText" lastClr="000000"/>
+                      </a:solidFill>
+                      <a:prstDash val="solid"/>
+                      <a:round/>
+                      <a:headEnd type="none" w="med" len="med"/>
+                      <a:tailEnd type="none" w="med" len="med"/>
+                    </a:ln>
+                    <a:extLst>
+                      <a:ext uri="{53640926-AAD7-44D8-BBD7-CCE9431645EC}">
+                        <a14:shadowObscured xmlns:a14="http://schemas.microsoft.com/office/drawing/2010/main"/>
+                      </a:ext>
+                    </a:extLst>
+                  </pic:spPr>
+                </pic:pic>
+              </a:graphicData>
+            </a:graphic>
+          </wp:inline>
+        </w:drawing>
+      </w:r>
+    </w:p>
+    <w:p>
+      <w:pPr>
         <w:pStyle w:val="berschrift1"/>
       </w:pPr>
-      <w:bookmarkStart w:id="40" w:name="_Toc531687463"/>
+      <w:bookmarkStart w:id="41" w:name="_Toc531695171"/>
       <w:r>
         <w:rPr>
           <w:noProof/>
@@ -4143,7 +4385,7 @@
         </w:rPr>
         <w:lastRenderedPageBreak/>
         <w:drawing>
-          <wp:anchor distT="0" distB="0" distL="114300" distR="114300" simplePos="0" relativeHeight="251659264" behindDoc="0" locked="0" layoutInCell="1" allowOverlap="1" wp14:anchorId="07AC7B0C" wp14:editId="7EF93BB8">
+          <wp:anchor distT="0" distB="0" distL="114300" distR="114300" simplePos="0" relativeHeight="251659264" behindDoc="0" locked="0" layoutInCell="1" allowOverlap="1" wp14:anchorId="248AA7D9" wp14:editId="7655F0F1">
             <wp:simplePos x="0" y="0"/>
             <wp:positionH relativeFrom="column">
               <wp:posOffset>2827020</wp:posOffset>
@@ -4168,7 +4410,7 @@
                     </pic:cNvPicPr>
                   </pic:nvPicPr>
                   <pic:blipFill>
-                    <a:blip r:embed="rId28">
+                    <a:blip r:embed="rId30">
                       <a:extLst>
                         <a:ext uri="{28A0092B-C50C-407E-A947-70E740481C1C}">
                           <a14:useLocalDpi xmlns:a14="http://schemas.microsoft.com/office/drawing/2010/main" val="0"/>
@@ -4210,7 +4452,7 @@
       <w:r>
         <w:t>Planung</w:t>
       </w:r>
-      <w:bookmarkEnd w:id="40"/>
+      <w:bookmarkEnd w:id="41"/>
     </w:p>
     <w:p>
       <w:pPr>
@@ -4220,11 +4462,11 @@
           <w:lang w:eastAsia="de-CH"/>
         </w:rPr>
       </w:pPr>
-      <w:bookmarkStart w:id="41" w:name="_Toc531687464"/>
+      <w:bookmarkStart w:id="42" w:name="_Toc531695172"/>
       <w:r>
         <w:t>Use Case</w:t>
       </w:r>
-      <w:bookmarkEnd w:id="41"/>
+      <w:bookmarkEnd w:id="42"/>
       <w:r>
         <w:rPr>
           <w:noProof/>
@@ -5131,12 +5373,12 @@
       <w:pPr>
         <w:pStyle w:val="berschrift2"/>
       </w:pPr>
-      <w:bookmarkStart w:id="42" w:name="_Toc531687465"/>
+      <w:bookmarkStart w:id="43" w:name="_Toc531695173"/>
       <w:r>
         <w:lastRenderedPageBreak/>
         <w:t>Aktivitätsdiagramm</w:t>
       </w:r>
-      <w:bookmarkEnd w:id="42"/>
+      <w:bookmarkEnd w:id="43"/>
     </w:p>
     <w:p>
       <w:pPr>
@@ -5156,7 +5398,7 @@
           <w:lang w:eastAsia="de-CH"/>
         </w:rPr>
         <w:drawing>
-          <wp:inline distT="0" distB="0" distL="0" distR="0" wp14:anchorId="3A75032C" wp14:editId="3607763E">
+          <wp:inline distT="0" distB="0" distL="0" distR="0" wp14:anchorId="5A0947D5" wp14:editId="3115A101">
             <wp:extent cx="6300470" cy="1291590"/>
             <wp:effectExtent l="19050" t="19050" r="24130" b="22860"/>
             <wp:docPr id="1" name="Grafik 1"/>
@@ -5171,7 +5413,7 @@
                     <pic:cNvPicPr/>
                   </pic:nvPicPr>
                   <pic:blipFill>
-                    <a:blip r:embed="rId29"/>
+                    <a:blip r:embed="rId31"/>
                     <a:stretch>
                       <a:fillRect/>
                     </a:stretch>
@@ -5201,11 +5443,11 @@
       <w:pPr>
         <w:pStyle w:val="berschrift2"/>
       </w:pPr>
-      <w:bookmarkStart w:id="43" w:name="_Toc531687466"/>
+      <w:bookmarkStart w:id="44" w:name="_Toc531695174"/>
       <w:r>
         <w:t>Klassendiagramm</w:t>
       </w:r>
-      <w:bookmarkEnd w:id="43"/>
+      <w:bookmarkEnd w:id="44"/>
     </w:p>
     <w:p>
       <w:pPr>
@@ -5240,7 +5482,7 @@
           <w:lang w:eastAsia="de-CH"/>
         </w:rPr>
         <w:drawing>
-          <wp:inline distT="0" distB="0" distL="0" distR="0" wp14:anchorId="574FF865" wp14:editId="31F92CA9">
+          <wp:inline distT="0" distB="0" distL="0" distR="0" wp14:anchorId="25CE690C" wp14:editId="7AA0C859">
             <wp:extent cx="6300470" cy="2749550"/>
             <wp:effectExtent l="19050" t="19050" r="24130" b="12700"/>
             <wp:docPr id="46" name="Grafik 46"/>
@@ -5255,7 +5497,7 @@
                     <pic:cNvPicPr/>
                   </pic:nvPicPr>
                   <pic:blipFill>
-                    <a:blip r:embed="rId30"/>
+                    <a:blip r:embed="rId32"/>
                     <a:stretch>
                       <a:fillRect/>
                     </a:stretch>
@@ -5297,12 +5539,12 @@
       <w:pPr>
         <w:pStyle w:val="berschrift2"/>
       </w:pPr>
-      <w:bookmarkStart w:id="44" w:name="_Toc531687467"/>
+      <w:bookmarkStart w:id="45" w:name="_Toc531695175"/>
       <w:r>
         <w:lastRenderedPageBreak/>
         <w:t>Mock-Up</w:t>
       </w:r>
-      <w:bookmarkEnd w:id="44"/>
+      <w:bookmarkEnd w:id="45"/>
     </w:p>
     <w:p>
       <w:pPr>
@@ -5328,7 +5570,7 @@
           <w:lang w:eastAsia="de-CH"/>
         </w:rPr>
         <w:drawing>
-          <wp:inline distT="0" distB="0" distL="0" distR="0" wp14:anchorId="3F330D6F" wp14:editId="24974473">
+          <wp:inline distT="0" distB="0" distL="0" distR="0" wp14:anchorId="0532FA1E" wp14:editId="0FB20713">
             <wp:extent cx="5715000" cy="3639207"/>
             <wp:effectExtent l="0" t="0" r="0" b="0"/>
             <wp:docPr id="42" name="Grafik 42"/>
@@ -5345,7 +5587,7 @@
                     </pic:cNvPicPr>
                   </pic:nvPicPr>
                   <pic:blipFill>
-                    <a:blip r:embed="rId31">
+                    <a:blip r:embed="rId33">
                       <a:extLst>
                         <a:ext uri="{28A0092B-C50C-407E-A947-70E740481C1C}">
                           <a14:useLocalDpi xmlns:a14="http://schemas.microsoft.com/office/drawing/2010/main" val="0"/>
@@ -5384,7 +5626,7 @@
           <w:lang w:eastAsia="de-CH"/>
         </w:rPr>
         <w:drawing>
-          <wp:inline distT="0" distB="0" distL="0" distR="0" wp14:anchorId="5A29C38C" wp14:editId="0F3FAE8D">
+          <wp:inline distT="0" distB="0" distL="0" distR="0" wp14:anchorId="3BC623E4" wp14:editId="3B5BC050">
             <wp:extent cx="5737619" cy="3662045"/>
             <wp:effectExtent l="0" t="0" r="0" b="0"/>
             <wp:docPr id="43" name="Grafik 43"/>
@@ -5401,7 +5643,7 @@
                     </pic:cNvPicPr>
                   </pic:nvPicPr>
                   <pic:blipFill>
-                    <a:blip r:embed="rId32">
+                    <a:blip r:embed="rId34">
                       <a:extLst>
                         <a:ext uri="{28A0092B-C50C-407E-A947-70E740481C1C}">
                           <a14:useLocalDpi xmlns:a14="http://schemas.microsoft.com/office/drawing/2010/main" val="0"/>
@@ -5434,12 +5676,12 @@
       <w:pPr>
         <w:pStyle w:val="berschrift1"/>
       </w:pPr>
-      <w:bookmarkStart w:id="45" w:name="_Toc531687468"/>
+      <w:bookmarkStart w:id="46" w:name="_Toc531695176"/>
       <w:r>
         <w:lastRenderedPageBreak/>
         <w:t>Testfälle</w:t>
       </w:r>
-      <w:bookmarkEnd w:id="45"/>
+      <w:bookmarkEnd w:id="46"/>
     </w:p>
     <w:tbl>
       <w:tblPr>
@@ -5547,7 +5789,7 @@
                 <w:lang w:eastAsia="de-CH"/>
               </w:rPr>
               <w:drawing>
-                <wp:inline distT="0" distB="0" distL="0" distR="0" wp14:anchorId="1917FECA" wp14:editId="48963B43">
+                <wp:inline distT="0" distB="0" distL="0" distR="0" wp14:anchorId="49ED98C6" wp14:editId="3B0ACA5B">
                   <wp:extent cx="3801745" cy="482688"/>
                   <wp:effectExtent l="19050" t="19050" r="27305" b="12700"/>
                   <wp:docPr id="17" name="Grafik 17"/>
@@ -5564,7 +5806,7 @@
                           </pic:cNvPicPr>
                         </pic:nvPicPr>
                         <pic:blipFill>
-                          <a:blip r:embed="rId33">
+                          <a:blip r:embed="rId35">
                             <a:extLst>
                               <a:ext uri="{28A0092B-C50C-407E-A947-70E740481C1C}">
                                 <a14:useLocalDpi xmlns:a14="http://schemas.microsoft.com/office/drawing/2010/main" val="0"/>
@@ -5677,7 +5919,7 @@
                 <w:lang w:eastAsia="de-CH"/>
               </w:rPr>
               <w:drawing>
-                <wp:inline distT="0" distB="0" distL="0" distR="0" wp14:anchorId="466C55CD" wp14:editId="452478DB">
+                <wp:inline distT="0" distB="0" distL="0" distR="0" wp14:anchorId="2801EA83" wp14:editId="6C8E7B2E">
                   <wp:extent cx="3825721" cy="933450"/>
                   <wp:effectExtent l="19050" t="19050" r="22860" b="19050"/>
                   <wp:docPr id="18" name="Grafik 18"/>
@@ -5694,7 +5936,7 @@
                           </pic:cNvPicPr>
                         </pic:nvPicPr>
                         <pic:blipFill>
-                          <a:blip r:embed="rId34">
+                          <a:blip r:embed="rId36">
                             <a:extLst>
                               <a:ext uri="{28A0092B-C50C-407E-A947-70E740481C1C}">
                                 <a14:useLocalDpi xmlns:a14="http://schemas.microsoft.com/office/drawing/2010/main" val="0"/>
@@ -5813,7 +6055,7 @@
                 <w:lang w:eastAsia="de-CH"/>
               </w:rPr>
               <w:drawing>
-                <wp:inline distT="0" distB="0" distL="0" distR="0" wp14:anchorId="233D4C2B" wp14:editId="019FC299">
+                <wp:inline distT="0" distB="0" distL="0" distR="0" wp14:anchorId="31187A84" wp14:editId="1320D586">
                   <wp:extent cx="3801745" cy="1864455"/>
                   <wp:effectExtent l="19050" t="19050" r="27305" b="21590"/>
                   <wp:docPr id="19" name="Grafik 19"/>
@@ -5830,7 +6072,7 @@
                           </pic:cNvPicPr>
                         </pic:nvPicPr>
                         <pic:blipFill>
-                          <a:blip r:embed="rId35">
+                          <a:blip r:embed="rId37">
                             <a:extLst>
                               <a:ext uri="{28A0092B-C50C-407E-A947-70E740481C1C}">
                                 <a14:useLocalDpi xmlns:a14="http://schemas.microsoft.com/office/drawing/2010/main" val="0"/>
@@ -5960,7 +6202,7 @@
                 <w:lang w:eastAsia="de-CH"/>
               </w:rPr>
               <w:drawing>
-                <wp:inline distT="0" distB="0" distL="0" distR="0" wp14:anchorId="68F92B2A" wp14:editId="39F9E451">
+                <wp:inline distT="0" distB="0" distL="0" distR="0" wp14:anchorId="6DAC38AA" wp14:editId="0306BA70">
                   <wp:extent cx="3801745" cy="1734345"/>
                   <wp:effectExtent l="19050" t="19050" r="27305" b="18415"/>
                   <wp:docPr id="20" name="Grafik 20"/>
@@ -5977,7 +6219,7 @@
                           </pic:cNvPicPr>
                         </pic:nvPicPr>
                         <pic:blipFill>
-                          <a:blip r:embed="rId36">
+                          <a:blip r:embed="rId38">
                             <a:extLst>
                               <a:ext uri="{28A0092B-C50C-407E-A947-70E740481C1C}">
                                 <a14:useLocalDpi xmlns:a14="http://schemas.microsoft.com/office/drawing/2010/main" val="0"/>
@@ -6068,7 +6310,7 @@
                 <w:lang w:eastAsia="de-CH"/>
               </w:rPr>
               <w:drawing>
-                <wp:inline distT="0" distB="0" distL="0" distR="0" wp14:anchorId="42B8D89C" wp14:editId="485AA2B3">
+                <wp:inline distT="0" distB="0" distL="0" distR="0" wp14:anchorId="342B04B9" wp14:editId="71610339">
                   <wp:extent cx="3805505" cy="1790700"/>
                   <wp:effectExtent l="19050" t="19050" r="24130" b="19050"/>
                   <wp:docPr id="23" name="Grafik 23"/>
@@ -6085,7 +6327,7 @@
                           </pic:cNvPicPr>
                         </pic:nvPicPr>
                         <pic:blipFill>
-                          <a:blip r:embed="rId37">
+                          <a:blip r:embed="rId39">
                             <a:extLst>
                               <a:ext uri="{28A0092B-C50C-407E-A947-70E740481C1C}">
                                 <a14:useLocalDpi xmlns:a14="http://schemas.microsoft.com/office/drawing/2010/main" val="0"/>
@@ -6188,7 +6430,7 @@
                 <w:lang w:eastAsia="de-CH"/>
               </w:rPr>
               <w:drawing>
-                <wp:inline distT="0" distB="0" distL="0" distR="0" wp14:anchorId="5820988C" wp14:editId="758925CC">
+                <wp:inline distT="0" distB="0" distL="0" distR="0" wp14:anchorId="31C5A6A2" wp14:editId="06965153">
                   <wp:extent cx="3819525" cy="1757283"/>
                   <wp:effectExtent l="19050" t="19050" r="9525" b="14605"/>
                   <wp:docPr id="24" name="Grafik 24"/>
@@ -6205,7 +6447,7 @@
                           </pic:cNvPicPr>
                         </pic:nvPicPr>
                         <pic:blipFill>
-                          <a:blip r:embed="rId38">
+                          <a:blip r:embed="rId40">
                             <a:extLst>
                               <a:ext uri="{28A0092B-C50C-407E-A947-70E740481C1C}">
                                 <a14:useLocalDpi xmlns:a14="http://schemas.microsoft.com/office/drawing/2010/main" val="0"/>
@@ -6317,7 +6559,7 @@
                 <w:lang w:eastAsia="de-CH"/>
               </w:rPr>
               <w:drawing>
-                <wp:inline distT="0" distB="0" distL="0" distR="0" wp14:anchorId="297BF560" wp14:editId="13813DDE">
+                <wp:inline distT="0" distB="0" distL="0" distR="0" wp14:anchorId="4FBA80AB" wp14:editId="40E6FDB5">
                   <wp:extent cx="3819525" cy="1521342"/>
                   <wp:effectExtent l="19050" t="19050" r="9525" b="22225"/>
                   <wp:docPr id="31" name="Grafik 31"/>
@@ -6332,7 +6574,7 @@
                           <pic:cNvPicPr/>
                         </pic:nvPicPr>
                         <pic:blipFill>
-                          <a:blip r:embed="rId39"/>
+                          <a:blip r:embed="rId41"/>
                           <a:stretch>
                             <a:fillRect/>
                           </a:stretch>
@@ -6433,7 +6675,7 @@
                 <w:lang w:eastAsia="de-CH"/>
               </w:rPr>
               <w:drawing>
-                <wp:inline distT="0" distB="0" distL="0" distR="0" wp14:anchorId="602F26E4" wp14:editId="0BF3F058">
+                <wp:inline distT="0" distB="0" distL="0" distR="0" wp14:anchorId="789FDD92" wp14:editId="28041B8F">
                   <wp:extent cx="3819525" cy="1510636"/>
                   <wp:effectExtent l="19050" t="19050" r="9525" b="13970"/>
                   <wp:docPr id="32" name="Grafik 32"/>
@@ -6450,7 +6692,7 @@
                           </pic:cNvPicPr>
                         </pic:nvPicPr>
                         <pic:blipFill>
-                          <a:blip r:embed="rId40">
+                          <a:blip r:embed="rId42">
                             <a:extLst>
                               <a:ext uri="{28A0092B-C50C-407E-A947-70E740481C1C}">
                                 <a14:useLocalDpi xmlns:a14="http://schemas.microsoft.com/office/drawing/2010/main" val="0"/>
@@ -6541,7 +6783,7 @@
                 <w:lang w:eastAsia="de-CH"/>
               </w:rPr>
               <w:drawing>
-                <wp:inline distT="0" distB="0" distL="0" distR="0" wp14:anchorId="28580895" wp14:editId="544E00D6">
+                <wp:inline distT="0" distB="0" distL="0" distR="0" wp14:anchorId="40A1F79E" wp14:editId="20A54ADB">
                   <wp:extent cx="3819525" cy="1471451"/>
                   <wp:effectExtent l="19050" t="19050" r="9525" b="14605"/>
                   <wp:docPr id="25" name="Grafik 25"/>
@@ -6558,7 +6800,7 @@
                           </pic:cNvPicPr>
                         </pic:nvPicPr>
                         <pic:blipFill>
-                          <a:blip r:embed="rId41">
+                          <a:blip r:embed="rId43">
                             <a:extLst>
                               <a:ext uri="{28A0092B-C50C-407E-A947-70E740481C1C}">
                                 <a14:useLocalDpi xmlns:a14="http://schemas.microsoft.com/office/drawing/2010/main" val="0"/>
@@ -6667,7 +6909,7 @@
                 <w:lang w:eastAsia="de-CH"/>
               </w:rPr>
               <w:drawing>
-                <wp:inline distT="0" distB="0" distL="0" distR="0" wp14:anchorId="4F83013C" wp14:editId="6FD33F6C">
+                <wp:inline distT="0" distB="0" distL="0" distR="0" wp14:anchorId="003580F7" wp14:editId="1FA12932">
                   <wp:extent cx="3819525" cy="1573906"/>
                   <wp:effectExtent l="19050" t="19050" r="9525" b="26670"/>
                   <wp:docPr id="27" name="Grafik 27"/>
@@ -6684,7 +6926,7 @@
                           </pic:cNvPicPr>
                         </pic:nvPicPr>
                         <pic:blipFill>
-                          <a:blip r:embed="rId42">
+                          <a:blip r:embed="rId44">
                             <a:extLst>
                               <a:ext uri="{28A0092B-C50C-407E-A947-70E740481C1C}">
                                 <a14:useLocalDpi xmlns:a14="http://schemas.microsoft.com/office/drawing/2010/main" val="0"/>
@@ -6781,7 +7023,7 @@
                 <w:lang w:eastAsia="de-CH"/>
               </w:rPr>
               <w:drawing>
-                <wp:inline distT="0" distB="0" distL="0" distR="0" wp14:anchorId="16351044" wp14:editId="0CBDC843">
+                <wp:inline distT="0" distB="0" distL="0" distR="0" wp14:anchorId="04B6361D" wp14:editId="5D46BB51">
                   <wp:extent cx="3821350" cy="1990725"/>
                   <wp:effectExtent l="19050" t="19050" r="27305" b="9525"/>
                   <wp:docPr id="29" name="Grafik 29"/>
@@ -6798,7 +7040,7 @@
                           </pic:cNvPicPr>
                         </pic:nvPicPr>
                         <pic:blipFill>
-                          <a:blip r:embed="rId43">
+                          <a:blip r:embed="rId45">
                             <a:extLst>
                               <a:ext uri="{28A0092B-C50C-407E-A947-70E740481C1C}">
                                 <a14:useLocalDpi xmlns:a14="http://schemas.microsoft.com/office/drawing/2010/main" val="0"/>
@@ -6906,7 +7148,7 @@
                 <w:lang w:eastAsia="de-CH"/>
               </w:rPr>
               <w:drawing>
-                <wp:inline distT="0" distB="0" distL="0" distR="0" wp14:anchorId="67B877B9" wp14:editId="2AD5D5B1">
+                <wp:inline distT="0" distB="0" distL="0" distR="0" wp14:anchorId="7D8D08E2" wp14:editId="269ACCF9">
                   <wp:extent cx="3830320" cy="1993141"/>
                   <wp:effectExtent l="19050" t="19050" r="17780" b="26670"/>
                   <wp:docPr id="30" name="Grafik 30"/>
@@ -6923,7 +7165,7 @@
                           </pic:cNvPicPr>
                         </pic:nvPicPr>
                         <pic:blipFill>
-                          <a:blip r:embed="rId44">
+                          <a:blip r:embed="rId46">
                             <a:extLst>
                               <a:ext uri="{28A0092B-C50C-407E-A947-70E740481C1C}">
                                 <a14:useLocalDpi xmlns:a14="http://schemas.microsoft.com/office/drawing/2010/main" val="0"/>
@@ -6964,7 +7206,7 @@
       <w:pPr>
         <w:pStyle w:val="berschrift1"/>
       </w:pPr>
-      <w:bookmarkStart w:id="46" w:name="_Toc531687469"/>
+      <w:bookmarkStart w:id="47" w:name="_Toc531695177"/>
       <w:r>
         <w:lastRenderedPageBreak/>
         <w:t xml:space="preserve">Coding </w:t>
@@ -6972,7 +7214,7 @@
       <w:r>
         <w:t>Guidelines</w:t>
       </w:r>
-      <w:bookmarkEnd w:id="46"/>
+      <w:bookmarkEnd w:id="47"/>
     </w:p>
     <w:tbl>
       <w:tblPr>
@@ -7052,147 +7294,6 @@
                   <wp:extent cx="2033905" cy="249978"/>
                   <wp:effectExtent l="0" t="0" r="4445" b="0"/>
                   <wp:docPr id="22" name="Grafik 22"/>
-                  <wp:cNvGraphicFramePr>
-                    <a:graphicFrameLocks xmlns:a="http://schemas.openxmlformats.org/drawingml/2006/main" noChangeAspect="1"/>
-                  </wp:cNvGraphicFramePr>
-                  <a:graphic xmlns:a="http://schemas.openxmlformats.org/drawingml/2006/main">
-                    <a:graphicData uri="http://schemas.openxmlformats.org/drawingml/2006/picture">
-                      <pic:pic xmlns:pic="http://schemas.openxmlformats.org/drawingml/2006/picture">
-                        <pic:nvPicPr>
-                          <pic:cNvPr id="1" name=""/>
-                          <pic:cNvPicPr/>
-                        </pic:nvPicPr>
-                        <pic:blipFill>
-                          <a:blip r:embed="rId45"/>
-                          <a:stretch>
-                            <a:fillRect/>
-                          </a:stretch>
-                        </pic:blipFill>
-                        <pic:spPr>
-                          <a:xfrm>
-                            <a:off x="0" y="0"/>
-                            <a:ext cx="2302851" cy="283033"/>
-                          </a:xfrm>
-                          <a:prstGeom prst="rect">
-                            <a:avLst/>
-                          </a:prstGeom>
-                        </pic:spPr>
-                      </pic:pic>
-                    </a:graphicData>
-                  </a:graphic>
-                </wp:inline>
-              </w:drawing>
-            </w:r>
-          </w:p>
-        </w:tc>
-      </w:tr>
-      <w:tr>
-        <w:tc>
-          <w:tcPr>
-            <w:tcW w:w="5665" w:type="dxa"/>
-          </w:tcPr>
-          <w:p>
-            <w:pPr>
-              <w:pStyle w:val="Textkrper"/>
-            </w:pPr>
-            <w:r>
-              <w:t xml:space="preserve">Methoden werden </w:t>
-            </w:r>
-            <w:r>
-              <w:t>grossgeschrieben und in camel case</w:t>
-            </w:r>
-          </w:p>
-        </w:tc>
-        <w:tc>
-          <w:tcPr>
-            <w:tcW w:w="4247" w:type="dxa"/>
-          </w:tcPr>
-          <w:p>
-            <w:pPr>
-              <w:pStyle w:val="Textkrper"/>
-            </w:pPr>
-            <w:r>
-              <w:rPr>
-                <w:noProof/>
-                <w:lang w:eastAsia="de-CH"/>
-              </w:rPr>
-              <w:drawing>
-                <wp:inline distT="0" distB="0" distL="0" distR="0" wp14:anchorId="1660A0C0" wp14:editId="699B71EC">
-                  <wp:extent cx="2044061" cy="165735"/>
-                  <wp:effectExtent l="0" t="0" r="0" b="5715"/>
-                  <wp:docPr id="33" name="Grafik 33"/>
-                  <wp:cNvGraphicFramePr>
-                    <a:graphicFrameLocks xmlns:a="http://schemas.openxmlformats.org/drawingml/2006/main" noChangeAspect="1"/>
-                  </wp:cNvGraphicFramePr>
-                  <a:graphic xmlns:a="http://schemas.openxmlformats.org/drawingml/2006/main">
-                    <a:graphicData uri="http://schemas.openxmlformats.org/drawingml/2006/picture">
-                      <pic:pic xmlns:pic="http://schemas.openxmlformats.org/drawingml/2006/picture">
-                        <pic:nvPicPr>
-                          <pic:cNvPr id="1" name=""/>
-                          <pic:cNvPicPr/>
-                        </pic:nvPicPr>
-                        <pic:blipFill>
-                          <a:blip r:embed="rId46"/>
-                          <a:stretch>
-                            <a:fillRect/>
-                          </a:stretch>
-                        </pic:blipFill>
-                        <pic:spPr>
-                          <a:xfrm>
-                            <a:off x="0" y="0"/>
-                            <a:ext cx="2160082" cy="175142"/>
-                          </a:xfrm>
-                          <a:prstGeom prst="rect">
-                            <a:avLst/>
-                          </a:prstGeom>
-                        </pic:spPr>
-                      </pic:pic>
-                    </a:graphicData>
-                  </a:graphic>
-                </wp:inline>
-              </w:drawing>
-            </w:r>
-          </w:p>
-        </w:tc>
-      </w:tr>
-      <w:tr>
-        <w:tc>
-          <w:tcPr>
-            <w:tcW w:w="5665" w:type="dxa"/>
-          </w:tcPr>
-          <w:p>
-            <w:pPr>
-              <w:pStyle w:val="Textkrper"/>
-            </w:pPr>
-            <w:r>
-              <w:t xml:space="preserve">Klassen werden </w:t>
-            </w:r>
-            <w:r>
-              <w:t>grossgeschrieben</w:t>
-            </w:r>
-            <w:r>
-              <w:t xml:space="preserve"> und in camel case</w:t>
-            </w:r>
-          </w:p>
-        </w:tc>
-        <w:tc>
-          <w:tcPr>
-            <w:tcW w:w="4247" w:type="dxa"/>
-          </w:tcPr>
-          <w:p>
-            <w:pPr>
-              <w:pStyle w:val="Textkrper"/>
-            </w:pPr>
-            <w:r>
-              <w:rPr>
-                <w:noProof/>
-                <w:lang w:eastAsia="de-CH"/>
-              </w:rPr>
-              <w:drawing>
-                <wp:inline distT="0" distB="0" distL="0" distR="0" wp14:anchorId="119999DE" wp14:editId="028B9F0E">
-                  <wp:extent cx="2033905" cy="209372"/>
-                  <wp:effectExtent l="0" t="0" r="4445" b="635"/>
-                  <wp:docPr id="34" name="Grafik 34"/>
                   <wp:cNvGraphicFramePr>
                     <a:graphicFrameLocks xmlns:a="http://schemas.openxmlformats.org/drawingml/2006/main" noChangeAspect="1"/>
                   </wp:cNvGraphicFramePr>
@@ -7212,6 +7313,147 @@
                         <pic:spPr>
                           <a:xfrm>
                             <a:off x="0" y="0"/>
+                            <a:ext cx="2302851" cy="283033"/>
+                          </a:xfrm>
+                          <a:prstGeom prst="rect">
+                            <a:avLst/>
+                          </a:prstGeom>
+                        </pic:spPr>
+                      </pic:pic>
+                    </a:graphicData>
+                  </a:graphic>
+                </wp:inline>
+              </w:drawing>
+            </w:r>
+          </w:p>
+        </w:tc>
+      </w:tr>
+      <w:tr>
+        <w:tc>
+          <w:tcPr>
+            <w:tcW w:w="5665" w:type="dxa"/>
+          </w:tcPr>
+          <w:p>
+            <w:pPr>
+              <w:pStyle w:val="Textkrper"/>
+            </w:pPr>
+            <w:r>
+              <w:t xml:space="preserve">Methoden werden </w:t>
+            </w:r>
+            <w:r>
+              <w:t>grossgeschrieben und in camel case</w:t>
+            </w:r>
+          </w:p>
+        </w:tc>
+        <w:tc>
+          <w:tcPr>
+            <w:tcW w:w="4247" w:type="dxa"/>
+          </w:tcPr>
+          <w:p>
+            <w:pPr>
+              <w:pStyle w:val="Textkrper"/>
+            </w:pPr>
+            <w:r>
+              <w:rPr>
+                <w:noProof/>
+                <w:lang w:eastAsia="de-CH"/>
+              </w:rPr>
+              <w:drawing>
+                <wp:inline distT="0" distB="0" distL="0" distR="0" wp14:anchorId="1660A0C0" wp14:editId="699B71EC">
+                  <wp:extent cx="2044061" cy="165735"/>
+                  <wp:effectExtent l="0" t="0" r="0" b="5715"/>
+                  <wp:docPr id="33" name="Grafik 33"/>
+                  <wp:cNvGraphicFramePr>
+                    <a:graphicFrameLocks xmlns:a="http://schemas.openxmlformats.org/drawingml/2006/main" noChangeAspect="1"/>
+                  </wp:cNvGraphicFramePr>
+                  <a:graphic xmlns:a="http://schemas.openxmlformats.org/drawingml/2006/main">
+                    <a:graphicData uri="http://schemas.openxmlformats.org/drawingml/2006/picture">
+                      <pic:pic xmlns:pic="http://schemas.openxmlformats.org/drawingml/2006/picture">
+                        <pic:nvPicPr>
+                          <pic:cNvPr id="1" name=""/>
+                          <pic:cNvPicPr/>
+                        </pic:nvPicPr>
+                        <pic:blipFill>
+                          <a:blip r:embed="rId48"/>
+                          <a:stretch>
+                            <a:fillRect/>
+                          </a:stretch>
+                        </pic:blipFill>
+                        <pic:spPr>
+                          <a:xfrm>
+                            <a:off x="0" y="0"/>
+                            <a:ext cx="2160082" cy="175142"/>
+                          </a:xfrm>
+                          <a:prstGeom prst="rect">
+                            <a:avLst/>
+                          </a:prstGeom>
+                        </pic:spPr>
+                      </pic:pic>
+                    </a:graphicData>
+                  </a:graphic>
+                </wp:inline>
+              </w:drawing>
+            </w:r>
+          </w:p>
+        </w:tc>
+      </w:tr>
+      <w:tr>
+        <w:tc>
+          <w:tcPr>
+            <w:tcW w:w="5665" w:type="dxa"/>
+          </w:tcPr>
+          <w:p>
+            <w:pPr>
+              <w:pStyle w:val="Textkrper"/>
+            </w:pPr>
+            <w:r>
+              <w:t xml:space="preserve">Klassen werden </w:t>
+            </w:r>
+            <w:r>
+              <w:t>grossgeschrieben</w:t>
+            </w:r>
+            <w:r>
+              <w:t xml:space="preserve"> und in camel case</w:t>
+            </w:r>
+          </w:p>
+        </w:tc>
+        <w:tc>
+          <w:tcPr>
+            <w:tcW w:w="4247" w:type="dxa"/>
+          </w:tcPr>
+          <w:p>
+            <w:pPr>
+              <w:pStyle w:val="Textkrper"/>
+            </w:pPr>
+            <w:r>
+              <w:rPr>
+                <w:noProof/>
+                <w:lang w:eastAsia="de-CH"/>
+              </w:rPr>
+              <w:drawing>
+                <wp:inline distT="0" distB="0" distL="0" distR="0" wp14:anchorId="119999DE" wp14:editId="028B9F0E">
+                  <wp:extent cx="2033905" cy="209372"/>
+                  <wp:effectExtent l="0" t="0" r="4445" b="635"/>
+                  <wp:docPr id="34" name="Grafik 34"/>
+                  <wp:cNvGraphicFramePr>
+                    <a:graphicFrameLocks xmlns:a="http://schemas.openxmlformats.org/drawingml/2006/main" noChangeAspect="1"/>
+                  </wp:cNvGraphicFramePr>
+                  <a:graphic xmlns:a="http://schemas.openxmlformats.org/drawingml/2006/main">
+                    <a:graphicData uri="http://schemas.openxmlformats.org/drawingml/2006/picture">
+                      <pic:pic xmlns:pic="http://schemas.openxmlformats.org/drawingml/2006/picture">
+                        <pic:nvPicPr>
+                          <pic:cNvPr id="1" name=""/>
+                          <pic:cNvPicPr/>
+                        </pic:nvPicPr>
+                        <pic:blipFill>
+                          <a:blip r:embed="rId49"/>
+                          <a:stretch>
+                            <a:fillRect/>
+                          </a:stretch>
+                        </pic:blipFill>
+                        <pic:spPr>
+                          <a:xfrm>
+                            <a:off x="0" y="0"/>
                             <a:ext cx="2100370" cy="216214"/>
                           </a:xfrm>
                           <a:prstGeom prst="rect">
@@ -7284,7 +7526,7 @@
                           </pic:cNvPicPr>
                         </pic:nvPicPr>
                         <pic:blipFill>
-                          <a:blip r:embed="rId48">
+                          <a:blip r:embed="rId50">
                             <a:extLst>
                               <a:ext uri="{28A0092B-C50C-407E-A947-70E740481C1C}">
                                 <a14:useLocalDpi xmlns:a14="http://schemas.microsoft.com/office/drawing/2010/main" val="0"/>
@@ -7580,7 +7822,7 @@
                           <pic:cNvPicPr/>
                         </pic:nvPicPr>
                         <pic:blipFill>
-                          <a:blip r:embed="rId49"/>
+                          <a:blip r:embed="rId51"/>
                           <a:stretch>
                             <a:fillRect/>
                           </a:stretch>
@@ -7656,7 +7898,7 @@
                           <pic:cNvPicPr/>
                         </pic:nvPicPr>
                         <pic:blipFill>
-                          <a:blip r:embed="rId50"/>
+                          <a:blip r:embed="rId52"/>
                           <a:stretch>
                             <a:fillRect/>
                           </a:stretch>
@@ -7691,8 +7933,8 @@
       </w:pPr>
     </w:p>
     <w:sectPr>
-      <w:headerReference w:type="default" r:id="rId51"/>
-      <w:footerReference w:type="default" r:id="rId52"/>
+      <w:headerReference w:type="default" r:id="rId53"/>
+      <w:footerReference w:type="default" r:id="rId54"/>
       <w:pgSz w:w="11906" w:h="16838" w:code="9"/>
       <w:pgMar w:top="2268" w:right="992" w:bottom="1559" w:left="992" w:header="1134" w:footer="737" w:gutter="0"/>
       <w:cols w:space="708"/>
@@ -8449,7 +8691,7 @@
         <w:noProof/>
         <w:szCs w:val="18"/>
       </w:rPr>
-      <w:t>8</w:t>
+      <w:t>12</w:t>
     </w:r>
     <w:r>
       <w:rPr>
@@ -8491,7 +8733,7 @@
         <w:noProof/>
         <w:szCs w:val="18"/>
       </w:rPr>
-      <w:t>16</w:t>
+      <w:t>17</w:t>
     </w:r>
     <w:r>
       <w:rPr>
@@ -11435,6 +11677,7 @@
     <w:rsid w:val="00A05403"/>
     <w:rsid w:val="00A17CC6"/>
     <w:rsid w:val="00A4014A"/>
+    <w:rsid w:val="00AA4CDB"/>
     <w:rsid w:val="00B0231F"/>
     <w:rsid w:val="00BE7266"/>
     <w:rsid w:val="00E56E2A"/>
@@ -12195,15 +12438,6 @@
 
 <file path=customXml/item1.xml><?xml version="1.0" encoding="utf-8"?>
 <?mso-contentType ?>
-<FormTemplates xmlns="http://schemas.microsoft.com/sharepoint/v3/contenttype/forms">
-  <Display>DocumentLibraryForm</Display>
-  <Edit>DocumentLibraryForm</Edit>
-  <New>DocumentLibraryForm</New>
-</FormTemplates>
-</file>
-
-<file path=customXml/item2.xml><?xml version="1.0" encoding="utf-8"?>
-<?mso-contentType ?>
 <spe:Receivers xmlns:spe="http://schemas.microsoft.com/sharepoint/events">
   <Receiver>
     <Name>Document ID Generator</Name>
@@ -12252,7 +12486,39 @@
 </spe:Receivers>
 </file>
 
+<file path=customXml/item2.xml><?xml version="1.0" encoding="utf-8"?>
+<?mso-contentType ?>
+<FormTemplates xmlns="http://schemas.microsoft.com/sharepoint/v3/contenttype/forms">
+  <Display>DocumentLibraryForm</Display>
+  <Edit>DocumentLibraryForm</Edit>
+  <New>DocumentLibraryForm</New>
+</FormTemplates>
+</file>
+
 <file path=customXml/item3.xml><?xml version="1.0" encoding="utf-8"?>
+<p:properties xmlns:p="http://schemas.microsoft.com/office/2006/metadata/properties" xmlns:xsi="http://www.w3.org/2001/XMLSchema-instance">
+  <documentManagement>
+    <TaxCatchAll xmlns="8f28c936-c8b7-4889-b357-0af883ed6eb7">
+      <Value>446</Value>
+    </TaxCatchAll>
+    <nc5864615c75432b95467191aa94d779 xmlns="8f28c936-c8b7-4889-b357-0af883ed6eb7">
+      <Terms xmlns="http://schemas.microsoft.com/office/infopath/2007/PartnerControls">
+        <TermInfo xmlns="http://schemas.microsoft.com/office/infopath/2007/PartnerControls">
+          <TermName xmlns="http://schemas.microsoft.com/office/infopath/2007/PartnerControls">Lernende</TermName>
+          <TermId xmlns="http://schemas.microsoft.com/office/infopath/2007/PartnerControls">39b0660c-8fb4-492a-87d2-3d8723432cc9</TermId>
+        </TermInfo>
+      </Terms>
+    </nc5864615c75432b95467191aa94d779>
+    <_dlc_DocId xmlns="8f28c936-c8b7-4889-b357-0af883ed6eb7">ABOUT-23-119</_dlc_DocId>
+    <_dlc_DocIdUrl xmlns="8f28c936-c8b7-4889-b357-0af883ed6eb7">
+      <Url>https://shp.bison-group.com/HRM/_layouts/15/DocIdRedir.aspx?ID=ABOUT-23-119</Url>
+      <Description>ABOUT-23-119</Description>
+    </_dlc_DocIdUrl>
+  </documentManagement>
+</p:properties>
+</file>
+
+<file path=customXml/item4.xml><?xml version="1.0" encoding="utf-8"?>
 <ct:contentTypeSchema xmlns:ct="http://schemas.microsoft.com/office/2006/metadata/contentType" xmlns:ma="http://schemas.microsoft.com/office/2006/metadata/properties/metaAttributes" ct:_="" ma:_="" ma:contentTypeName="Dokument" ma:contentTypeID="0x010100B0C6F5EFAAB31242AD9AC599CCD2DEB5" ma:contentTypeVersion="4" ma:contentTypeDescription="Ein neues Dokument erstellen." ma:contentTypeScope="" ma:versionID="4a4ff7f20120f5b2888e2fcca24cb7d9">
   <xsd:schema xmlns:xsd="http://www.w3.org/2001/XMLSchema" xmlns:xs="http://www.w3.org/2001/XMLSchema" xmlns:p="http://schemas.microsoft.com/office/2006/metadata/properties" xmlns:ns2="8f28c936-c8b7-4889-b357-0af883ed6eb7" targetNamespace="http://schemas.microsoft.com/office/2006/metadata/properties" ma:root="true" ma:fieldsID="3de77f70ba20f7252701c7a44e79e06e" ns2:_="">
     <xsd:import namespace="8f28c936-c8b7-4889-b357-0af883ed6eb7"/>
@@ -12417,29 +12683,6 @@
 </ct:contentTypeSchema>
 </file>
 
-<file path=customXml/item4.xml><?xml version="1.0" encoding="utf-8"?>
-<p:properties xmlns:p="http://schemas.microsoft.com/office/2006/metadata/properties" xmlns:xsi="http://www.w3.org/2001/XMLSchema-instance">
-  <documentManagement>
-    <TaxCatchAll xmlns="8f28c936-c8b7-4889-b357-0af883ed6eb7">
-      <Value>446</Value>
-    </TaxCatchAll>
-    <nc5864615c75432b95467191aa94d779 xmlns="8f28c936-c8b7-4889-b357-0af883ed6eb7">
-      <Terms xmlns="http://schemas.microsoft.com/office/infopath/2007/PartnerControls">
-        <TermInfo xmlns="http://schemas.microsoft.com/office/infopath/2007/PartnerControls">
-          <TermName xmlns="http://schemas.microsoft.com/office/infopath/2007/PartnerControls">Lernende</TermName>
-          <TermId xmlns="http://schemas.microsoft.com/office/infopath/2007/PartnerControls">39b0660c-8fb4-492a-87d2-3d8723432cc9</TermId>
-        </TermInfo>
-      </Terms>
-    </nc5864615c75432b95467191aa94d779>
-    <_dlc_DocId xmlns="8f28c936-c8b7-4889-b357-0af883ed6eb7">ABOUT-23-119</_dlc_DocId>
-    <_dlc_DocIdUrl xmlns="8f28c936-c8b7-4889-b357-0af883ed6eb7">
-      <Url>https://shp.bison-group.com/HRM/_layouts/15/DocIdRedir.aspx?ID=ABOUT-23-119</Url>
-      <Description>ABOUT-23-119</Description>
-    </_dlc_DocIdUrl>
-  </documentManagement>
-</p:properties>
-</file>
-
 <file path=customXml/item5.xml><?xml version="1.0" encoding="utf-8"?>
 <b:Sources xmlns:b="http://schemas.openxmlformats.org/officeDocument/2006/bibliography" xmlns="http://schemas.openxmlformats.org/officeDocument/2006/bibliography" SelectedStyle="\HarvardAnglia2008OfficeOnline.xsl" StyleName="Harvard - Anglia" Version="2008">
   <b:Source>
@@ -12476,6 +12719,14 @@
 </file>
 
 <file path=customXml/itemProps1.xml><?xml version="1.0" encoding="utf-8"?>
+<ds:datastoreItem xmlns:ds="http://schemas.openxmlformats.org/officeDocument/2006/customXml" ds:itemID="{6F6B9842-CAED-4D2D-99E0-C2CC619CE98C}">
+  <ds:schemaRefs>
+    <ds:schemaRef ds:uri="http://schemas.microsoft.com/sharepoint/events"/>
+  </ds:schemaRefs>
+</ds:datastoreItem>
+</file>
+
+<file path=customXml/itemProps2.xml><?xml version="1.0" encoding="utf-8"?>
 <ds:datastoreItem xmlns:ds="http://schemas.openxmlformats.org/officeDocument/2006/customXml" ds:itemID="{A27009EE-9E9F-48D0-B1B2-FBAD89FE0BC1}">
   <ds:schemaRefs>
     <ds:schemaRef ds:uri="http://schemas.microsoft.com/sharepoint/v3/contenttype/forms"/>
@@ -12483,15 +12734,17 @@
 </ds:datastoreItem>
 </file>
 
-<file path=customXml/itemProps2.xml><?xml version="1.0" encoding="utf-8"?>
-<ds:datastoreItem xmlns:ds="http://schemas.openxmlformats.org/officeDocument/2006/customXml" ds:itemID="{6F6B9842-CAED-4D2D-99E0-C2CC619CE98C}">
+<file path=customXml/itemProps3.xml><?xml version="1.0" encoding="utf-8"?>
+<ds:datastoreItem xmlns:ds="http://schemas.openxmlformats.org/officeDocument/2006/customXml" ds:itemID="{71757D2F-A750-4B5E-95E1-3CCD25588B9E}">
   <ds:schemaRefs>
-    <ds:schemaRef ds:uri="http://schemas.microsoft.com/sharepoint/events"/>
+    <ds:schemaRef ds:uri="http://schemas.microsoft.com/office/2006/metadata/properties"/>
+    <ds:schemaRef ds:uri="8f28c936-c8b7-4889-b357-0af883ed6eb7"/>
+    <ds:schemaRef ds:uri="http://schemas.microsoft.com/office/infopath/2007/PartnerControls"/>
   </ds:schemaRefs>
 </ds:datastoreItem>
 </file>
 
-<file path=customXml/itemProps3.xml><?xml version="1.0" encoding="utf-8"?>
+<file path=customXml/itemProps4.xml><?xml version="1.0" encoding="utf-8"?>
 <ds:datastoreItem xmlns:ds="http://schemas.openxmlformats.org/officeDocument/2006/customXml" ds:itemID="{4EF48E05-0619-4954-9678-60B463384F76}">
   <ds:schemaRefs>
     <ds:schemaRef ds:uri="http://schemas.microsoft.com/office/2006/metadata/contentType"/>
@@ -12509,18 +12762,8 @@
 </ds:datastoreItem>
 </file>
 
-<file path=customXml/itemProps4.xml><?xml version="1.0" encoding="utf-8"?>
-<ds:datastoreItem xmlns:ds="http://schemas.openxmlformats.org/officeDocument/2006/customXml" ds:itemID="{71757D2F-A750-4B5E-95E1-3CCD25588B9E}">
-  <ds:schemaRefs>
-    <ds:schemaRef ds:uri="http://schemas.microsoft.com/office/2006/metadata/properties"/>
-    <ds:schemaRef ds:uri="8f28c936-c8b7-4889-b357-0af883ed6eb7"/>
-    <ds:schemaRef ds:uri="http://schemas.microsoft.com/office/infopath/2007/PartnerControls"/>
-  </ds:schemaRefs>
-</ds:datastoreItem>
-</file>
-
 <file path=customXml/itemProps5.xml><?xml version="1.0" encoding="utf-8"?>
-<ds:datastoreItem xmlns:ds="http://schemas.openxmlformats.org/officeDocument/2006/customXml" ds:itemID="{AF93EA40-16F6-4075-B021-137D9EBBF4B1}">
+<ds:datastoreItem xmlns:ds="http://schemas.openxmlformats.org/officeDocument/2006/customXml" ds:itemID="{C2BC0FEB-EB7C-4E0E-8800-C6F5A1A62222}">
   <ds:schemaRefs>
     <ds:schemaRef ds:uri="http://schemas.openxmlformats.org/officeDocument/2006/bibliography"/>
   </ds:schemaRefs>

</xml_diff>

<commit_message>
remove problem in documentation, because problem has already a security, which mad it safe
</commit_message>
<xml_diff>
--- a/Dokumentation_M318.docx
+++ b/Dokumentation_M318.docx
@@ -413,16 +413,16 @@
           <w:titlePg/>
         </w:sectPr>
       </w:pPr>
-      <w:bookmarkStart w:id="10" w:name="_Toc32113702"/>
-      <w:bookmarkStart w:id="11" w:name="_Ref32114080"/>
-      <w:bookmarkStart w:id="12" w:name="_Ref32114106"/>
-      <w:bookmarkStart w:id="13" w:name="_Toc32113701"/>
-      <w:bookmarkStart w:id="14" w:name="_Toc32113700"/>
-      <w:bookmarkStart w:id="15" w:name="_Toc32113698"/>
-      <w:bookmarkStart w:id="16" w:name="_Toc32113696"/>
-      <w:bookmarkStart w:id="17" w:name="_Toc32113695"/>
-      <w:bookmarkStart w:id="18" w:name="_Toc32113694"/>
-      <w:bookmarkStart w:id="19" w:name="_Toc32113693"/>
+      <w:bookmarkStart w:id="10" w:name="_Toc32113693"/>
+      <w:bookmarkStart w:id="11" w:name="_Toc32113694"/>
+      <w:bookmarkStart w:id="12" w:name="_Toc32113695"/>
+      <w:bookmarkStart w:id="13" w:name="_Toc32113696"/>
+      <w:bookmarkStart w:id="14" w:name="_Toc32113698"/>
+      <w:bookmarkStart w:id="15" w:name="_Toc32113700"/>
+      <w:bookmarkStart w:id="16" w:name="_Toc32113701"/>
+      <w:bookmarkStart w:id="17" w:name="_Ref32114106"/>
+      <w:bookmarkStart w:id="18" w:name="_Ref32114080"/>
+      <w:bookmarkStart w:id="19" w:name="_Toc32113702"/>
       <w:bookmarkEnd w:id="0"/>
       <w:bookmarkEnd w:id="1"/>
       <w:bookmarkEnd w:id="2"/>
@@ -444,8 +444,8 @@
     <w:bookmarkEnd w:id="12" w:displacedByCustomXml="next"/>
     <w:bookmarkEnd w:id="11" w:displacedByCustomXml="next"/>
     <w:bookmarkEnd w:id="10" w:displacedByCustomXml="next"/>
-    <w:bookmarkStart w:id="20" w:name="_Toc472921481" w:displacedByCustomXml="next"/>
-    <w:bookmarkStart w:id="21" w:name="_Ref472918885" w:displacedByCustomXml="next"/>
+    <w:bookmarkStart w:id="20" w:name="_Ref472918885" w:displacedByCustomXml="next"/>
+    <w:bookmarkStart w:id="21" w:name="_Toc472921481" w:displacedByCustomXml="next"/>
     <w:sdt>
       <w:sdtPr>
         <w:rPr>
@@ -2437,53 +2437,51 @@
           </w:r>
         </w:p>
         <w:p/>
-        <w:bookmarkStart w:id="22" w:name="_GoBack" w:displacedByCustomXml="next"/>
-        <w:bookmarkEnd w:id="22" w:displacedByCustomXml="next"/>
       </w:sdtContent>
     </w:sdt>
     <w:p>
       <w:pPr>
         <w:pStyle w:val="berschrift1"/>
       </w:pPr>
-      <w:bookmarkStart w:id="23" w:name="_Toc531695153"/>
+      <w:bookmarkStart w:id="22" w:name="_Toc531695153"/>
       <w:bookmarkEnd w:id="21"/>
       <w:bookmarkEnd w:id="20"/>
       <w:r>
         <w:lastRenderedPageBreak/>
         <w:t>Einleitung</w:t>
+      </w:r>
+      <w:bookmarkEnd w:id="22"/>
+    </w:p>
+    <w:p>
+      <w:pPr>
+        <w:pStyle w:val="berschrift2"/>
+      </w:pPr>
+      <w:bookmarkStart w:id="23" w:name="_Toc531695154"/>
+      <w:r>
+        <w:t>Zweck des Dokuments</w:t>
       </w:r>
       <w:bookmarkEnd w:id="23"/>
     </w:p>
     <w:p>
       <w:pPr>
-        <w:pStyle w:val="berschrift2"/>
-      </w:pPr>
-      <w:bookmarkStart w:id="24" w:name="_Toc531695154"/>
-      <w:r>
-        <w:t>Zweck des Dokuments</w:t>
-      </w:r>
-      <w:bookmarkEnd w:id="24"/>
+        <w:pStyle w:val="Textkrper"/>
+      </w:pPr>
+      <w:r>
+        <w:t>Dieses Dokument soll die Projektarbeit des 5. Überbetrieblichen Kurs erklären und aufzeigen, was erledigt wurde</w:t>
+      </w:r>
+      <w:r>
+        <w:t>, wo es Fehler gab, wie es zu Installieren ist und wie es geplant wurde.</w:t>
+      </w:r>
     </w:p>
     <w:p>
       <w:pPr>
-        <w:pStyle w:val="Textkrper"/>
-      </w:pPr>
-      <w:r>
-        <w:t>Dieses Dokument soll die Projektarbeit des 5. Überbetrieblichen Kurs erklären und aufzeigen, was erledigt wurde</w:t>
-      </w:r>
-      <w:r>
-        <w:t>, wo es Fehler gab, wie es zu Installieren ist und wie es geplant wurde.</w:t>
-      </w:r>
-    </w:p>
-    <w:p>
-      <w:pPr>
         <w:pStyle w:val="berschrift2"/>
       </w:pPr>
-      <w:bookmarkStart w:id="25" w:name="_Toc531695155"/>
+      <w:bookmarkStart w:id="24" w:name="_Toc531695155"/>
       <w:r>
         <w:t>Anforderungen</w:t>
       </w:r>
-      <w:bookmarkEnd w:id="25"/>
+      <w:bookmarkEnd w:id="24"/>
     </w:p>
     <w:p>
       <w:pPr>
@@ -2990,22 +2988,22 @@
       <w:pPr>
         <w:pStyle w:val="berschrift1"/>
       </w:pPr>
-      <w:bookmarkStart w:id="26" w:name="_Toc531695156"/>
+      <w:bookmarkStart w:id="25" w:name="_Toc531695156"/>
       <w:r>
         <w:lastRenderedPageBreak/>
         <w:t>Funktionen</w:t>
       </w:r>
-      <w:bookmarkEnd w:id="26"/>
+      <w:bookmarkEnd w:id="25"/>
     </w:p>
     <w:p>
       <w:pPr>
         <w:pStyle w:val="berschrift2"/>
       </w:pPr>
-      <w:bookmarkStart w:id="27" w:name="_Toc531695157"/>
+      <w:bookmarkStart w:id="26" w:name="_Toc531695157"/>
       <w:r>
         <w:t>Station Textsuche</w:t>
       </w:r>
-      <w:bookmarkEnd w:id="27"/>
+      <w:bookmarkEnd w:id="26"/>
     </w:p>
     <w:p>
       <w:pPr>
@@ -3095,11 +3093,11 @@
       <w:pPr>
         <w:pStyle w:val="berschrift2"/>
       </w:pPr>
-      <w:bookmarkStart w:id="28" w:name="_Toc531695158"/>
+      <w:bookmarkStart w:id="27" w:name="_Toc531695158"/>
       <w:r>
         <w:t>Verbindungen suchen</w:t>
       </w:r>
-      <w:bookmarkEnd w:id="28"/>
+      <w:bookmarkEnd w:id="27"/>
     </w:p>
     <w:p>
       <w:pPr>
@@ -3211,12 +3209,12 @@
       <w:pPr>
         <w:pStyle w:val="berschrift2"/>
       </w:pPr>
-      <w:bookmarkStart w:id="29" w:name="_Toc531695159"/>
+      <w:bookmarkStart w:id="28" w:name="_Toc531695159"/>
       <w:r>
         <w:lastRenderedPageBreak/>
         <w:t>Abfahrtstafel anzeigen</w:t>
       </w:r>
-      <w:bookmarkEnd w:id="29"/>
+      <w:bookmarkEnd w:id="28"/>
     </w:p>
     <w:p>
       <w:pPr>
@@ -3306,11 +3304,11 @@
       <w:pPr>
         <w:pStyle w:val="berschrift2"/>
       </w:pPr>
-      <w:bookmarkStart w:id="30" w:name="_Toc531695160"/>
+      <w:bookmarkStart w:id="29" w:name="_Toc531695160"/>
       <w:r>
         <w:t>Station Textsuche während dem Schreiben</w:t>
       </w:r>
-      <w:bookmarkEnd w:id="30"/>
+      <w:bookmarkEnd w:id="29"/>
     </w:p>
     <w:p>
       <w:pPr>
@@ -3511,12 +3509,12 @@
       <w:pPr>
         <w:pStyle w:val="berschrift2"/>
       </w:pPr>
-      <w:bookmarkStart w:id="31" w:name="_Toc531695161"/>
+      <w:bookmarkStart w:id="30" w:name="_Toc531695161"/>
       <w:r>
         <w:lastRenderedPageBreak/>
         <w:t>Verbindungen zu bestimmter Zeit suchen</w:t>
       </w:r>
-      <w:bookmarkEnd w:id="31"/>
+      <w:bookmarkEnd w:id="30"/>
     </w:p>
     <w:p>
       <w:pPr>
@@ -3620,12 +3618,12 @@
       <w:pPr>
         <w:pStyle w:val="berschrift1"/>
       </w:pPr>
-      <w:bookmarkStart w:id="32" w:name="_Toc531695162"/>
+      <w:bookmarkStart w:id="31" w:name="_Toc531695162"/>
       <w:r>
         <w:lastRenderedPageBreak/>
         <w:t>Installationsanleitung</w:t>
       </w:r>
-      <w:bookmarkEnd w:id="32"/>
+      <w:bookmarkEnd w:id="31"/>
     </w:p>
     <w:p>
       <w:pPr>
@@ -3755,22 +3753,22 @@
       <w:pPr>
         <w:pStyle w:val="berschrift1"/>
       </w:pPr>
-      <w:bookmarkStart w:id="33" w:name="_Toc531695163"/>
+      <w:bookmarkStart w:id="32" w:name="_Toc531695163"/>
       <w:r>
         <w:lastRenderedPageBreak/>
         <w:t>Probleme/Bugs</w:t>
       </w:r>
-      <w:bookmarkEnd w:id="33"/>
+      <w:bookmarkEnd w:id="32"/>
     </w:p>
     <w:p>
       <w:pPr>
         <w:pStyle w:val="berschrift2"/>
       </w:pPr>
-      <w:bookmarkStart w:id="34" w:name="_Toc531695164"/>
+      <w:bookmarkStart w:id="33" w:name="_Toc531695164"/>
       <w:r>
         <w:t>GUI Responsiv</w:t>
       </w:r>
-      <w:bookmarkEnd w:id="34"/>
+      <w:bookmarkEnd w:id="33"/>
     </w:p>
     <w:p>
       <w:pPr>
@@ -3878,21 +3876,21 @@
       <w:pPr>
         <w:pStyle w:val="berschrift2"/>
       </w:pPr>
-      <w:bookmarkStart w:id="35" w:name="_Toc531695165"/>
+      <w:bookmarkStart w:id="34" w:name="_Toc531695165"/>
       <w:r>
         <w:t>Performance</w:t>
       </w:r>
-      <w:bookmarkEnd w:id="35"/>
+      <w:bookmarkEnd w:id="34"/>
     </w:p>
     <w:p>
       <w:pPr>
         <w:pStyle w:val="berschrift3"/>
       </w:pPr>
-      <w:bookmarkStart w:id="36" w:name="_Toc531695166"/>
+      <w:bookmarkStart w:id="35" w:name="_Toc531695166"/>
       <w:r>
         <w:t>Abfrage</w:t>
       </w:r>
-      <w:bookmarkEnd w:id="36"/>
+      <w:bookmarkEnd w:id="35"/>
     </w:p>
     <w:p>
       <w:pPr>
@@ -3969,7 +3967,7 @@
       <w:pPr>
         <w:pStyle w:val="berschrift2"/>
       </w:pPr>
-      <w:bookmarkStart w:id="37" w:name="_Toc531695167"/>
+      <w:bookmarkStart w:id="36" w:name="_Toc531695167"/>
       <w:r>
         <w:lastRenderedPageBreak/>
         <w:t>List Box</w:t>
@@ -3980,7 +3978,7 @@
       <w:r>
         <w:t>TextBox</w:t>
       </w:r>
-      <w:bookmarkEnd w:id="37"/>
+      <w:bookmarkEnd w:id="36"/>
     </w:p>
     <w:p>
       <w:pPr>
@@ -4073,21 +4071,21 @@
       <w:pPr>
         <w:pStyle w:val="berschrift2"/>
       </w:pPr>
-      <w:bookmarkStart w:id="38" w:name="_Toc531695168"/>
+      <w:bookmarkStart w:id="37" w:name="_Toc531695168"/>
       <w:r>
         <w:t>Zugriff</w:t>
       </w:r>
-      <w:bookmarkEnd w:id="38"/>
+      <w:bookmarkEnd w:id="37"/>
     </w:p>
     <w:p>
       <w:pPr>
         <w:pStyle w:val="berschrift3"/>
       </w:pPr>
-      <w:bookmarkStart w:id="39" w:name="_Toc531695169"/>
+      <w:bookmarkStart w:id="38" w:name="_Toc531695169"/>
       <w:r>
         <w:t>List Box befüllen ausserhalb des GUIs</w:t>
       </w:r>
-      <w:bookmarkEnd w:id="39"/>
+      <w:bookmarkEnd w:id="38"/>
     </w:p>
     <w:p>
       <w:pPr>
@@ -4218,166 +4216,14 @@
         </w:tabs>
         <w:spacing w:line="240" w:lineRule="auto"/>
       </w:pPr>
-      <w:r>
-        <w:br w:type="page"/>
-      </w:r>
+      <w:bookmarkStart w:id="39" w:name="_GoBack"/>
+      <w:bookmarkEnd w:id="39"/>
     </w:p>
     <w:p>
       <w:pPr>
-        <w:pStyle w:val="berschrift2"/>
-      </w:pPr>
-      <w:bookmarkStart w:id="40" w:name="_Toc531695170"/>
-      <w:r>
-        <w:lastRenderedPageBreak/>
-        <w:t>Arbeitsspeicher</w:t>
-      </w:r>
-      <w:bookmarkEnd w:id="40"/>
-    </w:p>
-    <w:p>
-      <w:pPr>
-        <w:pStyle w:val="Textkrper"/>
-      </w:pPr>
-      <w:r>
-        <w:t>Ein kleines Problem mit dem Arbeitsspeicher besteht, wenn man die Abfahrtstabelle ausführt.</w:t>
-      </w:r>
-      <w:r>
-        <w:br/>
-        <w:t>Sobald man die Abfahrtstablle aufruft, passiert es, dass die Arbeitsspeicher Nutzung um 0.4MB bis zu 1.2MB steigt. Wenn man dies einige Male ausführt, steigert sich der reservierte Arbeitsspeicher. Dies könnte zu Problemen führen bei Computer, welche über wenig Arbeitsspeicher verfügen.</w:t>
-      </w:r>
-      <w:r>
-        <w:br/>
-        <w:t>Unten sieht man ein Beispiel vor der Abfrage und nach der Abfrage.</w:t>
-      </w:r>
-    </w:p>
-    <w:p>
-      <w:pPr>
-        <w:pStyle w:val="Textkrper"/>
-      </w:pPr>
-      <w:r>
-        <w:rPr>
-          <w:noProof/>
-          <w:lang w:eastAsia="de-CH"/>
-        </w:rPr>
-        <w:drawing>
-          <wp:inline distT="0" distB="0" distL="0" distR="0" wp14:anchorId="3D44A5C8" wp14:editId="0D98ACDF">
-            <wp:extent cx="3353435" cy="238125"/>
-            <wp:effectExtent l="19050" t="19050" r="18415" b="28575"/>
-            <wp:docPr id="41" name="Grafik 41"/>
-            <wp:cNvGraphicFramePr>
-              <a:graphicFrameLocks xmlns:a="http://schemas.openxmlformats.org/drawingml/2006/main" noChangeAspect="1"/>
-            </wp:cNvGraphicFramePr>
-            <a:graphic xmlns:a="http://schemas.openxmlformats.org/drawingml/2006/main">
-              <a:graphicData uri="http://schemas.openxmlformats.org/drawingml/2006/picture">
-                <pic:pic xmlns:pic="http://schemas.openxmlformats.org/drawingml/2006/picture">
-                  <pic:nvPicPr>
-                    <pic:cNvPr id="0" name="Picture 3"/>
-                    <pic:cNvPicPr>
-                      <a:picLocks noChangeAspect="1" noChangeArrowheads="1"/>
-                    </pic:cNvPicPr>
-                  </pic:nvPicPr>
-                  <pic:blipFill>
-                    <a:blip r:embed="rId28">
-                      <a:extLst>
-                        <a:ext uri="{28A0092B-C50C-407E-A947-70E740481C1C}">
-                          <a14:useLocalDpi xmlns:a14="http://schemas.microsoft.com/office/drawing/2010/main" val="0"/>
-                        </a:ext>
-                      </a:extLst>
-                    </a:blip>
-                    <a:srcRect/>
-                    <a:stretch>
-                      <a:fillRect/>
-                    </a:stretch>
-                  </pic:blipFill>
-                  <pic:spPr bwMode="auto">
-                    <a:xfrm>
-                      <a:off x="0" y="0"/>
-                      <a:ext cx="3353435" cy="238125"/>
-                    </a:xfrm>
-                    <a:prstGeom prst="rect">
-                      <a:avLst/>
-                    </a:prstGeom>
-                    <a:noFill/>
-                    <a:ln>
-                      <a:solidFill>
-                        <a:schemeClr val="tx1"/>
-                      </a:solidFill>
-                    </a:ln>
-                  </pic:spPr>
-                </pic:pic>
-              </a:graphicData>
-            </a:graphic>
-          </wp:inline>
-        </w:drawing>
-      </w:r>
-      <w:r>
-        <w:rPr>
-          <w:noProof/>
-          <w:lang w:eastAsia="de-CH"/>
-        </w:rPr>
-        <w:drawing>
-          <wp:inline distT="0" distB="0" distL="0" distR="0" wp14:anchorId="352C97DE" wp14:editId="0ACAE39D">
-            <wp:extent cx="3353435" cy="228600"/>
-            <wp:effectExtent l="19050" t="19050" r="18415" b="19050"/>
-            <wp:docPr id="44" name="Grafik 44"/>
-            <wp:cNvGraphicFramePr>
-              <a:graphicFrameLocks xmlns:a="http://schemas.openxmlformats.org/drawingml/2006/main" noChangeAspect="1"/>
-            </wp:cNvGraphicFramePr>
-            <a:graphic xmlns:a="http://schemas.openxmlformats.org/drawingml/2006/main">
-              <a:graphicData uri="http://schemas.openxmlformats.org/drawingml/2006/picture">
-                <pic:pic xmlns:pic="http://schemas.openxmlformats.org/drawingml/2006/picture">
-                  <pic:nvPicPr>
-                    <pic:cNvPr id="0" name="Picture 4"/>
-                    <pic:cNvPicPr>
-                      <a:picLocks noChangeAspect="1" noChangeArrowheads="1"/>
-                    </pic:cNvPicPr>
-                  </pic:nvPicPr>
-                  <pic:blipFill rotWithShape="1">
-                    <a:blip r:embed="rId29">
-                      <a:extLst>
-                        <a:ext uri="{28A0092B-C50C-407E-A947-70E740481C1C}">
-                          <a14:useLocalDpi xmlns:a14="http://schemas.microsoft.com/office/drawing/2010/main" val="0"/>
-                        </a:ext>
-                      </a:extLst>
-                    </a:blip>
-                    <a:srcRect l="1400"/>
-                    <a:stretch/>
-                  </pic:blipFill>
-                  <pic:spPr bwMode="auto">
-                    <a:xfrm>
-                      <a:off x="0" y="0"/>
-                      <a:ext cx="3353435" cy="228600"/>
-                    </a:xfrm>
-                    <a:prstGeom prst="rect">
-                      <a:avLst/>
-                    </a:prstGeom>
-                    <a:noFill/>
-                    <a:ln w="9525" cap="flat" cmpd="sng" algn="ctr">
-                      <a:solidFill>
-                        <a:sysClr val="windowText" lastClr="000000"/>
-                      </a:solidFill>
-                      <a:prstDash val="solid"/>
-                      <a:round/>
-                      <a:headEnd type="none" w="med" len="med"/>
-                      <a:tailEnd type="none" w="med" len="med"/>
-                    </a:ln>
-                    <a:extLst>
-                      <a:ext uri="{53640926-AAD7-44D8-BBD7-CCE9431645EC}">
-                        <a14:shadowObscured xmlns:a14="http://schemas.microsoft.com/office/drawing/2010/main"/>
-                      </a:ext>
-                    </a:extLst>
-                  </pic:spPr>
-                </pic:pic>
-              </a:graphicData>
-            </a:graphic>
-          </wp:inline>
-        </w:drawing>
-      </w:r>
-    </w:p>
-    <w:p>
-      <w:pPr>
         <w:pStyle w:val="berschrift1"/>
       </w:pPr>
-      <w:bookmarkStart w:id="41" w:name="_Toc531695171"/>
+      <w:bookmarkStart w:id="40" w:name="_Toc531695171"/>
       <w:r>
         <w:rPr>
           <w:noProof/>
@@ -4410,7 +4256,7 @@
                     </pic:cNvPicPr>
                   </pic:nvPicPr>
                   <pic:blipFill>
-                    <a:blip r:embed="rId30">
+                    <a:blip r:embed="rId28">
                       <a:extLst>
                         <a:ext uri="{28A0092B-C50C-407E-A947-70E740481C1C}">
                           <a14:useLocalDpi xmlns:a14="http://schemas.microsoft.com/office/drawing/2010/main" val="0"/>
@@ -4452,7 +4298,7 @@
       <w:r>
         <w:t>Planung</w:t>
       </w:r>
-      <w:bookmarkEnd w:id="41"/>
+      <w:bookmarkEnd w:id="40"/>
     </w:p>
     <w:p>
       <w:pPr>
@@ -4462,11 +4308,11 @@
           <w:lang w:eastAsia="de-CH"/>
         </w:rPr>
       </w:pPr>
-      <w:bookmarkStart w:id="42" w:name="_Toc531695172"/>
+      <w:bookmarkStart w:id="41" w:name="_Toc531695172"/>
       <w:r>
         <w:t>Use Case</w:t>
       </w:r>
-      <w:bookmarkEnd w:id="42"/>
+      <w:bookmarkEnd w:id="41"/>
       <w:r>
         <w:rPr>
           <w:noProof/>
@@ -5373,12 +5219,12 @@
       <w:pPr>
         <w:pStyle w:val="berschrift2"/>
       </w:pPr>
-      <w:bookmarkStart w:id="43" w:name="_Toc531695173"/>
+      <w:bookmarkStart w:id="42" w:name="_Toc531695173"/>
       <w:r>
         <w:lastRenderedPageBreak/>
         <w:t>Aktivitätsdiagramm</w:t>
       </w:r>
-      <w:bookmarkEnd w:id="43"/>
+      <w:bookmarkEnd w:id="42"/>
     </w:p>
     <w:p>
       <w:pPr>
@@ -5413,7 +5259,7 @@
                     <pic:cNvPicPr/>
                   </pic:nvPicPr>
                   <pic:blipFill>
-                    <a:blip r:embed="rId31"/>
+                    <a:blip r:embed="rId29"/>
                     <a:stretch>
                       <a:fillRect/>
                     </a:stretch>
@@ -5443,11 +5289,11 @@
       <w:pPr>
         <w:pStyle w:val="berschrift2"/>
       </w:pPr>
-      <w:bookmarkStart w:id="44" w:name="_Toc531695174"/>
+      <w:bookmarkStart w:id="43" w:name="_Toc531695174"/>
       <w:r>
         <w:t>Klassendiagramm</w:t>
       </w:r>
-      <w:bookmarkEnd w:id="44"/>
+      <w:bookmarkEnd w:id="43"/>
     </w:p>
     <w:p>
       <w:pPr>
@@ -5497,7 +5343,7 @@
                     <pic:cNvPicPr/>
                   </pic:nvPicPr>
                   <pic:blipFill>
-                    <a:blip r:embed="rId32"/>
+                    <a:blip r:embed="rId30"/>
                     <a:stretch>
                       <a:fillRect/>
                     </a:stretch>
@@ -5539,12 +5385,12 @@
       <w:pPr>
         <w:pStyle w:val="berschrift2"/>
       </w:pPr>
-      <w:bookmarkStart w:id="45" w:name="_Toc531695175"/>
+      <w:bookmarkStart w:id="44" w:name="_Toc531695175"/>
       <w:r>
         <w:lastRenderedPageBreak/>
         <w:t>Mock-Up</w:t>
       </w:r>
-      <w:bookmarkEnd w:id="45"/>
+      <w:bookmarkEnd w:id="44"/>
     </w:p>
     <w:p>
       <w:pPr>
@@ -5587,7 +5433,7 @@
                     </pic:cNvPicPr>
                   </pic:nvPicPr>
                   <pic:blipFill>
-                    <a:blip r:embed="rId33">
+                    <a:blip r:embed="rId31">
                       <a:extLst>
                         <a:ext uri="{28A0092B-C50C-407E-A947-70E740481C1C}">
                           <a14:useLocalDpi xmlns:a14="http://schemas.microsoft.com/office/drawing/2010/main" val="0"/>
@@ -5643,7 +5489,7 @@
                     </pic:cNvPicPr>
                   </pic:nvPicPr>
                   <pic:blipFill>
-                    <a:blip r:embed="rId34">
+                    <a:blip r:embed="rId32">
                       <a:extLst>
                         <a:ext uri="{28A0092B-C50C-407E-A947-70E740481C1C}">
                           <a14:useLocalDpi xmlns:a14="http://schemas.microsoft.com/office/drawing/2010/main" val="0"/>
@@ -5676,12 +5522,12 @@
       <w:pPr>
         <w:pStyle w:val="berschrift1"/>
       </w:pPr>
-      <w:bookmarkStart w:id="46" w:name="_Toc531695176"/>
+      <w:bookmarkStart w:id="45" w:name="_Toc531695176"/>
       <w:r>
         <w:lastRenderedPageBreak/>
         <w:t>Testfälle</w:t>
       </w:r>
-      <w:bookmarkEnd w:id="46"/>
+      <w:bookmarkEnd w:id="45"/>
     </w:p>
     <w:tbl>
       <w:tblPr>
@@ -5806,7 +5652,7 @@
                           </pic:cNvPicPr>
                         </pic:nvPicPr>
                         <pic:blipFill>
-                          <a:blip r:embed="rId35">
+                          <a:blip r:embed="rId33">
                             <a:extLst>
                               <a:ext uri="{28A0092B-C50C-407E-A947-70E740481C1C}">
                                 <a14:useLocalDpi xmlns:a14="http://schemas.microsoft.com/office/drawing/2010/main" val="0"/>
@@ -5936,7 +5782,7 @@
                           </pic:cNvPicPr>
                         </pic:nvPicPr>
                         <pic:blipFill>
-                          <a:blip r:embed="rId36">
+                          <a:blip r:embed="rId34">
                             <a:extLst>
                               <a:ext uri="{28A0092B-C50C-407E-A947-70E740481C1C}">
                                 <a14:useLocalDpi xmlns:a14="http://schemas.microsoft.com/office/drawing/2010/main" val="0"/>
@@ -6072,7 +5918,7 @@
                           </pic:cNvPicPr>
                         </pic:nvPicPr>
                         <pic:blipFill>
-                          <a:blip r:embed="rId37">
+                          <a:blip r:embed="rId35">
                             <a:extLst>
                               <a:ext uri="{28A0092B-C50C-407E-A947-70E740481C1C}">
                                 <a14:useLocalDpi xmlns:a14="http://schemas.microsoft.com/office/drawing/2010/main" val="0"/>
@@ -6219,7 +6065,7 @@
                           </pic:cNvPicPr>
                         </pic:nvPicPr>
                         <pic:blipFill>
-                          <a:blip r:embed="rId38">
+                          <a:blip r:embed="rId36">
                             <a:extLst>
                               <a:ext uri="{28A0092B-C50C-407E-A947-70E740481C1C}">
                                 <a14:useLocalDpi xmlns:a14="http://schemas.microsoft.com/office/drawing/2010/main" val="0"/>
@@ -6327,7 +6173,7 @@
                           </pic:cNvPicPr>
                         </pic:nvPicPr>
                         <pic:blipFill>
-                          <a:blip r:embed="rId39">
+                          <a:blip r:embed="rId37">
                             <a:extLst>
                               <a:ext uri="{28A0092B-C50C-407E-A947-70E740481C1C}">
                                 <a14:useLocalDpi xmlns:a14="http://schemas.microsoft.com/office/drawing/2010/main" val="0"/>
@@ -6447,7 +6293,7 @@
                           </pic:cNvPicPr>
                         </pic:nvPicPr>
                         <pic:blipFill>
-                          <a:blip r:embed="rId40">
+                          <a:blip r:embed="rId38">
                             <a:extLst>
                               <a:ext uri="{28A0092B-C50C-407E-A947-70E740481C1C}">
                                 <a14:useLocalDpi xmlns:a14="http://schemas.microsoft.com/office/drawing/2010/main" val="0"/>
@@ -6574,7 +6420,7 @@
                           <pic:cNvPicPr/>
                         </pic:nvPicPr>
                         <pic:blipFill>
-                          <a:blip r:embed="rId41"/>
+                          <a:blip r:embed="rId39"/>
                           <a:stretch>
                             <a:fillRect/>
                           </a:stretch>
@@ -6692,7 +6538,7 @@
                           </pic:cNvPicPr>
                         </pic:nvPicPr>
                         <pic:blipFill>
-                          <a:blip r:embed="rId42">
+                          <a:blip r:embed="rId40">
                             <a:extLst>
                               <a:ext uri="{28A0092B-C50C-407E-A947-70E740481C1C}">
                                 <a14:useLocalDpi xmlns:a14="http://schemas.microsoft.com/office/drawing/2010/main" val="0"/>
@@ -6800,7 +6646,7 @@
                           </pic:cNvPicPr>
                         </pic:nvPicPr>
                         <pic:blipFill>
-                          <a:blip r:embed="rId43">
+                          <a:blip r:embed="rId41">
                             <a:extLst>
                               <a:ext uri="{28A0092B-C50C-407E-A947-70E740481C1C}">
                                 <a14:useLocalDpi xmlns:a14="http://schemas.microsoft.com/office/drawing/2010/main" val="0"/>
@@ -6926,7 +6772,7 @@
                           </pic:cNvPicPr>
                         </pic:nvPicPr>
                         <pic:blipFill>
-                          <a:blip r:embed="rId44">
+                          <a:blip r:embed="rId42">
                             <a:extLst>
                               <a:ext uri="{28A0092B-C50C-407E-A947-70E740481C1C}">
                                 <a14:useLocalDpi xmlns:a14="http://schemas.microsoft.com/office/drawing/2010/main" val="0"/>
@@ -7040,7 +6886,7 @@
                           </pic:cNvPicPr>
                         </pic:nvPicPr>
                         <pic:blipFill>
-                          <a:blip r:embed="rId45">
+                          <a:blip r:embed="rId43">
                             <a:extLst>
                               <a:ext uri="{28A0092B-C50C-407E-A947-70E740481C1C}">
                                 <a14:useLocalDpi xmlns:a14="http://schemas.microsoft.com/office/drawing/2010/main" val="0"/>
@@ -7165,7 +7011,7 @@
                           </pic:cNvPicPr>
                         </pic:nvPicPr>
                         <pic:blipFill>
-                          <a:blip r:embed="rId46">
+                          <a:blip r:embed="rId44">
                             <a:extLst>
                               <a:ext uri="{28A0092B-C50C-407E-A947-70E740481C1C}">
                                 <a14:useLocalDpi xmlns:a14="http://schemas.microsoft.com/office/drawing/2010/main" val="0"/>
@@ -7206,7 +7052,7 @@
       <w:pPr>
         <w:pStyle w:val="berschrift1"/>
       </w:pPr>
-      <w:bookmarkStart w:id="47" w:name="_Toc531695177"/>
+      <w:bookmarkStart w:id="46" w:name="_Toc531695177"/>
       <w:r>
         <w:lastRenderedPageBreak/>
         <w:t xml:space="preserve">Coding </w:t>
@@ -7214,7 +7060,7 @@
       <w:r>
         <w:t>Guidelines</w:t>
       </w:r>
-      <w:bookmarkEnd w:id="47"/>
+      <w:bookmarkEnd w:id="46"/>
     </w:p>
     <w:tbl>
       <w:tblPr>
@@ -7294,6 +7140,147 @@
                   <wp:extent cx="2033905" cy="249978"/>
                   <wp:effectExtent l="0" t="0" r="4445" b="0"/>
                   <wp:docPr id="22" name="Grafik 22"/>
+                  <wp:cNvGraphicFramePr>
+                    <a:graphicFrameLocks xmlns:a="http://schemas.openxmlformats.org/drawingml/2006/main" noChangeAspect="1"/>
+                  </wp:cNvGraphicFramePr>
+                  <a:graphic xmlns:a="http://schemas.openxmlformats.org/drawingml/2006/main">
+                    <a:graphicData uri="http://schemas.openxmlformats.org/drawingml/2006/picture">
+                      <pic:pic xmlns:pic="http://schemas.openxmlformats.org/drawingml/2006/picture">
+                        <pic:nvPicPr>
+                          <pic:cNvPr id="1" name=""/>
+                          <pic:cNvPicPr/>
+                        </pic:nvPicPr>
+                        <pic:blipFill>
+                          <a:blip r:embed="rId45"/>
+                          <a:stretch>
+                            <a:fillRect/>
+                          </a:stretch>
+                        </pic:blipFill>
+                        <pic:spPr>
+                          <a:xfrm>
+                            <a:off x="0" y="0"/>
+                            <a:ext cx="2302851" cy="283033"/>
+                          </a:xfrm>
+                          <a:prstGeom prst="rect">
+                            <a:avLst/>
+                          </a:prstGeom>
+                        </pic:spPr>
+                      </pic:pic>
+                    </a:graphicData>
+                  </a:graphic>
+                </wp:inline>
+              </w:drawing>
+            </w:r>
+          </w:p>
+        </w:tc>
+      </w:tr>
+      <w:tr>
+        <w:tc>
+          <w:tcPr>
+            <w:tcW w:w="5665" w:type="dxa"/>
+          </w:tcPr>
+          <w:p>
+            <w:pPr>
+              <w:pStyle w:val="Textkrper"/>
+            </w:pPr>
+            <w:r>
+              <w:t xml:space="preserve">Methoden werden </w:t>
+            </w:r>
+            <w:r>
+              <w:t>grossgeschrieben und in camel case</w:t>
+            </w:r>
+          </w:p>
+        </w:tc>
+        <w:tc>
+          <w:tcPr>
+            <w:tcW w:w="4247" w:type="dxa"/>
+          </w:tcPr>
+          <w:p>
+            <w:pPr>
+              <w:pStyle w:val="Textkrper"/>
+            </w:pPr>
+            <w:r>
+              <w:rPr>
+                <w:noProof/>
+                <w:lang w:eastAsia="de-CH"/>
+              </w:rPr>
+              <w:drawing>
+                <wp:inline distT="0" distB="0" distL="0" distR="0" wp14:anchorId="1660A0C0" wp14:editId="699B71EC">
+                  <wp:extent cx="2044061" cy="165735"/>
+                  <wp:effectExtent l="0" t="0" r="0" b="5715"/>
+                  <wp:docPr id="33" name="Grafik 33"/>
+                  <wp:cNvGraphicFramePr>
+                    <a:graphicFrameLocks xmlns:a="http://schemas.openxmlformats.org/drawingml/2006/main" noChangeAspect="1"/>
+                  </wp:cNvGraphicFramePr>
+                  <a:graphic xmlns:a="http://schemas.openxmlformats.org/drawingml/2006/main">
+                    <a:graphicData uri="http://schemas.openxmlformats.org/drawingml/2006/picture">
+                      <pic:pic xmlns:pic="http://schemas.openxmlformats.org/drawingml/2006/picture">
+                        <pic:nvPicPr>
+                          <pic:cNvPr id="1" name=""/>
+                          <pic:cNvPicPr/>
+                        </pic:nvPicPr>
+                        <pic:blipFill>
+                          <a:blip r:embed="rId46"/>
+                          <a:stretch>
+                            <a:fillRect/>
+                          </a:stretch>
+                        </pic:blipFill>
+                        <pic:spPr>
+                          <a:xfrm>
+                            <a:off x="0" y="0"/>
+                            <a:ext cx="2160082" cy="175142"/>
+                          </a:xfrm>
+                          <a:prstGeom prst="rect">
+                            <a:avLst/>
+                          </a:prstGeom>
+                        </pic:spPr>
+                      </pic:pic>
+                    </a:graphicData>
+                  </a:graphic>
+                </wp:inline>
+              </w:drawing>
+            </w:r>
+          </w:p>
+        </w:tc>
+      </w:tr>
+      <w:tr>
+        <w:tc>
+          <w:tcPr>
+            <w:tcW w:w="5665" w:type="dxa"/>
+          </w:tcPr>
+          <w:p>
+            <w:pPr>
+              <w:pStyle w:val="Textkrper"/>
+            </w:pPr>
+            <w:r>
+              <w:t xml:space="preserve">Klassen werden </w:t>
+            </w:r>
+            <w:r>
+              <w:t>grossgeschrieben</w:t>
+            </w:r>
+            <w:r>
+              <w:t xml:space="preserve"> und in camel case</w:t>
+            </w:r>
+          </w:p>
+        </w:tc>
+        <w:tc>
+          <w:tcPr>
+            <w:tcW w:w="4247" w:type="dxa"/>
+          </w:tcPr>
+          <w:p>
+            <w:pPr>
+              <w:pStyle w:val="Textkrper"/>
+            </w:pPr>
+            <w:r>
+              <w:rPr>
+                <w:noProof/>
+                <w:lang w:eastAsia="de-CH"/>
+              </w:rPr>
+              <w:drawing>
+                <wp:inline distT="0" distB="0" distL="0" distR="0" wp14:anchorId="119999DE" wp14:editId="028B9F0E">
+                  <wp:extent cx="2033905" cy="209372"/>
+                  <wp:effectExtent l="0" t="0" r="4445" b="635"/>
+                  <wp:docPr id="34" name="Grafik 34"/>
                   <wp:cNvGraphicFramePr>
                     <a:graphicFrameLocks xmlns:a="http://schemas.openxmlformats.org/drawingml/2006/main" noChangeAspect="1"/>
                   </wp:cNvGraphicFramePr>
@@ -7313,147 +7300,6 @@
                         <pic:spPr>
                           <a:xfrm>
                             <a:off x="0" y="0"/>
-                            <a:ext cx="2302851" cy="283033"/>
-                          </a:xfrm>
-                          <a:prstGeom prst="rect">
-                            <a:avLst/>
-                          </a:prstGeom>
-                        </pic:spPr>
-                      </pic:pic>
-                    </a:graphicData>
-                  </a:graphic>
-                </wp:inline>
-              </w:drawing>
-            </w:r>
-          </w:p>
-        </w:tc>
-      </w:tr>
-      <w:tr>
-        <w:tc>
-          <w:tcPr>
-            <w:tcW w:w="5665" w:type="dxa"/>
-          </w:tcPr>
-          <w:p>
-            <w:pPr>
-              <w:pStyle w:val="Textkrper"/>
-            </w:pPr>
-            <w:r>
-              <w:t xml:space="preserve">Methoden werden </w:t>
-            </w:r>
-            <w:r>
-              <w:t>grossgeschrieben und in camel case</w:t>
-            </w:r>
-          </w:p>
-        </w:tc>
-        <w:tc>
-          <w:tcPr>
-            <w:tcW w:w="4247" w:type="dxa"/>
-          </w:tcPr>
-          <w:p>
-            <w:pPr>
-              <w:pStyle w:val="Textkrper"/>
-            </w:pPr>
-            <w:r>
-              <w:rPr>
-                <w:noProof/>
-                <w:lang w:eastAsia="de-CH"/>
-              </w:rPr>
-              <w:drawing>
-                <wp:inline distT="0" distB="0" distL="0" distR="0" wp14:anchorId="1660A0C0" wp14:editId="699B71EC">
-                  <wp:extent cx="2044061" cy="165735"/>
-                  <wp:effectExtent l="0" t="0" r="0" b="5715"/>
-                  <wp:docPr id="33" name="Grafik 33"/>
-                  <wp:cNvGraphicFramePr>
-                    <a:graphicFrameLocks xmlns:a="http://schemas.openxmlformats.org/drawingml/2006/main" noChangeAspect="1"/>
-                  </wp:cNvGraphicFramePr>
-                  <a:graphic xmlns:a="http://schemas.openxmlformats.org/drawingml/2006/main">
-                    <a:graphicData uri="http://schemas.openxmlformats.org/drawingml/2006/picture">
-                      <pic:pic xmlns:pic="http://schemas.openxmlformats.org/drawingml/2006/picture">
-                        <pic:nvPicPr>
-                          <pic:cNvPr id="1" name=""/>
-                          <pic:cNvPicPr/>
-                        </pic:nvPicPr>
-                        <pic:blipFill>
-                          <a:blip r:embed="rId48"/>
-                          <a:stretch>
-                            <a:fillRect/>
-                          </a:stretch>
-                        </pic:blipFill>
-                        <pic:spPr>
-                          <a:xfrm>
-                            <a:off x="0" y="0"/>
-                            <a:ext cx="2160082" cy="175142"/>
-                          </a:xfrm>
-                          <a:prstGeom prst="rect">
-                            <a:avLst/>
-                          </a:prstGeom>
-                        </pic:spPr>
-                      </pic:pic>
-                    </a:graphicData>
-                  </a:graphic>
-                </wp:inline>
-              </w:drawing>
-            </w:r>
-          </w:p>
-        </w:tc>
-      </w:tr>
-      <w:tr>
-        <w:tc>
-          <w:tcPr>
-            <w:tcW w:w="5665" w:type="dxa"/>
-          </w:tcPr>
-          <w:p>
-            <w:pPr>
-              <w:pStyle w:val="Textkrper"/>
-            </w:pPr>
-            <w:r>
-              <w:t xml:space="preserve">Klassen werden </w:t>
-            </w:r>
-            <w:r>
-              <w:t>grossgeschrieben</w:t>
-            </w:r>
-            <w:r>
-              <w:t xml:space="preserve"> und in camel case</w:t>
-            </w:r>
-          </w:p>
-        </w:tc>
-        <w:tc>
-          <w:tcPr>
-            <w:tcW w:w="4247" w:type="dxa"/>
-          </w:tcPr>
-          <w:p>
-            <w:pPr>
-              <w:pStyle w:val="Textkrper"/>
-            </w:pPr>
-            <w:r>
-              <w:rPr>
-                <w:noProof/>
-                <w:lang w:eastAsia="de-CH"/>
-              </w:rPr>
-              <w:drawing>
-                <wp:inline distT="0" distB="0" distL="0" distR="0" wp14:anchorId="119999DE" wp14:editId="028B9F0E">
-                  <wp:extent cx="2033905" cy="209372"/>
-                  <wp:effectExtent l="0" t="0" r="4445" b="635"/>
-                  <wp:docPr id="34" name="Grafik 34"/>
-                  <wp:cNvGraphicFramePr>
-                    <a:graphicFrameLocks xmlns:a="http://schemas.openxmlformats.org/drawingml/2006/main" noChangeAspect="1"/>
-                  </wp:cNvGraphicFramePr>
-                  <a:graphic xmlns:a="http://schemas.openxmlformats.org/drawingml/2006/main">
-                    <a:graphicData uri="http://schemas.openxmlformats.org/drawingml/2006/picture">
-                      <pic:pic xmlns:pic="http://schemas.openxmlformats.org/drawingml/2006/picture">
-                        <pic:nvPicPr>
-                          <pic:cNvPr id="1" name=""/>
-                          <pic:cNvPicPr/>
-                        </pic:nvPicPr>
-                        <pic:blipFill>
-                          <a:blip r:embed="rId49"/>
-                          <a:stretch>
-                            <a:fillRect/>
-                          </a:stretch>
-                        </pic:blipFill>
-                        <pic:spPr>
-                          <a:xfrm>
-                            <a:off x="0" y="0"/>
                             <a:ext cx="2100370" cy="216214"/>
                           </a:xfrm>
                           <a:prstGeom prst="rect">
@@ -7526,7 +7372,7 @@
                           </pic:cNvPicPr>
                         </pic:nvPicPr>
                         <pic:blipFill>
-                          <a:blip r:embed="rId50">
+                          <a:blip r:embed="rId48">
                             <a:extLst>
                               <a:ext uri="{28A0092B-C50C-407E-A947-70E740481C1C}">
                                 <a14:useLocalDpi xmlns:a14="http://schemas.microsoft.com/office/drawing/2010/main" val="0"/>
@@ -7822,7 +7668,7 @@
                           <pic:cNvPicPr/>
                         </pic:nvPicPr>
                         <pic:blipFill>
-                          <a:blip r:embed="rId51"/>
+                          <a:blip r:embed="rId49"/>
                           <a:stretch>
                             <a:fillRect/>
                           </a:stretch>
@@ -7898,7 +7744,7 @@
                           <pic:cNvPicPr/>
                         </pic:nvPicPr>
                         <pic:blipFill>
-                          <a:blip r:embed="rId52"/>
+                          <a:blip r:embed="rId50"/>
                           <a:stretch>
                             <a:fillRect/>
                           </a:stretch>
@@ -7933,8 +7779,8 @@
       </w:pPr>
     </w:p>
     <w:sectPr>
-      <w:headerReference w:type="default" r:id="rId53"/>
-      <w:footerReference w:type="default" r:id="rId54"/>
+      <w:headerReference w:type="default" r:id="rId51"/>
+      <w:footerReference w:type="default" r:id="rId52"/>
       <w:pgSz w:w="11906" w:h="16838" w:code="9"/>
       <w:pgMar w:top="2268" w:right="992" w:bottom="1559" w:left="992" w:header="1134" w:footer="737" w:gutter="0"/>
       <w:cols w:space="708"/>
@@ -8691,7 +8537,7 @@
         <w:noProof/>
         <w:szCs w:val="18"/>
       </w:rPr>
-      <w:t>12</w:t>
+      <w:t>10</w:t>
     </w:r>
     <w:r>
       <w:rPr>
@@ -8733,7 +8579,7 @@
         <w:noProof/>
         <w:szCs w:val="18"/>
       </w:rPr>
-      <w:t>17</w:t>
+      <w:t>16</w:t>
     </w:r>
     <w:r>
       <w:rPr>
@@ -11666,6 +11512,7 @@
     <w:rsid w:val="001F6699"/>
     <w:rsid w:val="00246340"/>
     <w:rsid w:val="00295ABF"/>
+    <w:rsid w:val="0035564C"/>
     <w:rsid w:val="003653B7"/>
     <w:rsid w:val="003E6F1E"/>
     <w:rsid w:val="00531A3F"/>
@@ -12438,6 +12285,15 @@
 
 <file path=customXml/item1.xml><?xml version="1.0" encoding="utf-8"?>
 <?mso-contentType ?>
+<FormTemplates xmlns="http://schemas.microsoft.com/sharepoint/v3/contenttype/forms">
+  <Display>DocumentLibraryForm</Display>
+  <Edit>DocumentLibraryForm</Edit>
+  <New>DocumentLibraryForm</New>
+</FormTemplates>
+</file>
+
+<file path=customXml/item2.xml><?xml version="1.0" encoding="utf-8"?>
+<?mso-contentType ?>
 <spe:Receivers xmlns:spe="http://schemas.microsoft.com/sharepoint/events">
   <Receiver>
     <Name>Document ID Generator</Name>
@@ -12486,39 +12342,7 @@
 </spe:Receivers>
 </file>
 
-<file path=customXml/item2.xml><?xml version="1.0" encoding="utf-8"?>
-<?mso-contentType ?>
-<FormTemplates xmlns="http://schemas.microsoft.com/sharepoint/v3/contenttype/forms">
-  <Display>DocumentLibraryForm</Display>
-  <Edit>DocumentLibraryForm</Edit>
-  <New>DocumentLibraryForm</New>
-</FormTemplates>
-</file>
-
 <file path=customXml/item3.xml><?xml version="1.0" encoding="utf-8"?>
-<p:properties xmlns:p="http://schemas.microsoft.com/office/2006/metadata/properties" xmlns:xsi="http://www.w3.org/2001/XMLSchema-instance">
-  <documentManagement>
-    <TaxCatchAll xmlns="8f28c936-c8b7-4889-b357-0af883ed6eb7">
-      <Value>446</Value>
-    </TaxCatchAll>
-    <nc5864615c75432b95467191aa94d779 xmlns="8f28c936-c8b7-4889-b357-0af883ed6eb7">
-      <Terms xmlns="http://schemas.microsoft.com/office/infopath/2007/PartnerControls">
-        <TermInfo xmlns="http://schemas.microsoft.com/office/infopath/2007/PartnerControls">
-          <TermName xmlns="http://schemas.microsoft.com/office/infopath/2007/PartnerControls">Lernende</TermName>
-          <TermId xmlns="http://schemas.microsoft.com/office/infopath/2007/PartnerControls">39b0660c-8fb4-492a-87d2-3d8723432cc9</TermId>
-        </TermInfo>
-      </Terms>
-    </nc5864615c75432b95467191aa94d779>
-    <_dlc_DocId xmlns="8f28c936-c8b7-4889-b357-0af883ed6eb7">ABOUT-23-119</_dlc_DocId>
-    <_dlc_DocIdUrl xmlns="8f28c936-c8b7-4889-b357-0af883ed6eb7">
-      <Url>https://shp.bison-group.com/HRM/_layouts/15/DocIdRedir.aspx?ID=ABOUT-23-119</Url>
-      <Description>ABOUT-23-119</Description>
-    </_dlc_DocIdUrl>
-  </documentManagement>
-</p:properties>
-</file>
-
-<file path=customXml/item4.xml><?xml version="1.0" encoding="utf-8"?>
 <ct:contentTypeSchema xmlns:ct="http://schemas.microsoft.com/office/2006/metadata/contentType" xmlns:ma="http://schemas.microsoft.com/office/2006/metadata/properties/metaAttributes" ct:_="" ma:_="" ma:contentTypeName="Dokument" ma:contentTypeID="0x010100B0C6F5EFAAB31242AD9AC599CCD2DEB5" ma:contentTypeVersion="4" ma:contentTypeDescription="Ein neues Dokument erstellen." ma:contentTypeScope="" ma:versionID="4a4ff7f20120f5b2888e2fcca24cb7d9">
   <xsd:schema xmlns:xsd="http://www.w3.org/2001/XMLSchema" xmlns:xs="http://www.w3.org/2001/XMLSchema" xmlns:p="http://schemas.microsoft.com/office/2006/metadata/properties" xmlns:ns2="8f28c936-c8b7-4889-b357-0af883ed6eb7" targetNamespace="http://schemas.microsoft.com/office/2006/metadata/properties" ma:root="true" ma:fieldsID="3de77f70ba20f7252701c7a44e79e06e" ns2:_="">
     <xsd:import namespace="8f28c936-c8b7-4889-b357-0af883ed6eb7"/>
@@ -12683,6 +12507,29 @@
 </ct:contentTypeSchema>
 </file>
 
+<file path=customXml/item4.xml><?xml version="1.0" encoding="utf-8"?>
+<p:properties xmlns:p="http://schemas.microsoft.com/office/2006/metadata/properties" xmlns:xsi="http://www.w3.org/2001/XMLSchema-instance">
+  <documentManagement>
+    <TaxCatchAll xmlns="8f28c936-c8b7-4889-b357-0af883ed6eb7">
+      <Value>446</Value>
+    </TaxCatchAll>
+    <nc5864615c75432b95467191aa94d779 xmlns="8f28c936-c8b7-4889-b357-0af883ed6eb7">
+      <Terms xmlns="http://schemas.microsoft.com/office/infopath/2007/PartnerControls">
+        <TermInfo xmlns="http://schemas.microsoft.com/office/infopath/2007/PartnerControls">
+          <TermName xmlns="http://schemas.microsoft.com/office/infopath/2007/PartnerControls">Lernende</TermName>
+          <TermId xmlns="http://schemas.microsoft.com/office/infopath/2007/PartnerControls">39b0660c-8fb4-492a-87d2-3d8723432cc9</TermId>
+        </TermInfo>
+      </Terms>
+    </nc5864615c75432b95467191aa94d779>
+    <_dlc_DocId xmlns="8f28c936-c8b7-4889-b357-0af883ed6eb7">ABOUT-23-119</_dlc_DocId>
+    <_dlc_DocIdUrl xmlns="8f28c936-c8b7-4889-b357-0af883ed6eb7">
+      <Url>https://shp.bison-group.com/HRM/_layouts/15/DocIdRedir.aspx?ID=ABOUT-23-119</Url>
+      <Description>ABOUT-23-119</Description>
+    </_dlc_DocIdUrl>
+  </documentManagement>
+</p:properties>
+</file>
+
 <file path=customXml/item5.xml><?xml version="1.0" encoding="utf-8"?>
 <b:Sources xmlns:b="http://schemas.openxmlformats.org/officeDocument/2006/bibliography" xmlns="http://schemas.openxmlformats.org/officeDocument/2006/bibliography" SelectedStyle="\HarvardAnglia2008OfficeOnline.xsl" StyleName="Harvard - Anglia" Version="2008">
   <b:Source>
@@ -12719,6 +12566,14 @@
 </file>
 
 <file path=customXml/itemProps1.xml><?xml version="1.0" encoding="utf-8"?>
+<ds:datastoreItem xmlns:ds="http://schemas.openxmlformats.org/officeDocument/2006/customXml" ds:itemID="{A27009EE-9E9F-48D0-B1B2-FBAD89FE0BC1}">
+  <ds:schemaRefs>
+    <ds:schemaRef ds:uri="http://schemas.microsoft.com/sharepoint/v3/contenttype/forms"/>
+  </ds:schemaRefs>
+</ds:datastoreItem>
+</file>
+
+<file path=customXml/itemProps2.xml><?xml version="1.0" encoding="utf-8"?>
 <ds:datastoreItem xmlns:ds="http://schemas.openxmlformats.org/officeDocument/2006/customXml" ds:itemID="{6F6B9842-CAED-4D2D-99E0-C2CC619CE98C}">
   <ds:schemaRefs>
     <ds:schemaRef ds:uri="http://schemas.microsoft.com/sharepoint/events"/>
@@ -12726,25 +12581,7 @@
 </ds:datastoreItem>
 </file>
 
-<file path=customXml/itemProps2.xml><?xml version="1.0" encoding="utf-8"?>
-<ds:datastoreItem xmlns:ds="http://schemas.openxmlformats.org/officeDocument/2006/customXml" ds:itemID="{A27009EE-9E9F-48D0-B1B2-FBAD89FE0BC1}">
-  <ds:schemaRefs>
-    <ds:schemaRef ds:uri="http://schemas.microsoft.com/sharepoint/v3/contenttype/forms"/>
-  </ds:schemaRefs>
-</ds:datastoreItem>
-</file>
-
 <file path=customXml/itemProps3.xml><?xml version="1.0" encoding="utf-8"?>
-<ds:datastoreItem xmlns:ds="http://schemas.openxmlformats.org/officeDocument/2006/customXml" ds:itemID="{71757D2F-A750-4B5E-95E1-3CCD25588B9E}">
-  <ds:schemaRefs>
-    <ds:schemaRef ds:uri="http://schemas.microsoft.com/office/2006/metadata/properties"/>
-    <ds:schemaRef ds:uri="8f28c936-c8b7-4889-b357-0af883ed6eb7"/>
-    <ds:schemaRef ds:uri="http://schemas.microsoft.com/office/infopath/2007/PartnerControls"/>
-  </ds:schemaRefs>
-</ds:datastoreItem>
-</file>
-
-<file path=customXml/itemProps4.xml><?xml version="1.0" encoding="utf-8"?>
 <ds:datastoreItem xmlns:ds="http://schemas.openxmlformats.org/officeDocument/2006/customXml" ds:itemID="{4EF48E05-0619-4954-9678-60B463384F76}">
   <ds:schemaRefs>
     <ds:schemaRef ds:uri="http://schemas.microsoft.com/office/2006/metadata/contentType"/>
@@ -12762,8 +12599,18 @@
 </ds:datastoreItem>
 </file>
 
+<file path=customXml/itemProps4.xml><?xml version="1.0" encoding="utf-8"?>
+<ds:datastoreItem xmlns:ds="http://schemas.openxmlformats.org/officeDocument/2006/customXml" ds:itemID="{71757D2F-A750-4B5E-95E1-3CCD25588B9E}">
+  <ds:schemaRefs>
+    <ds:schemaRef ds:uri="http://schemas.microsoft.com/office/2006/metadata/properties"/>
+    <ds:schemaRef ds:uri="8f28c936-c8b7-4889-b357-0af883ed6eb7"/>
+    <ds:schemaRef ds:uri="http://schemas.microsoft.com/office/infopath/2007/PartnerControls"/>
+  </ds:schemaRefs>
+</ds:datastoreItem>
+</file>
+
 <file path=customXml/itemProps5.xml><?xml version="1.0" encoding="utf-8"?>
-<ds:datastoreItem xmlns:ds="http://schemas.openxmlformats.org/officeDocument/2006/customXml" ds:itemID="{C2BC0FEB-EB7C-4E0E-8800-C6F5A1A62222}">
+<ds:datastoreItem xmlns:ds="http://schemas.openxmlformats.org/officeDocument/2006/customXml" ds:itemID="{3DAA6E64-6CA4-4F38-AC5B-2A70C5FBF780}">
   <ds:schemaRefs>
     <ds:schemaRef ds:uri="http://schemas.openxmlformats.org/officeDocument/2006/bibliography"/>
   </ds:schemaRefs>

</xml_diff>

<commit_message>
forgot to update table of contents in documentary
</commit_message>
<xml_diff>
--- a/Dokumentation_M318.docx
+++ b/Dokumentation_M318.docx
@@ -413,16 +413,16 @@
           <w:titlePg/>
         </w:sectPr>
       </w:pPr>
-      <w:bookmarkStart w:id="10" w:name="_Toc32113693"/>
-      <w:bookmarkStart w:id="11" w:name="_Toc32113694"/>
-      <w:bookmarkStart w:id="12" w:name="_Toc32113695"/>
-      <w:bookmarkStart w:id="13" w:name="_Toc32113696"/>
-      <w:bookmarkStart w:id="14" w:name="_Toc32113698"/>
-      <w:bookmarkStart w:id="15" w:name="_Toc32113700"/>
-      <w:bookmarkStart w:id="16" w:name="_Toc32113701"/>
-      <w:bookmarkStart w:id="17" w:name="_Ref32114106"/>
-      <w:bookmarkStart w:id="18" w:name="_Ref32114080"/>
-      <w:bookmarkStart w:id="19" w:name="_Toc32113702"/>
+      <w:bookmarkStart w:id="10" w:name="_Toc32113702"/>
+      <w:bookmarkStart w:id="11" w:name="_Ref32114080"/>
+      <w:bookmarkStart w:id="12" w:name="_Ref32114106"/>
+      <w:bookmarkStart w:id="13" w:name="_Toc32113701"/>
+      <w:bookmarkStart w:id="14" w:name="_Toc32113700"/>
+      <w:bookmarkStart w:id="15" w:name="_Toc32113698"/>
+      <w:bookmarkStart w:id="16" w:name="_Toc32113696"/>
+      <w:bookmarkStart w:id="17" w:name="_Toc32113695"/>
+      <w:bookmarkStart w:id="18" w:name="_Toc32113694"/>
+      <w:bookmarkStart w:id="19" w:name="_Toc32113693"/>
       <w:bookmarkEnd w:id="0"/>
       <w:bookmarkEnd w:id="1"/>
       <w:bookmarkEnd w:id="2"/>
@@ -444,8 +444,8 @@
     <w:bookmarkEnd w:id="12" w:displacedByCustomXml="next"/>
     <w:bookmarkEnd w:id="11" w:displacedByCustomXml="next"/>
     <w:bookmarkEnd w:id="10" w:displacedByCustomXml="next"/>
-    <w:bookmarkStart w:id="20" w:name="_Ref472918885" w:displacedByCustomXml="next"/>
-    <w:bookmarkStart w:id="21" w:name="_Toc472921481" w:displacedByCustomXml="next"/>
+    <w:bookmarkStart w:id="20" w:name="_Toc472921481" w:displacedByCustomXml="next"/>
+    <w:bookmarkStart w:id="21" w:name="_Ref472918885" w:displacedByCustomXml="next"/>
     <w:sdt>
       <w:sdtPr>
         <w:rPr>
@@ -512,7 +512,7 @@
           <w:r>
             <w:fldChar w:fldCharType="separate"/>
           </w:r>
-          <w:hyperlink w:anchor="_Toc531695153" w:history="1">
+          <w:hyperlink w:anchor="_Toc531696113" w:history="1">
             <w:r>
               <w:rPr>
                 <w:rStyle w:val="Hyperlink"/>
@@ -551,7 +551,7 @@
               <w:rPr>
                 <w:webHidden/>
               </w:rPr>
-              <w:instrText xml:space="preserve"> PAGEREF _Toc531695153 \h </w:instrText>
+              <w:instrText xml:space="preserve"> PAGEREF _Toc531696113 \h </w:instrText>
             </w:r>
             <w:r>
               <w:rPr>
@@ -588,7 +588,7 @@
               <w:lang w:eastAsia="de-CH"/>
             </w:rPr>
           </w:pPr>
-          <w:hyperlink w:anchor="_Toc531695154" w:history="1">
+          <w:hyperlink w:anchor="_Toc531696114" w:history="1">
             <w:r>
               <w:rPr>
                 <w:rStyle w:val="Hyperlink"/>
@@ -626,7 +626,7 @@
               <w:rPr>
                 <w:webHidden/>
               </w:rPr>
-              <w:instrText xml:space="preserve"> PAGEREF _Toc531695154 \h </w:instrText>
+              <w:instrText xml:space="preserve"> PAGEREF _Toc531696114 \h </w:instrText>
             </w:r>
             <w:r>
               <w:rPr>
@@ -663,7 +663,7 @@
               <w:lang w:eastAsia="de-CH"/>
             </w:rPr>
           </w:pPr>
-          <w:hyperlink w:anchor="_Toc531695155" w:history="1">
+          <w:hyperlink w:anchor="_Toc531696115" w:history="1">
             <w:r>
               <w:rPr>
                 <w:rStyle w:val="Hyperlink"/>
@@ -701,7 +701,7 @@
               <w:rPr>
                 <w:webHidden/>
               </w:rPr>
-              <w:instrText xml:space="preserve"> PAGEREF _Toc531695155 \h </w:instrText>
+              <w:instrText xml:space="preserve"> PAGEREF _Toc531696115 \h </w:instrText>
             </w:r>
             <w:r>
               <w:rPr>
@@ -739,7 +739,7 @@
               <w:lang w:val="de-CH" w:eastAsia="de-CH"/>
             </w:rPr>
           </w:pPr>
-          <w:hyperlink w:anchor="_Toc531695156" w:history="1">
+          <w:hyperlink w:anchor="_Toc531696116" w:history="1">
             <w:r>
               <w:rPr>
                 <w:rStyle w:val="Hyperlink"/>
@@ -778,7 +778,7 @@
               <w:rPr>
                 <w:webHidden/>
               </w:rPr>
-              <w:instrText xml:space="preserve"> PAGEREF _Toc531695156 \h </w:instrText>
+              <w:instrText xml:space="preserve"> PAGEREF _Toc531696116 \h </w:instrText>
             </w:r>
             <w:r>
               <w:rPr>
@@ -815,7 +815,7 @@
               <w:lang w:eastAsia="de-CH"/>
             </w:rPr>
           </w:pPr>
-          <w:hyperlink w:anchor="_Toc531695157" w:history="1">
+          <w:hyperlink w:anchor="_Toc531696117" w:history="1">
             <w:r>
               <w:rPr>
                 <w:rStyle w:val="Hyperlink"/>
@@ -853,7 +853,7 @@
               <w:rPr>
                 <w:webHidden/>
               </w:rPr>
-              <w:instrText xml:space="preserve"> PAGEREF _Toc531695157 \h </w:instrText>
+              <w:instrText xml:space="preserve"> PAGEREF _Toc531696117 \h </w:instrText>
             </w:r>
             <w:r>
               <w:rPr>
@@ -890,7 +890,7 @@
               <w:lang w:eastAsia="de-CH"/>
             </w:rPr>
           </w:pPr>
-          <w:hyperlink w:anchor="_Toc531695158" w:history="1">
+          <w:hyperlink w:anchor="_Toc531696118" w:history="1">
             <w:r>
               <w:rPr>
                 <w:rStyle w:val="Hyperlink"/>
@@ -928,7 +928,7 @@
               <w:rPr>
                 <w:webHidden/>
               </w:rPr>
-              <w:instrText xml:space="preserve"> PAGEREF _Toc531695158 \h </w:instrText>
+              <w:instrText xml:space="preserve"> PAGEREF _Toc531696118 \h </w:instrText>
             </w:r>
             <w:r>
               <w:rPr>
@@ -965,7 +965,7 @@
               <w:lang w:eastAsia="de-CH"/>
             </w:rPr>
           </w:pPr>
-          <w:hyperlink w:anchor="_Toc531695159" w:history="1">
+          <w:hyperlink w:anchor="_Toc531696119" w:history="1">
             <w:r>
               <w:rPr>
                 <w:rStyle w:val="Hyperlink"/>
@@ -1003,7 +1003,7 @@
               <w:rPr>
                 <w:webHidden/>
               </w:rPr>
-              <w:instrText xml:space="preserve"> PAGEREF _Toc531695159 \h </w:instrText>
+              <w:instrText xml:space="preserve"> PAGEREF _Toc531696119 \h </w:instrText>
             </w:r>
             <w:r>
               <w:rPr>
@@ -1040,7 +1040,7 @@
               <w:lang w:eastAsia="de-CH"/>
             </w:rPr>
           </w:pPr>
-          <w:hyperlink w:anchor="_Toc531695160" w:history="1">
+          <w:hyperlink w:anchor="_Toc531696120" w:history="1">
             <w:r>
               <w:rPr>
                 <w:rStyle w:val="Hyperlink"/>
@@ -1078,7 +1078,7 @@
               <w:rPr>
                 <w:webHidden/>
               </w:rPr>
-              <w:instrText xml:space="preserve"> PAGEREF _Toc531695160 \h </w:instrText>
+              <w:instrText xml:space="preserve"> PAGEREF _Toc531696120 \h </w:instrText>
             </w:r>
             <w:r>
               <w:rPr>
@@ -1115,7 +1115,7 @@
               <w:lang w:eastAsia="de-CH"/>
             </w:rPr>
           </w:pPr>
-          <w:hyperlink w:anchor="_Toc531695161" w:history="1">
+          <w:hyperlink w:anchor="_Toc531696121" w:history="1">
             <w:r>
               <w:rPr>
                 <w:rStyle w:val="Hyperlink"/>
@@ -1153,7 +1153,7 @@
               <w:rPr>
                 <w:webHidden/>
               </w:rPr>
-              <w:instrText xml:space="preserve"> PAGEREF _Toc531695161 \h </w:instrText>
+              <w:instrText xml:space="preserve"> PAGEREF _Toc531696121 \h </w:instrText>
             </w:r>
             <w:r>
               <w:rPr>
@@ -1191,7 +1191,7 @@
               <w:lang w:val="de-CH" w:eastAsia="de-CH"/>
             </w:rPr>
           </w:pPr>
-          <w:hyperlink w:anchor="_Toc531695162" w:history="1">
+          <w:hyperlink w:anchor="_Toc531696122" w:history="1">
             <w:r>
               <w:rPr>
                 <w:rStyle w:val="Hyperlink"/>
@@ -1230,7 +1230,7 @@
               <w:rPr>
                 <w:webHidden/>
               </w:rPr>
-              <w:instrText xml:space="preserve"> PAGEREF _Toc531695162 \h </w:instrText>
+              <w:instrText xml:space="preserve"> PAGEREF _Toc531696122 \h </w:instrText>
             </w:r>
             <w:r>
               <w:rPr>
@@ -1268,7 +1268,7 @@
               <w:lang w:val="de-CH" w:eastAsia="de-CH"/>
             </w:rPr>
           </w:pPr>
-          <w:hyperlink w:anchor="_Toc531695163" w:history="1">
+          <w:hyperlink w:anchor="_Toc531696123" w:history="1">
             <w:r>
               <w:rPr>
                 <w:rStyle w:val="Hyperlink"/>
@@ -1307,7 +1307,7 @@
               <w:rPr>
                 <w:webHidden/>
               </w:rPr>
-              <w:instrText xml:space="preserve"> PAGEREF _Toc531695163 \h </w:instrText>
+              <w:instrText xml:space="preserve"> PAGEREF _Toc531696123 \h </w:instrText>
             </w:r>
             <w:r>
               <w:rPr>
@@ -1344,7 +1344,7 @@
               <w:lang w:eastAsia="de-CH"/>
             </w:rPr>
           </w:pPr>
-          <w:hyperlink w:anchor="_Toc531695164" w:history="1">
+          <w:hyperlink w:anchor="_Toc531696124" w:history="1">
             <w:r>
               <w:rPr>
                 <w:rStyle w:val="Hyperlink"/>
@@ -1382,7 +1382,7 @@
               <w:rPr>
                 <w:webHidden/>
               </w:rPr>
-              <w:instrText xml:space="preserve"> PAGEREF _Toc531695164 \h </w:instrText>
+              <w:instrText xml:space="preserve"> PAGEREF _Toc531696124 \h </w:instrText>
             </w:r>
             <w:r>
               <w:rPr>
@@ -1419,7 +1419,7 @@
               <w:lang w:eastAsia="de-CH"/>
             </w:rPr>
           </w:pPr>
-          <w:hyperlink w:anchor="_Toc531695165" w:history="1">
+          <w:hyperlink w:anchor="_Toc531696125" w:history="1">
             <w:r>
               <w:rPr>
                 <w:rStyle w:val="Hyperlink"/>
@@ -1457,7 +1457,7 @@
               <w:rPr>
                 <w:webHidden/>
               </w:rPr>
-              <w:instrText xml:space="preserve"> PAGEREF _Toc531695165 \h </w:instrText>
+              <w:instrText xml:space="preserve"> PAGEREF _Toc531696125 \h </w:instrText>
             </w:r>
             <w:r>
               <w:rPr>
@@ -1495,7 +1495,7 @@
               <w:lang w:eastAsia="de-CH"/>
             </w:rPr>
           </w:pPr>
-          <w:hyperlink w:anchor="_Toc531695166" w:history="1">
+          <w:hyperlink w:anchor="_Toc531696126" w:history="1">
             <w:r>
               <w:rPr>
                 <w:rStyle w:val="Hyperlink"/>
@@ -1539,7 +1539,7 @@
                 <w:noProof/>
                 <w:webHidden/>
               </w:rPr>
-              <w:instrText xml:space="preserve"> PAGEREF _Toc531695166 \h </w:instrText>
+              <w:instrText xml:space="preserve"> PAGEREF _Toc531696126 \h </w:instrText>
             </w:r>
             <w:r>
               <w:rPr>
@@ -1580,7 +1580,7 @@
               <w:lang w:eastAsia="de-CH"/>
             </w:rPr>
           </w:pPr>
-          <w:hyperlink w:anchor="_Toc531695167" w:history="1">
+          <w:hyperlink w:anchor="_Toc531696127" w:history="1">
             <w:r>
               <w:rPr>
                 <w:rStyle w:val="Hyperlink"/>
@@ -1618,7 +1618,7 @@
               <w:rPr>
                 <w:webHidden/>
               </w:rPr>
-              <w:instrText xml:space="preserve"> PAGEREF _Toc531695167 \h </w:instrText>
+              <w:instrText xml:space="preserve"> PAGEREF _Toc531696127 \h </w:instrText>
             </w:r>
             <w:r>
               <w:rPr>
@@ -1655,7 +1655,7 @@
               <w:lang w:eastAsia="de-CH"/>
             </w:rPr>
           </w:pPr>
-          <w:hyperlink w:anchor="_Toc531695168" w:history="1">
+          <w:hyperlink w:anchor="_Toc531696128" w:history="1">
             <w:r>
               <w:rPr>
                 <w:rStyle w:val="Hyperlink"/>
@@ -1699,7 +1699,7 @@
               <w:rPr>
                 <w:webHidden/>
               </w:rPr>
-              <w:instrText xml:space="preserve"> PAGEREF _Toc531695168 \h </w:instrText>
+              <w:instrText xml:space="preserve"> PAGEREF _Toc531696128 \h </w:instrText>
             </w:r>
             <w:r>
               <w:rPr>
@@ -1737,7 +1737,7 @@
               <w:lang w:eastAsia="de-CH"/>
             </w:rPr>
           </w:pPr>
-          <w:hyperlink w:anchor="_Toc531695169" w:history="1">
+          <w:hyperlink w:anchor="_Toc531696129" w:history="1">
             <w:r>
               <w:rPr>
                 <w:rStyle w:val="Hyperlink"/>
@@ -1781,7 +1781,7 @@
                 <w:noProof/>
                 <w:webHidden/>
               </w:rPr>
-              <w:instrText xml:space="preserve"> PAGEREF _Toc531695169 \h </w:instrText>
+              <w:instrText xml:space="preserve"> PAGEREF _Toc531696129 \h </w:instrText>
             </w:r>
             <w:r>
               <w:rPr>
@@ -1806,81 +1806,6 @@
             <w:r>
               <w:rPr>
                 <w:noProof/>
-                <w:webHidden/>
-              </w:rPr>
-              <w:fldChar w:fldCharType="end"/>
-            </w:r>
-          </w:hyperlink>
-        </w:p>
-        <w:p>
-          <w:pPr>
-            <w:pStyle w:val="Verzeichnis2"/>
-            <w:rPr>
-              <w:rFonts w:asciiTheme="minorHAnsi" w:eastAsiaTheme="minorEastAsia" w:hAnsiTheme="minorHAnsi" w:cstheme="minorBidi"/>
-              <w:sz w:val="22"/>
-              <w:szCs w:val="22"/>
-              <w:lang w:eastAsia="de-CH"/>
-            </w:rPr>
-          </w:pPr>
-          <w:hyperlink w:anchor="_Toc531695170" w:history="1">
-            <w:r>
-              <w:rPr>
-                <w:rStyle w:val="Hyperlink"/>
-              </w:rPr>
-              <w:t>4.5</w:t>
-            </w:r>
-            <w:r>
-              <w:rPr>
-                <w:rFonts w:asciiTheme="minorHAnsi" w:eastAsiaTheme="minorEastAsia" w:hAnsiTheme="minorHAnsi" w:cstheme="minorBidi"/>
-                <w:sz w:val="22"/>
-                <w:szCs w:val="22"/>
-                <w:lang w:eastAsia="de-CH"/>
-              </w:rPr>
-              <w:tab/>
-            </w:r>
-            <w:r>
-              <w:rPr>
-                <w:rStyle w:val="Hyperlink"/>
-              </w:rPr>
-              <w:t>Arbeitsspeicher</w:t>
-            </w:r>
-            <w:r>
-              <w:rPr>
-                <w:webHidden/>
-              </w:rPr>
-              <w:tab/>
-            </w:r>
-            <w:r>
-              <w:rPr>
-                <w:webHidden/>
-              </w:rPr>
-              <w:fldChar w:fldCharType="begin"/>
-            </w:r>
-            <w:r>
-              <w:rPr>
-                <w:webHidden/>
-              </w:rPr>
-              <w:instrText xml:space="preserve"> PAGEREF _Toc531695170 \h </w:instrText>
-            </w:r>
-            <w:r>
-              <w:rPr>
-                <w:webHidden/>
-              </w:rPr>
-            </w:r>
-            <w:r>
-              <w:rPr>
-                <w:webHidden/>
-              </w:rPr>
-              <w:fldChar w:fldCharType="separate"/>
-            </w:r>
-            <w:r>
-              <w:rPr>
-                <w:webHidden/>
-              </w:rPr>
-              <w:t>10</w:t>
-            </w:r>
-            <w:r>
-              <w:rPr>
                 <w:webHidden/>
               </w:rPr>
               <w:fldChar w:fldCharType="end"/>
@@ -1898,7 +1823,7 @@
               <w:lang w:val="de-CH" w:eastAsia="de-CH"/>
             </w:rPr>
           </w:pPr>
-          <w:hyperlink w:anchor="_Toc531695171" w:history="1">
+          <w:hyperlink w:anchor="_Toc531696130" w:history="1">
             <w:r>
               <w:rPr>
                 <w:rStyle w:val="Hyperlink"/>
@@ -1937,7 +1862,7 @@
               <w:rPr>
                 <w:webHidden/>
               </w:rPr>
-              <w:instrText xml:space="preserve"> PAGEREF _Toc531695171 \h </w:instrText>
+              <w:instrText xml:space="preserve"> PAGEREF _Toc531696130 \h </w:instrText>
             </w:r>
             <w:r>
               <w:rPr>
@@ -1954,7 +1879,7 @@
               <w:rPr>
                 <w:webHidden/>
               </w:rPr>
-              <w:t>11</w:t>
+              <w:t>10</w:t>
             </w:r>
             <w:r>
               <w:rPr>
@@ -1974,7 +1899,7 @@
               <w:lang w:eastAsia="de-CH"/>
             </w:rPr>
           </w:pPr>
-          <w:hyperlink w:anchor="_Toc531695172" w:history="1">
+          <w:hyperlink w:anchor="_Toc531696131" w:history="1">
             <w:r>
               <w:rPr>
                 <w:rStyle w:val="Hyperlink"/>
@@ -2013,7 +1938,7 @@
               <w:rPr>
                 <w:webHidden/>
               </w:rPr>
-              <w:instrText xml:space="preserve"> PAGEREF _Toc531695172 \h </w:instrText>
+              <w:instrText xml:space="preserve"> PAGEREF _Toc531696131 \h </w:instrText>
             </w:r>
             <w:r>
               <w:rPr>
@@ -2030,7 +1955,7 @@
               <w:rPr>
                 <w:webHidden/>
               </w:rPr>
-              <w:t>11</w:t>
+              <w:t>10</w:t>
             </w:r>
             <w:r>
               <w:rPr>
@@ -2050,7 +1975,7 @@
               <w:lang w:eastAsia="de-CH"/>
             </w:rPr>
           </w:pPr>
-          <w:hyperlink w:anchor="_Toc531695173" w:history="1">
+          <w:hyperlink w:anchor="_Toc531696132" w:history="1">
             <w:r>
               <w:rPr>
                 <w:rStyle w:val="Hyperlink"/>
@@ -2088,7 +2013,7 @@
               <w:rPr>
                 <w:webHidden/>
               </w:rPr>
-              <w:instrText xml:space="preserve"> PAGEREF _Toc531695173 \h </w:instrText>
+              <w:instrText xml:space="preserve"> PAGEREF _Toc531696132 \h </w:instrText>
             </w:r>
             <w:r>
               <w:rPr>
@@ -2105,7 +2030,7 @@
               <w:rPr>
                 <w:webHidden/>
               </w:rPr>
-              <w:t>12</w:t>
+              <w:t>11</w:t>
             </w:r>
             <w:r>
               <w:rPr>
@@ -2125,7 +2050,7 @@
               <w:lang w:eastAsia="de-CH"/>
             </w:rPr>
           </w:pPr>
-          <w:hyperlink w:anchor="_Toc531695174" w:history="1">
+          <w:hyperlink w:anchor="_Toc531696133" w:history="1">
             <w:r>
               <w:rPr>
                 <w:rStyle w:val="Hyperlink"/>
@@ -2163,7 +2088,7 @@
               <w:rPr>
                 <w:webHidden/>
               </w:rPr>
-              <w:instrText xml:space="preserve"> PAGEREF _Toc531695174 \h </w:instrText>
+              <w:instrText xml:space="preserve"> PAGEREF _Toc531696133 \h </w:instrText>
             </w:r>
             <w:r>
               <w:rPr>
@@ -2180,7 +2105,7 @@
               <w:rPr>
                 <w:webHidden/>
               </w:rPr>
-              <w:t>12</w:t>
+              <w:t>11</w:t>
             </w:r>
             <w:r>
               <w:rPr>
@@ -2200,7 +2125,7 @@
               <w:lang w:eastAsia="de-CH"/>
             </w:rPr>
           </w:pPr>
-          <w:hyperlink w:anchor="_Toc531695175" w:history="1">
+          <w:hyperlink w:anchor="_Toc531696134" w:history="1">
             <w:r>
               <w:rPr>
                 <w:rStyle w:val="Hyperlink"/>
@@ -2238,7 +2163,7 @@
               <w:rPr>
                 <w:webHidden/>
               </w:rPr>
-              <w:instrText xml:space="preserve"> PAGEREF _Toc531695175 \h </w:instrText>
+              <w:instrText xml:space="preserve"> PAGEREF _Toc531696134 \h </w:instrText>
             </w:r>
             <w:r>
               <w:rPr>
@@ -2255,7 +2180,7 @@
               <w:rPr>
                 <w:webHidden/>
               </w:rPr>
-              <w:t>13</w:t>
+              <w:t>12</w:t>
             </w:r>
             <w:r>
               <w:rPr>
@@ -2276,7 +2201,7 @@
               <w:lang w:val="de-CH" w:eastAsia="de-CH"/>
             </w:rPr>
           </w:pPr>
-          <w:hyperlink w:anchor="_Toc531695176" w:history="1">
+          <w:hyperlink w:anchor="_Toc531696135" w:history="1">
             <w:r>
               <w:rPr>
                 <w:rStyle w:val="Hyperlink"/>
@@ -2315,7 +2240,7 @@
               <w:rPr>
                 <w:webHidden/>
               </w:rPr>
-              <w:instrText xml:space="preserve"> PAGEREF _Toc531695176 \h </w:instrText>
+              <w:instrText xml:space="preserve"> PAGEREF _Toc531696135 \h </w:instrText>
             </w:r>
             <w:r>
               <w:rPr>
@@ -2332,7 +2257,7 @@
               <w:rPr>
                 <w:webHidden/>
               </w:rPr>
-              <w:t>14</w:t>
+              <w:t>13</w:t>
             </w:r>
             <w:r>
               <w:rPr>
@@ -2353,7 +2278,7 @@
               <w:lang w:val="de-CH" w:eastAsia="de-CH"/>
             </w:rPr>
           </w:pPr>
-          <w:hyperlink w:anchor="_Toc531695177" w:history="1">
+          <w:hyperlink w:anchor="_Toc531696136" w:history="1">
             <w:r>
               <w:rPr>
                 <w:rStyle w:val="Hyperlink"/>
@@ -2392,7 +2317,7 @@
               <w:rPr>
                 <w:webHidden/>
               </w:rPr>
-              <w:instrText xml:space="preserve"> PAGEREF _Toc531695177 \h </w:instrText>
+              <w:instrText xml:space="preserve"> PAGEREF _Toc531696136 \h </w:instrText>
             </w:r>
             <w:r>
               <w:rPr>
@@ -2409,7 +2334,7 @@
               <w:rPr>
                 <w:webHidden/>
               </w:rPr>
-              <w:t>17</w:t>
+              <w:t>16</w:t>
             </w:r>
             <w:r>
               <w:rPr>
@@ -2437,51 +2362,53 @@
           </w:r>
         </w:p>
         <w:p/>
+        <w:bookmarkStart w:id="22" w:name="_GoBack" w:displacedByCustomXml="next"/>
+        <w:bookmarkEnd w:id="22" w:displacedByCustomXml="next"/>
       </w:sdtContent>
     </w:sdt>
     <w:p>
       <w:pPr>
         <w:pStyle w:val="berschrift1"/>
       </w:pPr>
-      <w:bookmarkStart w:id="22" w:name="_Toc531695153"/>
+      <w:bookmarkStart w:id="23" w:name="_Toc531696113"/>
       <w:bookmarkEnd w:id="21"/>
       <w:bookmarkEnd w:id="20"/>
       <w:r>
         <w:lastRenderedPageBreak/>
         <w:t>Einleitung</w:t>
-      </w:r>
-      <w:bookmarkEnd w:id="22"/>
-    </w:p>
-    <w:p>
-      <w:pPr>
-        <w:pStyle w:val="berschrift2"/>
-      </w:pPr>
-      <w:bookmarkStart w:id="23" w:name="_Toc531695154"/>
-      <w:r>
-        <w:t>Zweck des Dokuments</w:t>
       </w:r>
       <w:bookmarkEnd w:id="23"/>
     </w:p>
     <w:p>
       <w:pPr>
-        <w:pStyle w:val="Textkrper"/>
-      </w:pPr>
-      <w:r>
-        <w:t>Dieses Dokument soll die Projektarbeit des 5. Überbetrieblichen Kurs erklären und aufzeigen, was erledigt wurde</w:t>
-      </w:r>
-      <w:r>
-        <w:t>, wo es Fehler gab, wie es zu Installieren ist und wie es geplant wurde.</w:t>
-      </w:r>
+        <w:pStyle w:val="berschrift2"/>
+      </w:pPr>
+      <w:bookmarkStart w:id="24" w:name="_Toc531696114"/>
+      <w:r>
+        <w:t>Zweck des Dokuments</w:t>
+      </w:r>
+      <w:bookmarkEnd w:id="24"/>
     </w:p>
     <w:p>
       <w:pPr>
+        <w:pStyle w:val="Textkrper"/>
+      </w:pPr>
+      <w:r>
+        <w:t>Dieses Dokument soll die Projektarbeit des 5. Überbetrieblichen Kurs erklären und aufzeigen, was erledigt wurde</w:t>
+      </w:r>
+      <w:r>
+        <w:t>, wo es Fehler gab, wie es zu Installieren ist und wie es geplant wurde.</w:t>
+      </w:r>
+    </w:p>
+    <w:p>
+      <w:pPr>
         <w:pStyle w:val="berschrift2"/>
       </w:pPr>
-      <w:bookmarkStart w:id="24" w:name="_Toc531695155"/>
+      <w:bookmarkStart w:id="25" w:name="_Toc531696115"/>
       <w:r>
         <w:t>Anforderungen</w:t>
       </w:r>
-      <w:bookmarkEnd w:id="24"/>
+      <w:bookmarkEnd w:id="25"/>
     </w:p>
     <w:p>
       <w:pPr>
@@ -2988,22 +2915,22 @@
       <w:pPr>
         <w:pStyle w:val="berschrift1"/>
       </w:pPr>
-      <w:bookmarkStart w:id="25" w:name="_Toc531695156"/>
+      <w:bookmarkStart w:id="26" w:name="_Toc531696116"/>
       <w:r>
         <w:lastRenderedPageBreak/>
         <w:t>Funktionen</w:t>
       </w:r>
-      <w:bookmarkEnd w:id="25"/>
+      <w:bookmarkEnd w:id="26"/>
     </w:p>
     <w:p>
       <w:pPr>
         <w:pStyle w:val="berschrift2"/>
       </w:pPr>
-      <w:bookmarkStart w:id="26" w:name="_Toc531695157"/>
+      <w:bookmarkStart w:id="27" w:name="_Toc531696117"/>
       <w:r>
         <w:t>Station Textsuche</w:t>
       </w:r>
-      <w:bookmarkEnd w:id="26"/>
+      <w:bookmarkEnd w:id="27"/>
     </w:p>
     <w:p>
       <w:pPr>
@@ -3048,7 +2975,7 @@
           <w:lang w:eastAsia="de-CH"/>
         </w:rPr>
         <w:drawing>
-          <wp:inline distT="0" distB="0" distL="0" distR="0" wp14:anchorId="1BC0ED95" wp14:editId="536739B4">
+          <wp:inline distT="0" distB="0" distL="0" distR="0" wp14:anchorId="03EE9FD9" wp14:editId="7477099E">
             <wp:extent cx="6268720" cy="1361529"/>
             <wp:effectExtent l="19050" t="19050" r="17780" b="10160"/>
             <wp:docPr id="5" name="Grafik 5"/>
@@ -3093,11 +3020,11 @@
       <w:pPr>
         <w:pStyle w:val="berschrift2"/>
       </w:pPr>
-      <w:bookmarkStart w:id="27" w:name="_Toc531695158"/>
+      <w:bookmarkStart w:id="28" w:name="_Toc531696118"/>
       <w:r>
         <w:t>Verbindungen suchen</w:t>
       </w:r>
-      <w:bookmarkEnd w:id="27"/>
+      <w:bookmarkEnd w:id="28"/>
     </w:p>
     <w:p>
       <w:pPr>
@@ -3137,7 +3064,7 @@
           <w:lang w:eastAsia="de-CH"/>
         </w:rPr>
         <w:drawing>
-          <wp:inline distT="0" distB="0" distL="0" distR="0" wp14:anchorId="3A1DA0A8" wp14:editId="1DA926F3">
+          <wp:inline distT="0" distB="0" distL="0" distR="0" wp14:anchorId="15B8DEAC" wp14:editId="70433217">
             <wp:extent cx="6268720" cy="2416622"/>
             <wp:effectExtent l="19050" t="19050" r="17780" b="22225"/>
             <wp:docPr id="6" name="Grafik 6"/>
@@ -3209,12 +3136,12 @@
       <w:pPr>
         <w:pStyle w:val="berschrift2"/>
       </w:pPr>
-      <w:bookmarkStart w:id="28" w:name="_Toc531695159"/>
+      <w:bookmarkStart w:id="29" w:name="_Toc531696119"/>
       <w:r>
         <w:lastRenderedPageBreak/>
         <w:t>Abfahrtstafel anzeigen</w:t>
       </w:r>
-      <w:bookmarkEnd w:id="28"/>
+      <w:bookmarkEnd w:id="29"/>
     </w:p>
     <w:p>
       <w:pPr>
@@ -3249,7 +3176,7 @@
           <w:lang w:eastAsia="de-CH"/>
         </w:rPr>
         <w:drawing>
-          <wp:inline distT="0" distB="0" distL="0" distR="0" wp14:anchorId="7D47EA8D" wp14:editId="4AFE1EDB">
+          <wp:inline distT="0" distB="0" distL="0" distR="0" wp14:anchorId="5CE592BE" wp14:editId="6E3B5C8F">
             <wp:extent cx="6271260" cy="2407763"/>
             <wp:effectExtent l="19050" t="19050" r="15240" b="12065"/>
             <wp:docPr id="11" name="Grafik 11"/>
@@ -3304,11 +3231,11 @@
       <w:pPr>
         <w:pStyle w:val="berschrift2"/>
       </w:pPr>
-      <w:bookmarkStart w:id="29" w:name="_Toc531695160"/>
+      <w:bookmarkStart w:id="30" w:name="_Toc531696120"/>
       <w:r>
         <w:t>Station Textsuche während dem Schreiben</w:t>
       </w:r>
-      <w:bookmarkEnd w:id="29"/>
+      <w:bookmarkEnd w:id="30"/>
     </w:p>
     <w:p>
       <w:pPr>
@@ -3393,7 +3320,7 @@
           <w:lang w:eastAsia="de-CH"/>
         </w:rPr>
         <w:drawing>
-          <wp:inline distT="0" distB="0" distL="0" distR="0" wp14:anchorId="11F28650" wp14:editId="20175ADE">
+          <wp:inline distT="0" distB="0" distL="0" distR="0" wp14:anchorId="765ADC79" wp14:editId="16C8F7FC">
             <wp:extent cx="3962400" cy="1521307"/>
             <wp:effectExtent l="19050" t="19050" r="19050" b="22225"/>
             <wp:docPr id="12" name="Grafik 12"/>
@@ -3454,7 +3381,7 @@
           <w:lang w:eastAsia="de-CH"/>
         </w:rPr>
         <w:drawing>
-          <wp:inline distT="0" distB="0" distL="0" distR="0" wp14:anchorId="3B05CC24" wp14:editId="68756495">
+          <wp:inline distT="0" distB="0" distL="0" distR="0" wp14:anchorId="36DE32EC" wp14:editId="0554604E">
             <wp:extent cx="3962400" cy="1525796"/>
             <wp:effectExtent l="19050" t="19050" r="19050" b="17780"/>
             <wp:docPr id="14" name="Grafik 14"/>
@@ -3509,12 +3436,12 @@
       <w:pPr>
         <w:pStyle w:val="berschrift2"/>
       </w:pPr>
-      <w:bookmarkStart w:id="30" w:name="_Toc531695161"/>
+      <w:bookmarkStart w:id="31" w:name="_Toc531696121"/>
       <w:r>
         <w:lastRenderedPageBreak/>
         <w:t>Verbindungen zu bestimmter Zeit suchen</w:t>
       </w:r>
-      <w:bookmarkEnd w:id="30"/>
+      <w:bookmarkEnd w:id="31"/>
     </w:p>
     <w:p>
       <w:pPr>
@@ -3563,7 +3490,7 @@
           <w:lang w:eastAsia="de-CH"/>
         </w:rPr>
         <w:drawing>
-          <wp:inline distT="0" distB="0" distL="0" distR="0" wp14:anchorId="7AA08A5B" wp14:editId="7BE8CA47">
+          <wp:inline distT="0" distB="0" distL="0" distR="0" wp14:anchorId="10FF3847" wp14:editId="2A1EA827">
             <wp:extent cx="6271260" cy="2403382"/>
             <wp:effectExtent l="19050" t="19050" r="15240" b="16510"/>
             <wp:docPr id="15" name="Grafik 15"/>
@@ -3618,12 +3545,12 @@
       <w:pPr>
         <w:pStyle w:val="berschrift1"/>
       </w:pPr>
-      <w:bookmarkStart w:id="31" w:name="_Toc531695162"/>
+      <w:bookmarkStart w:id="32" w:name="_Toc531696122"/>
       <w:r>
         <w:lastRenderedPageBreak/>
         <w:t>Installationsanleitung</w:t>
       </w:r>
-      <w:bookmarkEnd w:id="31"/>
+      <w:bookmarkEnd w:id="32"/>
     </w:p>
     <w:p>
       <w:pPr>
@@ -3635,7 +3562,7 @@
           <w:lang w:eastAsia="de-CH"/>
         </w:rPr>
         <w:drawing>
-          <wp:anchor distT="0" distB="0" distL="114300" distR="114300" simplePos="0" relativeHeight="251660288" behindDoc="0" locked="0" layoutInCell="1" allowOverlap="1" wp14:anchorId="2CA50480" wp14:editId="51AA5BF8">
+          <wp:anchor distT="0" distB="0" distL="114300" distR="114300" simplePos="0" relativeHeight="251660288" behindDoc="0" locked="0" layoutInCell="1" allowOverlap="1" wp14:anchorId="7525A805" wp14:editId="40ABCF70">
             <wp:simplePos x="0" y="0"/>
             <wp:positionH relativeFrom="column">
               <wp:posOffset>3390900</wp:posOffset>
@@ -3753,22 +3680,22 @@
       <w:pPr>
         <w:pStyle w:val="berschrift1"/>
       </w:pPr>
-      <w:bookmarkStart w:id="32" w:name="_Toc531695163"/>
+      <w:bookmarkStart w:id="33" w:name="_Toc531696123"/>
       <w:r>
         <w:lastRenderedPageBreak/>
         <w:t>Probleme/Bugs</w:t>
       </w:r>
-      <w:bookmarkEnd w:id="32"/>
+      <w:bookmarkEnd w:id="33"/>
     </w:p>
     <w:p>
       <w:pPr>
         <w:pStyle w:val="berschrift2"/>
       </w:pPr>
-      <w:bookmarkStart w:id="33" w:name="_Toc531695164"/>
+      <w:bookmarkStart w:id="34" w:name="_Toc531696124"/>
       <w:r>
         <w:t>GUI Responsiv</w:t>
       </w:r>
-      <w:bookmarkEnd w:id="33"/>
+      <w:bookmarkEnd w:id="34"/>
     </w:p>
     <w:p>
       <w:pPr>
@@ -3821,7 +3748,7 @@
           <w:lang w:eastAsia="de-CH"/>
         </w:rPr>
         <w:drawing>
-          <wp:inline distT="0" distB="0" distL="0" distR="0" wp14:anchorId="0F971F26" wp14:editId="3392B76B">
+          <wp:inline distT="0" distB="0" distL="0" distR="0" wp14:anchorId="1A41CCD6" wp14:editId="695BFCB7">
             <wp:extent cx="6271260" cy="3270400"/>
             <wp:effectExtent l="19050" t="19050" r="15240" b="25400"/>
             <wp:docPr id="16" name="Grafik 16"/>
@@ -3876,21 +3803,21 @@
       <w:pPr>
         <w:pStyle w:val="berschrift2"/>
       </w:pPr>
-      <w:bookmarkStart w:id="34" w:name="_Toc531695165"/>
+      <w:bookmarkStart w:id="35" w:name="_Toc531696125"/>
       <w:r>
         <w:t>Performance</w:t>
       </w:r>
-      <w:bookmarkEnd w:id="34"/>
+      <w:bookmarkEnd w:id="35"/>
     </w:p>
     <w:p>
       <w:pPr>
         <w:pStyle w:val="berschrift3"/>
       </w:pPr>
-      <w:bookmarkStart w:id="35" w:name="_Toc531695166"/>
+      <w:bookmarkStart w:id="36" w:name="_Toc531696126"/>
       <w:r>
         <w:t>Abfrage</w:t>
       </w:r>
-      <w:bookmarkEnd w:id="35"/>
+      <w:bookmarkEnd w:id="36"/>
     </w:p>
     <w:p>
       <w:pPr>
@@ -3922,7 +3849,7 @@
           <w:lang w:eastAsia="de-CH"/>
         </w:rPr>
         <w:drawing>
-          <wp:inline distT="0" distB="0" distL="0" distR="0" wp14:anchorId="1E9349B5" wp14:editId="137F6352">
+          <wp:inline distT="0" distB="0" distL="0" distR="0" wp14:anchorId="08FAE38F" wp14:editId="1BF887B8">
             <wp:extent cx="4743450" cy="2315312"/>
             <wp:effectExtent l="19050" t="19050" r="19050" b="27940"/>
             <wp:docPr id="38" name="Grafik 38"/>
@@ -3967,7 +3894,7 @@
       <w:pPr>
         <w:pStyle w:val="berschrift2"/>
       </w:pPr>
-      <w:bookmarkStart w:id="36" w:name="_Toc531695167"/>
+      <w:bookmarkStart w:id="37" w:name="_Toc531696127"/>
       <w:r>
         <w:lastRenderedPageBreak/>
         <w:t>List Box</w:t>
@@ -3978,7 +3905,7 @@
       <w:r>
         <w:t>TextBox</w:t>
       </w:r>
-      <w:bookmarkEnd w:id="36"/>
+      <w:bookmarkEnd w:id="37"/>
     </w:p>
     <w:p>
       <w:pPr>
@@ -4016,7 +3943,7 @@
           <w:lang w:eastAsia="de-CH"/>
         </w:rPr>
         <w:drawing>
-          <wp:inline distT="0" distB="0" distL="0" distR="0" wp14:anchorId="19120DF8" wp14:editId="64AE9A04">
+          <wp:inline distT="0" distB="0" distL="0" distR="0" wp14:anchorId="287B5C1C" wp14:editId="1F8975D7">
             <wp:extent cx="4839970" cy="1611403"/>
             <wp:effectExtent l="19050" t="19050" r="17780" b="27305"/>
             <wp:docPr id="3" name="Grafik 3"/>
@@ -4071,21 +3998,21 @@
       <w:pPr>
         <w:pStyle w:val="berschrift2"/>
       </w:pPr>
-      <w:bookmarkStart w:id="37" w:name="_Toc531695168"/>
+      <w:bookmarkStart w:id="38" w:name="_Toc531696128"/>
       <w:r>
         <w:t>Zugriff</w:t>
       </w:r>
-      <w:bookmarkEnd w:id="37"/>
+      <w:bookmarkEnd w:id="38"/>
     </w:p>
     <w:p>
       <w:pPr>
         <w:pStyle w:val="berschrift3"/>
       </w:pPr>
-      <w:bookmarkStart w:id="38" w:name="_Toc531695169"/>
+      <w:bookmarkStart w:id="39" w:name="_Toc531696129"/>
       <w:r>
         <w:t>List Box befüllen ausserhalb des GUIs</w:t>
       </w:r>
-      <w:bookmarkEnd w:id="38"/>
+      <w:bookmarkEnd w:id="39"/>
     </w:p>
     <w:p>
       <w:pPr>
@@ -4172,7 +4099,7 @@
           <w:lang w:eastAsia="de-CH"/>
         </w:rPr>
         <w:drawing>
-          <wp:inline distT="0" distB="0" distL="0" distR="0" wp14:anchorId="19576AC4" wp14:editId="49A7967A">
+          <wp:inline distT="0" distB="0" distL="0" distR="0" wp14:anchorId="777A8082" wp14:editId="31A0FF67">
             <wp:extent cx="5620534" cy="3200847"/>
             <wp:effectExtent l="0" t="0" r="0" b="0"/>
             <wp:docPr id="2" name="Grafik 2"/>
@@ -4216,14 +4143,12 @@
         </w:tabs>
         <w:spacing w:line="240" w:lineRule="auto"/>
       </w:pPr>
-      <w:bookmarkStart w:id="39" w:name="_GoBack"/>
-      <w:bookmarkEnd w:id="39"/>
     </w:p>
     <w:p>
       <w:pPr>
         <w:pStyle w:val="berschrift1"/>
       </w:pPr>
-      <w:bookmarkStart w:id="40" w:name="_Toc531695171"/>
+      <w:bookmarkStart w:id="40" w:name="_Toc531696130"/>
       <w:r>
         <w:rPr>
           <w:noProof/>
@@ -4231,7 +4156,7 @@
         </w:rPr>
         <w:lastRenderedPageBreak/>
         <w:drawing>
-          <wp:anchor distT="0" distB="0" distL="114300" distR="114300" simplePos="0" relativeHeight="251659264" behindDoc="0" locked="0" layoutInCell="1" allowOverlap="1" wp14:anchorId="248AA7D9" wp14:editId="7655F0F1">
+          <wp:anchor distT="0" distB="0" distL="114300" distR="114300" simplePos="0" relativeHeight="251659264" behindDoc="0" locked="0" layoutInCell="1" allowOverlap="1" wp14:anchorId="0872D5C8" wp14:editId="38801872">
             <wp:simplePos x="0" y="0"/>
             <wp:positionH relativeFrom="column">
               <wp:posOffset>2827020</wp:posOffset>
@@ -4308,7 +4233,7 @@
           <w:lang w:eastAsia="de-CH"/>
         </w:rPr>
       </w:pPr>
-      <w:bookmarkStart w:id="41" w:name="_Toc531695172"/>
+      <w:bookmarkStart w:id="41" w:name="_Toc531696131"/>
       <w:r>
         <w:t>Use Case</w:t>
       </w:r>
@@ -5219,7 +5144,7 @@
       <w:pPr>
         <w:pStyle w:val="berschrift2"/>
       </w:pPr>
-      <w:bookmarkStart w:id="42" w:name="_Toc531695173"/>
+      <w:bookmarkStart w:id="42" w:name="_Toc531696132"/>
       <w:r>
         <w:lastRenderedPageBreak/>
         <w:t>Aktivitätsdiagramm</w:t>
@@ -5244,7 +5169,7 @@
           <w:lang w:eastAsia="de-CH"/>
         </w:rPr>
         <w:drawing>
-          <wp:inline distT="0" distB="0" distL="0" distR="0" wp14:anchorId="5A0947D5" wp14:editId="3115A101">
+          <wp:inline distT="0" distB="0" distL="0" distR="0" wp14:anchorId="2536AF7F" wp14:editId="3DF76C0F">
             <wp:extent cx="6300470" cy="1291590"/>
             <wp:effectExtent l="19050" t="19050" r="24130" b="22860"/>
             <wp:docPr id="1" name="Grafik 1"/>
@@ -5289,7 +5214,7 @@
       <w:pPr>
         <w:pStyle w:val="berschrift2"/>
       </w:pPr>
-      <w:bookmarkStart w:id="43" w:name="_Toc531695174"/>
+      <w:bookmarkStart w:id="43" w:name="_Toc531696133"/>
       <w:r>
         <w:t>Klassendiagramm</w:t>
       </w:r>
@@ -5328,7 +5253,7 @@
           <w:lang w:eastAsia="de-CH"/>
         </w:rPr>
         <w:drawing>
-          <wp:inline distT="0" distB="0" distL="0" distR="0" wp14:anchorId="25CE690C" wp14:editId="7AA0C859">
+          <wp:inline distT="0" distB="0" distL="0" distR="0" wp14:anchorId="57F95BE1" wp14:editId="1446BE2D">
             <wp:extent cx="6300470" cy="2749550"/>
             <wp:effectExtent l="19050" t="19050" r="24130" b="12700"/>
             <wp:docPr id="46" name="Grafik 46"/>
@@ -5385,7 +5310,7 @@
       <w:pPr>
         <w:pStyle w:val="berschrift2"/>
       </w:pPr>
-      <w:bookmarkStart w:id="44" w:name="_Toc531695175"/>
+      <w:bookmarkStart w:id="44" w:name="_Toc531696134"/>
       <w:r>
         <w:lastRenderedPageBreak/>
         <w:t>Mock-Up</w:t>
@@ -5416,7 +5341,7 @@
           <w:lang w:eastAsia="de-CH"/>
         </w:rPr>
         <w:drawing>
-          <wp:inline distT="0" distB="0" distL="0" distR="0" wp14:anchorId="0532FA1E" wp14:editId="0FB20713">
+          <wp:inline distT="0" distB="0" distL="0" distR="0" wp14:anchorId="78FA8C5A" wp14:editId="3EE747E4">
             <wp:extent cx="5715000" cy="3639207"/>
             <wp:effectExtent l="0" t="0" r="0" b="0"/>
             <wp:docPr id="42" name="Grafik 42"/>
@@ -5472,7 +5397,7 @@
           <w:lang w:eastAsia="de-CH"/>
         </w:rPr>
         <w:drawing>
-          <wp:inline distT="0" distB="0" distL="0" distR="0" wp14:anchorId="3BC623E4" wp14:editId="3B5BC050">
+          <wp:inline distT="0" distB="0" distL="0" distR="0" wp14:anchorId="49BDBE95" wp14:editId="0F454248">
             <wp:extent cx="5737619" cy="3662045"/>
             <wp:effectExtent l="0" t="0" r="0" b="0"/>
             <wp:docPr id="43" name="Grafik 43"/>
@@ -5522,7 +5447,7 @@
       <w:pPr>
         <w:pStyle w:val="berschrift1"/>
       </w:pPr>
-      <w:bookmarkStart w:id="45" w:name="_Toc531695176"/>
+      <w:bookmarkStart w:id="45" w:name="_Toc531696135"/>
       <w:r>
         <w:lastRenderedPageBreak/>
         <w:t>Testfälle</w:t>
@@ -5635,7 +5560,7 @@
                 <w:lang w:eastAsia="de-CH"/>
               </w:rPr>
               <w:drawing>
-                <wp:inline distT="0" distB="0" distL="0" distR="0" wp14:anchorId="49ED98C6" wp14:editId="3B0ACA5B">
+                <wp:inline distT="0" distB="0" distL="0" distR="0" wp14:anchorId="6F0C8A10" wp14:editId="4F1973B5">
                   <wp:extent cx="3801745" cy="482688"/>
                   <wp:effectExtent l="19050" t="19050" r="27305" b="12700"/>
                   <wp:docPr id="17" name="Grafik 17"/>
@@ -5765,7 +5690,7 @@
                 <w:lang w:eastAsia="de-CH"/>
               </w:rPr>
               <w:drawing>
-                <wp:inline distT="0" distB="0" distL="0" distR="0" wp14:anchorId="2801EA83" wp14:editId="6C8E7B2E">
+                <wp:inline distT="0" distB="0" distL="0" distR="0" wp14:anchorId="1E78D62D" wp14:editId="1CBD33A6">
                   <wp:extent cx="3825721" cy="933450"/>
                   <wp:effectExtent l="19050" t="19050" r="22860" b="19050"/>
                   <wp:docPr id="18" name="Grafik 18"/>
@@ -5901,7 +5826,7 @@
                 <w:lang w:eastAsia="de-CH"/>
               </w:rPr>
               <w:drawing>
-                <wp:inline distT="0" distB="0" distL="0" distR="0" wp14:anchorId="31187A84" wp14:editId="1320D586">
+                <wp:inline distT="0" distB="0" distL="0" distR="0" wp14:anchorId="21731CBB" wp14:editId="5821F8F7">
                   <wp:extent cx="3801745" cy="1864455"/>
                   <wp:effectExtent l="19050" t="19050" r="27305" b="21590"/>
                   <wp:docPr id="19" name="Grafik 19"/>
@@ -6048,7 +5973,7 @@
                 <w:lang w:eastAsia="de-CH"/>
               </w:rPr>
               <w:drawing>
-                <wp:inline distT="0" distB="0" distL="0" distR="0" wp14:anchorId="6DAC38AA" wp14:editId="0306BA70">
+                <wp:inline distT="0" distB="0" distL="0" distR="0" wp14:anchorId="2A58FD10" wp14:editId="32F126C8">
                   <wp:extent cx="3801745" cy="1734345"/>
                   <wp:effectExtent l="19050" t="19050" r="27305" b="18415"/>
                   <wp:docPr id="20" name="Grafik 20"/>
@@ -6156,7 +6081,7 @@
                 <w:lang w:eastAsia="de-CH"/>
               </w:rPr>
               <w:drawing>
-                <wp:inline distT="0" distB="0" distL="0" distR="0" wp14:anchorId="342B04B9" wp14:editId="71610339">
+                <wp:inline distT="0" distB="0" distL="0" distR="0" wp14:anchorId="68698392" wp14:editId="32E96BBB">
                   <wp:extent cx="3805505" cy="1790700"/>
                   <wp:effectExtent l="19050" t="19050" r="24130" b="19050"/>
                   <wp:docPr id="23" name="Grafik 23"/>
@@ -6276,7 +6201,7 @@
                 <w:lang w:eastAsia="de-CH"/>
               </w:rPr>
               <w:drawing>
-                <wp:inline distT="0" distB="0" distL="0" distR="0" wp14:anchorId="31C5A6A2" wp14:editId="06965153">
+                <wp:inline distT="0" distB="0" distL="0" distR="0" wp14:anchorId="3FD6A9CB" wp14:editId="293CA7D1">
                   <wp:extent cx="3819525" cy="1757283"/>
                   <wp:effectExtent l="19050" t="19050" r="9525" b="14605"/>
                   <wp:docPr id="24" name="Grafik 24"/>
@@ -6405,7 +6330,7 @@
                 <w:lang w:eastAsia="de-CH"/>
               </w:rPr>
               <w:drawing>
-                <wp:inline distT="0" distB="0" distL="0" distR="0" wp14:anchorId="4FBA80AB" wp14:editId="40E6FDB5">
+                <wp:inline distT="0" distB="0" distL="0" distR="0" wp14:anchorId="16FEB2F4" wp14:editId="4423ECB1">
                   <wp:extent cx="3819525" cy="1521342"/>
                   <wp:effectExtent l="19050" t="19050" r="9525" b="22225"/>
                   <wp:docPr id="31" name="Grafik 31"/>
@@ -6521,7 +6446,7 @@
                 <w:lang w:eastAsia="de-CH"/>
               </w:rPr>
               <w:drawing>
-                <wp:inline distT="0" distB="0" distL="0" distR="0" wp14:anchorId="789FDD92" wp14:editId="28041B8F">
+                <wp:inline distT="0" distB="0" distL="0" distR="0" wp14:anchorId="313C2907" wp14:editId="6BFECC81">
                   <wp:extent cx="3819525" cy="1510636"/>
                   <wp:effectExtent l="19050" t="19050" r="9525" b="13970"/>
                   <wp:docPr id="32" name="Grafik 32"/>
@@ -6629,7 +6554,7 @@
                 <w:lang w:eastAsia="de-CH"/>
               </w:rPr>
               <w:drawing>
-                <wp:inline distT="0" distB="0" distL="0" distR="0" wp14:anchorId="40A1F79E" wp14:editId="20A54ADB">
+                <wp:inline distT="0" distB="0" distL="0" distR="0" wp14:anchorId="28F85E56" wp14:editId="5B47CB41">
                   <wp:extent cx="3819525" cy="1471451"/>
                   <wp:effectExtent l="19050" t="19050" r="9525" b="14605"/>
                   <wp:docPr id="25" name="Grafik 25"/>
@@ -6755,7 +6680,7 @@
                 <w:lang w:eastAsia="de-CH"/>
               </w:rPr>
               <w:drawing>
-                <wp:inline distT="0" distB="0" distL="0" distR="0" wp14:anchorId="003580F7" wp14:editId="1FA12932">
+                <wp:inline distT="0" distB="0" distL="0" distR="0" wp14:anchorId="6C4D576D" wp14:editId="6E1FD021">
                   <wp:extent cx="3819525" cy="1573906"/>
                   <wp:effectExtent l="19050" t="19050" r="9525" b="26670"/>
                   <wp:docPr id="27" name="Grafik 27"/>
@@ -6869,7 +6794,7 @@
                 <w:lang w:eastAsia="de-CH"/>
               </w:rPr>
               <w:drawing>
-                <wp:inline distT="0" distB="0" distL="0" distR="0" wp14:anchorId="04B6361D" wp14:editId="5D46BB51">
+                <wp:inline distT="0" distB="0" distL="0" distR="0" wp14:anchorId="5580729B" wp14:editId="3BB97E73">
                   <wp:extent cx="3821350" cy="1990725"/>
                   <wp:effectExtent l="19050" t="19050" r="27305" b="9525"/>
                   <wp:docPr id="29" name="Grafik 29"/>
@@ -6994,7 +6919,7 @@
                 <w:lang w:eastAsia="de-CH"/>
               </w:rPr>
               <w:drawing>
-                <wp:inline distT="0" distB="0" distL="0" distR="0" wp14:anchorId="7D8D08E2" wp14:editId="269ACCF9">
+                <wp:inline distT="0" distB="0" distL="0" distR="0" wp14:anchorId="5634C8F5" wp14:editId="420E4E46">
                   <wp:extent cx="3830320" cy="1993141"/>
                   <wp:effectExtent l="19050" t="19050" r="17780" b="26670"/>
                   <wp:docPr id="30" name="Grafik 30"/>
@@ -7052,7 +6977,7 @@
       <w:pPr>
         <w:pStyle w:val="berschrift1"/>
       </w:pPr>
-      <w:bookmarkStart w:id="46" w:name="_Toc531695177"/>
+      <w:bookmarkStart w:id="46" w:name="_Toc531696136"/>
       <w:r>
         <w:lastRenderedPageBreak/>
         <w:t xml:space="preserve">Coding </w:t>
@@ -8537,7 +8462,7 @@
         <w:noProof/>
         <w:szCs w:val="18"/>
       </w:rPr>
-      <w:t>10</w:t>
+      <w:t>4</w:t>
     </w:r>
     <w:r>
       <w:rPr>
@@ -11527,6 +11452,7 @@
     <w:rsid w:val="00AA4CDB"/>
     <w:rsid w:val="00B0231F"/>
     <w:rsid w:val="00BE7266"/>
+    <w:rsid w:val="00CF3E20"/>
     <w:rsid w:val="00E56E2A"/>
   </w:rsids>
   <m:mathPr>
@@ -12285,15 +12211,6 @@
 
 <file path=customXml/item1.xml><?xml version="1.0" encoding="utf-8"?>
 <?mso-contentType ?>
-<FormTemplates xmlns="http://schemas.microsoft.com/sharepoint/v3/contenttype/forms">
-  <Display>DocumentLibraryForm</Display>
-  <Edit>DocumentLibraryForm</Edit>
-  <New>DocumentLibraryForm</New>
-</FormTemplates>
-</file>
-
-<file path=customXml/item2.xml><?xml version="1.0" encoding="utf-8"?>
-<?mso-contentType ?>
 <spe:Receivers xmlns:spe="http://schemas.microsoft.com/sharepoint/events">
   <Receiver>
     <Name>Document ID Generator</Name>
@@ -12342,7 +12259,39 @@
 </spe:Receivers>
 </file>
 
+<file path=customXml/item2.xml><?xml version="1.0" encoding="utf-8"?>
+<?mso-contentType ?>
+<FormTemplates xmlns="http://schemas.microsoft.com/sharepoint/v3/contenttype/forms">
+  <Display>DocumentLibraryForm</Display>
+  <Edit>DocumentLibraryForm</Edit>
+  <New>DocumentLibraryForm</New>
+</FormTemplates>
+</file>
+
 <file path=customXml/item3.xml><?xml version="1.0" encoding="utf-8"?>
+<p:properties xmlns:p="http://schemas.microsoft.com/office/2006/metadata/properties" xmlns:xsi="http://www.w3.org/2001/XMLSchema-instance">
+  <documentManagement>
+    <TaxCatchAll xmlns="8f28c936-c8b7-4889-b357-0af883ed6eb7">
+      <Value>446</Value>
+    </TaxCatchAll>
+    <nc5864615c75432b95467191aa94d779 xmlns="8f28c936-c8b7-4889-b357-0af883ed6eb7">
+      <Terms xmlns="http://schemas.microsoft.com/office/infopath/2007/PartnerControls">
+        <TermInfo xmlns="http://schemas.microsoft.com/office/infopath/2007/PartnerControls">
+          <TermName xmlns="http://schemas.microsoft.com/office/infopath/2007/PartnerControls">Lernende</TermName>
+          <TermId xmlns="http://schemas.microsoft.com/office/infopath/2007/PartnerControls">39b0660c-8fb4-492a-87d2-3d8723432cc9</TermId>
+        </TermInfo>
+      </Terms>
+    </nc5864615c75432b95467191aa94d779>
+    <_dlc_DocId xmlns="8f28c936-c8b7-4889-b357-0af883ed6eb7">ABOUT-23-119</_dlc_DocId>
+    <_dlc_DocIdUrl xmlns="8f28c936-c8b7-4889-b357-0af883ed6eb7">
+      <Url>https://shp.bison-group.com/HRM/_layouts/15/DocIdRedir.aspx?ID=ABOUT-23-119</Url>
+      <Description>ABOUT-23-119</Description>
+    </_dlc_DocIdUrl>
+  </documentManagement>
+</p:properties>
+</file>
+
+<file path=customXml/item4.xml><?xml version="1.0" encoding="utf-8"?>
 <ct:contentTypeSchema xmlns:ct="http://schemas.microsoft.com/office/2006/metadata/contentType" xmlns:ma="http://schemas.microsoft.com/office/2006/metadata/properties/metaAttributes" ct:_="" ma:_="" ma:contentTypeName="Dokument" ma:contentTypeID="0x010100B0C6F5EFAAB31242AD9AC599CCD2DEB5" ma:contentTypeVersion="4" ma:contentTypeDescription="Ein neues Dokument erstellen." ma:contentTypeScope="" ma:versionID="4a4ff7f20120f5b2888e2fcca24cb7d9">
   <xsd:schema xmlns:xsd="http://www.w3.org/2001/XMLSchema" xmlns:xs="http://www.w3.org/2001/XMLSchema" xmlns:p="http://schemas.microsoft.com/office/2006/metadata/properties" xmlns:ns2="8f28c936-c8b7-4889-b357-0af883ed6eb7" targetNamespace="http://schemas.microsoft.com/office/2006/metadata/properties" ma:root="true" ma:fieldsID="3de77f70ba20f7252701c7a44e79e06e" ns2:_="">
     <xsd:import namespace="8f28c936-c8b7-4889-b357-0af883ed6eb7"/>
@@ -12507,29 +12456,6 @@
 </ct:contentTypeSchema>
 </file>
 
-<file path=customXml/item4.xml><?xml version="1.0" encoding="utf-8"?>
-<p:properties xmlns:p="http://schemas.microsoft.com/office/2006/metadata/properties" xmlns:xsi="http://www.w3.org/2001/XMLSchema-instance">
-  <documentManagement>
-    <TaxCatchAll xmlns="8f28c936-c8b7-4889-b357-0af883ed6eb7">
-      <Value>446</Value>
-    </TaxCatchAll>
-    <nc5864615c75432b95467191aa94d779 xmlns="8f28c936-c8b7-4889-b357-0af883ed6eb7">
-      <Terms xmlns="http://schemas.microsoft.com/office/infopath/2007/PartnerControls">
-        <TermInfo xmlns="http://schemas.microsoft.com/office/infopath/2007/PartnerControls">
-          <TermName xmlns="http://schemas.microsoft.com/office/infopath/2007/PartnerControls">Lernende</TermName>
-          <TermId xmlns="http://schemas.microsoft.com/office/infopath/2007/PartnerControls">39b0660c-8fb4-492a-87d2-3d8723432cc9</TermId>
-        </TermInfo>
-      </Terms>
-    </nc5864615c75432b95467191aa94d779>
-    <_dlc_DocId xmlns="8f28c936-c8b7-4889-b357-0af883ed6eb7">ABOUT-23-119</_dlc_DocId>
-    <_dlc_DocIdUrl xmlns="8f28c936-c8b7-4889-b357-0af883ed6eb7">
-      <Url>https://shp.bison-group.com/HRM/_layouts/15/DocIdRedir.aspx?ID=ABOUT-23-119</Url>
-      <Description>ABOUT-23-119</Description>
-    </_dlc_DocIdUrl>
-  </documentManagement>
-</p:properties>
-</file>
-
 <file path=customXml/item5.xml><?xml version="1.0" encoding="utf-8"?>
 <b:Sources xmlns:b="http://schemas.openxmlformats.org/officeDocument/2006/bibliography" xmlns="http://schemas.openxmlformats.org/officeDocument/2006/bibliography" SelectedStyle="\HarvardAnglia2008OfficeOnline.xsl" StyleName="Harvard - Anglia" Version="2008">
   <b:Source>
@@ -12566,6 +12492,14 @@
 </file>
 
 <file path=customXml/itemProps1.xml><?xml version="1.0" encoding="utf-8"?>
+<ds:datastoreItem xmlns:ds="http://schemas.openxmlformats.org/officeDocument/2006/customXml" ds:itemID="{6F6B9842-CAED-4D2D-99E0-C2CC619CE98C}">
+  <ds:schemaRefs>
+    <ds:schemaRef ds:uri="http://schemas.microsoft.com/sharepoint/events"/>
+  </ds:schemaRefs>
+</ds:datastoreItem>
+</file>
+
+<file path=customXml/itemProps2.xml><?xml version="1.0" encoding="utf-8"?>
 <ds:datastoreItem xmlns:ds="http://schemas.openxmlformats.org/officeDocument/2006/customXml" ds:itemID="{A27009EE-9E9F-48D0-B1B2-FBAD89FE0BC1}">
   <ds:schemaRefs>
     <ds:schemaRef ds:uri="http://schemas.microsoft.com/sharepoint/v3/contenttype/forms"/>
@@ -12573,15 +12507,17 @@
 </ds:datastoreItem>
 </file>
 
-<file path=customXml/itemProps2.xml><?xml version="1.0" encoding="utf-8"?>
-<ds:datastoreItem xmlns:ds="http://schemas.openxmlformats.org/officeDocument/2006/customXml" ds:itemID="{6F6B9842-CAED-4D2D-99E0-C2CC619CE98C}">
+<file path=customXml/itemProps3.xml><?xml version="1.0" encoding="utf-8"?>
+<ds:datastoreItem xmlns:ds="http://schemas.openxmlformats.org/officeDocument/2006/customXml" ds:itemID="{71757D2F-A750-4B5E-95E1-3CCD25588B9E}">
   <ds:schemaRefs>
-    <ds:schemaRef ds:uri="http://schemas.microsoft.com/sharepoint/events"/>
+    <ds:schemaRef ds:uri="http://schemas.microsoft.com/office/2006/metadata/properties"/>
+    <ds:schemaRef ds:uri="8f28c936-c8b7-4889-b357-0af883ed6eb7"/>
+    <ds:schemaRef ds:uri="http://schemas.microsoft.com/office/infopath/2007/PartnerControls"/>
   </ds:schemaRefs>
 </ds:datastoreItem>
 </file>
 
-<file path=customXml/itemProps3.xml><?xml version="1.0" encoding="utf-8"?>
+<file path=customXml/itemProps4.xml><?xml version="1.0" encoding="utf-8"?>
 <ds:datastoreItem xmlns:ds="http://schemas.openxmlformats.org/officeDocument/2006/customXml" ds:itemID="{4EF48E05-0619-4954-9678-60B463384F76}">
   <ds:schemaRefs>
     <ds:schemaRef ds:uri="http://schemas.microsoft.com/office/2006/metadata/contentType"/>
@@ -12599,18 +12535,8 @@
 </ds:datastoreItem>
 </file>
 
-<file path=customXml/itemProps4.xml><?xml version="1.0" encoding="utf-8"?>
-<ds:datastoreItem xmlns:ds="http://schemas.openxmlformats.org/officeDocument/2006/customXml" ds:itemID="{71757D2F-A750-4B5E-95E1-3CCD25588B9E}">
-  <ds:schemaRefs>
-    <ds:schemaRef ds:uri="http://schemas.microsoft.com/office/2006/metadata/properties"/>
-    <ds:schemaRef ds:uri="8f28c936-c8b7-4889-b357-0af883ed6eb7"/>
-    <ds:schemaRef ds:uri="http://schemas.microsoft.com/office/infopath/2007/PartnerControls"/>
-  </ds:schemaRefs>
-</ds:datastoreItem>
-</file>
-
 <file path=customXml/itemProps5.xml><?xml version="1.0" encoding="utf-8"?>
-<ds:datastoreItem xmlns:ds="http://schemas.openxmlformats.org/officeDocument/2006/customXml" ds:itemID="{3DAA6E64-6CA4-4F38-AC5B-2A70C5FBF780}">
+<ds:datastoreItem xmlns:ds="http://schemas.openxmlformats.org/officeDocument/2006/customXml" ds:itemID="{D1888F92-0FFA-4C2D-830B-7A60D051C583}">
   <ds:schemaRefs>
     <ds:schemaRef ds:uri="http://schemas.openxmlformats.org/officeDocument/2006/bibliography"/>
   </ds:schemaRefs>

</xml_diff>